<commit_message>
Edited formating and structure, added TOC
</commit_message>
<xml_diff>
--- a/TERM3/Work-Term Report - draft.docx
+++ b/TERM3/Work-Term Report - draft.docx
@@ -21,15 +21,7 @@
           <w:sz w:val="24"/>
           <w:szCs w:val="24"/>
         </w:rPr>
-        <w:t>SEG</w:t>
-      </w:r>
-      <w:r>
-        <w:rPr>
-          <w:rFonts w:ascii="Times New Roman" w:hAnsi="Times New Roman" w:cs="Times New Roman"/>
-          <w:sz w:val="24"/>
-          <w:szCs w:val="24"/>
-        </w:rPr>
-        <w:t>3902</w:t>
+        <w:t>SEG3902</w:t>
       </w:r>
     </w:p>
     <w:p>
@@ -65,39 +57,7 @@
           <w:sz w:val="26"/>
           <w:szCs w:val="26"/>
         </w:rPr>
-        <w:t>CO-OP WORK-TERM REPORT (</w:t>
-      </w:r>
-      <w:r>
-        <w:rPr>
-          <w:rFonts w:ascii="Times New Roman" w:hAnsi="Times New Roman" w:cs="Times New Roman"/>
-          <w:sz w:val="26"/>
-          <w:szCs w:val="26"/>
-        </w:rPr>
-        <w:t>Winter</w:t>
-      </w:r>
-      <w:r>
-        <w:rPr>
-          <w:rFonts w:ascii="Times New Roman" w:hAnsi="Times New Roman" w:cs="Times New Roman"/>
-          <w:sz w:val="26"/>
-          <w:szCs w:val="26"/>
-        </w:rPr>
-        <w:t xml:space="preserve"> 20</w:t>
-      </w:r>
-      <w:r>
-        <w:rPr>
-          <w:rFonts w:ascii="Times New Roman" w:hAnsi="Times New Roman" w:cs="Times New Roman"/>
-          <w:sz w:val="26"/>
-          <w:szCs w:val="26"/>
-        </w:rPr>
-        <w:t>14</w:t>
-      </w:r>
-      <w:r>
-        <w:rPr>
-          <w:rFonts w:ascii="Times New Roman" w:hAnsi="Times New Roman" w:cs="Times New Roman"/>
-          <w:sz w:val="26"/>
-          <w:szCs w:val="26"/>
-        </w:rPr>
-        <w:t>)</w:t>
+        <w:t>CO-OP WORK-TERM REPORT (Winter 2014)</w:t>
       </w:r>
     </w:p>
     <w:p>
@@ -203,14 +163,6 @@
           <w:sz w:val="28"/>
           <w:szCs w:val="28"/>
         </w:rPr>
-        <w:t xml:space="preserve">CNW </w:t>
-      </w:r>
-      <w:r>
-        <w:rPr>
-          <w:rFonts w:ascii="Times New Roman" w:hAnsi="Times New Roman" w:cs="Times New Roman"/>
-          <w:sz w:val="28"/>
-          <w:szCs w:val="28"/>
-        </w:rPr>
         <w:t>MediaVantage</w:t>
       </w:r>
     </w:p>
@@ -405,8 +357,6 @@
           <w:szCs w:val="28"/>
         </w:rPr>
       </w:pPr>
-      <w:bookmarkStart w:id="0" w:name="_GoBack"/>
-      <w:bookmarkEnd w:id="0"/>
     </w:p>
     <w:p>
       <w:pPr>
@@ -441,23 +391,7 @@
           <w:sz w:val="28"/>
           <w:szCs w:val="28"/>
         </w:rPr>
-        <w:t>Presented to Prof</w:t>
-      </w:r>
-      <w:r>
-        <w:rPr>
-          <w:rFonts w:ascii="Times New Roman" w:hAnsi="Times New Roman" w:cs="Times New Roman"/>
-          <w:sz w:val="28"/>
-          <w:szCs w:val="28"/>
-        </w:rPr>
-        <w:t xml:space="preserve">essor </w:t>
-      </w:r>
-      <w:r>
-        <w:rPr>
-          <w:rFonts w:ascii="Times New Roman" w:hAnsi="Times New Roman" w:cs="Times New Roman"/>
-          <w:sz w:val="28"/>
-          <w:szCs w:val="28"/>
-        </w:rPr>
-        <w:t>Thomas Tran</w:t>
+        <w:t>Presented to Professor Thomas Tran</w:t>
       </w:r>
     </w:p>
     <w:p>
@@ -548,49 +482,1115 @@
           <w:sz w:val="28"/>
           <w:szCs w:val="28"/>
         </w:rPr>
-        <w:t>May</w:t>
-      </w:r>
-      <w:r>
-        <w:rPr>
-          <w:rFonts w:ascii="Times New Roman" w:hAnsi="Times New Roman" w:cs="Times New Roman"/>
-          <w:sz w:val="28"/>
-          <w:szCs w:val="28"/>
-        </w:rPr>
-        <w:t xml:space="preserve"> </w:t>
-      </w:r>
-      <w:r>
-        <w:rPr>
-          <w:rFonts w:ascii="Times New Roman" w:hAnsi="Times New Roman" w:cs="Times New Roman"/>
-          <w:sz w:val="28"/>
-          <w:szCs w:val="28"/>
-        </w:rPr>
-        <w:t>9</w:t>
-      </w:r>
-      <w:r>
-        <w:rPr>
-          <w:rFonts w:ascii="Times New Roman" w:hAnsi="Times New Roman" w:cs="Times New Roman"/>
-          <w:sz w:val="28"/>
-          <w:szCs w:val="28"/>
-        </w:rPr>
-        <w:t>,</w:t>
-      </w:r>
-      <w:r>
-        <w:rPr>
-          <w:rFonts w:ascii="Times New Roman" w:hAnsi="Times New Roman" w:cs="Times New Roman"/>
-          <w:sz w:val="28"/>
-          <w:szCs w:val="28"/>
-        </w:rPr>
-        <w:t xml:space="preserve"> 2014</w:t>
-      </w:r>
-    </w:p>
-    <w:p>
-      <w:pPr>
-        <w:rPr>
-          <w:rFonts w:ascii="Times New Roman" w:hAnsi="Times New Roman" w:cs="Times New Roman"/>
-          <w:lang w:val="en-US" w:eastAsia="ja-JP"/>
-        </w:rPr>
-      </w:pPr>
-    </w:p>
+        <w:t>May 9, 2014</w:t>
+      </w:r>
+    </w:p>
+    <w:sdt>
+      <w:sdtPr>
+        <w:rPr>
+          <w:rFonts w:ascii="Times New Roman" w:hAnsi="Times New Roman" w:cs="Times New Roman"/>
+          <w:color w:val="auto"/>
+        </w:rPr>
+        <w:id w:val="-736936330"/>
+        <w:docPartObj>
+          <w:docPartGallery w:val="Table of Contents"/>
+          <w:docPartUnique/>
+        </w:docPartObj>
+      </w:sdtPr>
+      <w:sdtEndPr>
+        <w:rPr>
+          <w:rFonts w:eastAsiaTheme="minorHAnsi"/>
+          <w:noProof/>
+          <w:sz w:val="22"/>
+          <w:szCs w:val="22"/>
+          <w:lang w:val="en-CA" w:eastAsia="en-US"/>
+        </w:rPr>
+      </w:sdtEndPr>
+      <w:sdtContent>
+        <w:p>
+          <w:pPr>
+            <w:pStyle w:val="TOCHeading"/>
+            <w:rPr>
+              <w:rFonts w:ascii="Times New Roman" w:hAnsi="Times New Roman" w:cs="Times New Roman"/>
+              <w:color w:val="auto"/>
+            </w:rPr>
+          </w:pPr>
+          <w:r>
+            <w:rPr>
+              <w:rFonts w:ascii="Times New Roman" w:hAnsi="Times New Roman" w:cs="Times New Roman"/>
+              <w:color w:val="auto"/>
+            </w:rPr>
+            <w:t>Table of Contents</w:t>
+          </w:r>
+        </w:p>
+        <w:p>
+          <w:pPr>
+            <w:rPr>
+              <w:rFonts w:ascii="Times New Roman" w:hAnsi="Times New Roman" w:cs="Times New Roman"/>
+            </w:rPr>
+          </w:pPr>
+        </w:p>
+        <w:p>
+          <w:pPr>
+            <w:pStyle w:val="TOC2"/>
+            <w:tabs>
+              <w:tab w:val="right" w:pos="8630"/>
+            </w:tabs>
+            <w:rPr>
+              <w:rFonts w:eastAsiaTheme="minorEastAsia"/>
+              <w:i w:val="0"/>
+              <w:noProof/>
+              <w:sz w:val="24"/>
+              <w:szCs w:val="24"/>
+              <w:lang w:val="en-US" w:eastAsia="ja-JP"/>
+            </w:rPr>
+          </w:pPr>
+          <w:r>
+            <w:rPr>
+              <w:rFonts w:ascii="Times New Roman" w:hAnsi="Times New Roman" w:cs="Times New Roman"/>
+            </w:rPr>
+            <w:fldChar w:fldCharType="begin"/>
+          </w:r>
+          <w:r>
+            <w:rPr>
+              <w:rFonts w:ascii="Times New Roman" w:hAnsi="Times New Roman" w:cs="Times New Roman"/>
+            </w:rPr>
+            <w:instrText xml:space="preserve"> TOC \o "1-3" \h \z \u </w:instrText>
+          </w:r>
+          <w:r>
+            <w:rPr>
+              <w:rFonts w:ascii="Times New Roman" w:hAnsi="Times New Roman" w:cs="Times New Roman"/>
+            </w:rPr>
+            <w:fldChar w:fldCharType="separate"/>
+          </w:r>
+          <w:r>
+            <w:rPr>
+              <w:rFonts w:ascii="Times New Roman" w:hAnsi="Times New Roman" w:cs="Times New Roman"/>
+              <w:noProof/>
+            </w:rPr>
+            <w:t>Abstract</w:t>
+          </w:r>
+          <w:r>
+            <w:rPr>
+              <w:noProof/>
+            </w:rPr>
+            <w:tab/>
+          </w:r>
+          <w:r>
+            <w:rPr>
+              <w:noProof/>
+            </w:rPr>
+            <w:fldChar w:fldCharType="begin"/>
+          </w:r>
+          <w:r>
+            <w:rPr>
+              <w:noProof/>
+            </w:rPr>
+            <w:instrText xml:space="preserve"> PAGEREF _Toc260492818 \h </w:instrText>
+          </w:r>
+          <w:r>
+            <w:rPr>
+              <w:noProof/>
+            </w:rPr>
+          </w:r>
+          <w:r>
+            <w:rPr>
+              <w:noProof/>
+            </w:rPr>
+            <w:fldChar w:fldCharType="separate"/>
+          </w:r>
+          <w:r>
+            <w:rPr>
+              <w:noProof/>
+            </w:rPr>
+            <w:t>3</w:t>
+          </w:r>
+          <w:r>
+            <w:rPr>
+              <w:noProof/>
+            </w:rPr>
+            <w:fldChar w:fldCharType="end"/>
+          </w:r>
+        </w:p>
+        <w:p>
+          <w:pPr>
+            <w:pStyle w:val="TOC1"/>
+            <w:tabs>
+              <w:tab w:val="right" w:pos="8630"/>
+            </w:tabs>
+            <w:rPr>
+              <w:rFonts w:eastAsiaTheme="minorEastAsia"/>
+              <w:b w:val="0"/>
+              <w:noProof/>
+              <w:sz w:val="24"/>
+              <w:szCs w:val="24"/>
+              <w:lang w:val="en-US" w:eastAsia="ja-JP"/>
+            </w:rPr>
+          </w:pPr>
+          <w:r>
+            <w:rPr>
+              <w:rFonts w:ascii="Times New Roman" w:hAnsi="Times New Roman" w:cs="Times New Roman"/>
+              <w:noProof/>
+            </w:rPr>
+            <w:t>I Introduction</w:t>
+          </w:r>
+          <w:r>
+            <w:rPr>
+              <w:noProof/>
+            </w:rPr>
+            <w:tab/>
+          </w:r>
+          <w:r>
+            <w:rPr>
+              <w:noProof/>
+            </w:rPr>
+            <w:fldChar w:fldCharType="begin"/>
+          </w:r>
+          <w:r>
+            <w:rPr>
+              <w:noProof/>
+            </w:rPr>
+            <w:instrText xml:space="preserve"> PAGEREF _Toc260492819 \h </w:instrText>
+          </w:r>
+          <w:r>
+            <w:rPr>
+              <w:noProof/>
+            </w:rPr>
+          </w:r>
+          <w:r>
+            <w:rPr>
+              <w:noProof/>
+            </w:rPr>
+            <w:fldChar w:fldCharType="separate"/>
+          </w:r>
+          <w:r>
+            <w:rPr>
+              <w:noProof/>
+            </w:rPr>
+            <w:t>3</w:t>
+          </w:r>
+          <w:r>
+            <w:rPr>
+              <w:noProof/>
+            </w:rPr>
+            <w:fldChar w:fldCharType="end"/>
+          </w:r>
+        </w:p>
+        <w:p>
+          <w:pPr>
+            <w:pStyle w:val="TOC1"/>
+            <w:tabs>
+              <w:tab w:val="right" w:pos="8630"/>
+            </w:tabs>
+            <w:rPr>
+              <w:rFonts w:eastAsiaTheme="minorEastAsia"/>
+              <w:b w:val="0"/>
+              <w:noProof/>
+              <w:sz w:val="24"/>
+              <w:szCs w:val="24"/>
+              <w:lang w:val="en-US" w:eastAsia="ja-JP"/>
+            </w:rPr>
+          </w:pPr>
+          <w:r>
+            <w:rPr>
+              <w:rFonts w:ascii="Times New Roman" w:hAnsi="Times New Roman" w:cs="Times New Roman"/>
+              <w:noProof/>
+            </w:rPr>
+            <w:t>II MediaVantage</w:t>
+          </w:r>
+          <w:r>
+            <w:rPr>
+              <w:noProof/>
+            </w:rPr>
+            <w:tab/>
+          </w:r>
+          <w:r>
+            <w:rPr>
+              <w:noProof/>
+            </w:rPr>
+            <w:fldChar w:fldCharType="begin"/>
+          </w:r>
+          <w:r>
+            <w:rPr>
+              <w:noProof/>
+            </w:rPr>
+            <w:instrText xml:space="preserve"> PAGEREF _Toc260492820 \h </w:instrText>
+          </w:r>
+          <w:r>
+            <w:rPr>
+              <w:noProof/>
+            </w:rPr>
+          </w:r>
+          <w:r>
+            <w:rPr>
+              <w:noProof/>
+            </w:rPr>
+            <w:fldChar w:fldCharType="separate"/>
+          </w:r>
+          <w:r>
+            <w:rPr>
+              <w:noProof/>
+            </w:rPr>
+            <w:t>3</w:t>
+          </w:r>
+          <w:r>
+            <w:rPr>
+              <w:noProof/>
+            </w:rPr>
+            <w:fldChar w:fldCharType="end"/>
+          </w:r>
+        </w:p>
+        <w:p>
+          <w:pPr>
+            <w:pStyle w:val="TOC2"/>
+            <w:tabs>
+              <w:tab w:val="right" w:pos="8630"/>
+            </w:tabs>
+            <w:rPr>
+              <w:rFonts w:eastAsiaTheme="minorEastAsia"/>
+              <w:i w:val="0"/>
+              <w:noProof/>
+              <w:sz w:val="24"/>
+              <w:szCs w:val="24"/>
+              <w:lang w:val="en-US" w:eastAsia="ja-JP"/>
+            </w:rPr>
+          </w:pPr>
+          <w:r>
+            <w:rPr>
+              <w:rFonts w:ascii="Times New Roman" w:hAnsi="Times New Roman" w:cs="Times New Roman"/>
+              <w:noProof/>
+            </w:rPr>
+            <w:t>Public Relations</w:t>
+          </w:r>
+          <w:r>
+            <w:rPr>
+              <w:noProof/>
+            </w:rPr>
+            <w:tab/>
+          </w:r>
+          <w:r>
+            <w:rPr>
+              <w:noProof/>
+            </w:rPr>
+            <w:fldChar w:fldCharType="begin"/>
+          </w:r>
+          <w:r>
+            <w:rPr>
+              <w:noProof/>
+            </w:rPr>
+            <w:instrText xml:space="preserve"> PAGEREF _Toc260492821 \h </w:instrText>
+          </w:r>
+          <w:r>
+            <w:rPr>
+              <w:noProof/>
+            </w:rPr>
+          </w:r>
+          <w:r>
+            <w:rPr>
+              <w:noProof/>
+            </w:rPr>
+            <w:fldChar w:fldCharType="separate"/>
+          </w:r>
+          <w:r>
+            <w:rPr>
+              <w:noProof/>
+            </w:rPr>
+            <w:t>3</w:t>
+          </w:r>
+          <w:r>
+            <w:rPr>
+              <w:noProof/>
+            </w:rPr>
+            <w:fldChar w:fldCharType="end"/>
+          </w:r>
+        </w:p>
+        <w:p>
+          <w:pPr>
+            <w:pStyle w:val="TOC2"/>
+            <w:tabs>
+              <w:tab w:val="right" w:pos="8630"/>
+            </w:tabs>
+            <w:rPr>
+              <w:rFonts w:eastAsiaTheme="minorEastAsia"/>
+              <w:i w:val="0"/>
+              <w:noProof/>
+              <w:sz w:val="24"/>
+              <w:szCs w:val="24"/>
+              <w:lang w:val="en-US" w:eastAsia="ja-JP"/>
+            </w:rPr>
+          </w:pPr>
+          <w:r>
+            <w:rPr>
+              <w:rFonts w:ascii="Times New Roman" w:hAnsi="Times New Roman" w:cs="Times New Roman"/>
+              <w:noProof/>
+            </w:rPr>
+            <w:t>What is MediaVantage?</w:t>
+          </w:r>
+          <w:r>
+            <w:rPr>
+              <w:noProof/>
+            </w:rPr>
+            <w:tab/>
+          </w:r>
+          <w:r>
+            <w:rPr>
+              <w:noProof/>
+            </w:rPr>
+            <w:fldChar w:fldCharType="begin"/>
+          </w:r>
+          <w:r>
+            <w:rPr>
+              <w:noProof/>
+            </w:rPr>
+            <w:instrText xml:space="preserve"> PAGEREF _Toc260492822 \h </w:instrText>
+          </w:r>
+          <w:r>
+            <w:rPr>
+              <w:noProof/>
+            </w:rPr>
+          </w:r>
+          <w:r>
+            <w:rPr>
+              <w:noProof/>
+            </w:rPr>
+            <w:fldChar w:fldCharType="separate"/>
+          </w:r>
+          <w:r>
+            <w:rPr>
+              <w:noProof/>
+            </w:rPr>
+            <w:t>3</w:t>
+          </w:r>
+          <w:r>
+            <w:rPr>
+              <w:noProof/>
+            </w:rPr>
+            <w:fldChar w:fldCharType="end"/>
+          </w:r>
+        </w:p>
+        <w:p>
+          <w:pPr>
+            <w:pStyle w:val="TOC1"/>
+            <w:tabs>
+              <w:tab w:val="right" w:pos="8630"/>
+            </w:tabs>
+            <w:rPr>
+              <w:rFonts w:eastAsiaTheme="minorEastAsia"/>
+              <w:b w:val="0"/>
+              <w:noProof/>
+              <w:sz w:val="24"/>
+              <w:szCs w:val="24"/>
+              <w:lang w:val="en-US" w:eastAsia="ja-JP"/>
+            </w:rPr>
+          </w:pPr>
+          <w:r>
+            <w:rPr>
+              <w:rFonts w:ascii="Times New Roman" w:hAnsi="Times New Roman" w:cs="Times New Roman"/>
+              <w:noProof/>
+            </w:rPr>
+            <w:t>Agile Software Development</w:t>
+          </w:r>
+          <w:r>
+            <w:rPr>
+              <w:noProof/>
+            </w:rPr>
+            <w:tab/>
+          </w:r>
+          <w:r>
+            <w:rPr>
+              <w:noProof/>
+            </w:rPr>
+            <w:fldChar w:fldCharType="begin"/>
+          </w:r>
+          <w:r>
+            <w:rPr>
+              <w:noProof/>
+            </w:rPr>
+            <w:instrText xml:space="preserve"> PAGEREF _Toc260492823 \h </w:instrText>
+          </w:r>
+          <w:r>
+            <w:rPr>
+              <w:noProof/>
+            </w:rPr>
+          </w:r>
+          <w:r>
+            <w:rPr>
+              <w:noProof/>
+            </w:rPr>
+            <w:fldChar w:fldCharType="separate"/>
+          </w:r>
+          <w:r>
+            <w:rPr>
+              <w:noProof/>
+            </w:rPr>
+            <w:t>3</w:t>
+          </w:r>
+          <w:r>
+            <w:rPr>
+              <w:noProof/>
+            </w:rPr>
+            <w:fldChar w:fldCharType="end"/>
+          </w:r>
+        </w:p>
+        <w:p>
+          <w:pPr>
+            <w:pStyle w:val="TOC1"/>
+            <w:tabs>
+              <w:tab w:val="right" w:pos="8630"/>
+            </w:tabs>
+            <w:rPr>
+              <w:rFonts w:eastAsiaTheme="minorEastAsia"/>
+              <w:b w:val="0"/>
+              <w:noProof/>
+              <w:sz w:val="24"/>
+              <w:szCs w:val="24"/>
+              <w:lang w:val="en-US" w:eastAsia="ja-JP"/>
+            </w:rPr>
+          </w:pPr>
+          <w:r>
+            <w:rPr>
+              <w:rFonts w:ascii="Times New Roman" w:hAnsi="Times New Roman" w:cs="Times New Roman"/>
+              <w:noProof/>
+            </w:rPr>
+            <w:t>Other Projects</w:t>
+          </w:r>
+          <w:r>
+            <w:rPr>
+              <w:noProof/>
+            </w:rPr>
+            <w:tab/>
+          </w:r>
+          <w:r>
+            <w:rPr>
+              <w:noProof/>
+            </w:rPr>
+            <w:fldChar w:fldCharType="begin"/>
+          </w:r>
+          <w:r>
+            <w:rPr>
+              <w:noProof/>
+            </w:rPr>
+            <w:instrText xml:space="preserve"> PAGEREF _Toc260492824 \h </w:instrText>
+          </w:r>
+          <w:r>
+            <w:rPr>
+              <w:noProof/>
+            </w:rPr>
+          </w:r>
+          <w:r>
+            <w:rPr>
+              <w:noProof/>
+            </w:rPr>
+            <w:fldChar w:fldCharType="separate"/>
+          </w:r>
+          <w:r>
+            <w:rPr>
+              <w:noProof/>
+            </w:rPr>
+            <w:t>3</w:t>
+          </w:r>
+          <w:r>
+            <w:rPr>
+              <w:noProof/>
+            </w:rPr>
+            <w:fldChar w:fldCharType="end"/>
+          </w:r>
+        </w:p>
+        <w:p>
+          <w:pPr>
+            <w:pStyle w:val="TOC2"/>
+            <w:tabs>
+              <w:tab w:val="right" w:pos="8630"/>
+            </w:tabs>
+            <w:rPr>
+              <w:rFonts w:eastAsiaTheme="minorEastAsia"/>
+              <w:i w:val="0"/>
+              <w:noProof/>
+              <w:sz w:val="24"/>
+              <w:szCs w:val="24"/>
+              <w:lang w:val="en-US" w:eastAsia="ja-JP"/>
+            </w:rPr>
+          </w:pPr>
+          <w:r>
+            <w:rPr>
+              <w:rFonts w:ascii="Times New Roman" w:hAnsi="Times New Roman" w:cs="Times New Roman"/>
+              <w:noProof/>
+            </w:rPr>
+            <w:t>Investigation</w:t>
+          </w:r>
+          <w:r>
+            <w:rPr>
+              <w:noProof/>
+            </w:rPr>
+            <w:tab/>
+          </w:r>
+          <w:r>
+            <w:rPr>
+              <w:noProof/>
+            </w:rPr>
+            <w:fldChar w:fldCharType="begin"/>
+          </w:r>
+          <w:r>
+            <w:rPr>
+              <w:noProof/>
+            </w:rPr>
+            <w:instrText xml:space="preserve"> PAGEREF _Toc260492825 \h </w:instrText>
+          </w:r>
+          <w:r>
+            <w:rPr>
+              <w:noProof/>
+            </w:rPr>
+          </w:r>
+          <w:r>
+            <w:rPr>
+              <w:noProof/>
+            </w:rPr>
+            <w:fldChar w:fldCharType="separate"/>
+          </w:r>
+          <w:r>
+            <w:rPr>
+              <w:noProof/>
+            </w:rPr>
+            <w:t>3</w:t>
+          </w:r>
+          <w:r>
+            <w:rPr>
+              <w:noProof/>
+            </w:rPr>
+            <w:fldChar w:fldCharType="end"/>
+          </w:r>
+        </w:p>
+        <w:p>
+          <w:pPr>
+            <w:pStyle w:val="TOC2"/>
+            <w:tabs>
+              <w:tab w:val="right" w:pos="8630"/>
+            </w:tabs>
+            <w:rPr>
+              <w:rFonts w:eastAsiaTheme="minorEastAsia"/>
+              <w:i w:val="0"/>
+              <w:noProof/>
+              <w:sz w:val="24"/>
+              <w:szCs w:val="24"/>
+              <w:lang w:val="en-US" w:eastAsia="ja-JP"/>
+            </w:rPr>
+          </w:pPr>
+          <w:r>
+            <w:rPr>
+              <w:rFonts w:ascii="Times New Roman" w:hAnsi="Times New Roman" w:cs="Times New Roman"/>
+              <w:noProof/>
+            </w:rPr>
+            <w:t>Quality Assurance</w:t>
+          </w:r>
+          <w:r>
+            <w:rPr>
+              <w:noProof/>
+            </w:rPr>
+            <w:tab/>
+          </w:r>
+          <w:r>
+            <w:rPr>
+              <w:noProof/>
+            </w:rPr>
+            <w:fldChar w:fldCharType="begin"/>
+          </w:r>
+          <w:r>
+            <w:rPr>
+              <w:noProof/>
+            </w:rPr>
+            <w:instrText xml:space="preserve"> PAGEREF _Toc260492826 \h </w:instrText>
+          </w:r>
+          <w:r>
+            <w:rPr>
+              <w:noProof/>
+            </w:rPr>
+          </w:r>
+          <w:r>
+            <w:rPr>
+              <w:noProof/>
+            </w:rPr>
+            <w:fldChar w:fldCharType="separate"/>
+          </w:r>
+          <w:r>
+            <w:rPr>
+              <w:noProof/>
+            </w:rPr>
+            <w:t>3</w:t>
+          </w:r>
+          <w:r>
+            <w:rPr>
+              <w:noProof/>
+            </w:rPr>
+            <w:fldChar w:fldCharType="end"/>
+          </w:r>
+        </w:p>
+        <w:p>
+          <w:pPr>
+            <w:pStyle w:val="TOC1"/>
+            <w:tabs>
+              <w:tab w:val="right" w:pos="8630"/>
+            </w:tabs>
+            <w:rPr>
+              <w:rFonts w:eastAsiaTheme="minorEastAsia"/>
+              <w:b w:val="0"/>
+              <w:noProof/>
+              <w:sz w:val="24"/>
+              <w:szCs w:val="24"/>
+              <w:lang w:val="en-US" w:eastAsia="ja-JP"/>
+            </w:rPr>
+          </w:pPr>
+          <w:r>
+            <w:rPr>
+              <w:rFonts w:ascii="Times New Roman" w:hAnsi="Times New Roman" w:cs="Times New Roman"/>
+              <w:noProof/>
+            </w:rPr>
+            <w:t>Recommendations</w:t>
+          </w:r>
+          <w:r>
+            <w:rPr>
+              <w:noProof/>
+            </w:rPr>
+            <w:tab/>
+          </w:r>
+          <w:r>
+            <w:rPr>
+              <w:noProof/>
+            </w:rPr>
+            <w:fldChar w:fldCharType="begin"/>
+          </w:r>
+          <w:r>
+            <w:rPr>
+              <w:noProof/>
+            </w:rPr>
+            <w:instrText xml:space="preserve"> PAGEREF _Toc260492827 \h </w:instrText>
+          </w:r>
+          <w:r>
+            <w:rPr>
+              <w:noProof/>
+            </w:rPr>
+          </w:r>
+          <w:r>
+            <w:rPr>
+              <w:noProof/>
+            </w:rPr>
+            <w:fldChar w:fldCharType="separate"/>
+          </w:r>
+          <w:r>
+            <w:rPr>
+              <w:noProof/>
+            </w:rPr>
+            <w:t>3</w:t>
+          </w:r>
+          <w:r>
+            <w:rPr>
+              <w:noProof/>
+            </w:rPr>
+            <w:fldChar w:fldCharType="end"/>
+          </w:r>
+        </w:p>
+        <w:p>
+          <w:pPr>
+            <w:pStyle w:val="TOC2"/>
+            <w:tabs>
+              <w:tab w:val="right" w:pos="8630"/>
+            </w:tabs>
+            <w:rPr>
+              <w:rFonts w:eastAsiaTheme="minorEastAsia"/>
+              <w:i w:val="0"/>
+              <w:noProof/>
+              <w:sz w:val="24"/>
+              <w:szCs w:val="24"/>
+              <w:lang w:val="en-US" w:eastAsia="ja-JP"/>
+            </w:rPr>
+          </w:pPr>
+          <w:r>
+            <w:rPr>
+              <w:rFonts w:ascii="Times New Roman" w:hAnsi="Times New Roman" w:cs="Times New Roman"/>
+              <w:noProof/>
+            </w:rPr>
+            <w:t>MediaVantage</w:t>
+          </w:r>
+          <w:r>
+            <w:rPr>
+              <w:noProof/>
+            </w:rPr>
+            <w:tab/>
+          </w:r>
+          <w:r>
+            <w:rPr>
+              <w:noProof/>
+            </w:rPr>
+            <w:fldChar w:fldCharType="begin"/>
+          </w:r>
+          <w:r>
+            <w:rPr>
+              <w:noProof/>
+            </w:rPr>
+            <w:instrText xml:space="preserve"> PAGEREF _Toc260492828 \h </w:instrText>
+          </w:r>
+          <w:r>
+            <w:rPr>
+              <w:noProof/>
+            </w:rPr>
+          </w:r>
+          <w:r>
+            <w:rPr>
+              <w:noProof/>
+            </w:rPr>
+            <w:fldChar w:fldCharType="separate"/>
+          </w:r>
+          <w:r>
+            <w:rPr>
+              <w:noProof/>
+            </w:rPr>
+            <w:t>3</w:t>
+          </w:r>
+          <w:r>
+            <w:rPr>
+              <w:noProof/>
+            </w:rPr>
+            <w:fldChar w:fldCharType="end"/>
+          </w:r>
+        </w:p>
+        <w:p>
+          <w:pPr>
+            <w:pStyle w:val="TOC2"/>
+            <w:tabs>
+              <w:tab w:val="right" w:pos="8630"/>
+            </w:tabs>
+            <w:rPr>
+              <w:rFonts w:eastAsiaTheme="minorEastAsia"/>
+              <w:i w:val="0"/>
+              <w:noProof/>
+              <w:sz w:val="24"/>
+              <w:szCs w:val="24"/>
+              <w:lang w:val="en-US" w:eastAsia="ja-JP"/>
+            </w:rPr>
+          </w:pPr>
+          <w:r>
+            <w:rPr>
+              <w:rFonts w:ascii="Times New Roman" w:hAnsi="Times New Roman" w:cs="Times New Roman"/>
+              <w:noProof/>
+            </w:rPr>
+            <w:t>CO-OP Program</w:t>
+          </w:r>
+          <w:r>
+            <w:rPr>
+              <w:noProof/>
+            </w:rPr>
+            <w:tab/>
+          </w:r>
+          <w:r>
+            <w:rPr>
+              <w:noProof/>
+            </w:rPr>
+            <w:fldChar w:fldCharType="begin"/>
+          </w:r>
+          <w:r>
+            <w:rPr>
+              <w:noProof/>
+            </w:rPr>
+            <w:instrText xml:space="preserve"> PAGEREF _Toc260492829 \h </w:instrText>
+          </w:r>
+          <w:r>
+            <w:rPr>
+              <w:noProof/>
+            </w:rPr>
+          </w:r>
+          <w:r>
+            <w:rPr>
+              <w:noProof/>
+            </w:rPr>
+            <w:fldChar w:fldCharType="separate"/>
+          </w:r>
+          <w:r>
+            <w:rPr>
+              <w:noProof/>
+            </w:rPr>
+            <w:t>4</w:t>
+          </w:r>
+          <w:r>
+            <w:rPr>
+              <w:noProof/>
+            </w:rPr>
+            <w:fldChar w:fldCharType="end"/>
+          </w:r>
+        </w:p>
+        <w:p>
+          <w:pPr>
+            <w:pStyle w:val="TOC1"/>
+            <w:tabs>
+              <w:tab w:val="right" w:pos="8630"/>
+            </w:tabs>
+            <w:rPr>
+              <w:rFonts w:eastAsiaTheme="minorEastAsia"/>
+              <w:b w:val="0"/>
+              <w:noProof/>
+              <w:sz w:val="24"/>
+              <w:szCs w:val="24"/>
+              <w:lang w:val="en-US" w:eastAsia="ja-JP"/>
+            </w:rPr>
+          </w:pPr>
+          <w:r>
+            <w:rPr>
+              <w:rFonts w:ascii="Times New Roman" w:hAnsi="Times New Roman" w:cs="Times New Roman"/>
+              <w:noProof/>
+            </w:rPr>
+            <w:t>Conclusion</w:t>
+          </w:r>
+          <w:r>
+            <w:rPr>
+              <w:noProof/>
+            </w:rPr>
+            <w:tab/>
+          </w:r>
+          <w:r>
+            <w:rPr>
+              <w:noProof/>
+            </w:rPr>
+            <w:fldChar w:fldCharType="begin"/>
+          </w:r>
+          <w:r>
+            <w:rPr>
+              <w:noProof/>
+            </w:rPr>
+            <w:instrText xml:space="preserve"> PAGEREF _Toc260492830 \h </w:instrText>
+          </w:r>
+          <w:r>
+            <w:rPr>
+              <w:noProof/>
+            </w:rPr>
+          </w:r>
+          <w:r>
+            <w:rPr>
+              <w:noProof/>
+            </w:rPr>
+            <w:fldChar w:fldCharType="separate"/>
+          </w:r>
+          <w:r>
+            <w:rPr>
+              <w:noProof/>
+            </w:rPr>
+            <w:t>4</w:t>
+          </w:r>
+          <w:r>
+            <w:rPr>
+              <w:noProof/>
+            </w:rPr>
+            <w:fldChar w:fldCharType="end"/>
+          </w:r>
+        </w:p>
+        <w:p>
+          <w:pPr>
+            <w:pStyle w:val="TOC1"/>
+            <w:tabs>
+              <w:tab w:val="right" w:pos="8630"/>
+            </w:tabs>
+            <w:rPr>
+              <w:rFonts w:eastAsiaTheme="minorEastAsia"/>
+              <w:b w:val="0"/>
+              <w:noProof/>
+              <w:sz w:val="24"/>
+              <w:szCs w:val="24"/>
+              <w:lang w:val="en-US" w:eastAsia="ja-JP"/>
+            </w:rPr>
+          </w:pPr>
+          <w:r>
+            <w:rPr>
+              <w:rFonts w:ascii="Times New Roman" w:hAnsi="Times New Roman" w:cs="Times New Roman"/>
+              <w:noProof/>
+            </w:rPr>
+            <w:t>Bibliography</w:t>
+          </w:r>
+          <w:r>
+            <w:rPr>
+              <w:noProof/>
+            </w:rPr>
+            <w:tab/>
+          </w:r>
+          <w:r>
+            <w:rPr>
+              <w:noProof/>
+            </w:rPr>
+            <w:fldChar w:fldCharType="begin"/>
+          </w:r>
+          <w:r>
+            <w:rPr>
+              <w:noProof/>
+            </w:rPr>
+            <w:instrText xml:space="preserve"> PAGEREF _Toc260492831 \h </w:instrText>
+          </w:r>
+          <w:r>
+            <w:rPr>
+              <w:noProof/>
+            </w:rPr>
+          </w:r>
+          <w:r>
+            <w:rPr>
+              <w:noProof/>
+            </w:rPr>
+            <w:fldChar w:fldCharType="separate"/>
+          </w:r>
+          <w:r>
+            <w:rPr>
+              <w:noProof/>
+            </w:rPr>
+            <w:t>7</w:t>
+          </w:r>
+          <w:r>
+            <w:rPr>
+              <w:noProof/>
+            </w:rPr>
+            <w:fldChar w:fldCharType="end"/>
+          </w:r>
+        </w:p>
+        <w:p>
+          <w:pPr>
+            <w:pStyle w:val="TOC1"/>
+            <w:tabs>
+              <w:tab w:val="right" w:pos="8630"/>
+            </w:tabs>
+            <w:rPr>
+              <w:rFonts w:eastAsiaTheme="minorEastAsia"/>
+              <w:b w:val="0"/>
+              <w:noProof/>
+              <w:sz w:val="24"/>
+              <w:szCs w:val="24"/>
+              <w:lang w:val="en-US" w:eastAsia="ja-JP"/>
+            </w:rPr>
+          </w:pPr>
+          <w:r>
+            <w:rPr>
+              <w:rFonts w:ascii="Times New Roman" w:hAnsi="Times New Roman" w:cs="Times New Roman"/>
+              <w:noProof/>
+            </w:rPr>
+            <w:t>Appendices</w:t>
+          </w:r>
+          <w:r>
+            <w:rPr>
+              <w:noProof/>
+            </w:rPr>
+            <w:tab/>
+          </w:r>
+          <w:r>
+            <w:rPr>
+              <w:noProof/>
+            </w:rPr>
+            <w:fldChar w:fldCharType="begin"/>
+          </w:r>
+          <w:r>
+            <w:rPr>
+              <w:noProof/>
+            </w:rPr>
+            <w:instrText xml:space="preserve"> PAGEREF _Toc260492832 \h </w:instrText>
+          </w:r>
+          <w:r>
+            <w:rPr>
+              <w:noProof/>
+            </w:rPr>
+          </w:r>
+          <w:r>
+            <w:rPr>
+              <w:noProof/>
+            </w:rPr>
+            <w:fldChar w:fldCharType="separate"/>
+          </w:r>
+          <w:r>
+            <w:rPr>
+              <w:noProof/>
+            </w:rPr>
+            <w:t>8</w:t>
+          </w:r>
+          <w:r>
+            <w:rPr>
+              <w:noProof/>
+            </w:rPr>
+            <w:fldChar w:fldCharType="end"/>
+          </w:r>
+        </w:p>
+        <w:p>
+          <w:pPr>
+            <w:pStyle w:val="TOC1"/>
+            <w:tabs>
+              <w:tab w:val="right" w:pos="8630"/>
+            </w:tabs>
+            <w:rPr>
+              <w:rFonts w:eastAsiaTheme="minorEastAsia"/>
+              <w:b w:val="0"/>
+              <w:noProof/>
+              <w:sz w:val="24"/>
+              <w:szCs w:val="24"/>
+              <w:lang w:val="en-US" w:eastAsia="ja-JP"/>
+            </w:rPr>
+          </w:pPr>
+          <w:r>
+            <w:rPr>
+              <w:rFonts w:ascii="Times New Roman" w:hAnsi="Times New Roman" w:cs="Times New Roman"/>
+              <w:noProof/>
+              <w:lang w:val="en-US"/>
+            </w:rPr>
+            <w:t>Supervisor’s Approval</w:t>
+          </w:r>
+          <w:r>
+            <w:rPr>
+              <w:noProof/>
+            </w:rPr>
+            <w:tab/>
+          </w:r>
+          <w:r>
+            <w:rPr>
+              <w:noProof/>
+            </w:rPr>
+            <w:fldChar w:fldCharType="begin"/>
+          </w:r>
+          <w:r>
+            <w:rPr>
+              <w:noProof/>
+            </w:rPr>
+            <w:instrText xml:space="preserve"> PAGEREF _Toc260492833 \h </w:instrText>
+          </w:r>
+          <w:r>
+            <w:rPr>
+              <w:noProof/>
+            </w:rPr>
+          </w:r>
+          <w:r>
+            <w:rPr>
+              <w:noProof/>
+            </w:rPr>
+            <w:fldChar w:fldCharType="separate"/>
+          </w:r>
+          <w:r>
+            <w:rPr>
+              <w:noProof/>
+            </w:rPr>
+            <w:t>9</w:t>
+          </w:r>
+          <w:r>
+            <w:rPr>
+              <w:noProof/>
+            </w:rPr>
+            <w:fldChar w:fldCharType="end"/>
+          </w:r>
+        </w:p>
+        <w:p>
+          <w:pPr>
+            <w:rPr>
+              <w:rFonts w:ascii="Times New Roman" w:hAnsi="Times New Roman" w:cs="Times New Roman"/>
+            </w:rPr>
+          </w:pPr>
+          <w:r>
+            <w:rPr>
+              <w:rFonts w:ascii="Times New Roman" w:hAnsi="Times New Roman" w:cs="Times New Roman"/>
+              <w:b/>
+              <w:bCs/>
+              <w:noProof/>
+            </w:rPr>
+            <w:fldChar w:fldCharType="end"/>
+          </w:r>
+        </w:p>
+      </w:sdtContent>
+    </w:sdt>
     <w:p>
       <w:pPr>
         <w:spacing w:after="0" w:line="240" w:lineRule="auto"/>
@@ -601,133 +1601,1097 @@
           <w:szCs w:val="26"/>
         </w:rPr>
       </w:pPr>
-      <w:r>
-        <w:rPr>
-          <w:rFonts w:ascii="Times New Roman" w:hAnsi="Times New Roman" w:cs="Times New Roman"/>
+    </w:p>
+    <w:p>
+      <w:pPr>
+        <w:spacing w:after="0" w:line="240" w:lineRule="auto"/>
+        <w:rPr>
+          <w:rFonts w:ascii="Times New Roman" w:eastAsiaTheme="majorEastAsia" w:hAnsi="Times New Roman" w:cs="Times New Roman"/>
           <w:b/>
+          <w:bCs/>
           <w:sz w:val="26"/>
           <w:szCs w:val="26"/>
         </w:rPr>
+      </w:pPr>
+      <w:r>
+        <w:rPr>
+          <w:rFonts w:ascii="Times New Roman" w:hAnsi="Times New Roman" w:cs="Times New Roman"/>
+        </w:rPr>
         <w:br w:type="page"/>
       </w:r>
     </w:p>
     <w:p>
       <w:pPr>
-        <w:pStyle w:val="TOC2"/>
-      </w:pPr>
-      <w:r>
+        <w:pStyle w:val="Heading2"/>
+        <w:rPr>
+          <w:rFonts w:ascii="Times New Roman" w:hAnsi="Times New Roman" w:cs="Times New Roman"/>
+          <w:color w:val="auto"/>
+        </w:rPr>
+      </w:pPr>
+      <w:bookmarkStart w:id="0" w:name="_Toc260492818"/>
+      <w:r>
+        <w:rPr>
+          <w:rFonts w:ascii="Times New Roman" w:hAnsi="Times New Roman" w:cs="Times New Roman"/>
+          <w:color w:val="auto"/>
+        </w:rPr>
         <w:t>Abstract</w:t>
       </w:r>
-    </w:p>
-    <w:p>
-      <w:pPr>
-        <w:pStyle w:val="TOC1"/>
-      </w:pPr>
-      <w:r>
+      <w:bookmarkEnd w:id="0"/>
+    </w:p>
+    <w:p>
+      <w:pPr>
+        <w:spacing w:after="0" w:line="240" w:lineRule="auto"/>
+        <w:rPr>
+          <w:rFonts w:ascii="Times New Roman" w:hAnsi="Times New Roman" w:cs="Times New Roman"/>
+        </w:rPr>
+      </w:pPr>
+    </w:p>
+    <w:p>
+      <w:pPr>
+        <w:spacing w:after="0" w:line="240" w:lineRule="auto"/>
+        <w:rPr>
+          <w:rFonts w:ascii="Times New Roman" w:hAnsi="Times New Roman" w:cs="Times New Roman"/>
+          <w:sz w:val="24"/>
+          <w:szCs w:val="24"/>
+        </w:rPr>
+      </w:pPr>
+      <w:r>
+        <w:rPr>
+          <w:rFonts w:ascii="Times New Roman" w:hAnsi="Times New Roman" w:cs="Times New Roman"/>
+          <w:sz w:val="24"/>
+          <w:szCs w:val="24"/>
+        </w:rPr>
+        <w:t xml:space="preserve">This report will include details about the Agile Software Development process that MediaVantage adopted as their main development process, its advantages and its challenges. I will also discuss the general benefits of the agile process, and why it is considered one of the most efficient and most popular current development processes. </w:t>
+      </w:r>
+      <w:r>
+        <w:rPr>
+          <w:rFonts w:ascii="Times New Roman" w:hAnsi="Times New Roman" w:cs="Times New Roman"/>
+          <w:sz w:val="24"/>
+          <w:szCs w:val="24"/>
+        </w:rPr>
+        <w:t xml:space="preserve"> </w:t>
+      </w:r>
+    </w:p>
+    <w:p>
+      <w:pPr>
+        <w:spacing w:after="0" w:line="240" w:lineRule="auto"/>
+        <w:rPr>
+          <w:rFonts w:ascii="Times New Roman" w:hAnsi="Times New Roman" w:cs="Times New Roman"/>
+          <w:sz w:val="24"/>
+          <w:szCs w:val="24"/>
+        </w:rPr>
+      </w:pPr>
+    </w:p>
+    <w:p>
+      <w:pPr>
+        <w:spacing w:after="0" w:line="240" w:lineRule="auto"/>
+        <w:rPr>
+          <w:rFonts w:ascii="Times New Roman" w:hAnsi="Times New Roman" w:cs="Times New Roman"/>
+          <w:sz w:val="24"/>
+          <w:szCs w:val="24"/>
+        </w:rPr>
+      </w:pPr>
+      <w:r>
+        <w:rPr>
+          <w:rFonts w:ascii="Times New Roman" w:hAnsi="Times New Roman" w:cs="Times New Roman"/>
+          <w:sz w:val="24"/>
+          <w:szCs w:val="24"/>
+        </w:rPr>
+        <w:t xml:space="preserve"> </w:t>
+      </w:r>
+      <w:r>
+        <w:rPr>
+          <w:rFonts w:ascii="Times New Roman" w:eastAsiaTheme="minorEastAsia" w:hAnsi="Times New Roman" w:cs="Times New Roman"/>
+          <w:color w:val="00000A"/>
+          <w:sz w:val="24"/>
+          <w:szCs w:val="24"/>
+          <w:lang w:val="en-US"/>
+        </w:rPr>
+        <w:t xml:space="preserve">Engineers in the software field do not often consider Product Verification when first thinking of an area of work. Although all software engineers understand the Product Verification Process in software development, younger software engineers might not fully understand its importance. The main purpose of product verification is to ensure that a product meets customer requirements and specifications and that it performs as expected. My main duties throughout my work term as a Product Verification Student at </w:t>
+      </w:r>
+      <w:proofErr w:type="spellStart"/>
+      <w:r>
+        <w:rPr>
+          <w:rFonts w:ascii="Times New Roman" w:eastAsiaTheme="minorEastAsia" w:hAnsi="Times New Roman" w:cs="Times New Roman"/>
+          <w:color w:val="00000A"/>
+          <w:sz w:val="24"/>
+          <w:szCs w:val="24"/>
+          <w:lang w:val="en-US"/>
+        </w:rPr>
+        <w:t>Nakina</w:t>
+      </w:r>
+      <w:proofErr w:type="spellEnd"/>
+      <w:r>
+        <w:rPr>
+          <w:rFonts w:ascii="Times New Roman" w:eastAsiaTheme="minorEastAsia" w:hAnsi="Times New Roman" w:cs="Times New Roman"/>
+          <w:color w:val="00000A"/>
+          <w:sz w:val="24"/>
+          <w:szCs w:val="24"/>
+          <w:lang w:val="en-US"/>
+        </w:rPr>
+        <w:t xml:space="preserve"> Systems were focused on the Product Verification Process of one of the company's products, NI-Director. I was responsible for testing this product by writing test cases, executing test steps and reporting issues in the appropriate manner. Moreover, I performed some other tasks such as regularly upgrading the testing system and testing </w:t>
+      </w:r>
+      <w:bookmarkStart w:id="1" w:name="_GoBack"/>
+      <w:bookmarkEnd w:id="1"/>
+      <w:r>
+        <w:rPr>
+          <w:rFonts w:ascii="Times New Roman" w:eastAsiaTheme="minorEastAsia" w:hAnsi="Times New Roman" w:cs="Times New Roman"/>
+          <w:color w:val="00000A"/>
+          <w:sz w:val="24"/>
+          <w:szCs w:val="24"/>
+          <w:lang w:val="en-US"/>
+        </w:rPr>
+        <w:t xml:space="preserve">adapters. I had the privilege to experience employment with </w:t>
+      </w:r>
+      <w:proofErr w:type="spellStart"/>
+      <w:r>
+        <w:rPr>
+          <w:rFonts w:ascii="Times New Roman" w:eastAsiaTheme="minorEastAsia" w:hAnsi="Times New Roman" w:cs="Times New Roman"/>
+          <w:color w:val="00000A"/>
+          <w:sz w:val="24"/>
+          <w:szCs w:val="24"/>
+          <w:lang w:val="en-US"/>
+        </w:rPr>
+        <w:t>Nakina</w:t>
+      </w:r>
+      <w:proofErr w:type="spellEnd"/>
+      <w:r>
+        <w:rPr>
+          <w:rFonts w:ascii="Times New Roman" w:eastAsiaTheme="minorEastAsia" w:hAnsi="Times New Roman" w:cs="Times New Roman"/>
+          <w:color w:val="00000A"/>
+          <w:sz w:val="24"/>
+          <w:szCs w:val="24"/>
+          <w:lang w:val="en-US"/>
+        </w:rPr>
+        <w:t xml:space="preserve"> Systems, and I was fortunate enough to see for myself the importance of product verification in the industry, all while learning how to write proper test cases and the testing process.</w:t>
+      </w:r>
+    </w:p>
+    <w:p>
+      <w:pPr>
+        <w:spacing w:after="0" w:line="240" w:lineRule="auto"/>
+        <w:rPr>
+          <w:rFonts w:ascii="Times New Roman" w:hAnsi="Times New Roman" w:cs="Times New Roman"/>
+          <w:sz w:val="24"/>
+          <w:szCs w:val="24"/>
+        </w:rPr>
+      </w:pPr>
+    </w:p>
+    <w:p>
+      <w:pPr>
+        <w:spacing w:after="0" w:line="240" w:lineRule="auto"/>
+        <w:rPr>
+          <w:rFonts w:ascii="Times New Roman" w:hAnsi="Times New Roman" w:cs="Times New Roman"/>
+          <w:sz w:val="24"/>
+          <w:szCs w:val="24"/>
+          <w:lang w:val="en-US"/>
+        </w:rPr>
+      </w:pPr>
+      <w:r>
+        <w:rPr>
+          <w:rFonts w:ascii="Times New Roman" w:hAnsi="Times New Roman" w:cs="Times New Roman"/>
+          <w:sz w:val="24"/>
+          <w:szCs w:val="24"/>
+          <w:lang w:val="en-US"/>
+        </w:rPr>
+        <w:t>My engineering background has been highly beneficial to me while acquiring new technical knowledge.  Moreover, I gained interpersonal and team skills by working with influential individuals who allowed me to learn from their expertise, as well as I expanded my network to include experienced professionals. This work term was highly critical to my development as an engineer and a growing member of the high-tech community.</w:t>
+      </w:r>
+    </w:p>
+    <w:p>
+      <w:pPr>
+        <w:spacing w:after="0" w:line="240" w:lineRule="auto"/>
+        <w:rPr>
+          <w:rFonts w:ascii="Times New Roman" w:hAnsi="Times New Roman" w:cs="Times New Roman"/>
+        </w:rPr>
+      </w:pPr>
+    </w:p>
+    <w:p>
+      <w:pPr>
+        <w:pStyle w:val="Heading1"/>
+        <w:rPr>
+          <w:rFonts w:ascii="Times New Roman" w:hAnsi="Times New Roman" w:cs="Times New Roman"/>
+          <w:color w:val="auto"/>
+        </w:rPr>
+      </w:pPr>
+      <w:bookmarkStart w:id="2" w:name="_Toc260492819"/>
+      <w:r>
+        <w:rPr>
+          <w:rFonts w:ascii="Times New Roman" w:hAnsi="Times New Roman" w:cs="Times New Roman"/>
+          <w:color w:val="auto"/>
+        </w:rPr>
+        <w:t xml:space="preserve">I </w:t>
+      </w:r>
+      <w:r>
+        <w:rPr>
+          <w:rFonts w:ascii="Times New Roman" w:hAnsi="Times New Roman" w:cs="Times New Roman"/>
+          <w:color w:val="auto"/>
+        </w:rPr>
         <w:t>Introduction</w:t>
       </w:r>
-    </w:p>
-    <w:p>
-      <w:pPr>
-        <w:pStyle w:val="TOC1"/>
-      </w:pPr>
-      <w:r>
+      <w:bookmarkEnd w:id="2"/>
+    </w:p>
+    <w:p>
+      <w:pPr>
+        <w:rPr>
+          <w:lang w:val="en-US"/>
+        </w:rPr>
+      </w:pPr>
+    </w:p>
+    <w:p>
+      <w:pPr>
+        <w:rPr>
+          <w:lang w:val="en-US"/>
+        </w:rPr>
+      </w:pPr>
+      <w:r>
+        <w:rPr>
+          <w:lang w:val="en-US"/>
+        </w:rPr>
+        <w:t>MediaVantage was designed and developed by dna13, a software company based in Ottawa, Canada. CNW Group</w:t>
+      </w:r>
+      <w:r>
+        <w:rPr>
+          <w:lang w:val="en-US"/>
+        </w:rPr>
+        <w:t>, a Canadian company that had already been reselling their software solution since 2005, acquired dna13 in April of 2010</w:t>
+      </w:r>
+      <w:r>
+        <w:rPr>
+          <w:lang w:val="en-US"/>
+        </w:rPr>
+        <w:t xml:space="preserve">. The dna13 solution was renamed MediaVantage in </w:t>
+      </w:r>
+      <w:r>
+        <w:rPr>
+          <w:lang w:val="en-US"/>
+        </w:rPr>
+        <w:t>September</w:t>
+      </w:r>
+      <w:r>
+        <w:rPr>
+          <w:lang w:val="en-US"/>
+        </w:rPr>
+        <w:t xml:space="preserve"> of</w:t>
+      </w:r>
+      <w:r>
+        <w:rPr>
+          <w:lang w:val="en-US"/>
+        </w:rPr>
+        <w:t xml:space="preserve"> 2010.</w:t>
+      </w:r>
+      <w:r>
+        <w:rPr>
+          <w:lang w:val="en-US"/>
+        </w:rPr>
+        <w:t xml:space="preserve"> </w:t>
+      </w:r>
+      <w:r>
+        <w:rPr>
+          <w:lang w:val="en-US"/>
+        </w:rPr>
+        <w:t>A trademark of CNW Group,</w:t>
+      </w:r>
+      <w:r>
+        <w:rPr>
+          <w:lang w:val="en-US"/>
+        </w:rPr>
+        <w:t xml:space="preserve"> which is owned in part by US-based PR Newswire, MediaVantage </w:t>
+      </w:r>
+    </w:p>
+    <w:p>
+      <w:pPr>
+        <w:rPr>
+          <w:lang w:val="en-US"/>
+        </w:rPr>
+      </w:pPr>
+    </w:p>
+    <w:p/>
+    <w:p>
+      <w:pPr>
+        <w:pStyle w:val="Heading1"/>
+        <w:rPr>
+          <w:rFonts w:ascii="Times New Roman" w:hAnsi="Times New Roman" w:cs="Times New Roman"/>
+          <w:color w:val="auto"/>
+        </w:rPr>
+      </w:pPr>
+      <w:bookmarkStart w:id="3" w:name="_Toc260492820"/>
+      <w:r>
+        <w:rPr>
+          <w:rFonts w:ascii="Times New Roman" w:hAnsi="Times New Roman" w:cs="Times New Roman"/>
+          <w:color w:val="auto"/>
+        </w:rPr>
+        <w:t xml:space="preserve">II </w:t>
+      </w:r>
+      <w:r>
+        <w:rPr>
+          <w:rFonts w:ascii="Times New Roman" w:hAnsi="Times New Roman" w:cs="Times New Roman"/>
+          <w:color w:val="auto"/>
+        </w:rPr>
+        <w:t>MediaVantage</w:t>
+      </w:r>
+      <w:bookmarkEnd w:id="3"/>
+    </w:p>
+    <w:p>
+      <w:pPr>
+        <w:pStyle w:val="Heading2"/>
+        <w:rPr>
+          <w:rFonts w:ascii="Times New Roman" w:hAnsi="Times New Roman" w:cs="Times New Roman"/>
+          <w:color w:val="auto"/>
+        </w:rPr>
+      </w:pPr>
+      <w:bookmarkStart w:id="4" w:name="_Toc260492821"/>
+      <w:r>
+        <w:rPr>
+          <w:rFonts w:ascii="Times New Roman" w:hAnsi="Times New Roman" w:cs="Times New Roman"/>
+          <w:color w:val="auto"/>
+        </w:rPr>
+        <w:t xml:space="preserve">Public </w:t>
+      </w:r>
+      <w:r>
+        <w:rPr>
+          <w:rFonts w:ascii="Times New Roman" w:hAnsi="Times New Roman" w:cs="Times New Roman"/>
+          <w:color w:val="auto"/>
+        </w:rPr>
+        <w:t>Relations</w:t>
+      </w:r>
+      <w:bookmarkEnd w:id="4"/>
+    </w:p>
+    <w:p>
+      <w:pPr>
+        <w:pStyle w:val="Heading2"/>
+        <w:rPr>
+          <w:rFonts w:ascii="Times New Roman" w:hAnsi="Times New Roman" w:cs="Times New Roman"/>
+          <w:color w:val="auto"/>
+        </w:rPr>
+      </w:pPr>
+      <w:bookmarkStart w:id="5" w:name="_Toc260492822"/>
+      <w:r>
+        <w:rPr>
+          <w:rFonts w:ascii="Times New Roman" w:hAnsi="Times New Roman" w:cs="Times New Roman"/>
+          <w:color w:val="auto"/>
+        </w:rPr>
+        <w:t>What is MediaVantage?</w:t>
+      </w:r>
+      <w:bookmarkEnd w:id="5"/>
+    </w:p>
+    <w:p>
+      <w:pPr>
+        <w:spacing w:after="0"/>
+      </w:pPr>
+      <w:r>
+        <w:tab/>
+      </w:r>
+    </w:p>
+    <w:p>
+      <w:pPr>
+        <w:spacing w:after="0"/>
+        <w:ind w:firstLine="720"/>
+      </w:pPr>
+      <w:r>
+        <w:rPr>
+          <w:lang w:val="en-US"/>
+        </w:rPr>
+        <w:t>MediaVantage is a web-based application that monitors media mentions and online conversations, aligns corporate teams and measures communications success.</w:t>
+      </w:r>
+      <w:r>
+        <w:rPr>
+          <w:lang w:val="en-US"/>
+        </w:rPr>
+        <w:t xml:space="preserve"> </w:t>
+      </w:r>
+      <w:r>
+        <w:rPr>
+          <w:lang w:val="en-US"/>
+        </w:rPr>
+        <w:t>Public relations, investor relations and marketing communication professionals around the world rely on MediaVantage to help manage their brands and protect their corporate reputation.</w:t>
+      </w:r>
+      <w:r>
+        <w:rPr>
+          <w:lang w:val="en-US"/>
+        </w:rPr>
+        <w:t xml:space="preserve"> Sharing the name of the company, the MediaVantage software solution </w:t>
+      </w:r>
+      <w:r>
+        <w:rPr>
+          <w:lang w:val="en-US"/>
+        </w:rPr>
+        <w:t>provides</w:t>
+      </w:r>
+      <w:r>
+        <w:rPr>
+          <w:lang w:val="en-US"/>
+        </w:rPr>
+        <w:t xml:space="preserve"> real-time access to TV,</w:t>
+      </w:r>
+      <w:r>
+        <w:rPr>
+          <w:lang w:val="en-US"/>
+        </w:rPr>
+        <w:t xml:space="preserve"> radio,</w:t>
+      </w:r>
+      <w:r>
+        <w:rPr>
+          <w:lang w:val="en-US"/>
+        </w:rPr>
+        <w:t xml:space="preserve"> print, Internet and social media content. </w:t>
+      </w:r>
+      <w:r>
+        <w:rPr>
+          <w:lang w:val="en-US"/>
+        </w:rPr>
+        <w:t>It</w:t>
+      </w:r>
+      <w:r>
+        <w:rPr>
+          <w:lang w:val="en-US"/>
+        </w:rPr>
+        <w:t xml:space="preserve"> gives communicators the tools they need to both plan and fine-tune communications strategies, synchronize corporate messages and engage with key stakeholders.</w:t>
+      </w:r>
+    </w:p>
+    <w:p/>
+    <w:p>
+      <w:pPr>
+        <w:pStyle w:val="Heading1"/>
+        <w:rPr>
+          <w:rFonts w:ascii="Times New Roman" w:hAnsi="Times New Roman" w:cs="Times New Roman"/>
+          <w:color w:val="auto"/>
+        </w:rPr>
+      </w:pPr>
+      <w:bookmarkStart w:id="6" w:name="_Toc260492823"/>
+      <w:r>
+        <w:rPr>
+          <w:rFonts w:ascii="Times New Roman" w:hAnsi="Times New Roman" w:cs="Times New Roman"/>
+          <w:color w:val="auto"/>
+        </w:rPr>
+        <w:t>Agile Software Development</w:t>
+      </w:r>
+      <w:bookmarkEnd w:id="6"/>
+    </w:p>
+    <w:p>
+      <w:pPr>
+        <w:pStyle w:val="Heading1"/>
+        <w:rPr>
+          <w:rFonts w:ascii="Times New Roman" w:hAnsi="Times New Roman" w:cs="Times New Roman"/>
+          <w:color w:val="auto"/>
+        </w:rPr>
+      </w:pPr>
+      <w:bookmarkStart w:id="7" w:name="_Toc260492824"/>
+      <w:r>
+        <w:rPr>
+          <w:rFonts w:ascii="Times New Roman" w:hAnsi="Times New Roman" w:cs="Times New Roman"/>
+          <w:color w:val="auto"/>
+        </w:rPr>
+        <w:t>Other Projects</w:t>
+      </w:r>
+      <w:bookmarkEnd w:id="7"/>
+    </w:p>
+    <w:p>
+      <w:pPr>
+        <w:pStyle w:val="Heading2"/>
+        <w:rPr>
+          <w:rFonts w:ascii="Times New Roman" w:hAnsi="Times New Roman" w:cs="Times New Roman"/>
+          <w:color w:val="auto"/>
+        </w:rPr>
+      </w:pPr>
+      <w:bookmarkStart w:id="8" w:name="_Toc260492825"/>
+      <w:r>
+        <w:rPr>
+          <w:rFonts w:ascii="Times New Roman" w:hAnsi="Times New Roman" w:cs="Times New Roman"/>
+          <w:color w:val="auto"/>
+        </w:rPr>
+        <w:t>Investigation</w:t>
+      </w:r>
+      <w:bookmarkEnd w:id="8"/>
+    </w:p>
+    <w:p>
+      <w:pPr>
+        <w:pStyle w:val="Heading2"/>
+        <w:rPr>
+          <w:rFonts w:ascii="Times New Roman" w:hAnsi="Times New Roman" w:cs="Times New Roman"/>
+          <w:color w:val="auto"/>
+        </w:rPr>
+      </w:pPr>
+      <w:bookmarkStart w:id="9" w:name="_Toc260492826"/>
+      <w:r>
+        <w:rPr>
+          <w:rFonts w:ascii="Times New Roman" w:hAnsi="Times New Roman" w:cs="Times New Roman"/>
+          <w:color w:val="auto"/>
+        </w:rPr>
+        <w:t>Quality Assurance</w:t>
+      </w:r>
+      <w:bookmarkEnd w:id="9"/>
+    </w:p>
+    <w:p>
+      <w:pPr>
+        <w:pStyle w:val="Heading1"/>
+        <w:rPr>
+          <w:rFonts w:ascii="Times New Roman" w:hAnsi="Times New Roman" w:cs="Times New Roman"/>
+          <w:color w:val="auto"/>
+        </w:rPr>
+      </w:pPr>
+      <w:bookmarkStart w:id="10" w:name="_Toc260492827"/>
+      <w:r>
+        <w:rPr>
+          <w:rFonts w:ascii="Times New Roman" w:hAnsi="Times New Roman" w:cs="Times New Roman"/>
+          <w:color w:val="auto"/>
+        </w:rPr>
         <w:t>Recommendations</w:t>
       </w:r>
-    </w:p>
-    <w:p>
-      <w:pPr>
-        <w:pStyle w:val="TOC2"/>
-      </w:pPr>
-      <w:r>
+      <w:bookmarkEnd w:id="10"/>
+    </w:p>
+    <w:p>
+      <w:pPr>
+        <w:pStyle w:val="Heading2"/>
+        <w:rPr>
+          <w:rFonts w:ascii="Times New Roman" w:hAnsi="Times New Roman" w:cs="Times New Roman"/>
+          <w:color w:val="auto"/>
+        </w:rPr>
+      </w:pPr>
+      <w:bookmarkStart w:id="11" w:name="_Toc260492828"/>
+      <w:r>
+        <w:rPr>
+          <w:rFonts w:ascii="Times New Roman" w:hAnsi="Times New Roman" w:cs="Times New Roman"/>
+          <w:color w:val="auto"/>
+        </w:rPr>
         <w:t>MediaVantage</w:t>
       </w:r>
-    </w:p>
-    <w:p>
-      <w:pPr>
-        <w:pStyle w:val="TOC2"/>
-      </w:pPr>
-      <w:r>
+      <w:bookmarkEnd w:id="11"/>
+    </w:p>
+    <w:p>
+      <w:pPr>
+        <w:widowControl w:val="0"/>
+        <w:autoSpaceDE w:val="0"/>
+        <w:autoSpaceDN w:val="0"/>
+        <w:adjustRightInd w:val="0"/>
+        <w:spacing w:after="0" w:line="240" w:lineRule="auto"/>
+        <w:ind w:firstLine="360"/>
+        <w:rPr>
+          <w:rFonts w:ascii="Times New Roman" w:eastAsiaTheme="minorEastAsia" w:hAnsi="Times New Roman" w:cs="Times New Roman"/>
+          <w:sz w:val="24"/>
+          <w:szCs w:val="24"/>
+          <w:lang w:val="en-US"/>
+        </w:rPr>
+      </w:pPr>
+    </w:p>
+    <w:p>
+      <w:pPr>
+        <w:widowControl w:val="0"/>
+        <w:autoSpaceDE w:val="0"/>
+        <w:autoSpaceDN w:val="0"/>
+        <w:adjustRightInd w:val="0"/>
+        <w:spacing w:after="0" w:line="240" w:lineRule="auto"/>
+        <w:ind w:firstLine="360"/>
+        <w:rPr>
+          <w:rFonts w:ascii="Times New Roman" w:eastAsiaTheme="minorEastAsia" w:hAnsi="Times New Roman" w:cs="Times New Roman"/>
+          <w:sz w:val="24"/>
+          <w:szCs w:val="24"/>
+          <w:lang w:val="en-US"/>
+        </w:rPr>
+      </w:pPr>
+      <w:r>
+        <w:rPr>
+          <w:rFonts w:ascii="Times New Roman" w:eastAsiaTheme="minorEastAsia" w:hAnsi="Times New Roman" w:cs="Times New Roman"/>
+          <w:sz w:val="24"/>
+          <w:szCs w:val="24"/>
+          <w:lang w:val="en-US"/>
+        </w:rPr>
+        <w:t xml:space="preserve">I sincerely believe that MediaVantage was a great place for a CO-OP placement. Everyone that I have met or have worked with at this placement was extremely welcoming, encouraging and ready to help and mentor me with anything I needed throughout the term. </w:t>
+      </w:r>
+    </w:p>
+    <w:p>
+      <w:pPr>
+        <w:widowControl w:val="0"/>
+        <w:autoSpaceDE w:val="0"/>
+        <w:autoSpaceDN w:val="0"/>
+        <w:adjustRightInd w:val="0"/>
+        <w:spacing w:after="0" w:line="240" w:lineRule="auto"/>
+        <w:ind w:firstLine="360"/>
+        <w:rPr>
+          <w:rFonts w:ascii="Times New Roman" w:eastAsiaTheme="minorEastAsia" w:hAnsi="Times New Roman" w:cs="Times New Roman"/>
+          <w:lang w:val="en-US"/>
+        </w:rPr>
+      </w:pPr>
+      <w:r>
+        <w:rPr>
+          <w:rFonts w:ascii="Times New Roman" w:eastAsiaTheme="minorEastAsia" w:hAnsi="Times New Roman" w:cs="Times New Roman"/>
+          <w:sz w:val="24"/>
+          <w:szCs w:val="24"/>
+          <w:lang w:val="en-US"/>
+        </w:rPr>
+        <w:tab/>
+      </w:r>
+      <w:r>
+        <w:rPr>
+          <w:rFonts w:ascii="Times New Roman" w:eastAsiaTheme="minorEastAsia" w:hAnsi="Times New Roman" w:cs="Times New Roman"/>
+          <w:sz w:val="24"/>
+          <w:szCs w:val="24"/>
+          <w:highlight w:val="yellow"/>
+          <w:lang w:val="en-US"/>
+        </w:rPr>
+        <w:t>In terms of support, I owe a lot of thanks to mainly the senior developers of the team. During the first couple of weeks, and throughout the entire term, they many hours teaching me everything I needed to know, from how the testing procedure works to writing weekly status updates to reporting product bugs on my own. It was a great environment to learn important skills such as how to work in teams on one project as well as more technical skills such as upgrading systems using Unix commands, writing test cases and running them efficiently.</w:t>
+      </w:r>
+      <w:r>
+        <w:rPr>
+          <w:rFonts w:ascii="Times New Roman" w:eastAsiaTheme="minorEastAsia" w:hAnsi="Times New Roman" w:cs="Times New Roman"/>
+          <w:sz w:val="24"/>
+          <w:szCs w:val="24"/>
+          <w:lang w:val="en-US"/>
+        </w:rPr>
+        <w:t xml:space="preserve"> </w:t>
+      </w:r>
+    </w:p>
+    <w:p>
+      <w:pPr>
+        <w:spacing w:line="240" w:lineRule="auto"/>
+        <w:rPr>
+          <w:rFonts w:ascii="Times New Roman" w:hAnsi="Times New Roman" w:cs="Times New Roman"/>
+        </w:rPr>
+      </w:pPr>
+      <w:r>
+        <w:rPr>
+          <w:rFonts w:ascii="Times New Roman" w:eastAsiaTheme="minorEastAsia" w:hAnsi="Times New Roman" w:cs="Times New Roman"/>
+          <w:sz w:val="24"/>
+          <w:szCs w:val="24"/>
+          <w:lang w:val="en-US"/>
+        </w:rPr>
+        <w:tab/>
+        <w:t>I believe that this was a critical position for me to have as a CO-OP student, as it is very much related to my program and it exposed me to so much of the real word of a professional in the field. I was constantly challenged with new tasks that would push the limits of my skills, and I found that my knowledge of good software development was always constantly increasing as my experience with the company grew. This having been my first development job, I was able to look at software at a completely different angle than I had at my other terms, and really focus a few of the functionalities of the MediaVantage product. For that reason, I would recommend this placement to other junior software engineering students.</w:t>
+      </w:r>
+    </w:p>
+    <w:p>
+      <w:pPr>
+        <w:pStyle w:val="Heading2"/>
+        <w:rPr>
+          <w:rFonts w:ascii="Times New Roman" w:hAnsi="Times New Roman" w:cs="Times New Roman"/>
+          <w:color w:val="auto"/>
+        </w:rPr>
+      </w:pPr>
+      <w:bookmarkStart w:id="12" w:name="_Toc260492829"/>
+      <w:r>
+        <w:rPr>
+          <w:rFonts w:ascii="Times New Roman" w:hAnsi="Times New Roman" w:cs="Times New Roman"/>
+          <w:color w:val="auto"/>
+        </w:rPr>
         <w:t>CO-OP Program</w:t>
       </w:r>
-    </w:p>
-    <w:p>
-      <w:pPr>
-        <w:pStyle w:val="TOC1"/>
-      </w:pPr>
-      <w:r>
+      <w:bookmarkEnd w:id="12"/>
+    </w:p>
+    <w:p>
+      <w:pPr>
+        <w:widowControl w:val="0"/>
+        <w:autoSpaceDE w:val="0"/>
+        <w:autoSpaceDN w:val="0"/>
+        <w:adjustRightInd w:val="0"/>
+        <w:spacing w:after="0" w:line="240" w:lineRule="auto"/>
+        <w:ind w:firstLine="360"/>
+        <w:rPr>
+          <w:rFonts w:ascii="Times New Roman" w:eastAsiaTheme="minorEastAsia" w:hAnsi="Times New Roman" w:cs="Times New Roman"/>
+          <w:sz w:val="24"/>
+          <w:szCs w:val="24"/>
+          <w:lang w:val="en-US"/>
+        </w:rPr>
+      </w:pPr>
+    </w:p>
+    <w:p>
+      <w:pPr>
+        <w:widowControl w:val="0"/>
+        <w:autoSpaceDE w:val="0"/>
+        <w:autoSpaceDN w:val="0"/>
+        <w:adjustRightInd w:val="0"/>
+        <w:spacing w:after="0" w:line="240" w:lineRule="auto"/>
+        <w:ind w:firstLine="360"/>
+        <w:rPr>
+          <w:rFonts w:ascii="Times New Roman" w:eastAsiaTheme="minorEastAsia" w:hAnsi="Times New Roman" w:cs="Times New Roman"/>
+          <w:sz w:val="24"/>
+          <w:szCs w:val="24"/>
+          <w:lang w:val="en-US"/>
+        </w:rPr>
+      </w:pPr>
+      <w:r>
+        <w:rPr>
+          <w:rFonts w:ascii="Times New Roman" w:eastAsiaTheme="minorEastAsia" w:hAnsi="Times New Roman" w:cs="Times New Roman"/>
+          <w:sz w:val="24"/>
+          <w:szCs w:val="24"/>
+          <w:lang w:val="en-US"/>
+        </w:rPr>
+        <w:t>For my third work term, I was able to use the resources of the CO-OP office to secure my placement. The CO-OP office made the process of finding exactly the job that I was looking for with MediaVantage very simple and they were very encouraging. Previous help with preparing for an interview helped when it came to all of my interviews with the different candidate placements.</w:t>
+      </w:r>
+    </w:p>
+    <w:p>
+      <w:pPr>
+        <w:widowControl w:val="0"/>
+        <w:autoSpaceDE w:val="0"/>
+        <w:autoSpaceDN w:val="0"/>
+        <w:adjustRightInd w:val="0"/>
+        <w:spacing w:after="0" w:line="240" w:lineRule="auto"/>
+        <w:ind w:firstLine="360"/>
+        <w:rPr>
+          <w:rFonts w:ascii="Times New Roman" w:eastAsiaTheme="minorEastAsia" w:hAnsi="Times New Roman" w:cs="Times New Roman"/>
+          <w:sz w:val="24"/>
+          <w:szCs w:val="24"/>
+          <w:lang w:val="en-US"/>
+        </w:rPr>
+      </w:pPr>
+      <w:r>
+        <w:rPr>
+          <w:rFonts w:ascii="Times New Roman" w:eastAsiaTheme="minorEastAsia" w:hAnsi="Times New Roman" w:cs="Times New Roman"/>
+          <w:sz w:val="24"/>
+          <w:szCs w:val="24"/>
+          <w:lang w:val="en-US"/>
+        </w:rPr>
+        <w:tab/>
+        <w:t xml:space="preserve">I would maybe encourage the CO-OP office to communicate a little more with their students throughout the work term. The advantage to doing so would be that students will keep in mind that CO-OP is a credited program and it would keep them up-to-date with what’s new in CO-OP as well as with upcoming deadlines. </w:t>
+      </w:r>
+    </w:p>
+    <w:p>
+      <w:pPr>
+        <w:spacing w:after="0" w:line="240" w:lineRule="auto"/>
+        <w:rPr>
+          <w:rFonts w:ascii="Times New Roman" w:hAnsi="Times New Roman" w:cs="Times New Roman"/>
+        </w:rPr>
+      </w:pPr>
+      <w:r>
+        <w:rPr>
+          <w:rFonts w:ascii="Times New Roman" w:eastAsiaTheme="minorEastAsia" w:hAnsi="Times New Roman" w:cs="Times New Roman"/>
+          <w:sz w:val="24"/>
+          <w:szCs w:val="24"/>
+          <w:lang w:val="en-US"/>
+        </w:rPr>
+        <w:tab/>
+        <w:t>In general, I found the CO-OP office very reliable for students. Every time I had a question, I called in and got an answer immediately. Since my start with the program, I have highly recommended it!</w:t>
+      </w:r>
+    </w:p>
+    <w:p>
+      <w:pPr>
+        <w:pStyle w:val="Heading1"/>
+        <w:rPr>
+          <w:rFonts w:ascii="Times New Roman" w:hAnsi="Times New Roman" w:cs="Times New Roman"/>
+          <w:color w:val="auto"/>
+        </w:rPr>
+      </w:pPr>
+      <w:bookmarkStart w:id="13" w:name="_Toc260492830"/>
+      <w:r>
+        <w:rPr>
+          <w:rFonts w:ascii="Times New Roman" w:hAnsi="Times New Roman" w:cs="Times New Roman"/>
+          <w:color w:val="auto"/>
+        </w:rPr>
         <w:t>Conclusion</w:t>
       </w:r>
-    </w:p>
-    <w:p>
-      <w:pPr>
-        <w:pStyle w:val="TOC1"/>
-      </w:pPr>
-      <w:r>
+      <w:bookmarkEnd w:id="13"/>
+    </w:p>
+    <w:p>
+      <w:pPr>
+        <w:widowControl w:val="0"/>
+        <w:autoSpaceDE w:val="0"/>
+        <w:autoSpaceDN w:val="0"/>
+        <w:adjustRightInd w:val="0"/>
+        <w:spacing w:after="0" w:line="240" w:lineRule="auto"/>
+        <w:ind w:firstLine="720"/>
+        <w:rPr>
+          <w:rFonts w:ascii="Times New Roman" w:eastAsiaTheme="minorEastAsia" w:hAnsi="Times New Roman" w:cs="Times New Roman"/>
+          <w:sz w:val="24"/>
+          <w:szCs w:val="24"/>
+          <w:lang w:val="en-US"/>
+        </w:rPr>
+      </w:pPr>
+    </w:p>
+    <w:p>
+      <w:pPr>
+        <w:widowControl w:val="0"/>
+        <w:autoSpaceDE w:val="0"/>
+        <w:autoSpaceDN w:val="0"/>
+        <w:adjustRightInd w:val="0"/>
+        <w:spacing w:after="0" w:line="240" w:lineRule="auto"/>
+        <w:ind w:firstLine="720"/>
+        <w:rPr>
+          <w:rFonts w:ascii="Times New Roman" w:eastAsiaTheme="minorEastAsia" w:hAnsi="Times New Roman" w:cs="Times New Roman"/>
+          <w:sz w:val="24"/>
+          <w:szCs w:val="24"/>
+          <w:lang w:val="en-US"/>
+        </w:rPr>
+      </w:pPr>
+      <w:r>
+        <w:rPr>
+          <w:rFonts w:ascii="Times New Roman" w:eastAsiaTheme="minorEastAsia" w:hAnsi="Times New Roman" w:cs="Times New Roman"/>
+          <w:sz w:val="24"/>
+          <w:szCs w:val="24"/>
+          <w:lang w:val="en-US"/>
+        </w:rPr>
+        <w:t>In conclusion, the agile software development process is clearly one of the most effective processes for developing software when executed efficiently and in an organized manner. After four months of exposure to this process, including a full release cycle, I have come to understand the real importance of proper execution of the agile process and its impact on the software quality and delivery. With the future advancements in new processes and development techniques, it is my opinion that agile will remain a common method with a good chance of minor modifications to the method that would result in even more efficient and effective software development because of its flexibility to requirement modification and its dedication to maintaining a workable status.</w:t>
+      </w:r>
+    </w:p>
+    <w:p>
+      <w:pPr>
+        <w:widowControl w:val="0"/>
+        <w:autoSpaceDE w:val="0"/>
+        <w:autoSpaceDN w:val="0"/>
+        <w:adjustRightInd w:val="0"/>
+        <w:spacing w:after="0" w:line="240" w:lineRule="auto"/>
+        <w:ind w:firstLine="720"/>
+        <w:rPr>
+          <w:rFonts w:ascii="Times New Roman" w:eastAsiaTheme="minorEastAsia" w:hAnsi="Times New Roman" w:cs="Times New Roman"/>
+          <w:sz w:val="24"/>
+          <w:szCs w:val="24"/>
+          <w:lang w:val="en-US"/>
+        </w:rPr>
+      </w:pPr>
+      <w:r>
+        <w:rPr>
+          <w:rFonts w:ascii="Times New Roman" w:eastAsiaTheme="minorEastAsia" w:hAnsi="Times New Roman" w:cs="Times New Roman"/>
+          <w:sz w:val="24"/>
+          <w:szCs w:val="24"/>
+          <w:lang w:val="en-US"/>
+        </w:rPr>
+        <w:t xml:space="preserve">Throughout my work term, I was able to relate some concepts and knowledge learned through my classes and personal experience to my daily tasks. Through new challenging projects and assignments, I am able to pick up many new lessons and will incorporate such information into future applications. I had the chance to experience </w:t>
+      </w:r>
+      <w:r>
+        <w:rPr>
+          <w:rFonts w:ascii="Times New Roman" w:eastAsiaTheme="minorEastAsia" w:hAnsi="Times New Roman" w:cs="Times New Roman"/>
+          <w:sz w:val="24"/>
+          <w:szCs w:val="24"/>
+          <w:lang w:val="en-US"/>
+        </w:rPr>
+        <w:t>many</w:t>
+      </w:r>
+      <w:r>
+        <w:rPr>
+          <w:rFonts w:ascii="Times New Roman" w:eastAsiaTheme="minorEastAsia" w:hAnsi="Times New Roman" w:cs="Times New Roman"/>
+          <w:sz w:val="24"/>
+          <w:szCs w:val="24"/>
+          <w:lang w:val="en-US"/>
+        </w:rPr>
+        <w:t xml:space="preserve"> aspects of </w:t>
+      </w:r>
+      <w:r>
+        <w:rPr>
+          <w:rFonts w:ascii="Times New Roman" w:eastAsiaTheme="minorEastAsia" w:hAnsi="Times New Roman" w:cs="Times New Roman"/>
+          <w:sz w:val="24"/>
+          <w:szCs w:val="24"/>
+          <w:lang w:val="en-US"/>
+        </w:rPr>
+        <w:t>software development</w:t>
+      </w:r>
+      <w:r>
+        <w:rPr>
+          <w:rFonts w:ascii="Times New Roman" w:eastAsiaTheme="minorEastAsia" w:hAnsi="Times New Roman" w:cs="Times New Roman"/>
+          <w:sz w:val="24"/>
+          <w:szCs w:val="24"/>
+          <w:lang w:val="en-US"/>
+        </w:rPr>
+        <w:t xml:space="preserve"> for one of the company's </w:t>
+      </w:r>
+      <w:r>
+        <w:rPr>
+          <w:rFonts w:ascii="Times New Roman" w:eastAsiaTheme="minorEastAsia" w:hAnsi="Times New Roman" w:cs="Times New Roman"/>
+          <w:sz w:val="24"/>
+          <w:szCs w:val="24"/>
+          <w:lang w:val="en-US"/>
+        </w:rPr>
+        <w:t xml:space="preserve">current major products that not only exercised but also expanded </w:t>
+      </w:r>
+      <w:r>
+        <w:rPr>
+          <w:rFonts w:ascii="Times New Roman" w:eastAsiaTheme="minorEastAsia" w:hAnsi="Times New Roman" w:cs="Times New Roman"/>
+          <w:sz w:val="24"/>
+          <w:szCs w:val="24"/>
+          <w:lang w:val="en-US"/>
+        </w:rPr>
+        <w:t xml:space="preserve">my software </w:t>
+      </w:r>
+      <w:r>
+        <w:rPr>
+          <w:rFonts w:ascii="Times New Roman" w:eastAsiaTheme="minorEastAsia" w:hAnsi="Times New Roman" w:cs="Times New Roman"/>
+          <w:sz w:val="24"/>
+          <w:szCs w:val="24"/>
+          <w:lang w:val="en-US"/>
+        </w:rPr>
+        <w:t>engineering</w:t>
+      </w:r>
+      <w:r>
+        <w:rPr>
+          <w:rFonts w:ascii="Times New Roman" w:eastAsiaTheme="minorEastAsia" w:hAnsi="Times New Roman" w:cs="Times New Roman"/>
+          <w:sz w:val="24"/>
+          <w:szCs w:val="24"/>
+          <w:lang w:val="en-US"/>
+        </w:rPr>
+        <w:t xml:space="preserve"> skills. I would recommend this position to any other software engineering, computer engineering or computer science student looking for a work term, as it provided an </w:t>
+      </w:r>
+      <w:r>
+        <w:rPr>
+          <w:rFonts w:ascii="Times New Roman" w:eastAsiaTheme="minorEastAsia" w:hAnsi="Times New Roman" w:cs="Times New Roman"/>
+          <w:sz w:val="24"/>
+          <w:szCs w:val="24"/>
+          <w:lang w:val="en-US"/>
+        </w:rPr>
+        <w:t>in-depth and hands-on experience</w:t>
+      </w:r>
+      <w:r>
+        <w:rPr>
+          <w:rFonts w:ascii="Times New Roman" w:eastAsiaTheme="minorEastAsia" w:hAnsi="Times New Roman" w:cs="Times New Roman"/>
+          <w:sz w:val="24"/>
+          <w:szCs w:val="24"/>
+          <w:lang w:val="en-US"/>
+        </w:rPr>
+        <w:t xml:space="preserve"> </w:t>
+      </w:r>
+      <w:r>
+        <w:rPr>
+          <w:rFonts w:ascii="Times New Roman" w:eastAsiaTheme="minorEastAsia" w:hAnsi="Times New Roman" w:cs="Times New Roman"/>
+          <w:sz w:val="24"/>
+          <w:szCs w:val="24"/>
+          <w:lang w:val="en-US"/>
+        </w:rPr>
+        <w:t>with software engineering as a developer</w:t>
+      </w:r>
+      <w:r>
+        <w:rPr>
+          <w:rFonts w:ascii="Times New Roman" w:eastAsiaTheme="minorEastAsia" w:hAnsi="Times New Roman" w:cs="Times New Roman"/>
+          <w:sz w:val="24"/>
+          <w:szCs w:val="24"/>
+          <w:lang w:val="en-US"/>
+        </w:rPr>
+        <w:t xml:space="preserve">. </w:t>
+      </w:r>
+    </w:p>
+    <w:p>
+      <w:pPr>
+        <w:ind w:firstLine="720"/>
+        <w:rPr>
+          <w:rFonts w:ascii="Times New Roman" w:hAnsi="Times New Roman" w:cs="Times New Roman"/>
+          <w:sz w:val="24"/>
+          <w:szCs w:val="24"/>
+        </w:rPr>
+      </w:pPr>
+      <w:r>
+        <w:rPr>
+          <w:rFonts w:ascii="Times New Roman" w:eastAsiaTheme="minorEastAsia" w:hAnsi="Times New Roman" w:cs="Times New Roman"/>
+          <w:sz w:val="24"/>
+          <w:szCs w:val="24"/>
+          <w:lang w:val="en-US"/>
+        </w:rPr>
+        <w:t xml:space="preserve">I would like to sincerely thank all employees of MediaVantage for granting me the opportunity to be a part of their group and to learn from their expertise. I gained valuable hands-on experience with the development of the </w:t>
+      </w:r>
+      <w:proofErr w:type="spellStart"/>
+      <w:r>
+        <w:rPr>
+          <w:rFonts w:ascii="Times New Roman" w:eastAsiaTheme="minorEastAsia" w:hAnsi="Times New Roman" w:cs="Times New Roman"/>
+          <w:sz w:val="24"/>
+          <w:szCs w:val="24"/>
+          <w:lang w:val="en-US"/>
+        </w:rPr>
+        <w:t>CloudCity</w:t>
+      </w:r>
+      <w:proofErr w:type="spellEnd"/>
+      <w:r>
+        <w:rPr>
+          <w:rFonts w:ascii="Times New Roman" w:eastAsiaTheme="minorEastAsia" w:hAnsi="Times New Roman" w:cs="Times New Roman"/>
+          <w:sz w:val="24"/>
+          <w:szCs w:val="24"/>
+          <w:lang w:val="en-US"/>
+        </w:rPr>
+        <w:t xml:space="preserve"> release of MediaVantage as well as I greatly expanded my knowledge about good general software development practices. Most importantly, I gained interpersonal and team skills by working with a brilliant and collaborative team who took the time to train my CO-OP and me peers. I valued my time at MediaVantage and hope to be able to carry on all that I have learned into my future projects.</w:t>
+      </w:r>
+    </w:p>
+    <w:p>
+      <w:pPr>
+        <w:spacing w:after="0" w:line="240" w:lineRule="auto"/>
+        <w:rPr>
+          <w:rFonts w:ascii="Times New Roman" w:hAnsi="Times New Roman" w:cs="Times New Roman"/>
+          <w:sz w:val="24"/>
+          <w:szCs w:val="24"/>
+        </w:rPr>
+      </w:pPr>
+      <w:r>
+        <w:rPr>
+          <w:rFonts w:ascii="Times New Roman" w:hAnsi="Times New Roman" w:cs="Times New Roman"/>
+          <w:sz w:val="24"/>
+          <w:szCs w:val="24"/>
+        </w:rPr>
+        <w:br w:type="page"/>
+      </w:r>
+      <w:r>
+        <w:rPr>
+          <w:rFonts w:ascii="Times New Roman" w:hAnsi="Times New Roman" w:cs="Times New Roman"/>
+          <w:sz w:val="24"/>
+          <w:szCs w:val="24"/>
+        </w:rPr>
+        <w:t xml:space="preserve">Since all software developers at MediaVantage work in Linux, I had to learn how to install, use and maintain a version of the Linux operating system on my desktop computer. This being my first challenge on the job, I was able to learn how to use it quickly enough and over the term, I adapted to new shortcuts and operations that I discovered along the way. </w:t>
+      </w:r>
+    </w:p>
+    <w:p>
+      <w:pPr>
+        <w:spacing w:after="0" w:line="240" w:lineRule="auto"/>
+        <w:rPr>
+          <w:rFonts w:ascii="Times New Roman" w:hAnsi="Times New Roman" w:cs="Times New Roman"/>
+          <w:sz w:val="24"/>
+          <w:szCs w:val="24"/>
+        </w:rPr>
+      </w:pPr>
+    </w:p>
+    <w:p>
+      <w:pPr>
+        <w:spacing w:after="0" w:line="240" w:lineRule="auto"/>
+        <w:rPr>
+          <w:rFonts w:ascii="Times New Roman" w:hAnsi="Times New Roman" w:cs="Times New Roman"/>
+          <w:sz w:val="24"/>
+          <w:szCs w:val="24"/>
+        </w:rPr>
+      </w:pPr>
+      <w:r>
+        <w:rPr>
+          <w:rFonts w:ascii="Times New Roman" w:hAnsi="Times New Roman" w:cs="Times New Roman"/>
+          <w:sz w:val="24"/>
+          <w:szCs w:val="24"/>
+        </w:rPr>
+        <w:t xml:space="preserve">Another major lesson that I’ve learned from this work term is how to work on large projects in a large team. This was my first time working in an agile process, </w:t>
+      </w:r>
+    </w:p>
+    <w:p>
+      <w:pPr>
+        <w:spacing w:after="0" w:line="240" w:lineRule="auto"/>
+        <w:rPr>
+          <w:rFonts w:ascii="Times New Roman" w:eastAsiaTheme="majorEastAsia" w:hAnsi="Times New Roman" w:cs="Times New Roman"/>
+          <w:b/>
+          <w:bCs/>
+          <w:sz w:val="32"/>
+          <w:szCs w:val="32"/>
+        </w:rPr>
+      </w:pPr>
+    </w:p>
+    <w:p>
+      <w:pPr>
+        <w:spacing w:after="0" w:line="240" w:lineRule="auto"/>
+        <w:rPr>
+          <w:rFonts w:ascii="Times New Roman" w:eastAsiaTheme="majorEastAsia" w:hAnsi="Times New Roman" w:cs="Times New Roman"/>
+          <w:b/>
+          <w:bCs/>
+          <w:sz w:val="32"/>
+          <w:szCs w:val="32"/>
+        </w:rPr>
+      </w:pPr>
+      <w:r>
+        <w:rPr>
+          <w:rFonts w:ascii="Times New Roman" w:hAnsi="Times New Roman" w:cs="Times New Roman"/>
+        </w:rPr>
+        <w:br w:type="page"/>
+      </w:r>
+    </w:p>
+    <w:p>
+      <w:pPr>
+        <w:pStyle w:val="Heading1"/>
+        <w:rPr>
+          <w:rFonts w:ascii="Times New Roman" w:hAnsi="Times New Roman" w:cs="Times New Roman"/>
+          <w:color w:val="auto"/>
+        </w:rPr>
+      </w:pPr>
+      <w:bookmarkStart w:id="14" w:name="_Toc260492831"/>
+      <w:r>
+        <w:rPr>
+          <w:rFonts w:ascii="Times New Roman" w:hAnsi="Times New Roman" w:cs="Times New Roman"/>
+          <w:color w:val="auto"/>
+        </w:rPr>
         <w:t>Bibliography</w:t>
       </w:r>
-    </w:p>
-    <w:p>
-      <w:pPr>
-        <w:pStyle w:val="TOC1"/>
-      </w:pPr>
-      <w:r>
-        <w:t>Appendices</w:t>
-      </w:r>
-    </w:p>
-    <w:p>
-      <w:pPr>
-        <w:spacing w:after="0" w:line="240" w:lineRule="auto"/>
-        <w:rPr>
-          <w:b/>
-        </w:rPr>
-      </w:pPr>
-      <w:r>
-        <w:br w:type="page"/>
-      </w:r>
-    </w:p>
-    <w:p>
-      <w:pPr>
-        <w:pStyle w:val="TOC1"/>
-      </w:pPr>
-      <w:r>
-        <w:t>VI Recommendations</w:t>
-      </w:r>
-    </w:p>
-    <w:p>
-      <w:pPr>
-        <w:spacing w:after="0"/>
-      </w:pPr>
-    </w:p>
-    <w:p>
-      <w:pPr>
-        <w:pStyle w:val="TOC2"/>
-        <w:rPr>
-          <w:rFonts w:ascii="Times New Roman" w:hAnsi="Times New Roman" w:cs="Times New Roman"/>
-        </w:rPr>
-      </w:pPr>
-      <w:r>
-        <w:rPr>
-          <w:rFonts w:ascii="Times New Roman" w:hAnsi="Times New Roman" w:cs="Times New Roman"/>
-        </w:rPr>
-        <w:t xml:space="preserve">B </w:t>
-      </w:r>
-      <w:r>
-        <w:rPr>
-          <w:rFonts w:ascii="Times New Roman" w:hAnsi="Times New Roman" w:cs="Times New Roman"/>
-        </w:rPr>
-        <w:t>MediaVantage</w:t>
-      </w:r>
-    </w:p>
-    <w:p>
-      <w:pPr>
-        <w:spacing w:after="0"/>
-        <w:rPr>
-          <w:rFonts w:ascii="Times New Roman" w:hAnsi="Times New Roman" w:cs="Times New Roman"/>
-          <w:sz w:val="24"/>
-          <w:szCs w:val="24"/>
-        </w:rPr>
-      </w:pPr>
+      <w:bookmarkEnd w:id="14"/>
     </w:p>
     <w:p>
       <w:pPr>
@@ -736,48 +2700,11 @@
         <w:autoSpaceDN w:val="0"/>
         <w:adjustRightInd w:val="0"/>
         <w:spacing w:after="0" w:line="360" w:lineRule="auto"/>
-        <w:ind w:firstLine="360"/>
-        <w:rPr>
-          <w:rFonts w:ascii="Times New Roman" w:eastAsiaTheme="minorEastAsia" w:hAnsi="Times New Roman" w:cs="Times New Roman"/>
-          <w:color w:val="00000A"/>
-          <w:sz w:val="24"/>
-          <w:szCs w:val="24"/>
-          <w:lang w:val="en-US"/>
-        </w:rPr>
-      </w:pPr>
-      <w:r>
-        <w:rPr>
-          <w:rFonts w:ascii="Times New Roman" w:eastAsiaTheme="minorEastAsia" w:hAnsi="Times New Roman" w:cs="Times New Roman"/>
-          <w:color w:val="00000A"/>
-          <w:sz w:val="24"/>
-          <w:szCs w:val="24"/>
-          <w:lang w:val="en-US"/>
-        </w:rPr>
-        <w:tab/>
-        <w:t xml:space="preserve">I sincerely believe that </w:t>
-      </w:r>
-      <w:proofErr w:type="spellStart"/>
-      <w:r>
-        <w:rPr>
-          <w:rFonts w:ascii="Times New Roman" w:eastAsiaTheme="minorEastAsia" w:hAnsi="Times New Roman" w:cs="Times New Roman"/>
-          <w:color w:val="00000A"/>
-          <w:sz w:val="24"/>
-          <w:szCs w:val="24"/>
-          <w:lang w:val="en-US"/>
-        </w:rPr>
-        <w:t>Nakina</w:t>
-      </w:r>
-      <w:proofErr w:type="spellEnd"/>
-      <w:r>
-        <w:rPr>
-          <w:rFonts w:ascii="Times New Roman" w:eastAsiaTheme="minorEastAsia" w:hAnsi="Times New Roman" w:cs="Times New Roman"/>
-          <w:color w:val="00000A"/>
-          <w:sz w:val="24"/>
-          <w:szCs w:val="24"/>
-          <w:lang w:val="en-US"/>
-        </w:rPr>
-        <w:t xml:space="preserve"> Systems was a great place for a CO-OP placement. Everyone that I have met or worked with was extremely welcoming and ready to help and mentor me with anything I needed throughout the term. </w:t>
-      </w:r>
+        <w:rPr>
+          <w:rFonts w:ascii="Times New Roman" w:eastAsiaTheme="minorEastAsia" w:hAnsi="Times New Roman" w:cs="Times New Roman"/>
+          <w:lang w:val="en-US"/>
+        </w:rPr>
+      </w:pPr>
     </w:p>
     <w:p>
       <w:pPr>
@@ -786,710 +2713,84 @@
         <w:autoSpaceDN w:val="0"/>
         <w:adjustRightInd w:val="0"/>
         <w:spacing w:after="0" w:line="360" w:lineRule="auto"/>
-        <w:ind w:firstLine="360"/>
-        <w:rPr>
-          <w:rFonts w:ascii="Times New Roman" w:eastAsiaTheme="minorEastAsia" w:hAnsi="Times New Roman" w:cs="Times New Roman"/>
-          <w:color w:val="00000A"/>
-          <w:lang w:val="en-US"/>
-        </w:rPr>
-      </w:pPr>
-      <w:r>
-        <w:rPr>
-          <w:rFonts w:ascii="Times New Roman" w:eastAsiaTheme="minorEastAsia" w:hAnsi="Times New Roman" w:cs="Times New Roman"/>
-          <w:color w:val="00000A"/>
-          <w:sz w:val="24"/>
-          <w:szCs w:val="24"/>
-          <w:lang w:val="en-US"/>
-        </w:rPr>
-        <w:tab/>
-        <w:t xml:space="preserve">The most helpful of these people was my manager. During the first couple of weeks, and throughout the entire term, she spent many hours teaching me everything I needed to know, from how the testing procedure works to writing weekly status updates to reporting product bugs on my own. It was a great environment to learn important skills such as how to work in teams on one project as well as more technical skills such as upgrading systems using Unix commands, writing test cases and running them efficiently. </w:t>
-      </w:r>
-    </w:p>
-    <w:p>
-      <w:pPr>
-        <w:spacing w:line="360" w:lineRule="auto"/>
-      </w:pPr>
-      <w:r>
-        <w:rPr>
-          <w:rFonts w:ascii="Times New Roman" w:eastAsiaTheme="minorEastAsia" w:hAnsi="Times New Roman" w:cs="Times New Roman"/>
-          <w:color w:val="00000A"/>
-          <w:sz w:val="24"/>
-          <w:szCs w:val="24"/>
-          <w:lang w:val="en-US"/>
-        </w:rPr>
-        <w:tab/>
-        <w:t xml:space="preserve">I believe that this was an important position for me to have as a CO-OP student, as it is related to my program yet it is a popular position for software engineering students to take. Although I was not involved in much coding, I was able to look at software at a completely different angle, from the customer's point of view, and analyze the functionality and </w:t>
-      </w:r>
-      <w:proofErr w:type="spellStart"/>
-      <w:r>
-        <w:rPr>
-          <w:rFonts w:ascii="Times New Roman" w:eastAsiaTheme="minorEastAsia" w:hAnsi="Times New Roman" w:cs="Times New Roman"/>
-          <w:color w:val="00000A"/>
-          <w:sz w:val="24"/>
-          <w:szCs w:val="24"/>
-          <w:lang w:val="en-US"/>
-        </w:rPr>
-        <w:t>usibility</w:t>
-      </w:r>
-      <w:proofErr w:type="spellEnd"/>
-      <w:r>
-        <w:rPr>
-          <w:rFonts w:ascii="Times New Roman" w:eastAsiaTheme="minorEastAsia" w:hAnsi="Times New Roman" w:cs="Times New Roman"/>
-          <w:color w:val="00000A"/>
-          <w:sz w:val="24"/>
-          <w:szCs w:val="24"/>
-          <w:lang w:val="en-US"/>
-        </w:rPr>
-        <w:t xml:space="preserve"> of the products that </w:t>
-      </w:r>
-      <w:proofErr w:type="spellStart"/>
-      <w:r>
-        <w:rPr>
-          <w:rFonts w:ascii="Times New Roman" w:eastAsiaTheme="minorEastAsia" w:hAnsi="Times New Roman" w:cs="Times New Roman"/>
-          <w:color w:val="00000A"/>
-          <w:sz w:val="24"/>
-          <w:szCs w:val="24"/>
-          <w:lang w:val="en-US"/>
-        </w:rPr>
-        <w:t>Nakina</w:t>
-      </w:r>
-      <w:proofErr w:type="spellEnd"/>
-      <w:r>
-        <w:rPr>
-          <w:rFonts w:ascii="Times New Roman" w:eastAsiaTheme="minorEastAsia" w:hAnsi="Times New Roman" w:cs="Times New Roman"/>
-          <w:color w:val="00000A"/>
-          <w:sz w:val="24"/>
-          <w:szCs w:val="24"/>
-          <w:lang w:val="en-US"/>
-        </w:rPr>
-        <w:t xml:space="preserve"> was selling them. For that reason, I would recommend this placement to other junior software engineering students.</w:t>
-      </w:r>
-    </w:p>
-    <w:p>
-      <w:pPr>
-        <w:pStyle w:val="TOC2"/>
-        <w:rPr>
-          <w:rFonts w:ascii="Times New Roman" w:hAnsi="Times New Roman" w:cs="Times New Roman"/>
-        </w:rPr>
-      </w:pPr>
-      <w:r>
-        <w:rPr>
-          <w:rFonts w:ascii="Times New Roman" w:hAnsi="Times New Roman" w:cs="Times New Roman"/>
-        </w:rPr>
-        <w:t>A CO-OP Program</w:t>
-      </w:r>
-    </w:p>
-    <w:p>
-      <w:pPr>
-        <w:widowControl w:val="0"/>
-        <w:autoSpaceDE w:val="0"/>
-        <w:autoSpaceDN w:val="0"/>
-        <w:adjustRightInd w:val="0"/>
-        <w:spacing w:after="0"/>
-        <w:ind w:firstLine="360"/>
-        <w:rPr>
-          <w:rFonts w:ascii="Times New Roman" w:eastAsiaTheme="minorEastAsia" w:hAnsi="Times New Roman" w:cs="Times New Roman"/>
-          <w:color w:val="00000A"/>
-          <w:sz w:val="24"/>
-          <w:szCs w:val="24"/>
-          <w:lang w:val="en-US"/>
-        </w:rPr>
-      </w:pPr>
-      <w:r>
-        <w:rPr>
-          <w:rFonts w:ascii="Times New Roman" w:eastAsiaTheme="minorEastAsia" w:hAnsi="Times New Roman" w:cs="Times New Roman"/>
-          <w:color w:val="00000A"/>
-          <w:sz w:val="24"/>
-          <w:szCs w:val="24"/>
-          <w:lang w:val="en-US"/>
-        </w:rPr>
-        <w:tab/>
-      </w:r>
-    </w:p>
-    <w:p>
-      <w:pPr>
-        <w:widowControl w:val="0"/>
-        <w:autoSpaceDE w:val="0"/>
-        <w:autoSpaceDN w:val="0"/>
-        <w:adjustRightInd w:val="0"/>
-        <w:spacing w:after="0" w:line="360" w:lineRule="auto"/>
-        <w:ind w:firstLine="360"/>
-        <w:rPr>
-          <w:rFonts w:ascii="Times New Roman" w:eastAsiaTheme="minorEastAsia" w:hAnsi="Times New Roman" w:cs="Times New Roman"/>
-          <w:color w:val="00000A"/>
-          <w:sz w:val="24"/>
-          <w:szCs w:val="24"/>
-          <w:lang w:val="en-US"/>
-        </w:rPr>
-      </w:pPr>
-      <w:r>
-        <w:rPr>
-          <w:rFonts w:ascii="Times New Roman" w:eastAsiaTheme="minorEastAsia" w:hAnsi="Times New Roman" w:cs="Times New Roman"/>
-          <w:color w:val="00000A"/>
-          <w:sz w:val="24"/>
-          <w:szCs w:val="24"/>
-          <w:lang w:val="en-US"/>
-        </w:rPr>
-        <w:t xml:space="preserve">For this work term, I was able to find my own placement early on in the school year. The CO-OP office made the process of making this placement with </w:t>
-      </w:r>
-      <w:proofErr w:type="spellStart"/>
-      <w:r>
-        <w:rPr>
-          <w:rFonts w:ascii="Times New Roman" w:eastAsiaTheme="minorEastAsia" w:hAnsi="Times New Roman" w:cs="Times New Roman"/>
-          <w:color w:val="00000A"/>
-          <w:sz w:val="24"/>
-          <w:szCs w:val="24"/>
-          <w:lang w:val="en-US"/>
-        </w:rPr>
-        <w:t>Nakina</w:t>
-      </w:r>
-      <w:proofErr w:type="spellEnd"/>
-      <w:r>
-        <w:rPr>
-          <w:rFonts w:ascii="Times New Roman" w:eastAsiaTheme="minorEastAsia" w:hAnsi="Times New Roman" w:cs="Times New Roman"/>
-          <w:color w:val="00000A"/>
-          <w:sz w:val="24"/>
-          <w:szCs w:val="24"/>
-          <w:lang w:val="en-US"/>
-        </w:rPr>
-        <w:t xml:space="preserve"> count as part of my work term</w:t>
-      </w:r>
-      <w:r>
-        <w:rPr>
-          <w:rFonts w:ascii="Times New Roman" w:eastAsiaTheme="minorEastAsia" w:hAnsi="Times New Roman" w:cs="Times New Roman"/>
-          <w:color w:val="00000A"/>
-          <w:sz w:val="24"/>
-          <w:szCs w:val="24"/>
-          <w:lang w:val="en-US"/>
-        </w:rPr>
-        <w:t xml:space="preserve"> very simple. Previous help with preparing for an interview helped when it came to my interview with </w:t>
-      </w:r>
-      <w:proofErr w:type="spellStart"/>
-      <w:r>
-        <w:rPr>
-          <w:rFonts w:ascii="Times New Roman" w:eastAsiaTheme="minorEastAsia" w:hAnsi="Times New Roman" w:cs="Times New Roman"/>
-          <w:color w:val="00000A"/>
-          <w:sz w:val="24"/>
-          <w:szCs w:val="24"/>
-          <w:lang w:val="en-US"/>
-        </w:rPr>
-        <w:t>Nakina</w:t>
-      </w:r>
-      <w:proofErr w:type="spellEnd"/>
-      <w:r>
-        <w:rPr>
-          <w:rFonts w:ascii="Times New Roman" w:eastAsiaTheme="minorEastAsia" w:hAnsi="Times New Roman" w:cs="Times New Roman"/>
-          <w:color w:val="00000A"/>
-          <w:sz w:val="24"/>
-          <w:szCs w:val="24"/>
-          <w:lang w:val="en-US"/>
-        </w:rPr>
-        <w:t>.</w:t>
-      </w:r>
-    </w:p>
-    <w:p>
-      <w:pPr>
-        <w:widowControl w:val="0"/>
-        <w:autoSpaceDE w:val="0"/>
-        <w:autoSpaceDN w:val="0"/>
-        <w:adjustRightInd w:val="0"/>
-        <w:spacing w:after="0" w:line="360" w:lineRule="auto"/>
-        <w:ind w:firstLine="360"/>
-        <w:rPr>
-          <w:rFonts w:ascii="Times New Roman" w:eastAsiaTheme="minorEastAsia" w:hAnsi="Times New Roman" w:cs="Times New Roman"/>
-          <w:color w:val="00000A"/>
-          <w:sz w:val="24"/>
-          <w:szCs w:val="24"/>
-          <w:lang w:val="en-US"/>
-        </w:rPr>
-      </w:pPr>
-      <w:r>
-        <w:rPr>
-          <w:rFonts w:ascii="Times New Roman" w:eastAsiaTheme="minorEastAsia" w:hAnsi="Times New Roman" w:cs="Times New Roman"/>
-          <w:color w:val="00000A"/>
-          <w:sz w:val="24"/>
-          <w:szCs w:val="24"/>
-          <w:lang w:val="en-US"/>
-        </w:rPr>
-        <w:tab/>
-        <w:t xml:space="preserve">I would maybe encourage the CO-OP office to communicate a little more with their students throughout the work term. The advantage to doing so would be that students will keep in mind that CO-OP is a credited program and it would keep them up-to-date with what’s new in CO-OP as well as with upcoming deadlines. </w:t>
-      </w:r>
-    </w:p>
-    <w:p>
-      <w:pPr>
-        <w:spacing w:after="0" w:line="360" w:lineRule="auto"/>
-      </w:pPr>
-      <w:r>
-        <w:rPr>
-          <w:rFonts w:ascii="Times New Roman" w:eastAsiaTheme="minorEastAsia" w:hAnsi="Times New Roman" w:cs="Times New Roman"/>
-          <w:color w:val="00000A"/>
-          <w:sz w:val="24"/>
-          <w:szCs w:val="24"/>
-          <w:lang w:val="en-US"/>
-        </w:rPr>
-        <w:tab/>
-        <w:t>In general, I found the CO-OP office very reliable</w:t>
-      </w:r>
-      <w:r>
-        <w:rPr>
-          <w:rFonts w:ascii="Times New Roman" w:eastAsiaTheme="minorEastAsia" w:hAnsi="Times New Roman" w:cs="Times New Roman"/>
-          <w:color w:val="00000A"/>
-          <w:sz w:val="24"/>
-          <w:szCs w:val="24"/>
-          <w:lang w:val="en-US"/>
-        </w:rPr>
-        <w:t xml:space="preserve"> for students</w:t>
-      </w:r>
-      <w:r>
-        <w:rPr>
-          <w:rFonts w:ascii="Times New Roman" w:eastAsiaTheme="minorEastAsia" w:hAnsi="Times New Roman" w:cs="Times New Roman"/>
-          <w:color w:val="00000A"/>
-          <w:sz w:val="24"/>
-          <w:szCs w:val="24"/>
-          <w:lang w:val="en-US"/>
-        </w:rPr>
-        <w:t>. Every time I had a question, I called in and got an answer immediately. It’s a program that I highly recommend!</w:t>
-      </w:r>
-    </w:p>
-    <w:p>
-      <w:pPr>
-        <w:pStyle w:val="TOC1"/>
-      </w:pPr>
-    </w:p>
-    <w:p>
-      <w:pPr>
-        <w:pStyle w:val="TOC1"/>
-      </w:pPr>
-      <w:r>
-        <w:t>VII Conclusion</w:t>
-      </w:r>
-    </w:p>
-    <w:p>
-      <w:pPr>
-        <w:widowControl w:val="0"/>
-        <w:autoSpaceDE w:val="0"/>
-        <w:autoSpaceDN w:val="0"/>
-        <w:adjustRightInd w:val="0"/>
-        <w:spacing w:after="0" w:line="360" w:lineRule="auto"/>
-        <w:rPr>
-          <w:rFonts w:ascii="Times New Roman" w:eastAsiaTheme="minorEastAsia" w:hAnsi="Times New Roman" w:cs="Times New Roman"/>
-          <w:b/>
-          <w:bCs/>
-          <w:color w:val="00000A"/>
-          <w:sz w:val="24"/>
-          <w:szCs w:val="24"/>
-          <w:lang w:val="en-US"/>
-        </w:rPr>
-      </w:pPr>
-    </w:p>
-    <w:p>
-      <w:pPr>
-        <w:widowControl w:val="0"/>
-        <w:autoSpaceDE w:val="0"/>
-        <w:autoSpaceDN w:val="0"/>
-        <w:adjustRightInd w:val="0"/>
-        <w:spacing w:after="0" w:line="360" w:lineRule="auto"/>
-        <w:ind w:firstLine="720"/>
-        <w:rPr>
-          <w:rFonts w:ascii="Times New Roman" w:eastAsiaTheme="minorEastAsia" w:hAnsi="Times New Roman" w:cs="Times New Roman"/>
-          <w:color w:val="800000"/>
-          <w:sz w:val="24"/>
-          <w:szCs w:val="24"/>
-          <w:lang w:val="en-US"/>
-        </w:rPr>
-      </w:pPr>
-      <w:r>
-        <w:rPr>
-          <w:rFonts w:ascii="Times New Roman" w:eastAsiaTheme="minorEastAsia" w:hAnsi="Times New Roman" w:cs="Times New Roman"/>
-          <w:color w:val="00000A"/>
-          <w:sz w:val="24"/>
-          <w:szCs w:val="24"/>
-          <w:lang w:val="en-US"/>
-        </w:rPr>
-        <w:t xml:space="preserve">In conclusion, </w:t>
-      </w:r>
-      <w:r>
-        <w:rPr>
-          <w:rFonts w:ascii="Times New Roman" w:eastAsiaTheme="minorEastAsia" w:hAnsi="Times New Roman" w:cs="Times New Roman"/>
-          <w:color w:val="800000"/>
-          <w:sz w:val="24"/>
-          <w:szCs w:val="24"/>
-          <w:lang w:val="en-US"/>
-        </w:rPr>
-        <w:t xml:space="preserve">it is evident that the verification of a product, such as </w:t>
-      </w:r>
-      <w:proofErr w:type="spellStart"/>
-      <w:r>
-        <w:rPr>
-          <w:rFonts w:ascii="Times New Roman" w:eastAsiaTheme="minorEastAsia" w:hAnsi="Times New Roman" w:cs="Times New Roman"/>
-          <w:color w:val="800000"/>
-          <w:sz w:val="24"/>
-          <w:szCs w:val="24"/>
-          <w:lang w:val="en-US"/>
-        </w:rPr>
-        <w:t>Nakina's</w:t>
-      </w:r>
-      <w:proofErr w:type="spellEnd"/>
-      <w:r>
-        <w:rPr>
-          <w:rFonts w:ascii="Times New Roman" w:eastAsiaTheme="minorEastAsia" w:hAnsi="Times New Roman" w:cs="Times New Roman"/>
-          <w:color w:val="800000"/>
-          <w:sz w:val="24"/>
-          <w:szCs w:val="24"/>
-          <w:lang w:val="en-US"/>
-        </w:rPr>
-        <w:t xml:space="preserve"> NI-Director, needs to be thorough and complete. After four months of performing test cases I have come to understand the real importance of proper product verification and its impact on the software development process. With the future advancements in technology, it is my opinion that product verification will become more demanding as software complexity increases and customer expectations are raised.</w:t>
-      </w:r>
-    </w:p>
-    <w:p>
-      <w:pPr>
-        <w:widowControl w:val="0"/>
-        <w:autoSpaceDE w:val="0"/>
-        <w:autoSpaceDN w:val="0"/>
-        <w:adjustRightInd w:val="0"/>
-        <w:spacing w:after="0" w:line="360" w:lineRule="auto"/>
-        <w:ind w:firstLine="720"/>
-        <w:rPr>
-          <w:rFonts w:ascii="Times New Roman" w:eastAsiaTheme="minorEastAsia" w:hAnsi="Times New Roman" w:cs="Times New Roman"/>
-          <w:color w:val="800000"/>
-          <w:sz w:val="24"/>
-          <w:szCs w:val="24"/>
-          <w:lang w:val="en-US"/>
-        </w:rPr>
-      </w:pPr>
-      <w:r>
-        <w:rPr>
-          <w:rFonts w:ascii="Times New Roman" w:eastAsiaTheme="minorEastAsia" w:hAnsi="Times New Roman" w:cs="Times New Roman"/>
-          <w:sz w:val="24"/>
-          <w:szCs w:val="24"/>
-          <w:lang w:val="en-US"/>
-        </w:rPr>
-        <w:t>Throughout my work term, I was able to relate some concepts and knowledge learned through my classes and personal experience to my daily tasks. Through new challenging projects and assignments, I am able to pick up many new lessons and will incorporate such information into future applications.</w:t>
-      </w:r>
-      <w:r>
-        <w:rPr>
-          <w:rFonts w:ascii="Times New Roman" w:eastAsiaTheme="minorEastAsia" w:hAnsi="Times New Roman" w:cs="Times New Roman"/>
-          <w:color w:val="800000"/>
-          <w:sz w:val="24"/>
-          <w:szCs w:val="24"/>
-          <w:lang w:val="en-US"/>
-        </w:rPr>
-        <w:t xml:space="preserve"> I had the chance to experience all aspects of verification for one of the company's major products that exercised my new software testing skills. I would recommend this position to any other software engineering, computer engineering or computer science student looking for a work term, as it provided an eye-</w:t>
-      </w:r>
-      <w:proofErr w:type="spellStart"/>
-      <w:r>
-        <w:rPr>
-          <w:rFonts w:ascii="Times New Roman" w:eastAsiaTheme="minorEastAsia" w:hAnsi="Times New Roman" w:cs="Times New Roman"/>
-          <w:color w:val="800000"/>
-          <w:sz w:val="24"/>
-          <w:szCs w:val="24"/>
-          <w:lang w:val="en-US"/>
-        </w:rPr>
-        <w:t>epening</w:t>
-      </w:r>
-      <w:proofErr w:type="spellEnd"/>
-      <w:r>
-        <w:rPr>
-          <w:rFonts w:ascii="Times New Roman" w:eastAsiaTheme="minorEastAsia" w:hAnsi="Times New Roman" w:cs="Times New Roman"/>
-          <w:color w:val="800000"/>
-          <w:sz w:val="24"/>
-          <w:szCs w:val="24"/>
-          <w:lang w:val="en-US"/>
-        </w:rPr>
-        <w:t xml:space="preserve"> perspective on software engineering from the product verification point of view. </w:t>
-      </w:r>
-    </w:p>
-    <w:p>
-      <w:pPr>
-        <w:widowControl w:val="0"/>
-        <w:autoSpaceDE w:val="0"/>
-        <w:autoSpaceDN w:val="0"/>
-        <w:adjustRightInd w:val="0"/>
-        <w:spacing w:after="0" w:line="360" w:lineRule="auto"/>
-        <w:rPr>
-          <w:rFonts w:ascii="Times New Roman" w:eastAsiaTheme="minorEastAsia" w:hAnsi="Times New Roman" w:cs="Times New Roman"/>
-          <w:b/>
-          <w:bCs/>
-          <w:color w:val="00000A"/>
-          <w:sz w:val="24"/>
-          <w:szCs w:val="24"/>
-          <w:lang w:val="en-US"/>
-        </w:rPr>
-      </w:pPr>
-      <w:r>
-        <w:rPr>
-          <w:rFonts w:ascii="Times New Roman" w:eastAsiaTheme="minorEastAsia" w:hAnsi="Times New Roman" w:cs="Times New Roman"/>
-          <w:sz w:val="24"/>
-          <w:szCs w:val="24"/>
-          <w:lang w:val="en-US"/>
-        </w:rPr>
-        <w:t xml:space="preserve">I would like to sincerely thank all employees of </w:t>
-      </w:r>
-      <w:r>
-        <w:rPr>
-          <w:rFonts w:ascii="Times New Roman" w:eastAsiaTheme="minorEastAsia" w:hAnsi="Times New Roman" w:cs="Times New Roman"/>
-          <w:sz w:val="24"/>
-          <w:szCs w:val="24"/>
-          <w:lang w:val="en-US"/>
-        </w:rPr>
-        <w:t>MediaVantage</w:t>
-      </w:r>
-      <w:r>
-        <w:rPr>
-          <w:rFonts w:ascii="Times New Roman" w:eastAsiaTheme="minorEastAsia" w:hAnsi="Times New Roman" w:cs="Times New Roman"/>
-          <w:sz w:val="24"/>
-          <w:szCs w:val="24"/>
-          <w:lang w:val="en-US"/>
-        </w:rPr>
-        <w:t xml:space="preserve"> for granting me the opportunity to be a part of their group and to learn from their expertise. I gained valuable hands-on experience with </w:t>
-      </w:r>
-      <w:r>
-        <w:rPr>
-          <w:rFonts w:ascii="Times New Roman" w:eastAsiaTheme="minorEastAsia" w:hAnsi="Times New Roman" w:cs="Times New Roman"/>
-          <w:sz w:val="24"/>
-          <w:szCs w:val="24"/>
-          <w:lang w:val="en-US"/>
-        </w:rPr>
-        <w:t xml:space="preserve">the development of the </w:t>
-      </w:r>
-      <w:proofErr w:type="spellStart"/>
-      <w:r>
-        <w:rPr>
-          <w:rFonts w:ascii="Times New Roman" w:eastAsiaTheme="minorEastAsia" w:hAnsi="Times New Roman" w:cs="Times New Roman"/>
-          <w:sz w:val="24"/>
-          <w:szCs w:val="24"/>
-          <w:lang w:val="en-US"/>
-        </w:rPr>
-        <w:t>CloudCity</w:t>
-      </w:r>
-      <w:proofErr w:type="spellEnd"/>
-      <w:r>
-        <w:rPr>
-          <w:rFonts w:ascii="Times New Roman" w:eastAsiaTheme="minorEastAsia" w:hAnsi="Times New Roman" w:cs="Times New Roman"/>
-          <w:sz w:val="24"/>
-          <w:szCs w:val="24"/>
-          <w:lang w:val="en-US"/>
-        </w:rPr>
-        <w:t xml:space="preserve"> release of MediaVantage</w:t>
-      </w:r>
-      <w:r>
-        <w:rPr>
-          <w:rFonts w:ascii="Times New Roman" w:eastAsiaTheme="minorEastAsia" w:hAnsi="Times New Roman" w:cs="Times New Roman"/>
-          <w:sz w:val="24"/>
-          <w:szCs w:val="24"/>
-          <w:lang w:val="en-US"/>
-        </w:rPr>
-        <w:t xml:space="preserve"> as well as I </w:t>
-      </w:r>
-      <w:r>
-        <w:rPr>
-          <w:rFonts w:ascii="Times New Roman" w:eastAsiaTheme="minorEastAsia" w:hAnsi="Times New Roman" w:cs="Times New Roman"/>
-          <w:sz w:val="24"/>
-          <w:szCs w:val="24"/>
-          <w:lang w:val="en-US"/>
-        </w:rPr>
-        <w:t xml:space="preserve">greatly </w:t>
-      </w:r>
-      <w:r>
-        <w:rPr>
-          <w:rFonts w:ascii="Times New Roman" w:eastAsiaTheme="minorEastAsia" w:hAnsi="Times New Roman" w:cs="Times New Roman"/>
-          <w:sz w:val="24"/>
-          <w:szCs w:val="24"/>
-          <w:lang w:val="en-US"/>
-        </w:rPr>
-        <w:t xml:space="preserve">expanded my knowledge </w:t>
-      </w:r>
-      <w:r>
-        <w:rPr>
-          <w:rFonts w:ascii="Times New Roman" w:eastAsiaTheme="minorEastAsia" w:hAnsi="Times New Roman" w:cs="Times New Roman"/>
-          <w:sz w:val="24"/>
-          <w:szCs w:val="24"/>
-          <w:lang w:val="en-US"/>
-        </w:rPr>
-        <w:t>about good general software development practices</w:t>
-      </w:r>
-      <w:r>
-        <w:rPr>
-          <w:rFonts w:ascii="Times New Roman" w:eastAsiaTheme="minorEastAsia" w:hAnsi="Times New Roman" w:cs="Times New Roman"/>
-          <w:sz w:val="24"/>
-          <w:szCs w:val="24"/>
-          <w:lang w:val="en-US"/>
-        </w:rPr>
-        <w:t>.</w:t>
-      </w:r>
-      <w:r>
-        <w:rPr>
-          <w:rFonts w:ascii="Times New Roman" w:eastAsiaTheme="minorEastAsia" w:hAnsi="Times New Roman" w:cs="Times New Roman"/>
-          <w:sz w:val="24"/>
-          <w:szCs w:val="24"/>
-          <w:lang w:val="en-US"/>
-        </w:rPr>
-        <w:t xml:space="preserve"> Most importantly, I gained interpersonal and team skills by working with a </w:t>
-      </w:r>
-      <w:r>
-        <w:rPr>
-          <w:rFonts w:ascii="Times New Roman" w:eastAsiaTheme="minorEastAsia" w:hAnsi="Times New Roman" w:cs="Times New Roman"/>
-          <w:sz w:val="24"/>
-          <w:szCs w:val="24"/>
-          <w:lang w:val="en-US"/>
-        </w:rPr>
-        <w:t xml:space="preserve">brilliant and collaborative team </w:t>
-      </w:r>
-      <w:r>
-        <w:rPr>
-          <w:rFonts w:ascii="Times New Roman" w:eastAsiaTheme="minorEastAsia" w:hAnsi="Times New Roman" w:cs="Times New Roman"/>
-          <w:sz w:val="24"/>
-          <w:szCs w:val="24"/>
-          <w:lang w:val="en-US"/>
-        </w:rPr>
-        <w:t xml:space="preserve">who </w:t>
-      </w:r>
-      <w:r>
-        <w:rPr>
-          <w:rFonts w:ascii="Times New Roman" w:eastAsiaTheme="minorEastAsia" w:hAnsi="Times New Roman" w:cs="Times New Roman"/>
-          <w:sz w:val="24"/>
-          <w:szCs w:val="24"/>
-          <w:lang w:val="en-US"/>
-        </w:rPr>
-        <w:t>took the time to train my CO-OP and me peers</w:t>
-      </w:r>
-      <w:r>
-        <w:rPr>
-          <w:rFonts w:ascii="Times New Roman" w:eastAsiaTheme="minorEastAsia" w:hAnsi="Times New Roman" w:cs="Times New Roman"/>
-          <w:sz w:val="24"/>
-          <w:szCs w:val="24"/>
-          <w:lang w:val="en-US"/>
-        </w:rPr>
-        <w:t xml:space="preserve">. I valued my time at </w:t>
-      </w:r>
-      <w:r>
-        <w:rPr>
-          <w:rFonts w:ascii="Times New Roman" w:eastAsiaTheme="minorEastAsia" w:hAnsi="Times New Roman" w:cs="Times New Roman"/>
-          <w:sz w:val="24"/>
-          <w:szCs w:val="24"/>
-          <w:lang w:val="en-US"/>
-        </w:rPr>
-        <w:t>MediaVantage</w:t>
-      </w:r>
-      <w:r>
-        <w:rPr>
-          <w:rFonts w:ascii="Times New Roman" w:eastAsiaTheme="minorEastAsia" w:hAnsi="Times New Roman" w:cs="Times New Roman"/>
-          <w:sz w:val="24"/>
-          <w:szCs w:val="24"/>
-          <w:lang w:val="en-US"/>
-        </w:rPr>
-        <w:t xml:space="preserve"> and hope to be able to carry on all that I have learned into my future projects.</w:t>
-      </w:r>
-      <w:r>
-        <w:rPr>
-          <w:rFonts w:ascii="Times New Roman" w:eastAsiaTheme="minorEastAsia" w:hAnsi="Times New Roman" w:cs="Times New Roman"/>
-          <w:b/>
-          <w:bCs/>
-          <w:color w:val="00000A"/>
-          <w:sz w:val="24"/>
-          <w:szCs w:val="24"/>
-          <w:lang w:val="en-US"/>
-        </w:rPr>
-        <w:br w:type="page"/>
-        <w:t>BIBLIOGRAPHY</w:t>
-      </w:r>
-    </w:p>
-    <w:p>
-      <w:pPr>
-        <w:widowControl w:val="0"/>
-        <w:autoSpaceDE w:val="0"/>
-        <w:autoSpaceDN w:val="0"/>
-        <w:adjustRightInd w:val="0"/>
-        <w:spacing w:after="0" w:line="360" w:lineRule="auto"/>
-        <w:rPr>
-          <w:rFonts w:ascii="Times New Roman" w:eastAsiaTheme="minorEastAsia" w:hAnsi="Times New Roman" w:cs="Times New Roman"/>
-          <w:color w:val="00000A"/>
-          <w:lang w:val="en-US"/>
-        </w:rPr>
-      </w:pPr>
-    </w:p>
-    <w:p>
-      <w:pPr>
-        <w:widowControl w:val="0"/>
-        <w:autoSpaceDE w:val="0"/>
-        <w:autoSpaceDN w:val="0"/>
-        <w:adjustRightInd w:val="0"/>
-        <w:spacing w:after="0" w:line="360" w:lineRule="auto"/>
-        <w:rPr>
-          <w:rFonts w:ascii="Times New Roman" w:eastAsiaTheme="minorEastAsia" w:hAnsi="Times New Roman" w:cs="Times New Roman"/>
-          <w:color w:val="00000A"/>
-          <w:lang w:val="en-US"/>
-        </w:rPr>
-      </w:pPr>
-    </w:p>
-    <w:p>
-      <w:pPr>
-        <w:widowControl w:val="0"/>
-        <w:autoSpaceDE w:val="0"/>
-        <w:autoSpaceDN w:val="0"/>
-        <w:adjustRightInd w:val="0"/>
-        <w:spacing w:after="0" w:line="360" w:lineRule="auto"/>
-        <w:rPr>
-          <w:rFonts w:ascii="Times New Roman" w:eastAsiaTheme="minorEastAsia" w:hAnsi="Times New Roman" w:cs="Times New Roman"/>
-          <w:color w:val="00000A"/>
-          <w:sz w:val="24"/>
-          <w:szCs w:val="24"/>
-          <w:lang w:val="en-US"/>
-        </w:rPr>
-      </w:pPr>
-      <w:r>
-        <w:rPr>
-          <w:rFonts w:ascii="Times New Roman" w:eastAsiaTheme="minorEastAsia" w:hAnsi="Times New Roman" w:cs="Times New Roman"/>
-          <w:color w:val="00000A"/>
+        <w:rPr>
+          <w:rFonts w:ascii="Times New Roman" w:eastAsiaTheme="minorEastAsia" w:hAnsi="Times New Roman" w:cs="Times New Roman"/>
+          <w:sz w:val="24"/>
+          <w:szCs w:val="24"/>
+          <w:lang w:val="en-US"/>
+        </w:rPr>
+      </w:pPr>
+      <w:r>
+        <w:rPr>
+          <w:rFonts w:ascii="Times New Roman" w:eastAsiaTheme="minorEastAsia" w:hAnsi="Times New Roman" w:cs="Times New Roman"/>
           <w:sz w:val="24"/>
           <w:szCs w:val="24"/>
           <w:lang w:val="en-US"/>
         </w:rPr>
         <w:t xml:space="preserve">[1] </w:t>
       </w:r>
-      <w:proofErr w:type="spellStart"/>
-      <w:r>
-        <w:rPr>
-          <w:rFonts w:ascii="Times New Roman" w:eastAsiaTheme="minorEastAsia" w:hAnsi="Times New Roman" w:cs="Times New Roman"/>
-          <w:color w:val="00000A"/>
-          <w:sz w:val="24"/>
-          <w:szCs w:val="24"/>
-          <w:lang w:val="en-US"/>
-        </w:rPr>
-        <w:t>Nakina</w:t>
-      </w:r>
-      <w:proofErr w:type="spellEnd"/>
-      <w:r>
-        <w:rPr>
-          <w:rFonts w:ascii="Times New Roman" w:eastAsiaTheme="minorEastAsia" w:hAnsi="Times New Roman" w:cs="Times New Roman"/>
-          <w:color w:val="00000A"/>
-          <w:sz w:val="24"/>
-          <w:szCs w:val="24"/>
-          <w:lang w:val="en-US"/>
-        </w:rPr>
-        <w:t xml:space="preserve"> Systems Overview – </w:t>
-      </w:r>
-      <w:proofErr w:type="spellStart"/>
-      <w:r>
-        <w:rPr>
-          <w:rFonts w:ascii="Times New Roman" w:eastAsiaTheme="minorEastAsia" w:hAnsi="Times New Roman" w:cs="Times New Roman"/>
-          <w:color w:val="00000A"/>
-          <w:sz w:val="24"/>
-          <w:szCs w:val="24"/>
-          <w:lang w:val="en-US"/>
-        </w:rPr>
-        <w:t>Nakina</w:t>
-      </w:r>
-      <w:proofErr w:type="spellEnd"/>
-      <w:r>
-        <w:rPr>
-          <w:rFonts w:ascii="Times New Roman" w:eastAsiaTheme="minorEastAsia" w:hAnsi="Times New Roman" w:cs="Times New Roman"/>
-          <w:color w:val="00000A"/>
-          <w:sz w:val="24"/>
-          <w:szCs w:val="24"/>
-          <w:lang w:val="en-US"/>
-        </w:rPr>
-        <w:t xml:space="preserve"> Systems, http://nakinasystems.com/company/company.php, visited August 11, 2013</w:t>
+      <w:r>
+        <w:rPr>
+          <w:rFonts w:ascii="Times New Roman" w:eastAsiaTheme="minorEastAsia" w:hAnsi="Times New Roman" w:cs="Times New Roman"/>
+          <w:sz w:val="24"/>
+          <w:szCs w:val="24"/>
+          <w:lang w:val="en-US"/>
+        </w:rPr>
+        <w:t xml:space="preserve">MediaVantage </w:t>
+      </w:r>
+      <w:r>
+        <w:rPr>
+          <w:rFonts w:ascii="Times New Roman" w:eastAsiaTheme="minorEastAsia" w:hAnsi="Times New Roman" w:cs="Times New Roman"/>
+          <w:sz w:val="24"/>
+          <w:szCs w:val="24"/>
+          <w:lang w:val="en-US"/>
+        </w:rPr>
+        <w:t xml:space="preserve">– </w:t>
+      </w:r>
+      <w:r>
+        <w:rPr>
+          <w:rFonts w:ascii="Times New Roman" w:eastAsiaTheme="minorEastAsia" w:hAnsi="Times New Roman" w:cs="Times New Roman"/>
+          <w:sz w:val="24"/>
+          <w:szCs w:val="24"/>
+          <w:lang w:val="en-US"/>
+        </w:rPr>
+        <w:t>About Us</w:t>
+      </w:r>
+      <w:r>
+        <w:rPr>
+          <w:rFonts w:ascii="Times New Roman" w:eastAsiaTheme="minorEastAsia" w:hAnsi="Times New Roman" w:cs="Times New Roman"/>
+          <w:sz w:val="24"/>
+          <w:szCs w:val="24"/>
+          <w:lang w:val="en-US"/>
+        </w:rPr>
+        <w:t xml:space="preserve">, </w:t>
+      </w:r>
+      <w:r>
+        <w:rPr>
+          <w:rFonts w:ascii="Times New Roman" w:eastAsiaTheme="minorEastAsia" w:hAnsi="Times New Roman" w:cs="Times New Roman"/>
+          <w:sz w:val="24"/>
+          <w:szCs w:val="24"/>
+          <w:lang w:val="en-US"/>
+        </w:rPr>
+        <w:t>http://mediavantage.com/about.html</w:t>
+      </w:r>
+      <w:r>
+        <w:rPr>
+          <w:rFonts w:ascii="Times New Roman" w:eastAsiaTheme="minorEastAsia" w:hAnsi="Times New Roman" w:cs="Times New Roman"/>
+          <w:sz w:val="24"/>
+          <w:szCs w:val="24"/>
+          <w:lang w:val="en-US"/>
+        </w:rPr>
+        <w:t xml:space="preserve">, visited </w:t>
+      </w:r>
+      <w:r>
+        <w:rPr>
+          <w:rFonts w:ascii="Times New Roman" w:eastAsiaTheme="minorEastAsia" w:hAnsi="Times New Roman" w:cs="Times New Roman"/>
+          <w:sz w:val="24"/>
+          <w:szCs w:val="24"/>
+          <w:lang w:val="en-US"/>
+        </w:rPr>
+        <w:t>April 30, 2014</w:t>
       </w:r>
     </w:p>
     <w:p>
@@ -1502,7 +2803,6 @@
         <w:ind w:left="720"/>
         <w:rPr>
           <w:rFonts w:ascii="Times New Roman" w:eastAsiaTheme="minorEastAsia" w:hAnsi="Times New Roman" w:cs="Times New Roman"/>
-          <w:color w:val="00000A"/>
           <w:lang w:val="en-US"/>
         </w:rPr>
       </w:pPr>
@@ -1516,14 +2816,12 @@
         <w:spacing w:after="0" w:line="360" w:lineRule="auto"/>
         <w:rPr>
           <w:rFonts w:ascii="Times New Roman" w:eastAsiaTheme="minorEastAsia" w:hAnsi="Times New Roman" w:cs="Times New Roman"/>
-          <w:color w:val="00000A"/>
-          <w:lang w:val="en-US"/>
-        </w:rPr>
-      </w:pPr>
-      <w:r>
-        <w:rPr>
-          <w:rFonts w:ascii="Times New Roman" w:eastAsiaTheme="minorEastAsia" w:hAnsi="Times New Roman" w:cs="Times New Roman"/>
-          <w:color w:val="00000A"/>
+          <w:lang w:val="en-US"/>
+        </w:rPr>
+      </w:pPr>
+      <w:r>
+        <w:rPr>
+          <w:rFonts w:ascii="Times New Roman" w:eastAsiaTheme="minorEastAsia" w:hAnsi="Times New Roman" w:cs="Times New Roman"/>
           <w:sz w:val="24"/>
           <w:szCs w:val="24"/>
           <w:lang w:val="en-US"/>
@@ -1535,7 +2833,6 @@
           <w:rFonts w:ascii="Times New Roman" w:eastAsiaTheme="minorEastAsia" w:hAnsi="Times New Roman" w:cs="Times New Roman"/>
           <w:i/>
           <w:iCs/>
-          <w:color w:val="00000A"/>
           <w:sz w:val="24"/>
           <w:szCs w:val="24"/>
           <w:lang w:val="en-US"/>
@@ -1545,7 +2842,6 @@
       <w:r>
         <w:rPr>
           <w:rFonts w:ascii="Times New Roman" w:eastAsiaTheme="minorEastAsia" w:hAnsi="Times New Roman" w:cs="Times New Roman"/>
-          <w:color w:val="00000A"/>
           <w:sz w:val="24"/>
           <w:szCs w:val="24"/>
           <w:lang w:val="en-US"/>
@@ -1563,7 +2859,6 @@
         <w:ind w:left="720"/>
         <w:rPr>
           <w:rFonts w:ascii="Times New Roman" w:eastAsiaTheme="minorEastAsia" w:hAnsi="Times New Roman" w:cs="Times New Roman"/>
-          <w:color w:val="00000A"/>
           <w:lang w:val="en-US"/>
         </w:rPr>
       </w:pPr>
@@ -1577,14 +2872,12 @@
         <w:spacing w:after="0" w:line="360" w:lineRule="auto"/>
         <w:rPr>
           <w:rFonts w:ascii="Times New Roman" w:eastAsiaTheme="minorEastAsia" w:hAnsi="Times New Roman" w:cs="Times New Roman"/>
-          <w:color w:val="00000A"/>
-          <w:lang w:val="en-US"/>
-        </w:rPr>
-      </w:pPr>
-      <w:r>
-        <w:rPr>
-          <w:rFonts w:ascii="Times New Roman" w:eastAsiaTheme="minorEastAsia" w:hAnsi="Times New Roman" w:cs="Times New Roman"/>
-          <w:color w:val="00000A"/>
+          <w:lang w:val="en-US"/>
+        </w:rPr>
+      </w:pPr>
+      <w:r>
+        <w:rPr>
+          <w:rFonts w:ascii="Times New Roman" w:eastAsiaTheme="minorEastAsia" w:hAnsi="Times New Roman" w:cs="Times New Roman"/>
           <w:sz w:val="24"/>
           <w:szCs w:val="24"/>
           <w:lang w:val="en-US"/>
@@ -1596,7 +2889,6 @@
           <w:rFonts w:ascii="Times New Roman" w:eastAsiaTheme="minorEastAsia" w:hAnsi="Times New Roman" w:cs="Times New Roman"/>
           <w:i/>
           <w:iCs/>
-          <w:color w:val="00000A"/>
           <w:sz w:val="24"/>
           <w:szCs w:val="24"/>
           <w:lang w:val="en-US"/>
@@ -1609,7 +2901,6 @@
           <w:rFonts w:ascii="Times New Roman" w:eastAsiaTheme="minorEastAsia" w:hAnsi="Times New Roman" w:cs="Times New Roman"/>
           <w:i/>
           <w:iCs/>
-          <w:color w:val="00000A"/>
           <w:sz w:val="24"/>
           <w:szCs w:val="24"/>
           <w:lang w:val="en-US"/>
@@ -1620,7 +2911,6 @@
       <w:r>
         <w:rPr>
           <w:rFonts w:ascii="Times New Roman" w:eastAsiaTheme="minorEastAsia" w:hAnsi="Times New Roman" w:cs="Times New Roman"/>
-          <w:color w:val="00000A"/>
           <w:sz w:val="24"/>
           <w:szCs w:val="24"/>
           <w:lang w:val="en-US"/>
@@ -1638,7 +2928,6 @@
         <w:ind w:left="720"/>
         <w:rPr>
           <w:rFonts w:ascii="Times New Roman" w:eastAsiaTheme="minorEastAsia" w:hAnsi="Times New Roman" w:cs="Times New Roman"/>
-          <w:color w:val="00000A"/>
           <w:lang w:val="en-US"/>
         </w:rPr>
       </w:pPr>
@@ -1652,16 +2941,14 @@
         <w:spacing w:after="0" w:line="360" w:lineRule="auto"/>
         <w:rPr>
           <w:rFonts w:ascii="Times New Roman" w:eastAsiaTheme="minorEastAsia" w:hAnsi="Times New Roman" w:cs="Times New Roman"/>
-          <w:color w:val="00000A"/>
-          <w:sz w:val="24"/>
-          <w:szCs w:val="24"/>
-          <w:lang w:val="en-US"/>
-        </w:rPr>
-      </w:pPr>
-      <w:r>
-        <w:rPr>
-          <w:rFonts w:ascii="Times New Roman" w:eastAsiaTheme="minorEastAsia" w:hAnsi="Times New Roman" w:cs="Times New Roman"/>
-          <w:color w:val="00000A"/>
+          <w:sz w:val="24"/>
+          <w:szCs w:val="24"/>
+          <w:lang w:val="en-US"/>
+        </w:rPr>
+      </w:pPr>
+      <w:r>
+        <w:rPr>
+          <w:rFonts w:ascii="Times New Roman" w:eastAsiaTheme="minorEastAsia" w:hAnsi="Times New Roman" w:cs="Times New Roman"/>
           <w:sz w:val="24"/>
           <w:szCs w:val="24"/>
           <w:lang w:val="en-US"/>
@@ -1672,7 +2959,6 @@
       <w:r>
         <w:rPr>
           <w:rFonts w:ascii="Times New Roman" w:eastAsiaTheme="minorEastAsia" w:hAnsi="Times New Roman" w:cs="Times New Roman"/>
-          <w:color w:val="00000A"/>
           <w:sz w:val="24"/>
           <w:szCs w:val="24"/>
           <w:lang w:val="en-US"/>
@@ -1683,7 +2969,6 @@
       <w:r>
         <w:rPr>
           <w:rFonts w:ascii="Times New Roman" w:eastAsiaTheme="minorEastAsia" w:hAnsi="Times New Roman" w:cs="Times New Roman"/>
-          <w:color w:val="00000A"/>
           <w:sz w:val="24"/>
           <w:szCs w:val="24"/>
           <w:lang w:val="en-US"/>
@@ -1701,7 +2986,6 @@
         <w:ind w:left="720"/>
         <w:rPr>
           <w:rFonts w:ascii="Times New Roman" w:eastAsiaTheme="minorEastAsia" w:hAnsi="Times New Roman" w:cs="Times New Roman"/>
-          <w:color w:val="00000A"/>
           <w:lang w:val="en-US"/>
         </w:rPr>
       </w:pPr>
@@ -1715,14 +2999,12 @@
         <w:spacing w:after="0" w:line="360" w:lineRule="auto"/>
         <w:rPr>
           <w:rFonts w:ascii="Times New Roman" w:eastAsiaTheme="minorEastAsia" w:hAnsi="Times New Roman" w:cs="Times New Roman"/>
-          <w:color w:val="00000A"/>
-          <w:lang w:val="en-US"/>
-        </w:rPr>
-      </w:pPr>
-      <w:r>
-        <w:rPr>
-          <w:rFonts w:ascii="Times New Roman" w:eastAsiaTheme="minorEastAsia" w:hAnsi="Times New Roman" w:cs="Times New Roman"/>
-          <w:color w:val="00000A"/>
+          <w:lang w:val="en-US"/>
+        </w:rPr>
+      </w:pPr>
+      <w:r>
+        <w:rPr>
+          <w:rFonts w:ascii="Times New Roman" w:eastAsiaTheme="minorEastAsia" w:hAnsi="Times New Roman" w:cs="Times New Roman"/>
           <w:sz w:val="24"/>
           <w:szCs w:val="24"/>
           <w:lang w:val="en-US"/>
@@ -1733,7 +3015,6 @@
       <w:r>
         <w:rPr>
           <w:rFonts w:ascii="Times New Roman" w:eastAsiaTheme="minorEastAsia" w:hAnsi="Times New Roman" w:cs="Times New Roman"/>
-          <w:color w:val="00000A"/>
           <w:sz w:val="24"/>
           <w:szCs w:val="24"/>
           <w:lang w:val="en-US"/>
@@ -1744,12 +3025,29 @@
       <w:r>
         <w:rPr>
           <w:rFonts w:ascii="Times New Roman" w:eastAsiaTheme="minorEastAsia" w:hAnsi="Times New Roman" w:cs="Times New Roman"/>
-          <w:color w:val="00000A"/>
-          <w:sz w:val="24"/>
-          <w:szCs w:val="24"/>
-          <w:lang w:val="en-US"/>
-        </w:rPr>
-        <w:t>, MediaVantage Software Developer</w:t>
+          <w:sz w:val="24"/>
+          <w:szCs w:val="24"/>
+          <w:lang w:val="en-US"/>
+        </w:rPr>
+        <w:t xml:space="preserve">, MediaVantage </w:t>
+      </w:r>
+      <w:r>
+        <w:rPr>
+          <w:rFonts w:ascii="Times New Roman" w:eastAsiaTheme="minorEastAsia" w:hAnsi="Times New Roman" w:cs="Times New Roman"/>
+          <w:sz w:val="24"/>
+          <w:szCs w:val="24"/>
+          <w:lang w:val="en-US"/>
+        </w:rPr>
+        <w:t xml:space="preserve">Senior </w:t>
+      </w:r>
+      <w:r>
+        <w:rPr>
+          <w:rFonts w:ascii="Times New Roman" w:eastAsiaTheme="minorEastAsia" w:hAnsi="Times New Roman" w:cs="Times New Roman"/>
+          <w:sz w:val="24"/>
+          <w:szCs w:val="24"/>
+          <w:lang w:val="en-US"/>
+        </w:rPr>
+        <w:t>Software Developer</w:t>
       </w:r>
     </w:p>
     <w:p>
@@ -1762,7 +3060,6 @@
         <w:ind w:left="720"/>
         <w:rPr>
           <w:rFonts w:ascii="Times New Roman" w:eastAsiaTheme="minorEastAsia" w:hAnsi="Times New Roman" w:cs="Times New Roman"/>
-          <w:color w:val="00000A"/>
           <w:lang w:val="en-US"/>
         </w:rPr>
       </w:pPr>
@@ -1776,14 +3073,12 @@
         <w:spacing w:after="0" w:line="360" w:lineRule="auto"/>
         <w:rPr>
           <w:rFonts w:ascii="Times New Roman" w:eastAsiaTheme="minorEastAsia" w:hAnsi="Times New Roman" w:cs="Times New Roman"/>
-          <w:color w:val="00000A"/>
-          <w:lang w:val="en-US"/>
-        </w:rPr>
-      </w:pPr>
-      <w:r>
-        <w:rPr>
-          <w:rFonts w:ascii="Times New Roman" w:eastAsiaTheme="minorEastAsia" w:hAnsi="Times New Roman" w:cs="Times New Roman"/>
-          <w:color w:val="00000A"/>
+          <w:lang w:val="en-US"/>
+        </w:rPr>
+      </w:pPr>
+      <w:r>
+        <w:rPr>
+          <w:rFonts w:ascii="Times New Roman" w:eastAsiaTheme="minorEastAsia" w:hAnsi="Times New Roman" w:cs="Times New Roman"/>
           <w:sz w:val="24"/>
           <w:szCs w:val="24"/>
           <w:lang w:val="en-US"/>
@@ -1795,7 +3090,6 @@
           <w:rFonts w:ascii="Times New Roman" w:eastAsiaTheme="minorEastAsia" w:hAnsi="Times New Roman" w:cs="Times New Roman"/>
           <w:i/>
           <w:iCs/>
-          <w:color w:val="00000A"/>
           <w:sz w:val="24"/>
           <w:szCs w:val="24"/>
           <w:lang w:val="en-US"/>
@@ -1813,7 +3107,6 @@
         <w:ind w:left="720"/>
         <w:rPr>
           <w:rFonts w:ascii="Times New Roman" w:eastAsiaTheme="minorEastAsia" w:hAnsi="Times New Roman" w:cs="Times New Roman"/>
-          <w:color w:val="00000A"/>
           <w:lang w:val="en-US"/>
         </w:rPr>
       </w:pPr>
@@ -1827,14 +3120,12 @@
         <w:spacing w:after="0" w:line="360" w:lineRule="auto"/>
         <w:rPr>
           <w:rFonts w:ascii="Times New Roman" w:eastAsiaTheme="minorEastAsia" w:hAnsi="Times New Roman" w:cs="Times New Roman"/>
-          <w:color w:val="00000A"/>
-          <w:lang w:val="en-US"/>
-        </w:rPr>
-      </w:pPr>
-      <w:r>
-        <w:rPr>
-          <w:rFonts w:ascii="Times New Roman" w:eastAsiaTheme="minorEastAsia" w:hAnsi="Times New Roman" w:cs="Times New Roman"/>
-          <w:color w:val="00000A"/>
+          <w:lang w:val="en-US"/>
+        </w:rPr>
+      </w:pPr>
+      <w:r>
+        <w:rPr>
+          <w:rFonts w:ascii="Times New Roman" w:eastAsiaTheme="minorEastAsia" w:hAnsi="Times New Roman" w:cs="Times New Roman"/>
           <w:sz w:val="24"/>
           <w:szCs w:val="24"/>
           <w:lang w:val="en-US"/>
@@ -1846,7 +3137,6 @@
           <w:rFonts w:ascii="Times New Roman" w:eastAsiaTheme="minorEastAsia" w:hAnsi="Times New Roman" w:cs="Times New Roman"/>
           <w:i/>
           <w:iCs/>
-          <w:color w:val="00000A"/>
           <w:sz w:val="24"/>
           <w:szCs w:val="24"/>
           <w:lang w:val="en-US"/>
@@ -1864,7 +3154,6 @@
         <w:ind w:left="720"/>
         <w:rPr>
           <w:rFonts w:ascii="Times New Roman" w:eastAsiaTheme="minorEastAsia" w:hAnsi="Times New Roman" w:cs="Times New Roman"/>
-          <w:color w:val="00000A"/>
           <w:lang w:val="en-US"/>
         </w:rPr>
       </w:pPr>
@@ -1877,15 +3166,13 @@
         <w:adjustRightInd w:val="0"/>
         <w:spacing w:after="0" w:line="360" w:lineRule="auto"/>
         <w:rPr>
-          <w:rFonts w:ascii="Calibri" w:eastAsiaTheme="minorEastAsia" w:hAnsi="Calibri" w:cs="Calibri"/>
-          <w:color w:val="00000A"/>
-          <w:lang w:val="en-US"/>
-        </w:rPr>
-      </w:pPr>
-      <w:r>
-        <w:rPr>
-          <w:rFonts w:ascii="Times New Roman" w:eastAsiaTheme="minorEastAsia" w:hAnsi="Times New Roman" w:cs="Times New Roman"/>
-          <w:color w:val="00000A"/>
+          <w:rFonts w:ascii="Times New Roman" w:eastAsiaTheme="minorEastAsia" w:hAnsi="Times New Roman" w:cs="Times New Roman"/>
+          <w:lang w:val="en-US"/>
+        </w:rPr>
+      </w:pPr>
+      <w:r>
+        <w:rPr>
+          <w:rFonts w:ascii="Times New Roman" w:eastAsiaTheme="minorEastAsia" w:hAnsi="Times New Roman" w:cs="Times New Roman"/>
           <w:sz w:val="24"/>
           <w:szCs w:val="24"/>
           <w:lang w:val="en-US"/>
@@ -1896,7 +3183,6 @@
       <w:r>
         <w:rPr>
           <w:rFonts w:ascii="Times New Roman" w:eastAsiaTheme="minorEastAsia" w:hAnsi="Times New Roman" w:cs="Times New Roman"/>
-          <w:color w:val="00000A"/>
           <w:sz w:val="24"/>
           <w:szCs w:val="24"/>
           <w:lang w:val="en-US"/>
@@ -1907,7 +3193,6 @@
       <w:r>
         <w:rPr>
           <w:rFonts w:ascii="Times New Roman" w:eastAsiaTheme="minorEastAsia" w:hAnsi="Times New Roman" w:cs="Times New Roman"/>
-          <w:color w:val="00000A"/>
           <w:sz w:val="24"/>
           <w:szCs w:val="24"/>
           <w:lang w:val="en-US"/>
@@ -1918,7 +3203,6 @@
       <w:r>
         <w:rPr>
           <w:rFonts w:ascii="Times New Roman" w:eastAsiaTheme="minorEastAsia" w:hAnsi="Times New Roman" w:cs="Times New Roman"/>
-          <w:color w:val="00000A"/>
           <w:sz w:val="24"/>
           <w:szCs w:val="24"/>
           <w:lang w:val="en-US"/>
@@ -1929,7 +3213,6 @@
       <w:r>
         <w:rPr>
           <w:rFonts w:ascii="Times New Roman" w:eastAsiaTheme="minorEastAsia" w:hAnsi="Times New Roman" w:cs="Times New Roman"/>
-          <w:color w:val="00000A"/>
           <w:sz w:val="24"/>
           <w:szCs w:val="24"/>
           <w:lang w:val="en-US"/>
@@ -1941,7 +3224,6 @@
           <w:rFonts w:ascii="Times New Roman" w:eastAsiaTheme="minorEastAsia" w:hAnsi="Times New Roman" w:cs="Times New Roman"/>
           <w:i/>
           <w:iCs/>
-          <w:color w:val="00000A"/>
           <w:sz w:val="24"/>
           <w:szCs w:val="24"/>
           <w:lang w:val="en-US"/>
@@ -1951,7 +3233,6 @@
       <w:r>
         <w:rPr>
           <w:rFonts w:ascii="Times New Roman" w:eastAsiaTheme="minorEastAsia" w:hAnsi="Times New Roman" w:cs="Times New Roman"/>
-          <w:color w:val="00000A"/>
           <w:sz w:val="24"/>
           <w:szCs w:val="24"/>
           <w:lang w:val="en-US"/>
@@ -1962,7 +3243,6 @@
         <w:r>
           <w:rPr>
             <w:rFonts w:ascii="Times New Roman" w:eastAsiaTheme="minorEastAsia" w:hAnsi="Times New Roman" w:cs="Times New Roman"/>
-            <w:color w:val="00000A"/>
             <w:sz w:val="24"/>
             <w:szCs w:val="24"/>
             <w:lang w:val="en-US"/>
@@ -1973,7 +3253,6 @@
       <w:r>
         <w:rPr>
           <w:rFonts w:ascii="Times New Roman" w:eastAsiaTheme="minorEastAsia" w:hAnsi="Times New Roman" w:cs="Times New Roman"/>
-          <w:color w:val="00000A"/>
           <w:sz w:val="24"/>
           <w:szCs w:val="24"/>
           <w:lang w:val="en-US"/>
@@ -1991,7 +3270,6 @@
         <w:ind w:left="720"/>
         <w:rPr>
           <w:rFonts w:ascii="Times New Roman" w:eastAsiaTheme="minorEastAsia" w:hAnsi="Times New Roman" w:cs="Times New Roman"/>
-          <w:color w:val="00000A"/>
           <w:sz w:val="24"/>
           <w:szCs w:val="24"/>
           <w:lang w:val="en-US"/>
@@ -2006,15 +3284,13 @@
         <w:adjustRightInd w:val="0"/>
         <w:spacing w:after="0" w:line="360" w:lineRule="auto"/>
         <w:rPr>
-          <w:rFonts w:ascii="Calibri" w:eastAsiaTheme="minorEastAsia" w:hAnsi="Calibri" w:cs="Calibri"/>
-          <w:color w:val="00000A"/>
-          <w:lang w:val="en-US"/>
-        </w:rPr>
-      </w:pPr>
-      <w:r>
-        <w:rPr>
-          <w:rFonts w:ascii="Times" w:eastAsiaTheme="minorEastAsia" w:hAnsi="Times" w:cs="Times"/>
-          <w:color w:val="00000A"/>
+          <w:rFonts w:ascii="Times New Roman" w:eastAsiaTheme="minorEastAsia" w:hAnsi="Times New Roman" w:cs="Times New Roman"/>
+          <w:lang w:val="en-US"/>
+        </w:rPr>
+      </w:pPr>
+      <w:r>
+        <w:rPr>
+          <w:rFonts w:ascii="Times New Roman" w:eastAsiaTheme="minorEastAsia" w:hAnsi="Times New Roman" w:cs="Times New Roman"/>
           <w:sz w:val="24"/>
           <w:szCs w:val="24"/>
           <w:lang w:val="en-US"/>
@@ -2024,8 +3300,7 @@
       <w:proofErr w:type="spellStart"/>
       <w:r>
         <w:rPr>
-          <w:rFonts w:ascii="Times" w:eastAsiaTheme="minorEastAsia" w:hAnsi="Times" w:cs="Times"/>
-          <w:color w:val="00000A"/>
+          <w:rFonts w:ascii="Times New Roman" w:eastAsiaTheme="minorEastAsia" w:hAnsi="Times New Roman" w:cs="Times New Roman"/>
           <w:sz w:val="24"/>
           <w:szCs w:val="24"/>
           <w:lang w:val="en-US"/>
@@ -2035,8 +3310,7 @@
       <w:proofErr w:type="spellEnd"/>
       <w:r>
         <w:rPr>
-          <w:rFonts w:ascii="Times" w:eastAsiaTheme="minorEastAsia" w:hAnsi="Times" w:cs="Times"/>
-          <w:color w:val="00000A"/>
+          <w:rFonts w:ascii="Times New Roman" w:eastAsiaTheme="minorEastAsia" w:hAnsi="Times New Roman" w:cs="Times New Roman"/>
           <w:sz w:val="24"/>
           <w:szCs w:val="24"/>
           <w:lang w:val="en-US"/>
@@ -2046,8 +3320,7 @@
       <w:proofErr w:type="spellStart"/>
       <w:r>
         <w:rPr>
-          <w:rFonts w:ascii="Times" w:eastAsiaTheme="minorEastAsia" w:hAnsi="Times" w:cs="Times"/>
-          <w:color w:val="00000A"/>
+          <w:rFonts w:ascii="Times New Roman" w:eastAsiaTheme="minorEastAsia" w:hAnsi="Times New Roman" w:cs="Times New Roman"/>
           <w:sz w:val="24"/>
           <w:szCs w:val="24"/>
           <w:lang w:val="en-US"/>
@@ -2057,8 +3330,7 @@
       <w:proofErr w:type="spellEnd"/>
       <w:r>
         <w:rPr>
-          <w:rFonts w:ascii="Times" w:eastAsiaTheme="minorEastAsia" w:hAnsi="Times" w:cs="Times"/>
-          <w:color w:val="00000A"/>
+          <w:rFonts w:ascii="Times New Roman" w:eastAsiaTheme="minorEastAsia" w:hAnsi="Times New Roman" w:cs="Times New Roman"/>
           <w:sz w:val="24"/>
           <w:szCs w:val="24"/>
           <w:lang w:val="en-US"/>
@@ -2067,10 +3339,9 @@
       </w:r>
       <w:r>
         <w:rPr>
-          <w:rFonts w:ascii="Times" w:eastAsiaTheme="minorEastAsia" w:hAnsi="Times" w:cs="Times"/>
+          <w:rFonts w:ascii="Times New Roman" w:eastAsiaTheme="minorEastAsia" w:hAnsi="Times New Roman" w:cs="Times New Roman"/>
           <w:i/>
           <w:iCs/>
-          <w:color w:val="00000A"/>
           <w:sz w:val="24"/>
           <w:szCs w:val="24"/>
           <w:lang w:val="en-US"/>
@@ -2079,8 +3350,7 @@
       </w:r>
       <w:r>
         <w:rPr>
-          <w:rFonts w:ascii="Times" w:eastAsiaTheme="minorEastAsia" w:hAnsi="Times" w:cs="Times"/>
-          <w:color w:val="00000A"/>
+          <w:rFonts w:ascii="Times New Roman" w:eastAsiaTheme="minorEastAsia" w:hAnsi="Times New Roman" w:cs="Times New Roman"/>
           <w:sz w:val="24"/>
           <w:szCs w:val="24"/>
           <w:lang w:val="en-US"/>
@@ -2095,7 +3365,6 @@
           <w:rFonts w:ascii="Times New Roman" w:eastAsiaTheme="minorEastAsia" w:hAnsi="Times New Roman" w:cs="Times New Roman"/>
           <w:b/>
           <w:bCs/>
-          <w:color w:val="00000A"/>
           <w:sz w:val="24"/>
           <w:szCs w:val="24"/>
           <w:lang w:val="en-US"/>
@@ -2109,7 +3378,6 @@
           <w:rFonts w:ascii="Times New Roman" w:eastAsiaTheme="minorEastAsia" w:hAnsi="Times New Roman" w:cs="Times New Roman"/>
           <w:b/>
           <w:bCs/>
-          <w:color w:val="00000A"/>
           <w:sz w:val="24"/>
           <w:szCs w:val="24"/>
           <w:lang w:val="en-US"/>
@@ -2120,13 +3388,46 @@
           <w:rFonts w:ascii="Times New Roman" w:eastAsiaTheme="minorEastAsia" w:hAnsi="Times New Roman" w:cs="Times New Roman"/>
           <w:b/>
           <w:bCs/>
-          <w:color w:val="00000A"/>
           <w:sz w:val="24"/>
           <w:szCs w:val="24"/>
           <w:lang w:val="en-US"/>
         </w:rPr>
         <w:br w:type="page"/>
       </w:r>
+    </w:p>
+    <w:p>
+      <w:pPr>
+        <w:pStyle w:val="Heading1"/>
+        <w:rPr>
+          <w:rFonts w:ascii="Times New Roman" w:hAnsi="Times New Roman" w:cs="Times New Roman"/>
+          <w:color w:val="auto"/>
+        </w:rPr>
+      </w:pPr>
+      <w:bookmarkStart w:id="15" w:name="_Toc260492832"/>
+      <w:r>
+        <w:rPr>
+          <w:rFonts w:ascii="Times New Roman" w:hAnsi="Times New Roman" w:cs="Times New Roman"/>
+          <w:color w:val="auto"/>
+        </w:rPr>
+        <w:t>Appendices</w:t>
+      </w:r>
+      <w:bookmarkEnd w:id="15"/>
+    </w:p>
+    <w:p>
+      <w:pPr>
+        <w:spacing w:after="0" w:line="240" w:lineRule="auto"/>
+        <w:rPr>
+          <w:rFonts w:ascii="Times New Roman" w:hAnsi="Times New Roman" w:cs="Times New Roman"/>
+        </w:rPr>
+      </w:pPr>
+    </w:p>
+    <w:p>
+      <w:pPr>
+        <w:spacing w:after="0" w:line="240" w:lineRule="auto"/>
+        <w:rPr>
+          <w:rFonts w:ascii="Times New Roman" w:hAnsi="Times New Roman" w:cs="Times New Roman"/>
+        </w:rPr>
+      </w:pPr>
     </w:p>
     <w:p>
       <w:pPr>
@@ -2137,26 +3438,73 @@
         <w:spacing w:after="0" w:line="360" w:lineRule="auto"/>
         <w:rPr>
           <w:rFonts w:ascii="Times New Roman" w:eastAsiaTheme="minorEastAsia" w:hAnsi="Times New Roman" w:cs="Times New Roman"/>
+          <w:lang w:val="en-US"/>
+        </w:rPr>
+      </w:pPr>
+    </w:p>
+    <w:p>
+      <w:pPr>
+        <w:spacing w:after="0" w:line="240" w:lineRule="auto"/>
+        <w:rPr>
+          <w:rFonts w:ascii="Times New Roman" w:eastAsiaTheme="majorEastAsia" w:hAnsi="Times New Roman" w:cs="Times New Roman"/>
           <w:b/>
           <w:bCs/>
-          <w:color w:val="00000A"/>
-          <w:sz w:val="24"/>
-          <w:szCs w:val="24"/>
-          <w:lang w:val="en-US"/>
-        </w:rPr>
-      </w:pPr>
-      <w:r>
-        <w:rPr>
-          <w:rFonts w:ascii="Times New Roman" w:eastAsiaTheme="minorEastAsia" w:hAnsi="Times New Roman" w:cs="Times New Roman"/>
-          <w:b/>
-          <w:bCs/>
-          <w:color w:val="00000A"/>
-          <w:sz w:val="24"/>
-          <w:szCs w:val="24"/>
-          <w:lang w:val="en-US"/>
-        </w:rPr>
-        <w:t>SUPERVISOR’S APPROVAL</w:t>
-      </w:r>
+          <w:sz w:val="32"/>
+          <w:szCs w:val="32"/>
+          <w:lang w:val="en-US"/>
+        </w:rPr>
+      </w:pPr>
+      <w:r>
+        <w:rPr>
+          <w:rFonts w:ascii="Times New Roman" w:hAnsi="Times New Roman" w:cs="Times New Roman"/>
+          <w:lang w:val="en-US"/>
+        </w:rPr>
+        <w:br w:type="page"/>
+      </w:r>
+    </w:p>
+    <w:p>
+      <w:pPr>
+        <w:pStyle w:val="Heading1"/>
+        <w:rPr>
+          <w:rFonts w:ascii="Times New Roman" w:hAnsi="Times New Roman" w:cs="Times New Roman"/>
+          <w:color w:val="auto"/>
+          <w:lang w:val="en-US"/>
+        </w:rPr>
+      </w:pPr>
+      <w:bookmarkStart w:id="16" w:name="_Toc260492833"/>
+      <w:r>
+        <w:rPr>
+          <w:rFonts w:ascii="Times New Roman" w:hAnsi="Times New Roman" w:cs="Times New Roman"/>
+          <w:color w:val="auto"/>
+          <w:lang w:val="en-US"/>
+        </w:rPr>
+        <w:t>S</w:t>
+      </w:r>
+      <w:r>
+        <w:rPr>
+          <w:rFonts w:ascii="Times New Roman" w:hAnsi="Times New Roman" w:cs="Times New Roman"/>
+          <w:color w:val="auto"/>
+          <w:lang w:val="en-US"/>
+        </w:rPr>
+        <w:t>upervisor’s</w:t>
+      </w:r>
+      <w:r>
+        <w:rPr>
+          <w:rFonts w:ascii="Times New Roman" w:hAnsi="Times New Roman" w:cs="Times New Roman"/>
+          <w:color w:val="auto"/>
+          <w:lang w:val="en-US"/>
+        </w:rPr>
+        <w:t xml:space="preserve"> A</w:t>
+      </w:r>
+      <w:r>
+        <w:rPr>
+          <w:rFonts w:ascii="Times New Roman" w:hAnsi="Times New Roman" w:cs="Times New Roman"/>
+          <w:color w:val="auto"/>
+          <w:lang w:val="en-US"/>
+        </w:rPr>
+        <w:t>pproval</w:t>
+      </w:r>
+      <w:bookmarkEnd w:id="16"/>
     </w:p>
     <w:p>
       <w:pPr>
@@ -2167,7 +3515,6 @@
         <w:spacing w:after="0" w:line="360" w:lineRule="auto"/>
         <w:rPr>
           <w:rFonts w:ascii="Times New Roman" w:eastAsiaTheme="minorEastAsia" w:hAnsi="Times New Roman" w:cs="Times New Roman"/>
-          <w:color w:val="00000A"/>
           <w:lang w:val="en-US"/>
         </w:rPr>
       </w:pPr>
@@ -2181,7 +3528,6 @@
         <w:spacing w:after="0" w:line="360" w:lineRule="auto"/>
         <w:rPr>
           <w:rFonts w:ascii="Times New Roman" w:eastAsiaTheme="minorEastAsia" w:hAnsi="Times New Roman" w:cs="Times New Roman"/>
-          <w:color w:val="00000A"/>
           <w:lang w:val="en-US"/>
         </w:rPr>
       </w:pPr>
@@ -2195,14 +3541,12 @@
         <w:spacing w:after="0" w:line="360" w:lineRule="auto"/>
         <w:rPr>
           <w:rFonts w:ascii="Times New Roman" w:eastAsiaTheme="minorEastAsia" w:hAnsi="Times New Roman" w:cs="Times New Roman"/>
-          <w:color w:val="00000A"/>
-          <w:lang w:val="en-US"/>
-        </w:rPr>
-      </w:pPr>
-      <w:r>
-        <w:rPr>
-          <w:rFonts w:ascii="Times New Roman" w:eastAsiaTheme="minorEastAsia" w:hAnsi="Times New Roman" w:cs="Times New Roman"/>
-          <w:color w:val="00000A"/>
+          <w:lang w:val="en-US"/>
+        </w:rPr>
+      </w:pPr>
+      <w:r>
+        <w:rPr>
+          <w:rFonts w:ascii="Times New Roman" w:eastAsiaTheme="minorEastAsia" w:hAnsi="Times New Roman" w:cs="Times New Roman"/>
           <w:sz w:val="24"/>
           <w:szCs w:val="24"/>
           <w:lang w:val="en-US"/>
@@ -2214,7 +3558,6 @@
           <w:rFonts w:ascii="Times New Roman" w:eastAsiaTheme="minorEastAsia" w:hAnsi="Times New Roman" w:cs="Times New Roman"/>
           <w:b/>
           <w:bCs/>
-          <w:color w:val="00000A"/>
           <w:sz w:val="24"/>
           <w:szCs w:val="24"/>
           <w:lang w:val="en-US"/>
@@ -2224,7 +3567,6 @@
       <w:r>
         <w:rPr>
           <w:rFonts w:ascii="Times New Roman" w:eastAsiaTheme="minorEastAsia" w:hAnsi="Times New Roman" w:cs="Times New Roman"/>
-          <w:color w:val="00000A"/>
           <w:sz w:val="24"/>
           <w:szCs w:val="24"/>
           <w:lang w:val="en-US"/>
@@ -2235,7 +3577,6 @@
       <w:r>
         <w:rPr>
           <w:rFonts w:ascii="Times New Roman" w:eastAsiaTheme="minorEastAsia" w:hAnsi="Times New Roman" w:cs="Times New Roman"/>
-          <w:color w:val="00000A"/>
           <w:sz w:val="24"/>
           <w:szCs w:val="24"/>
           <w:lang w:val="en-US"/>
@@ -2246,7 +3587,6 @@
       <w:r>
         <w:rPr>
           <w:rFonts w:ascii="Times New Roman" w:eastAsiaTheme="minorEastAsia" w:hAnsi="Times New Roman" w:cs="Times New Roman"/>
-          <w:color w:val="00000A"/>
           <w:sz w:val="24"/>
           <w:szCs w:val="24"/>
           <w:lang w:val="en-US"/>
@@ -2263,7 +3603,6 @@
         <w:spacing w:after="0" w:line="360" w:lineRule="auto"/>
         <w:rPr>
           <w:rFonts w:ascii="Times New Roman" w:eastAsiaTheme="minorEastAsia" w:hAnsi="Times New Roman" w:cs="Times New Roman"/>
-          <w:color w:val="00000A"/>
           <w:lang w:val="en-US"/>
         </w:rPr>
       </w:pPr>
@@ -2277,7 +3616,6 @@
         <w:spacing w:after="0" w:line="360" w:lineRule="auto"/>
         <w:rPr>
           <w:rFonts w:ascii="Times New Roman" w:eastAsiaTheme="minorEastAsia" w:hAnsi="Times New Roman" w:cs="Times New Roman"/>
-          <w:color w:val="00000A"/>
           <w:lang w:val="en-US"/>
         </w:rPr>
       </w:pPr>
@@ -2291,16 +3629,14 @@
         <w:spacing w:after="0" w:line="360" w:lineRule="auto"/>
         <w:rPr>
           <w:rFonts w:ascii="Times New Roman" w:eastAsiaTheme="minorEastAsia" w:hAnsi="Times New Roman" w:cs="Times New Roman"/>
-          <w:color w:val="00000A"/>
-          <w:sz w:val="24"/>
-          <w:szCs w:val="24"/>
-          <w:lang w:val="en-US"/>
-        </w:rPr>
-      </w:pPr>
-      <w:r>
-        <w:rPr>
-          <w:rFonts w:ascii="Times New Roman" w:eastAsiaTheme="minorEastAsia" w:hAnsi="Times New Roman" w:cs="Times New Roman"/>
-          <w:color w:val="00000A"/>
+          <w:sz w:val="24"/>
+          <w:szCs w:val="24"/>
+          <w:lang w:val="en-US"/>
+        </w:rPr>
+      </w:pPr>
+      <w:r>
+        <w:rPr>
+          <w:rFonts w:ascii="Times New Roman" w:eastAsiaTheme="minorEastAsia" w:hAnsi="Times New Roman" w:cs="Times New Roman"/>
           <w:sz w:val="24"/>
           <w:szCs w:val="24"/>
           <w:lang w:val="en-US"/>
@@ -2317,7 +3653,6 @@
         <w:spacing w:after="0" w:line="360" w:lineRule="auto"/>
         <w:rPr>
           <w:rFonts w:ascii="Times New Roman" w:eastAsiaTheme="minorEastAsia" w:hAnsi="Times New Roman" w:cs="Times New Roman"/>
-          <w:color w:val="00000A"/>
           <w:lang w:val="en-US"/>
         </w:rPr>
       </w:pPr>
@@ -2331,16 +3666,14 @@
         <w:spacing w:line="360" w:lineRule="auto"/>
         <w:rPr>
           <w:rFonts w:ascii="Times New Roman" w:eastAsiaTheme="minorEastAsia" w:hAnsi="Times New Roman" w:cs="Times New Roman"/>
-          <w:color w:val="00000A"/>
-          <w:sz w:val="24"/>
-          <w:szCs w:val="24"/>
-          <w:lang w:val="en-US"/>
-        </w:rPr>
-      </w:pPr>
-      <w:r>
-        <w:rPr>
-          <w:rFonts w:ascii="Times New Roman" w:eastAsiaTheme="minorEastAsia" w:hAnsi="Times New Roman" w:cs="Times New Roman"/>
-          <w:color w:val="00000A"/>
+          <w:sz w:val="24"/>
+          <w:szCs w:val="24"/>
+          <w:lang w:val="en-US"/>
+        </w:rPr>
+      </w:pPr>
+      <w:r>
+        <w:rPr>
+          <w:rFonts w:ascii="Times New Roman" w:eastAsiaTheme="minorEastAsia" w:hAnsi="Times New Roman" w:cs="Times New Roman"/>
           <w:sz w:val="24"/>
           <w:szCs w:val="24"/>
           <w:lang w:val="en-US"/>
@@ -2351,6 +3684,9 @@
     <w:p>
       <w:pPr>
         <w:pStyle w:val="TOC1"/>
+        <w:rPr>
+          <w:rFonts w:ascii="Times New Roman" w:hAnsi="Times New Roman" w:cs="Times New Roman"/>
+        </w:rPr>
       </w:pPr>
     </w:p>
     <w:sectPr>
@@ -3107,10 +4443,33 @@
       <w:szCs w:val="32"/>
     </w:rPr>
   </w:style>
+  <w:style w:type="paragraph" w:styleId="Heading2">
+    <w:name w:val="heading 2"/>
+    <w:basedOn w:val="Normal"/>
+    <w:next w:val="Normal"/>
+    <w:link w:val="Heading2Char"/>
+    <w:uiPriority w:val="9"/>
+    <w:unhideWhenUsed/>
+    <w:qFormat/>
+    <w:rsid w:val="00A5222B"/>
+    <w:pPr>
+      <w:keepNext/>
+      <w:keepLines/>
+      <w:spacing w:before="200" w:after="0"/>
+      <w:outlineLvl w:val="1"/>
+    </w:pPr>
+    <w:rPr>
+      <w:rFonts w:asciiTheme="majorHAnsi" w:eastAsiaTheme="majorEastAsia" w:hAnsiTheme="majorHAnsi" w:cstheme="majorBidi"/>
+      <w:b/>
+      <w:bCs/>
+      <w:color w:val="4F81BD" w:themeColor="accent1"/>
+      <w:sz w:val="26"/>
+      <w:szCs w:val="26"/>
+    </w:rPr>
+  </w:style>
   <w:style w:type="character" w:default="1" w:styleId="DefaultParagraphFont">
     <w:name w:val="Default Paragraph Font"/>
     <w:uiPriority w:val="1"/>
-    <w:semiHidden/>
     <w:unhideWhenUsed/>
   </w:style>
   <w:style w:type="table" w:default="1" w:styleId="TableNormal">
@@ -3183,8 +4542,6 @@
     </w:pPr>
     <w:rPr>
       <w:i/>
-      <w:sz w:val="24"/>
-      <w:szCs w:val="24"/>
     </w:rPr>
   </w:style>
   <w:style w:type="paragraph" w:styleId="TOC1">
@@ -3195,16 +4552,12 @@
     <w:uiPriority w:val="39"/>
     <w:unhideWhenUsed/>
     <w:qFormat/>
-    <w:rsid w:val="00236E66"/>
+    <w:rsid w:val="007C243C"/>
     <w:pPr>
       <w:spacing w:before="120" w:after="0"/>
     </w:pPr>
     <w:rPr>
-      <w:rFonts w:ascii="Times New Roman" w:hAnsi="Times New Roman" w:cs="Times New Roman"/>
       <w:b/>
-      <w:sz w:val="24"/>
-      <w:szCs w:val="24"/>
-      <w:lang w:val="en-US"/>
     </w:rPr>
   </w:style>
   <w:style w:type="paragraph" w:styleId="ListParagraph">
@@ -3553,6 +4906,35 @@
         <w:shd w:val="clear" w:color="auto" w:fill="D3DFEE" w:themeFill="accent1" w:themeFillTint="3F"/>
       </w:tcPr>
     </w:tblStylePr>
+  </w:style>
+  <w:style w:type="character" w:customStyle="1" w:styleId="Heading2Char">
+    <w:name w:val="Heading 2 Char"/>
+    <w:basedOn w:val="DefaultParagraphFont"/>
+    <w:link w:val="Heading2"/>
+    <w:uiPriority w:val="9"/>
+    <w:rsid w:val="00A5222B"/>
+    <w:rPr>
+      <w:rFonts w:asciiTheme="majorHAnsi" w:eastAsiaTheme="majorEastAsia" w:hAnsiTheme="majorHAnsi" w:cstheme="majorBidi"/>
+      <w:b/>
+      <w:bCs/>
+      <w:color w:val="4F81BD" w:themeColor="accent1"/>
+      <w:sz w:val="26"/>
+      <w:szCs w:val="26"/>
+      <w:lang w:val="en-CA"/>
+    </w:rPr>
+  </w:style>
+  <w:style w:type="paragraph" w:styleId="NormalWeb">
+    <w:name w:val="Normal (Web)"/>
+    <w:basedOn w:val="Normal"/>
+    <w:uiPriority w:val="99"/>
+    <w:semiHidden/>
+    <w:unhideWhenUsed/>
+    <w:rsid w:val="00357B41"/>
+    <w:rPr>
+      <w:rFonts w:ascii="Times New Roman" w:hAnsi="Times New Roman" w:cs="Times New Roman"/>
+      <w:sz w:val="24"/>
+      <w:szCs w:val="24"/>
+    </w:rPr>
   </w:style>
 </w:styles>
 </file>
@@ -3746,10 +5128,33 @@
       <w:szCs w:val="32"/>
     </w:rPr>
   </w:style>
+  <w:style w:type="paragraph" w:styleId="Heading2">
+    <w:name w:val="heading 2"/>
+    <w:basedOn w:val="Normal"/>
+    <w:next w:val="Normal"/>
+    <w:link w:val="Heading2Char"/>
+    <w:uiPriority w:val="9"/>
+    <w:unhideWhenUsed/>
+    <w:qFormat/>
+    <w:rsid w:val="00A5222B"/>
+    <w:pPr>
+      <w:keepNext/>
+      <w:keepLines/>
+      <w:spacing w:before="200" w:after="0"/>
+      <w:outlineLvl w:val="1"/>
+    </w:pPr>
+    <w:rPr>
+      <w:rFonts w:asciiTheme="majorHAnsi" w:eastAsiaTheme="majorEastAsia" w:hAnsiTheme="majorHAnsi" w:cstheme="majorBidi"/>
+      <w:b/>
+      <w:bCs/>
+      <w:color w:val="4F81BD" w:themeColor="accent1"/>
+      <w:sz w:val="26"/>
+      <w:szCs w:val="26"/>
+    </w:rPr>
+  </w:style>
   <w:style w:type="character" w:default="1" w:styleId="DefaultParagraphFont">
     <w:name w:val="Default Paragraph Font"/>
     <w:uiPriority w:val="1"/>
-    <w:semiHidden/>
     <w:unhideWhenUsed/>
   </w:style>
   <w:style w:type="table" w:default="1" w:styleId="TableNormal">
@@ -3822,8 +5227,6 @@
     </w:pPr>
     <w:rPr>
       <w:i/>
-      <w:sz w:val="24"/>
-      <w:szCs w:val="24"/>
     </w:rPr>
   </w:style>
   <w:style w:type="paragraph" w:styleId="TOC1">
@@ -3834,16 +5237,12 @@
     <w:uiPriority w:val="39"/>
     <w:unhideWhenUsed/>
     <w:qFormat/>
-    <w:rsid w:val="00236E66"/>
+    <w:rsid w:val="007C243C"/>
     <w:pPr>
       <w:spacing w:before="120" w:after="0"/>
     </w:pPr>
     <w:rPr>
-      <w:rFonts w:ascii="Times New Roman" w:hAnsi="Times New Roman" w:cs="Times New Roman"/>
       <w:b/>
-      <w:sz w:val="24"/>
-      <w:szCs w:val="24"/>
-      <w:lang w:val="en-US"/>
     </w:rPr>
   </w:style>
   <w:style w:type="paragraph" w:styleId="ListParagraph">
@@ -4193,44 +5592,40 @@
       </w:tcPr>
     </w:tblStylePr>
   </w:style>
+  <w:style w:type="character" w:customStyle="1" w:styleId="Heading2Char">
+    <w:name w:val="Heading 2 Char"/>
+    <w:basedOn w:val="DefaultParagraphFont"/>
+    <w:link w:val="Heading2"/>
+    <w:uiPriority w:val="9"/>
+    <w:rsid w:val="00A5222B"/>
+    <w:rPr>
+      <w:rFonts w:asciiTheme="majorHAnsi" w:eastAsiaTheme="majorEastAsia" w:hAnsiTheme="majorHAnsi" w:cstheme="majorBidi"/>
+      <w:b/>
+      <w:bCs/>
+      <w:color w:val="4F81BD" w:themeColor="accent1"/>
+      <w:sz w:val="26"/>
+      <w:szCs w:val="26"/>
+      <w:lang w:val="en-CA"/>
+    </w:rPr>
+  </w:style>
+  <w:style w:type="paragraph" w:styleId="NormalWeb">
+    <w:name w:val="Normal (Web)"/>
+    <w:basedOn w:val="Normal"/>
+    <w:uiPriority w:val="99"/>
+    <w:semiHidden/>
+    <w:unhideWhenUsed/>
+    <w:rsid w:val="00357B41"/>
+    <w:rPr>
+      <w:rFonts w:ascii="Times New Roman" w:hAnsi="Times New Roman" w:cs="Times New Roman"/>
+      <w:sz w:val="24"/>
+      <w:szCs w:val="24"/>
+    </w:rPr>
+  </w:style>
 </w:styles>
 </file>
 
 <file path=word/glossary/document.xml><?xml version="1.0" encoding="utf-8"?>
-<w:glossaryDocument xmlns:wpc="http://schemas.microsoft.com/office/word/2010/wordprocessingCanvas" xmlns:mo="http://schemas.microsoft.com/office/mac/office/2008/main" xmlns:mc="http://schemas.openxmlformats.org/markup-compatibility/2006" xmlns:mv="urn:schemas-microsoft-com:mac:vml" xmlns:o="urn:schemas-microsoft-com:office:office" xmlns:r="http://schemas.openxmlformats.org/officeDocument/2006/relationships" xmlns:m="http://schemas.openxmlformats.org/officeDocument/2006/math" xmlns:v="urn:schemas-microsoft-com:vml" xmlns:wp14="http://schemas.microsoft.com/office/word/2010/wordprocessingDrawing" xmlns:wp="http://schemas.openxmlformats.org/drawingml/2006/wordprocessingDrawing" xmlns:w10="urn:schemas-microsoft-com:office:word" xmlns:w="http://schemas.openxmlformats.org/wordprocessingml/2006/main" xmlns:w14="http://schemas.microsoft.com/office/word/2010/wordml" xmlns:wpg="http://schemas.microsoft.com/office/word/2010/wordprocessingGroup" xmlns:wpi="http://schemas.microsoft.com/office/word/2010/wordprocessingInk" xmlns:wne="http://schemas.microsoft.com/office/word/2006/wordml" xmlns:wps="http://schemas.microsoft.com/office/word/2010/wordprocessingShape" mc:Ignorable="w14 wp14">
-  <w:docParts>
-    <w:docPart>
-      <w:docPartPr>
-        <w:name w:val="FD874DCCB0938A4BA93E26DDC338E206"/>
-        <w:category>
-          <w:name w:val="General"/>
-          <w:gallery w:val="placeholder"/>
-        </w:category>
-        <w:types>
-          <w:type w:val="bbPlcHdr"/>
-        </w:types>
-        <w:behaviors>
-          <w:behavior w:val="content"/>
-        </w:behaviors>
-        <w:guid w:val="{B84A6FDD-4E8C-E64B-BE9D-6E34436EF2CA}"/>
-      </w:docPartPr>
-      <w:docPartBody>
-        <w:p>
-          <w:pPr>
-            <w:pStyle w:val="FD874DCCB0938A4BA93E26DDC338E206"/>
-          </w:pPr>
-          <w:r>
-            <w:rPr>
-              <w:rFonts w:asciiTheme="majorHAnsi" w:eastAsiaTheme="majorEastAsia" w:hAnsiTheme="majorHAnsi" w:cstheme="majorBidi"/>
-              <w:color w:val="4F81BD" w:themeColor="accent1"/>
-            </w:rPr>
-            <w:t>[Type the document title]</w:t>
-          </w:r>
-        </w:p>
-      </w:docPartBody>
-    </w:docPart>
-  </w:docParts>
-</w:glossaryDocument>
+<w:glossaryDocument xmlns:wpc="http://schemas.microsoft.com/office/word/2010/wordprocessingCanvas" xmlns:mo="http://schemas.microsoft.com/office/mac/office/2008/main" xmlns:mc="http://schemas.openxmlformats.org/markup-compatibility/2006" xmlns:mv="urn:schemas-microsoft-com:mac:vml" xmlns:o="urn:schemas-microsoft-com:office:office" xmlns:r="http://schemas.openxmlformats.org/officeDocument/2006/relationships" xmlns:m="http://schemas.openxmlformats.org/officeDocument/2006/math" xmlns:v="urn:schemas-microsoft-com:vml" xmlns:wp14="http://schemas.microsoft.com/office/word/2010/wordprocessingDrawing" xmlns:wp="http://schemas.openxmlformats.org/drawingml/2006/wordprocessingDrawing" xmlns:w10="urn:schemas-microsoft-com:office:word" xmlns:w="http://schemas.openxmlformats.org/wordprocessingml/2006/main" xmlns:w14="http://schemas.microsoft.com/office/word/2010/wordml" xmlns:wpg="http://schemas.microsoft.com/office/word/2010/wordprocessingGroup" xmlns:wpi="http://schemas.microsoft.com/office/word/2010/wordprocessingInk" xmlns:wne="http://schemas.microsoft.com/office/word/2006/wordml" xmlns:wps="http://schemas.microsoft.com/office/word/2010/wordprocessingShape" mc:Ignorable="w14 wp14"/>
 </file>
 
 <file path=word/glossary/fontTable.xml><?xml version="1.0" encoding="utf-8"?>
@@ -4253,7 +5648,7 @@
     <w:charset w:val="4E"/>
     <w:family w:val="auto"/>
     <w:pitch w:val="variable"/>
-    <w:sig w:usb0="00000001" w:usb1="08070000" w:usb2="00000010" w:usb3="00000000" w:csb0="00020000" w:csb1="00000000"/>
+    <w:sig w:usb0="E00002FF" w:usb1="6AC7FDFB" w:usb2="00000012" w:usb3="00000000" w:csb0="0002009F" w:csb1="00000000"/>
   </w:font>
   <w:font w:name="Calibri">
     <w:panose1 w:val="020F0502020204030204"/>
@@ -4266,7 +5661,7 @@
     <w:charset w:val="4E"/>
     <w:family w:val="auto"/>
     <w:pitch w:val="variable"/>
-    <w:sig w:usb0="00000001" w:usb1="08070000" w:usb2="00000010" w:usb3="00000000" w:csb0="00020000" w:csb1="00000000"/>
+    <w:sig w:usb0="E00002FF" w:usb1="6AC7FDFB" w:usb2="00000012" w:usb3="00000000" w:csb0="0002009F" w:csb1="00000000"/>
   </w:font>
   <w:font w:name="Lucida Grande">
     <w:panose1 w:val="020B0600040502020204"/>
@@ -4281,13 +5676,6 @@
     <w:family w:val="roman"/>
     <w:pitch w:val="variable"/>
     <w:sig w:usb0="A00002FF" w:usb1="28CFFCFA" w:usb2="00000016" w:usb3="00000000" w:csb0="00100001" w:csb1="00000000"/>
-  </w:font>
-  <w:font w:name="Times">
-    <w:panose1 w:val="02000500000000000000"/>
-    <w:charset w:val="00"/>
-    <w:family w:val="auto"/>
-    <w:pitch w:val="variable"/>
-    <w:sig w:usb0="00000003" w:usb1="00000000" w:usb2="00000000" w:usb3="00000000" w:csb0="00000001" w:csb1="00000000"/>
   </w:font>
   <w:font w:name="Arial">
     <w:panose1 w:val="020B0604020202020204"/>
@@ -4313,9 +5701,12 @@
   </w:compat>
   <w:rsids>
     <w:rsidRoot w:val="00976042"/>
+    <w:rsid w:val="00033CA2"/>
     <w:rsid w:val="00875539"/>
+    <w:rsid w:val="00912D12"/>
     <w:rsid w:val="00976042"/>
     <w:rsid w:val="009C01E5"/>
+    <w:rsid w:val="00C228AF"/>
   </w:rsids>
   <m:mathPr>
     <m:mathFont m:val="Cambria Math"/>
@@ -5107,7 +6498,7 @@
 </file>
 
 <file path=customXml/itemProps1.xml><?xml version="1.0" encoding="utf-8"?>
-<ds:datastoreItem xmlns:ds="http://schemas.openxmlformats.org/officeDocument/2006/customXml" ds:itemID="{E8FD1262-658B-D743-A8AA-80DDECA83DF2}">
+<ds:datastoreItem xmlns:ds="http://schemas.openxmlformats.org/officeDocument/2006/customXml" ds:itemID="{AF05AADA-9F74-7F4B-9B78-04EC5041B2CA}">
   <ds:schemaRefs>
     <ds:schemaRef ds:uri="http://schemas.openxmlformats.org/officeDocument/2006/bibliography"/>
   </ds:schemaRefs>

</xml_diff>

<commit_message>
Abstract and Introduction complete
</commit_message>
<xml_diff>
--- a/TERM3/Work-Term Report - draft.docx
+++ b/TERM3/Work-Term Report - draft.docx
@@ -488,8 +488,13 @@
     <w:sdt>
       <w:sdtPr>
         <w:rPr>
-          <w:rFonts w:ascii="Times New Roman" w:hAnsi="Times New Roman" w:cs="Times New Roman"/>
+          <w:rFonts w:ascii="Times New Roman" w:eastAsiaTheme="minorHAnsi" w:hAnsi="Times New Roman" w:cs="Times New Roman"/>
+          <w:b w:val="0"/>
+          <w:bCs w:val="0"/>
           <w:color w:val="auto"/>
+          <w:sz w:val="22"/>
+          <w:szCs w:val="22"/>
+          <w:lang w:val="en-CA" w:eastAsia="en-US"/>
         </w:rPr>
         <w:id w:val="-736936330"/>
         <w:docPartObj>
@@ -499,11 +504,7 @@
       </w:sdtPr>
       <w:sdtEndPr>
         <w:rPr>
-          <w:rFonts w:eastAsiaTheme="minorHAnsi"/>
           <w:noProof/>
-          <w:sz w:val="22"/>
-          <w:szCs w:val="22"/>
-          <w:lang w:val="en-CA" w:eastAsia="en-US"/>
         </w:rPr>
       </w:sdtEndPr>
       <w:sdtContent>
@@ -586,7 +587,7 @@
             <w:rPr>
               <w:noProof/>
             </w:rPr>
-            <w:instrText xml:space="preserve"> PAGEREF _Toc260492818 \h </w:instrText>
+            <w:instrText xml:space="preserve"> PAGEREF _Toc260506153 \h </w:instrText>
           </w:r>
           <w:r>
             <w:rPr>
@@ -650,7 +651,7 @@
             <w:rPr>
               <w:noProof/>
             </w:rPr>
-            <w:instrText xml:space="preserve"> PAGEREF _Toc260492819 \h </w:instrText>
+            <w:instrText xml:space="preserve"> PAGEREF _Toc260506154 \h </w:instrText>
           </w:r>
           <w:r>
             <w:rPr>
@@ -714,7 +715,7 @@
             <w:rPr>
               <w:noProof/>
             </w:rPr>
-            <w:instrText xml:space="preserve"> PAGEREF _Toc260492820 \h </w:instrText>
+            <w:instrText xml:space="preserve"> PAGEREF _Toc260506155 \h </w:instrText>
           </w:r>
           <w:r>
             <w:rPr>
@@ -731,7 +732,7 @@
             <w:rPr>
               <w:noProof/>
             </w:rPr>
-            <w:t>3</w:t>
+            <w:t>4</w:t>
           </w:r>
           <w:r>
             <w:rPr>
@@ -778,7 +779,7 @@
             <w:rPr>
               <w:noProof/>
             </w:rPr>
-            <w:instrText xml:space="preserve"> PAGEREF _Toc260492821 \h </w:instrText>
+            <w:instrText xml:space="preserve"> PAGEREF _Toc260506156 \h </w:instrText>
           </w:r>
           <w:r>
             <w:rPr>
@@ -795,7 +796,7 @@
             <w:rPr>
               <w:noProof/>
             </w:rPr>
-            <w:t>3</w:t>
+            <w:t>4</w:t>
           </w:r>
           <w:r>
             <w:rPr>
@@ -842,7 +843,7 @@
             <w:rPr>
               <w:noProof/>
             </w:rPr>
-            <w:instrText xml:space="preserve"> PAGEREF _Toc260492822 \h </w:instrText>
+            <w:instrText xml:space="preserve"> PAGEREF _Toc260506157 \h </w:instrText>
           </w:r>
           <w:r>
             <w:rPr>
@@ -859,7 +860,7 @@
             <w:rPr>
               <w:noProof/>
             </w:rPr>
-            <w:t>3</w:t>
+            <w:t>4</w:t>
           </w:r>
           <w:r>
             <w:rPr>
@@ -906,7 +907,7 @@
             <w:rPr>
               <w:noProof/>
             </w:rPr>
-            <w:instrText xml:space="preserve"> PAGEREF _Toc260492823 \h </w:instrText>
+            <w:instrText xml:space="preserve"> PAGEREF _Toc260506158 \h </w:instrText>
           </w:r>
           <w:r>
             <w:rPr>
@@ -923,7 +924,7 @@
             <w:rPr>
               <w:noProof/>
             </w:rPr>
-            <w:t>3</w:t>
+            <w:t>4</w:t>
           </w:r>
           <w:r>
             <w:rPr>
@@ -970,7 +971,7 @@
             <w:rPr>
               <w:noProof/>
             </w:rPr>
-            <w:instrText xml:space="preserve"> PAGEREF _Toc260492824 \h </w:instrText>
+            <w:instrText xml:space="preserve"> PAGEREF _Toc260506159 \h </w:instrText>
           </w:r>
           <w:r>
             <w:rPr>
@@ -987,7 +988,7 @@
             <w:rPr>
               <w:noProof/>
             </w:rPr>
-            <w:t>3</w:t>
+            <w:t>6</w:t>
           </w:r>
           <w:r>
             <w:rPr>
@@ -1016,7 +1017,7 @@
               <w:rFonts w:ascii="Times New Roman" w:hAnsi="Times New Roman" w:cs="Times New Roman"/>
               <w:noProof/>
             </w:rPr>
-            <w:t>Investigation</w:t>
+            <w:t>Research &amp; Development</w:t>
           </w:r>
           <w:r>
             <w:rPr>
@@ -1034,7 +1035,7 @@
             <w:rPr>
               <w:noProof/>
             </w:rPr>
-            <w:instrText xml:space="preserve"> PAGEREF _Toc260492825 \h </w:instrText>
+            <w:instrText xml:space="preserve"> PAGEREF _Toc260506160 \h </w:instrText>
           </w:r>
           <w:r>
             <w:rPr>
@@ -1051,7 +1052,7 @@
             <w:rPr>
               <w:noProof/>
             </w:rPr>
-            <w:t>3</w:t>
+            <w:t>6</w:t>
           </w:r>
           <w:r>
             <w:rPr>
@@ -1098,7 +1099,7 @@
             <w:rPr>
               <w:noProof/>
             </w:rPr>
-            <w:instrText xml:space="preserve"> PAGEREF _Toc260492826 \h </w:instrText>
+            <w:instrText xml:space="preserve"> PAGEREF _Toc260506161 \h </w:instrText>
           </w:r>
           <w:r>
             <w:rPr>
@@ -1115,7 +1116,7 @@
             <w:rPr>
               <w:noProof/>
             </w:rPr>
-            <w:t>3</w:t>
+            <w:t>6</w:t>
           </w:r>
           <w:r>
             <w:rPr>
@@ -1162,7 +1163,7 @@
             <w:rPr>
               <w:noProof/>
             </w:rPr>
-            <w:instrText xml:space="preserve"> PAGEREF _Toc260492827 \h </w:instrText>
+            <w:instrText xml:space="preserve"> PAGEREF _Toc260506162 \h </w:instrText>
           </w:r>
           <w:r>
             <w:rPr>
@@ -1179,7 +1180,7 @@
             <w:rPr>
               <w:noProof/>
             </w:rPr>
-            <w:t>3</w:t>
+            <w:t>7</w:t>
           </w:r>
           <w:r>
             <w:rPr>
@@ -1226,7 +1227,7 @@
             <w:rPr>
               <w:noProof/>
             </w:rPr>
-            <w:instrText xml:space="preserve"> PAGEREF _Toc260492828 \h </w:instrText>
+            <w:instrText xml:space="preserve"> PAGEREF _Toc260506163 \h </w:instrText>
           </w:r>
           <w:r>
             <w:rPr>
@@ -1243,7 +1244,7 @@
             <w:rPr>
               <w:noProof/>
             </w:rPr>
-            <w:t>3</w:t>
+            <w:t>7</w:t>
           </w:r>
           <w:r>
             <w:rPr>
@@ -1290,7 +1291,7 @@
             <w:rPr>
               <w:noProof/>
             </w:rPr>
-            <w:instrText xml:space="preserve"> PAGEREF _Toc260492829 \h </w:instrText>
+            <w:instrText xml:space="preserve"> PAGEREF _Toc260506164 \h </w:instrText>
           </w:r>
           <w:r>
             <w:rPr>
@@ -1307,7 +1308,7 @@
             <w:rPr>
               <w:noProof/>
             </w:rPr>
-            <w:t>4</w:t>
+            <w:t>7</w:t>
           </w:r>
           <w:r>
             <w:rPr>
@@ -1354,7 +1355,7 @@
             <w:rPr>
               <w:noProof/>
             </w:rPr>
-            <w:instrText xml:space="preserve"> PAGEREF _Toc260492830 \h </w:instrText>
+            <w:instrText xml:space="preserve"> PAGEREF _Toc260506165 \h </w:instrText>
           </w:r>
           <w:r>
             <w:rPr>
@@ -1371,7 +1372,7 @@
             <w:rPr>
               <w:noProof/>
             </w:rPr>
-            <w:t>4</w:t>
+            <w:t>8</w:t>
           </w:r>
           <w:r>
             <w:rPr>
@@ -1418,7 +1419,7 @@
             <w:rPr>
               <w:noProof/>
             </w:rPr>
-            <w:instrText xml:space="preserve"> PAGEREF _Toc260492831 \h </w:instrText>
+            <w:instrText xml:space="preserve"> PAGEREF _Toc260506166 \h </w:instrText>
           </w:r>
           <w:r>
             <w:rPr>
@@ -1435,7 +1436,7 @@
             <w:rPr>
               <w:noProof/>
             </w:rPr>
-            <w:t>7</w:t>
+            <w:t>10</w:t>
           </w:r>
           <w:r>
             <w:rPr>
@@ -1463,8 +1464,9 @@
             <w:rPr>
               <w:rFonts w:ascii="Times New Roman" w:hAnsi="Times New Roman" w:cs="Times New Roman"/>
               <w:noProof/>
-            </w:rPr>
-            <w:t>Appendices</w:t>
+              <w:lang w:val="en-US"/>
+            </w:rPr>
+            <w:t>Supervisor’s Approval</w:t>
           </w:r>
           <w:r>
             <w:rPr>
@@ -1482,7 +1484,7 @@
             <w:rPr>
               <w:noProof/>
             </w:rPr>
-            <w:instrText xml:space="preserve"> PAGEREF _Toc260492832 \h </w:instrText>
+            <w:instrText xml:space="preserve"> PAGEREF _Toc260506167 \h </w:instrText>
           </w:r>
           <w:r>
             <w:rPr>
@@ -1499,72 +1501,7 @@
             <w:rPr>
               <w:noProof/>
             </w:rPr>
-            <w:t>8</w:t>
-          </w:r>
-          <w:r>
-            <w:rPr>
-              <w:noProof/>
-            </w:rPr>
-            <w:fldChar w:fldCharType="end"/>
-          </w:r>
-        </w:p>
-        <w:p>
-          <w:pPr>
-            <w:pStyle w:val="TOC1"/>
-            <w:tabs>
-              <w:tab w:val="right" w:pos="8630"/>
-            </w:tabs>
-            <w:rPr>
-              <w:rFonts w:eastAsiaTheme="minorEastAsia"/>
-              <w:b w:val="0"/>
-              <w:noProof/>
-              <w:sz w:val="24"/>
-              <w:szCs w:val="24"/>
-              <w:lang w:val="en-US" w:eastAsia="ja-JP"/>
-            </w:rPr>
-          </w:pPr>
-          <w:r>
-            <w:rPr>
-              <w:rFonts w:ascii="Times New Roman" w:hAnsi="Times New Roman" w:cs="Times New Roman"/>
-              <w:noProof/>
-              <w:lang w:val="en-US"/>
-            </w:rPr>
-            <w:t>Supervisor’s Approval</w:t>
-          </w:r>
-          <w:r>
-            <w:rPr>
-              <w:noProof/>
-            </w:rPr>
-            <w:tab/>
-          </w:r>
-          <w:r>
-            <w:rPr>
-              <w:noProof/>
-            </w:rPr>
-            <w:fldChar w:fldCharType="begin"/>
-          </w:r>
-          <w:r>
-            <w:rPr>
-              <w:noProof/>
-            </w:rPr>
-            <w:instrText xml:space="preserve"> PAGEREF _Toc260492833 \h </w:instrText>
-          </w:r>
-          <w:r>
-            <w:rPr>
-              <w:noProof/>
-            </w:rPr>
-          </w:r>
-          <w:r>
-            <w:rPr>
-              <w:noProof/>
-            </w:rPr>
-            <w:fldChar w:fldCharType="separate"/>
-          </w:r>
-          <w:r>
-            <w:rPr>
-              <w:noProof/>
-            </w:rPr>
-            <w:t>9</w:t>
+            <w:t>11</w:t>
           </w:r>
           <w:r>
             <w:rPr>
@@ -1628,7 +1565,7 @@
           <w:color w:val="auto"/>
         </w:rPr>
       </w:pPr>
-      <w:bookmarkStart w:id="0" w:name="_Toc260492818"/>
+      <w:bookmarkStart w:id="0" w:name="_Toc260506153"/>
       <w:r>
         <w:rPr>
           <w:rFonts w:ascii="Times New Roman" w:hAnsi="Times New Roman" w:cs="Times New Roman"/>
@@ -1643,6 +1580,8 @@
         <w:spacing w:after="0" w:line="240" w:lineRule="auto"/>
         <w:rPr>
           <w:rFonts w:ascii="Times New Roman" w:hAnsi="Times New Roman" w:cs="Times New Roman"/>
+          <w:sz w:val="24"/>
+          <w:szCs w:val="24"/>
         </w:rPr>
       </w:pPr>
     </w:p>
@@ -1650,27 +1589,330 @@
       <w:pPr>
         <w:spacing w:after="0" w:line="240" w:lineRule="auto"/>
         <w:rPr>
-          <w:rFonts w:ascii="Times New Roman" w:hAnsi="Times New Roman" w:cs="Times New Roman"/>
-          <w:sz w:val="24"/>
-          <w:szCs w:val="24"/>
-        </w:rPr>
-      </w:pPr>
-      <w:r>
-        <w:rPr>
-          <w:rFonts w:ascii="Times New Roman" w:hAnsi="Times New Roman" w:cs="Times New Roman"/>
-          <w:sz w:val="24"/>
-          <w:szCs w:val="24"/>
-        </w:rPr>
-        <w:t xml:space="preserve">This report will include details about the Agile Software Development process that MediaVantage adopted as their main development process, its advantages and its challenges. I will also discuss the general benefits of the agile process, and why it is considered one of the most efficient and most popular current development processes. </w:t>
-      </w:r>
-      <w:r>
-        <w:rPr>
-          <w:rFonts w:ascii="Times New Roman" w:hAnsi="Times New Roman" w:cs="Times New Roman"/>
-          <w:sz w:val="24"/>
-          <w:szCs w:val="24"/>
+          <w:rFonts w:ascii="Times New Roman" w:eastAsiaTheme="minorEastAsia" w:hAnsi="Times New Roman" w:cs="Times New Roman"/>
+          <w:sz w:val="24"/>
+          <w:szCs w:val="24"/>
+          <w:lang w:val="en-US"/>
+        </w:rPr>
+      </w:pPr>
+      <w:r>
+        <w:rPr>
+          <w:rFonts w:ascii="Times New Roman" w:hAnsi="Times New Roman" w:cs="Times New Roman"/>
+          <w:sz w:val="24"/>
+          <w:szCs w:val="24"/>
+        </w:rPr>
+        <w:t>This report will include details about the Agile Software Development process that MediaVantage adopted as their main development process, its advantages and its challenges. I will also discuss the general benefits</w:t>
+      </w:r>
+      <w:r>
+        <w:rPr>
+          <w:rFonts w:ascii="Times New Roman" w:hAnsi="Times New Roman" w:cs="Times New Roman"/>
+          <w:sz w:val="24"/>
+          <w:szCs w:val="24"/>
+        </w:rPr>
+        <w:t xml:space="preserve"> and some challenges</w:t>
+      </w:r>
+      <w:r>
+        <w:rPr>
+          <w:rFonts w:ascii="Times New Roman" w:hAnsi="Times New Roman" w:cs="Times New Roman"/>
+          <w:sz w:val="24"/>
+          <w:szCs w:val="24"/>
+        </w:rPr>
+        <w:t xml:space="preserve"> of the agile process, and why it is considered one of the most efficient and most popular current development processes. </w:t>
+      </w:r>
+      <w:r>
+        <w:rPr>
+          <w:rFonts w:ascii="Times New Roman" w:eastAsiaTheme="minorEastAsia" w:hAnsi="Times New Roman" w:cs="Times New Roman"/>
+          <w:sz w:val="24"/>
+          <w:szCs w:val="24"/>
+          <w:lang w:val="en-US"/>
+        </w:rPr>
+        <w:t xml:space="preserve">My main duties throughout my work term as a </w:t>
+      </w:r>
+      <w:r>
+        <w:rPr>
+          <w:rFonts w:ascii="Times New Roman" w:eastAsiaTheme="minorEastAsia" w:hAnsi="Times New Roman" w:cs="Times New Roman"/>
+          <w:sz w:val="24"/>
+          <w:szCs w:val="24"/>
+          <w:lang w:val="en-US"/>
+        </w:rPr>
+        <w:t>Software Developer</w:t>
+      </w:r>
+      <w:r>
+        <w:rPr>
+          <w:rFonts w:ascii="Times New Roman" w:eastAsiaTheme="minorEastAsia" w:hAnsi="Times New Roman" w:cs="Times New Roman"/>
+          <w:sz w:val="24"/>
+          <w:szCs w:val="24"/>
+          <w:lang w:val="en-US"/>
+        </w:rPr>
+        <w:t xml:space="preserve"> at </w:t>
+      </w:r>
+      <w:r>
+        <w:rPr>
+          <w:rFonts w:ascii="Times New Roman" w:eastAsiaTheme="minorEastAsia" w:hAnsi="Times New Roman" w:cs="Times New Roman"/>
+          <w:sz w:val="24"/>
+          <w:szCs w:val="24"/>
+          <w:lang w:val="en-US"/>
+        </w:rPr>
+        <w:t>MediaVantage included participating in the all software development procedures for a release for</w:t>
+      </w:r>
+      <w:r>
+        <w:rPr>
+          <w:rFonts w:ascii="Times New Roman" w:eastAsiaTheme="minorEastAsia" w:hAnsi="Times New Roman" w:cs="Times New Roman"/>
+          <w:sz w:val="24"/>
+          <w:szCs w:val="24"/>
+          <w:lang w:val="en-US"/>
+        </w:rPr>
+        <w:t xml:space="preserve"> the company's</w:t>
+      </w:r>
+      <w:r>
+        <w:rPr>
+          <w:rFonts w:ascii="Times New Roman" w:eastAsiaTheme="minorEastAsia" w:hAnsi="Times New Roman" w:cs="Times New Roman"/>
+          <w:sz w:val="24"/>
+          <w:szCs w:val="24"/>
+          <w:lang w:val="en-US"/>
+        </w:rPr>
+        <w:t xml:space="preserve"> current</w:t>
+      </w:r>
+      <w:r>
+        <w:rPr>
+          <w:rFonts w:ascii="Times New Roman" w:eastAsiaTheme="minorEastAsia" w:hAnsi="Times New Roman" w:cs="Times New Roman"/>
+          <w:sz w:val="24"/>
+          <w:szCs w:val="24"/>
+          <w:lang w:val="en-US"/>
         </w:rPr>
         <w:t xml:space="preserve"> </w:t>
       </w:r>
+      <w:r>
+        <w:rPr>
+          <w:rFonts w:ascii="Times New Roman" w:eastAsiaTheme="minorEastAsia" w:hAnsi="Times New Roman" w:cs="Times New Roman"/>
+          <w:sz w:val="24"/>
+          <w:szCs w:val="24"/>
+          <w:lang w:val="en-US"/>
+        </w:rPr>
+        <w:t xml:space="preserve">main </w:t>
+      </w:r>
+      <w:r>
+        <w:rPr>
+          <w:rFonts w:ascii="Times New Roman" w:eastAsiaTheme="minorEastAsia" w:hAnsi="Times New Roman" w:cs="Times New Roman"/>
+          <w:sz w:val="24"/>
+          <w:szCs w:val="24"/>
+          <w:lang w:val="en-US"/>
+        </w:rPr>
+        <w:t>product</w:t>
+      </w:r>
+      <w:r>
+        <w:rPr>
+          <w:rFonts w:ascii="Times New Roman" w:eastAsiaTheme="minorEastAsia" w:hAnsi="Times New Roman" w:cs="Times New Roman"/>
+          <w:sz w:val="24"/>
+          <w:szCs w:val="24"/>
+          <w:lang w:val="en-US"/>
+        </w:rPr>
+        <w:t xml:space="preserve">, </w:t>
+      </w:r>
+      <w:r>
+        <w:rPr>
+          <w:rFonts w:ascii="Times New Roman" w:eastAsiaTheme="minorEastAsia" w:hAnsi="Times New Roman" w:cs="Times New Roman"/>
+          <w:sz w:val="24"/>
+          <w:szCs w:val="24"/>
+          <w:lang w:val="en-US"/>
+        </w:rPr>
+        <w:t>MediaVantage</w:t>
+      </w:r>
+      <w:r>
+        <w:rPr>
+          <w:rFonts w:ascii="Times New Roman" w:eastAsiaTheme="minorEastAsia" w:hAnsi="Times New Roman" w:cs="Times New Roman"/>
+          <w:sz w:val="24"/>
+          <w:szCs w:val="24"/>
+          <w:lang w:val="en-US"/>
+        </w:rPr>
+        <w:t xml:space="preserve">. I was responsible for </w:t>
+      </w:r>
+      <w:r>
+        <w:rPr>
+          <w:rFonts w:ascii="Times New Roman" w:eastAsiaTheme="minorEastAsia" w:hAnsi="Times New Roman" w:cs="Times New Roman"/>
+          <w:sz w:val="24"/>
+          <w:szCs w:val="24"/>
+          <w:lang w:val="en-US"/>
+        </w:rPr>
+        <w:t>participating in writing unit tests, debugging, refactoring and investigations for</w:t>
+      </w:r>
+      <w:r>
+        <w:rPr>
+          <w:rFonts w:ascii="Times New Roman" w:eastAsiaTheme="minorEastAsia" w:hAnsi="Times New Roman" w:cs="Times New Roman"/>
+          <w:sz w:val="24"/>
+          <w:szCs w:val="24"/>
+          <w:lang w:val="en-US"/>
+        </w:rPr>
+        <w:t xml:space="preserve"> this product </w:t>
+      </w:r>
+      <w:r>
+        <w:rPr>
+          <w:rFonts w:ascii="Times New Roman" w:eastAsiaTheme="minorEastAsia" w:hAnsi="Times New Roman" w:cs="Times New Roman"/>
+          <w:sz w:val="24"/>
+          <w:szCs w:val="24"/>
+          <w:lang w:val="en-US"/>
+        </w:rPr>
+        <w:t>all by following the agile development process adopted by the company</w:t>
+      </w:r>
+      <w:r>
+        <w:rPr>
+          <w:rFonts w:ascii="Times New Roman" w:eastAsiaTheme="minorEastAsia" w:hAnsi="Times New Roman" w:cs="Times New Roman"/>
+          <w:sz w:val="24"/>
+          <w:szCs w:val="24"/>
+          <w:lang w:val="en-US"/>
+        </w:rPr>
+        <w:t xml:space="preserve">. Moreover, I performed some other tasks such as </w:t>
+      </w:r>
+      <w:r>
+        <w:rPr>
+          <w:rFonts w:ascii="Times New Roman" w:eastAsiaTheme="minorEastAsia" w:hAnsi="Times New Roman" w:cs="Times New Roman"/>
+          <w:sz w:val="24"/>
+          <w:szCs w:val="24"/>
+          <w:lang w:val="en-US"/>
+        </w:rPr>
+        <w:t xml:space="preserve">assisting in related research and development areas </w:t>
+      </w:r>
+      <w:r>
+        <w:rPr>
+          <w:rFonts w:ascii="Times New Roman" w:eastAsiaTheme="minorEastAsia" w:hAnsi="Times New Roman" w:cs="Times New Roman"/>
+          <w:sz w:val="24"/>
+          <w:szCs w:val="24"/>
+          <w:lang w:val="en-US"/>
+        </w:rPr>
+        <w:t xml:space="preserve">and </w:t>
+      </w:r>
+      <w:r>
+        <w:rPr>
+          <w:rFonts w:ascii="Times New Roman" w:eastAsiaTheme="minorEastAsia" w:hAnsi="Times New Roman" w:cs="Times New Roman"/>
+          <w:sz w:val="24"/>
+          <w:szCs w:val="24"/>
+          <w:lang w:val="en-US"/>
+        </w:rPr>
+        <w:t>performing some regression testing</w:t>
+      </w:r>
+      <w:r>
+        <w:rPr>
+          <w:rFonts w:ascii="Times New Roman" w:eastAsiaTheme="minorEastAsia" w:hAnsi="Times New Roman" w:cs="Times New Roman"/>
+          <w:sz w:val="24"/>
+          <w:szCs w:val="24"/>
+          <w:lang w:val="en-US"/>
+        </w:rPr>
+        <w:t xml:space="preserve">. I had the privilege to experience employment with </w:t>
+      </w:r>
+      <w:r>
+        <w:rPr>
+          <w:rFonts w:ascii="Times New Roman" w:eastAsiaTheme="minorEastAsia" w:hAnsi="Times New Roman" w:cs="Times New Roman"/>
+          <w:sz w:val="24"/>
+          <w:szCs w:val="24"/>
+          <w:lang w:val="en-US"/>
+        </w:rPr>
+        <w:t>MediaVantage</w:t>
+      </w:r>
+      <w:r>
+        <w:rPr>
+          <w:rFonts w:ascii="Times New Roman" w:eastAsiaTheme="minorEastAsia" w:hAnsi="Times New Roman" w:cs="Times New Roman"/>
+          <w:sz w:val="24"/>
+          <w:szCs w:val="24"/>
+          <w:lang w:val="en-US"/>
+        </w:rPr>
+        <w:t>, and I was fortunate enough to see for myself the</w:t>
+      </w:r>
+      <w:r>
+        <w:rPr>
+          <w:rFonts w:ascii="Times New Roman" w:eastAsiaTheme="minorEastAsia" w:hAnsi="Times New Roman" w:cs="Times New Roman"/>
+          <w:sz w:val="24"/>
+          <w:szCs w:val="24"/>
+          <w:lang w:val="en-US"/>
+        </w:rPr>
+        <w:t xml:space="preserve"> positive</w:t>
+      </w:r>
+      <w:r>
+        <w:rPr>
+          <w:rFonts w:ascii="Times New Roman" w:eastAsiaTheme="minorEastAsia" w:hAnsi="Times New Roman" w:cs="Times New Roman"/>
+          <w:sz w:val="24"/>
+          <w:szCs w:val="24"/>
+          <w:lang w:val="en-US"/>
+        </w:rPr>
+        <w:t xml:space="preserve"> </w:t>
+      </w:r>
+      <w:r>
+        <w:rPr>
+          <w:rFonts w:ascii="Times New Roman" w:eastAsiaTheme="minorEastAsia" w:hAnsi="Times New Roman" w:cs="Times New Roman"/>
+          <w:sz w:val="24"/>
+          <w:szCs w:val="24"/>
+          <w:lang w:val="en-US"/>
+        </w:rPr>
+        <w:t>results</w:t>
+      </w:r>
+      <w:r>
+        <w:rPr>
+          <w:rFonts w:ascii="Times New Roman" w:eastAsiaTheme="minorEastAsia" w:hAnsi="Times New Roman" w:cs="Times New Roman"/>
+          <w:sz w:val="24"/>
+          <w:szCs w:val="24"/>
+          <w:lang w:val="en-US"/>
+        </w:rPr>
+        <w:t xml:space="preserve"> of product </w:t>
+      </w:r>
+      <w:r>
+        <w:rPr>
+          <w:rFonts w:ascii="Times New Roman" w:eastAsiaTheme="minorEastAsia" w:hAnsi="Times New Roman" w:cs="Times New Roman"/>
+          <w:sz w:val="24"/>
+          <w:szCs w:val="24"/>
+          <w:lang w:val="en-US"/>
+        </w:rPr>
+        <w:t>being developed in an agile process, all while expanding on my technical software research and development skills</w:t>
+      </w:r>
+      <w:r>
+        <w:rPr>
+          <w:rFonts w:ascii="Times New Roman" w:eastAsiaTheme="minorEastAsia" w:hAnsi="Times New Roman" w:cs="Times New Roman"/>
+          <w:sz w:val="24"/>
+          <w:szCs w:val="24"/>
+          <w:lang w:val="en-US"/>
+        </w:rPr>
+        <w:t>.</w:t>
+      </w:r>
+      <w:r>
+        <w:rPr>
+          <w:rFonts w:ascii="Times New Roman" w:hAnsi="Times New Roman" w:cs="Times New Roman"/>
+          <w:sz w:val="24"/>
+          <w:szCs w:val="24"/>
+        </w:rPr>
+        <w:t xml:space="preserve"> </w:t>
+      </w:r>
+      <w:r>
+        <w:rPr>
+          <w:rFonts w:ascii="Times New Roman" w:hAnsi="Times New Roman" w:cs="Times New Roman"/>
+          <w:sz w:val="24"/>
+          <w:szCs w:val="24"/>
+          <w:lang w:val="en-US"/>
+        </w:rPr>
+        <w:t>My engineering background has been highly beneficial to me while acquiring new technical knowledge.  Moreover, I gained interpersonal and team skills by working with influential individuals who allowed me to learn from their expertise, as well as I expanded my network to include experienced professionals. This work term was highly critical to my development as an engineer and a growing member of the high-tech community.</w:t>
+      </w:r>
+    </w:p>
+    <w:p>
+      <w:pPr>
+        <w:pStyle w:val="Heading1"/>
+        <w:rPr>
+          <w:rFonts w:ascii="Times New Roman" w:hAnsi="Times New Roman" w:cs="Times New Roman"/>
+          <w:color w:val="auto"/>
+        </w:rPr>
+      </w:pPr>
+      <w:bookmarkStart w:id="1" w:name="_Toc260506154"/>
+      <w:r>
+        <w:rPr>
+          <w:rFonts w:ascii="Times New Roman" w:hAnsi="Times New Roman" w:cs="Times New Roman"/>
+          <w:color w:val="auto"/>
+        </w:rPr>
+        <w:t xml:space="preserve">I </w:t>
+      </w:r>
+      <w:r>
+        <w:rPr>
+          <w:rFonts w:ascii="Times New Roman" w:hAnsi="Times New Roman" w:cs="Times New Roman"/>
+          <w:color w:val="auto"/>
+        </w:rPr>
+        <w:t>Introduction</w:t>
+      </w:r>
+      <w:bookmarkEnd w:id="1"/>
     </w:p>
     <w:p>
       <w:pPr>
@@ -1679,18 +1921,347 @@
           <w:rFonts w:ascii="Times New Roman" w:hAnsi="Times New Roman" w:cs="Times New Roman"/>
           <w:sz w:val="24"/>
           <w:szCs w:val="24"/>
+          <w:lang w:val="en-US"/>
         </w:rPr>
       </w:pPr>
     </w:p>
     <w:p>
       <w:pPr>
         <w:spacing w:after="0" w:line="240" w:lineRule="auto"/>
-        <w:rPr>
-          <w:rFonts w:ascii="Times New Roman" w:hAnsi="Times New Roman" w:cs="Times New Roman"/>
-          <w:sz w:val="24"/>
-          <w:szCs w:val="24"/>
-        </w:rPr>
-      </w:pPr>
+        <w:ind w:firstLine="720"/>
+        <w:rPr>
+          <w:rFonts w:ascii="Times New Roman" w:hAnsi="Times New Roman" w:cs="Times New Roman"/>
+          <w:sz w:val="24"/>
+          <w:szCs w:val="24"/>
+          <w:lang w:val="en-US"/>
+        </w:rPr>
+      </w:pPr>
+      <w:r>
+        <w:rPr>
+          <w:rFonts w:ascii="Times New Roman" w:hAnsi="Times New Roman" w:cs="Times New Roman"/>
+          <w:sz w:val="24"/>
+          <w:szCs w:val="24"/>
+          <w:lang w:val="en-US"/>
+        </w:rPr>
+        <w:t>For my third CO-OP work term in Software Engineering at the University of Ottawa, I worked for MediaVantage from January 6</w:t>
+      </w:r>
+      <w:r>
+        <w:rPr>
+          <w:rFonts w:ascii="Times New Roman" w:hAnsi="Times New Roman" w:cs="Times New Roman"/>
+          <w:sz w:val="24"/>
+          <w:szCs w:val="24"/>
+          <w:vertAlign w:val="superscript"/>
+          <w:lang w:val="en-US"/>
+        </w:rPr>
+        <w:t>th</w:t>
+      </w:r>
+      <w:r>
+        <w:rPr>
+          <w:rFonts w:ascii="Times New Roman" w:hAnsi="Times New Roman" w:cs="Times New Roman"/>
+          <w:sz w:val="24"/>
+          <w:szCs w:val="24"/>
+          <w:lang w:val="en-US"/>
+        </w:rPr>
+        <w:t xml:space="preserve"> through April 25</w:t>
+      </w:r>
+      <w:r>
+        <w:rPr>
+          <w:rFonts w:ascii="Times New Roman" w:hAnsi="Times New Roman" w:cs="Times New Roman"/>
+          <w:sz w:val="24"/>
+          <w:szCs w:val="24"/>
+          <w:vertAlign w:val="superscript"/>
+          <w:lang w:val="en-US"/>
+        </w:rPr>
+        <w:t>th</w:t>
+      </w:r>
+      <w:r>
+        <w:rPr>
+          <w:rFonts w:ascii="Times New Roman" w:hAnsi="Times New Roman" w:cs="Times New Roman"/>
+          <w:sz w:val="24"/>
+          <w:szCs w:val="24"/>
+          <w:lang w:val="en-US"/>
+        </w:rPr>
+        <w:t>, 2013. I was hired as a Software Developer under the supervision of Mark Bason, one of the senior developers of the Development Team</w:t>
+      </w:r>
+      <w:r>
+        <w:rPr>
+          <w:rFonts w:ascii="Times New Roman" w:hAnsi="Times New Roman" w:cs="Times New Roman"/>
+          <w:sz w:val="24"/>
+          <w:szCs w:val="24"/>
+          <w:lang w:val="en-US"/>
+        </w:rPr>
+        <w:t xml:space="preserve">. </w:t>
+      </w:r>
+      <w:r>
+        <w:rPr>
+          <w:rFonts w:ascii="Times New Roman" w:hAnsi="Times New Roman" w:cs="Times New Roman"/>
+          <w:sz w:val="24"/>
+          <w:szCs w:val="24"/>
+          <w:lang w:val="en-US"/>
+        </w:rPr>
+        <w:t>MediaVantage was designed and developed by dna13, a software company based in Ottawa, Canada. CNW Group</w:t>
+      </w:r>
+      <w:r>
+        <w:rPr>
+          <w:rFonts w:ascii="Times New Roman" w:hAnsi="Times New Roman" w:cs="Times New Roman"/>
+          <w:sz w:val="24"/>
+          <w:szCs w:val="24"/>
+          <w:lang w:val="en-US"/>
+        </w:rPr>
+        <w:t>, a Canadian company that had already been reselling their software solution since 2005, acquired dna13 in April of 2010</w:t>
+      </w:r>
+      <w:r>
+        <w:rPr>
+          <w:rFonts w:ascii="Times New Roman" w:hAnsi="Times New Roman" w:cs="Times New Roman"/>
+          <w:sz w:val="24"/>
+          <w:szCs w:val="24"/>
+          <w:lang w:val="en-US"/>
+        </w:rPr>
+        <w:t xml:space="preserve">. The dna13 solution was renamed MediaVantage in </w:t>
+      </w:r>
+      <w:r>
+        <w:rPr>
+          <w:rFonts w:ascii="Times New Roman" w:hAnsi="Times New Roman" w:cs="Times New Roman"/>
+          <w:sz w:val="24"/>
+          <w:szCs w:val="24"/>
+          <w:lang w:val="en-US"/>
+        </w:rPr>
+        <w:t>September</w:t>
+      </w:r>
+      <w:r>
+        <w:rPr>
+          <w:rFonts w:ascii="Times New Roman" w:hAnsi="Times New Roman" w:cs="Times New Roman"/>
+          <w:sz w:val="24"/>
+          <w:szCs w:val="24"/>
+          <w:lang w:val="en-US"/>
+        </w:rPr>
+        <w:t xml:space="preserve"> of</w:t>
+      </w:r>
+      <w:r>
+        <w:rPr>
+          <w:rFonts w:ascii="Times New Roman" w:hAnsi="Times New Roman" w:cs="Times New Roman"/>
+          <w:sz w:val="24"/>
+          <w:szCs w:val="24"/>
+          <w:lang w:val="en-US"/>
+        </w:rPr>
+        <w:t xml:space="preserve"> 2010.</w:t>
+      </w:r>
+      <w:r>
+        <w:rPr>
+          <w:rFonts w:ascii="Times New Roman" w:hAnsi="Times New Roman" w:cs="Times New Roman"/>
+          <w:sz w:val="24"/>
+          <w:szCs w:val="24"/>
+          <w:lang w:val="en-US"/>
+        </w:rPr>
+        <w:t xml:space="preserve"> A trademark of CNW Group,</w:t>
+      </w:r>
+      <w:r>
+        <w:rPr>
+          <w:rFonts w:ascii="Times New Roman" w:hAnsi="Times New Roman" w:cs="Times New Roman"/>
+          <w:sz w:val="24"/>
+          <w:szCs w:val="24"/>
+          <w:lang w:val="en-US"/>
+        </w:rPr>
+        <w:t xml:space="preserve"> which is owned in part by US-</w:t>
+      </w:r>
+      <w:r>
+        <w:rPr>
+          <w:rFonts w:ascii="Times New Roman" w:hAnsi="Times New Roman" w:cs="Times New Roman"/>
+          <w:sz w:val="24"/>
+          <w:szCs w:val="24"/>
+          <w:lang w:val="en-US"/>
+        </w:rPr>
+        <w:t xml:space="preserve">based PR Newswire, MediaVantage’s main development office is located in Ottawa, </w:t>
+      </w:r>
+      <w:r>
+        <w:rPr>
+          <w:rFonts w:ascii="Times New Roman" w:hAnsi="Times New Roman" w:cs="Times New Roman"/>
+          <w:sz w:val="24"/>
+          <w:szCs w:val="24"/>
+          <w:lang w:val="en-US"/>
+        </w:rPr>
+        <w:t>Ontario</w:t>
+      </w:r>
+      <w:r>
+        <w:rPr>
+          <w:rFonts w:ascii="Times New Roman" w:hAnsi="Times New Roman" w:cs="Times New Roman"/>
+          <w:sz w:val="24"/>
+          <w:szCs w:val="24"/>
+          <w:lang w:val="en-US"/>
+        </w:rPr>
+        <w:t xml:space="preserve">, with other offices </w:t>
+      </w:r>
+      <w:r>
+        <w:rPr>
+          <w:rFonts w:ascii="Times New Roman" w:hAnsi="Times New Roman" w:cs="Times New Roman"/>
+          <w:sz w:val="24"/>
+          <w:szCs w:val="24"/>
+          <w:lang w:val="en-US"/>
+        </w:rPr>
+        <w:t>in Toronto, Ontario and Montreal, Quebec.</w:t>
+      </w:r>
+    </w:p>
+    <w:p>
+      <w:pPr>
+        <w:spacing w:after="0" w:line="240" w:lineRule="auto"/>
+        <w:ind w:firstLine="720"/>
+        <w:rPr>
+          <w:rFonts w:ascii="Times New Roman" w:hAnsi="Times New Roman" w:cs="Times New Roman"/>
+          <w:sz w:val="24"/>
+          <w:szCs w:val="24"/>
+          <w:lang w:val="en-US"/>
+        </w:rPr>
+      </w:pPr>
+      <w:r>
+        <w:rPr>
+          <w:rFonts w:ascii="Times New Roman" w:hAnsi="Times New Roman" w:cs="Times New Roman"/>
+          <w:sz w:val="24"/>
+          <w:szCs w:val="24"/>
+          <w:lang w:val="en-US"/>
+        </w:rPr>
+        <w:t>Within my first few days at MediaVantage, I was introduced to the members of the Development team and other teams that they work closely with, such as the Quality Assurance and Support teams. By the end of the first week, I had nearly met every employee in the company and already had most of my workstation set up for my next few months of work. I was also fortunate enough to have to the opportunity to take part in a multiple events throughout my term that focused on developing interpersonal skills such as team-bonding activities, foosball challenges and lunch outings with the company.</w:t>
+      </w:r>
+    </w:p>
+    <w:p>
+      <w:pPr>
+        <w:spacing w:after="0" w:line="240" w:lineRule="auto"/>
+        <w:ind w:firstLine="720"/>
+        <w:rPr>
+          <w:rFonts w:ascii="Times New Roman" w:hAnsi="Times New Roman" w:cs="Times New Roman"/>
+          <w:sz w:val="24"/>
+          <w:szCs w:val="24"/>
+          <w:lang w:val="en-US"/>
+        </w:rPr>
+      </w:pPr>
+      <w:r>
+        <w:rPr>
+          <w:rFonts w:ascii="Times New Roman" w:hAnsi="Times New Roman" w:cs="Times New Roman"/>
+          <w:sz w:val="24"/>
+          <w:szCs w:val="24"/>
+          <w:lang w:val="en-US"/>
+        </w:rPr>
+        <w:t xml:space="preserve">My performance goals from the beginning of the work term were to </w:t>
+      </w:r>
+      <w:r>
+        <w:rPr>
+          <w:rFonts w:ascii="Times New Roman" w:hAnsi="Times New Roman" w:cs="Times New Roman"/>
+          <w:sz w:val="24"/>
+          <w:szCs w:val="24"/>
+        </w:rPr>
+        <w:t>learn to be more efficient in my work while practicing with programming languages</w:t>
+      </w:r>
+      <w:r>
+        <w:rPr>
+          <w:rFonts w:ascii="Times New Roman" w:hAnsi="Times New Roman" w:cs="Times New Roman"/>
+          <w:sz w:val="24"/>
+          <w:szCs w:val="24"/>
+        </w:rPr>
+        <w:t xml:space="preserve"> by learning </w:t>
+      </w:r>
+      <w:r>
+        <w:rPr>
+          <w:rFonts w:ascii="Times New Roman" w:hAnsi="Times New Roman" w:cs="Times New Roman"/>
+          <w:sz w:val="24"/>
+          <w:szCs w:val="24"/>
+        </w:rPr>
+        <w:t xml:space="preserve">enough about </w:t>
+      </w:r>
+      <w:r>
+        <w:rPr>
+          <w:rFonts w:ascii="Times New Roman" w:hAnsi="Times New Roman" w:cs="Times New Roman"/>
+          <w:sz w:val="24"/>
+          <w:szCs w:val="24"/>
+        </w:rPr>
+        <w:t xml:space="preserve">writing </w:t>
+      </w:r>
+      <w:r>
+        <w:rPr>
+          <w:rFonts w:ascii="Times New Roman" w:hAnsi="Times New Roman" w:cs="Times New Roman"/>
+          <w:sz w:val="24"/>
+          <w:szCs w:val="24"/>
+        </w:rPr>
+        <w:t>Java</w:t>
+      </w:r>
+      <w:r>
+        <w:rPr>
+          <w:rFonts w:ascii="Times New Roman" w:hAnsi="Times New Roman" w:cs="Times New Roman"/>
+          <w:sz w:val="24"/>
+          <w:szCs w:val="24"/>
+        </w:rPr>
+        <w:t xml:space="preserve"> code</w:t>
+      </w:r>
+      <w:r>
+        <w:rPr>
+          <w:rFonts w:ascii="Times New Roman" w:hAnsi="Times New Roman" w:cs="Times New Roman"/>
+          <w:sz w:val="24"/>
+          <w:szCs w:val="24"/>
+        </w:rPr>
+        <w:t xml:space="preserve"> and Linux commands and the system to improve my coding </w:t>
+      </w:r>
+      <w:r>
+        <w:rPr>
+          <w:rFonts w:ascii="Times New Roman" w:hAnsi="Times New Roman" w:cs="Times New Roman"/>
+          <w:sz w:val="24"/>
+          <w:szCs w:val="24"/>
+        </w:rPr>
+        <w:t xml:space="preserve">and </w:t>
+      </w:r>
+      <w:r>
+        <w:rPr>
+          <w:rFonts w:ascii="Times New Roman" w:hAnsi="Times New Roman" w:cs="Times New Roman"/>
+          <w:sz w:val="24"/>
+          <w:szCs w:val="24"/>
+        </w:rPr>
+        <w:t xml:space="preserve">debugging </w:t>
+      </w:r>
+      <w:r>
+        <w:rPr>
+          <w:rFonts w:ascii="Times New Roman" w:hAnsi="Times New Roman" w:cs="Times New Roman"/>
+          <w:sz w:val="24"/>
+          <w:szCs w:val="24"/>
+        </w:rPr>
+        <w:t xml:space="preserve">techniques. </w:t>
+      </w:r>
+      <w:r>
+        <w:rPr>
+          <w:rFonts w:ascii="Times New Roman" w:hAnsi="Times New Roman" w:cs="Times New Roman"/>
+          <w:sz w:val="24"/>
+          <w:szCs w:val="24"/>
+        </w:rPr>
+        <w:t>I was also aiming to</w:t>
+      </w:r>
+      <w:r>
+        <w:rPr>
+          <w:rFonts w:ascii="Times New Roman" w:hAnsi="Times New Roman" w:cs="Times New Roman"/>
+          <w:sz w:val="24"/>
+          <w:szCs w:val="24"/>
+        </w:rPr>
+        <w:t xml:space="preserve"> improve my oral and written communication skills during meetings and small discussions </w:t>
+      </w:r>
+      <w:r>
+        <w:rPr>
+          <w:rFonts w:ascii="Times New Roman" w:hAnsi="Times New Roman" w:cs="Times New Roman"/>
+          <w:sz w:val="24"/>
+          <w:szCs w:val="24"/>
+        </w:rPr>
+        <w:t xml:space="preserve">by engaging </w:t>
+      </w:r>
+      <w:r>
+        <w:rPr>
+          <w:rFonts w:ascii="Times New Roman" w:hAnsi="Times New Roman" w:cs="Times New Roman"/>
+          <w:sz w:val="24"/>
+          <w:szCs w:val="24"/>
+        </w:rPr>
+        <w:t xml:space="preserve">in technical conversations with coworkers from the Development Team via email and </w:t>
+      </w:r>
+      <w:r>
+        <w:rPr>
+          <w:rFonts w:ascii="Times New Roman" w:hAnsi="Times New Roman" w:cs="Times New Roman"/>
+          <w:sz w:val="24"/>
+          <w:szCs w:val="24"/>
+        </w:rPr>
+        <w:t>in-person discussions.</w:t>
+      </w:r>
       <w:r>
         <w:rPr>
           <w:rFonts w:ascii="Times New Roman" w:hAnsi="Times New Roman" w:cs="Times New Roman"/>
@@ -1701,15 +2272,153 @@
       </w:r>
       <w:r>
         <w:rPr>
+          <w:rFonts w:ascii="Times New Roman" w:hAnsi="Times New Roman" w:cs="Times New Roman"/>
+          <w:sz w:val="24"/>
+          <w:szCs w:val="24"/>
+        </w:rPr>
+        <w:t>Finally</w:t>
+      </w:r>
+      <w:r>
+        <w:rPr>
+          <w:rFonts w:ascii="Times New Roman" w:hAnsi="Times New Roman" w:cs="Times New Roman"/>
+          <w:sz w:val="24"/>
+          <w:szCs w:val="24"/>
+        </w:rPr>
+        <w:t xml:space="preserve">, my third performance goal for the term was to </w:t>
+      </w:r>
+      <w:r>
+        <w:rPr>
+          <w:rFonts w:ascii="Times New Roman" w:hAnsi="Times New Roman" w:cs="Times New Roman"/>
+          <w:sz w:val="24"/>
+          <w:szCs w:val="24"/>
+        </w:rPr>
+        <w:t xml:space="preserve">become more confident in my work while contributing to the software development </w:t>
+      </w:r>
+      <w:r>
+        <w:rPr>
+          <w:rFonts w:ascii="Times New Roman" w:hAnsi="Times New Roman" w:cs="Times New Roman"/>
+          <w:sz w:val="24"/>
+          <w:szCs w:val="24"/>
+        </w:rPr>
+        <w:t>as well as</w:t>
+      </w:r>
+      <w:r>
+        <w:rPr>
+          <w:rFonts w:ascii="Times New Roman" w:hAnsi="Times New Roman" w:cs="Times New Roman"/>
+          <w:sz w:val="24"/>
+          <w:szCs w:val="24"/>
+        </w:rPr>
+        <w:t xml:space="preserve"> during general sof</w:t>
+      </w:r>
+      <w:r>
+        <w:rPr>
+          <w:rFonts w:ascii="Times New Roman" w:hAnsi="Times New Roman" w:cs="Times New Roman"/>
+          <w:sz w:val="24"/>
+          <w:szCs w:val="24"/>
+        </w:rPr>
+        <w:t>t</w:t>
+      </w:r>
+      <w:r>
+        <w:rPr>
+          <w:rFonts w:ascii="Times New Roman" w:hAnsi="Times New Roman" w:cs="Times New Roman"/>
+          <w:sz w:val="24"/>
+          <w:szCs w:val="24"/>
+        </w:rPr>
+        <w:t>ware development procedures</w:t>
+      </w:r>
+      <w:r>
+        <w:rPr>
+          <w:rFonts w:ascii="Times New Roman" w:hAnsi="Times New Roman" w:cs="Times New Roman"/>
+          <w:sz w:val="24"/>
+          <w:szCs w:val="24"/>
+        </w:rPr>
+        <w:t xml:space="preserve"> by writing</w:t>
+      </w:r>
+      <w:r>
+        <w:rPr>
+          <w:rFonts w:ascii="Times New Roman" w:hAnsi="Times New Roman" w:cs="Times New Roman"/>
+          <w:sz w:val="24"/>
+          <w:szCs w:val="24"/>
+        </w:rPr>
+        <w:t xml:space="preserve"> dozens of unit tests as well as my own code for numerous classes in </w:t>
+      </w:r>
+      <w:r>
+        <w:rPr>
+          <w:rFonts w:ascii="Times New Roman" w:hAnsi="Times New Roman" w:cs="Times New Roman"/>
+          <w:sz w:val="24"/>
+          <w:szCs w:val="24"/>
+        </w:rPr>
+        <w:t>the</w:t>
+      </w:r>
+      <w:r>
+        <w:rPr>
+          <w:rFonts w:ascii="Times New Roman" w:hAnsi="Times New Roman" w:cs="Times New Roman"/>
+          <w:sz w:val="24"/>
+          <w:szCs w:val="24"/>
+        </w:rPr>
+        <w:t xml:space="preserve"> </w:t>
+      </w:r>
+      <w:r>
+        <w:rPr>
+          <w:rFonts w:ascii="Times New Roman" w:hAnsi="Times New Roman" w:cs="Times New Roman"/>
+          <w:sz w:val="24"/>
+          <w:szCs w:val="24"/>
+        </w:rPr>
+        <w:t xml:space="preserve">project and </w:t>
+      </w:r>
+      <w:r>
+        <w:rPr>
+          <w:rFonts w:ascii="Times New Roman" w:hAnsi="Times New Roman" w:cs="Times New Roman"/>
+          <w:sz w:val="24"/>
+          <w:szCs w:val="24"/>
+          <w:lang w:val="en-US"/>
+        </w:rPr>
+        <w:t xml:space="preserve">not shying away when my tests </w:t>
+      </w:r>
+      <w:r>
+        <w:rPr>
+          <w:rFonts w:ascii="Times New Roman" w:hAnsi="Times New Roman" w:cs="Times New Roman"/>
+          <w:sz w:val="24"/>
+          <w:szCs w:val="24"/>
+          <w:lang w:val="en-US"/>
+        </w:rPr>
+        <w:t>fail, but rather to learn form my mistakes and implement what I have learned in</w:t>
+      </w:r>
+      <w:r>
+        <w:rPr>
+          <w:rFonts w:ascii="Times New Roman" w:hAnsi="Times New Roman" w:cs="Times New Roman"/>
+          <w:sz w:val="24"/>
+          <w:szCs w:val="24"/>
+          <w:lang w:val="en-US"/>
+        </w:rPr>
+        <w:t xml:space="preserve"> future coding tasks</w:t>
+      </w:r>
+      <w:r>
+        <w:rPr>
+          <w:rFonts w:ascii="Times New Roman" w:hAnsi="Times New Roman" w:cs="Times New Roman"/>
+          <w:sz w:val="24"/>
+          <w:szCs w:val="24"/>
+          <w:lang w:val="en-US"/>
+        </w:rPr>
+        <w:t>.</w:t>
+      </w:r>
+    </w:p>
+    <w:p>
+      <w:pPr>
+        <w:spacing w:after="0" w:line="240" w:lineRule="auto"/>
+        <w:rPr>
           <w:rFonts w:ascii="Times New Roman" w:eastAsiaTheme="minorEastAsia" w:hAnsi="Times New Roman" w:cs="Times New Roman"/>
           <w:color w:val="00000A"/>
           <w:sz w:val="24"/>
           <w:szCs w:val="24"/>
-          <w:lang w:val="en-US"/>
-        </w:rPr>
-        <w:t xml:space="preserve">Engineers in the software field do not often consider Product Verification when first thinking of an area of work. Although all software engineers understand the Product Verification Process in software development, younger software engineers might not fully understand its importance. The main purpose of product verification is to ensure that a product meets customer requirements and specifications and that it performs as expected. My main duties throughout my work term as a Product Verification Student at </w:t>
-      </w:r>
-      <w:proofErr w:type="spellStart"/>
+        </w:rPr>
+      </w:pPr>
+      <w:r>
+        <w:rPr>
+          <w:rFonts w:ascii="Times New Roman" w:hAnsi="Times New Roman" w:cs="Times New Roman"/>
+        </w:rPr>
+        <w:tab/>
+      </w:r>
       <w:r>
         <w:rPr>
           <w:rFonts w:ascii="Times New Roman" w:eastAsiaTheme="minorEastAsia" w:hAnsi="Times New Roman" w:cs="Times New Roman"/>
@@ -1718,91 +2427,458 @@
           <w:szCs w:val="24"/>
           <w:lang w:val="en-US"/>
         </w:rPr>
-        <w:t>Nakina</w:t>
-      </w:r>
-      <w:proofErr w:type="spellEnd"/>
+        <w:t xml:space="preserve">As learning objectives for this work term, I wanted to develop a sound competency in using the Linux operating system by </w:t>
+      </w:r>
       <w:r>
         <w:rPr>
           <w:rFonts w:ascii="Times New Roman" w:eastAsiaTheme="minorEastAsia" w:hAnsi="Times New Roman" w:cs="Times New Roman"/>
           <w:color w:val="00000A"/>
           <w:sz w:val="24"/>
           <w:szCs w:val="24"/>
-          <w:lang w:val="en-US"/>
-        </w:rPr>
-        <w:t xml:space="preserve"> Systems were focused on the Product Verification Process of one of the company's products, NI-Director. I was responsible for testing this product by writing test cases, executing test steps and reporting issues in the appropriate manner. Moreover, I performed some other tasks such as regularly upgrading the testing system and testing </w:t>
-      </w:r>
-      <w:bookmarkStart w:id="1" w:name="_GoBack"/>
-      <w:bookmarkEnd w:id="1"/>
+        </w:rPr>
+        <w:t>executing</w:t>
+      </w:r>
       <w:r>
         <w:rPr>
           <w:rFonts w:ascii="Times New Roman" w:eastAsiaTheme="minorEastAsia" w:hAnsi="Times New Roman" w:cs="Times New Roman"/>
           <w:color w:val="00000A"/>
           <w:sz w:val="24"/>
           <w:szCs w:val="24"/>
-          <w:lang w:val="en-US"/>
-        </w:rPr>
-        <w:t xml:space="preserve">adapters. I had the privilege to experience employment with </w:t>
-      </w:r>
-      <w:proofErr w:type="spellStart"/>
+        </w:rPr>
+        <w:t xml:space="preserve"> hundreds </w:t>
+      </w:r>
       <w:r>
         <w:rPr>
           <w:rFonts w:ascii="Times New Roman" w:eastAsiaTheme="minorEastAsia" w:hAnsi="Times New Roman" w:cs="Times New Roman"/>
           <w:color w:val="00000A"/>
           <w:sz w:val="24"/>
           <w:szCs w:val="24"/>
-          <w:lang w:val="en-US"/>
-        </w:rPr>
-        <w:t>Nakina</w:t>
-      </w:r>
-      <w:proofErr w:type="spellEnd"/>
+        </w:rPr>
+        <w:t xml:space="preserve">of Linux commands and practising the use of the </w:t>
+      </w:r>
       <w:r>
         <w:rPr>
           <w:rFonts w:ascii="Times New Roman" w:eastAsiaTheme="minorEastAsia" w:hAnsi="Times New Roman" w:cs="Times New Roman"/>
           <w:color w:val="00000A"/>
           <w:sz w:val="24"/>
           <w:szCs w:val="24"/>
-          <w:lang w:val="en-US"/>
-        </w:rPr>
-        <w:t xml:space="preserve"> Systems, and I was fortunate enough to see for myself the importance of product verification in the industry, all while learning how to write proper test cases and the testing process.</w:t>
+        </w:rPr>
+        <w:t>terminal</w:t>
+      </w:r>
+      <w:r>
+        <w:rPr>
+          <w:rFonts w:ascii="Times New Roman" w:eastAsiaTheme="minorEastAsia" w:hAnsi="Times New Roman" w:cs="Times New Roman"/>
+          <w:color w:val="00000A"/>
+          <w:sz w:val="24"/>
+          <w:szCs w:val="24"/>
+        </w:rPr>
+        <w:t xml:space="preserve"> for</w:t>
+      </w:r>
+      <w:r>
+        <w:rPr>
+          <w:rFonts w:ascii="Times New Roman" w:eastAsiaTheme="minorEastAsia" w:hAnsi="Times New Roman" w:cs="Times New Roman"/>
+          <w:color w:val="00000A"/>
+          <w:sz w:val="24"/>
+          <w:szCs w:val="24"/>
+        </w:rPr>
+        <w:t xml:space="preserve"> following logs of the systems, navigating computer files and committing code </w:t>
+      </w:r>
+      <w:r>
+        <w:rPr>
+          <w:rFonts w:ascii="Times New Roman" w:eastAsiaTheme="minorEastAsia" w:hAnsi="Times New Roman" w:cs="Times New Roman"/>
+          <w:color w:val="00000A"/>
+          <w:sz w:val="24"/>
+          <w:szCs w:val="24"/>
+        </w:rPr>
+        <w:t>changes</w:t>
+      </w:r>
+      <w:r>
+        <w:rPr>
+          <w:rFonts w:ascii="Times New Roman" w:eastAsiaTheme="minorEastAsia" w:hAnsi="Times New Roman" w:cs="Times New Roman"/>
+          <w:color w:val="00000A"/>
+          <w:sz w:val="24"/>
+          <w:szCs w:val="24"/>
+        </w:rPr>
+        <w:t>.</w:t>
+      </w:r>
+      <w:r>
+        <w:rPr>
+          <w:rFonts w:ascii="Times New Roman" w:eastAsiaTheme="minorEastAsia" w:hAnsi="Times New Roman" w:cs="Times New Roman"/>
+          <w:color w:val="00000A"/>
+          <w:sz w:val="24"/>
+          <w:szCs w:val="24"/>
+        </w:rPr>
+        <w:t xml:space="preserve"> </w:t>
+      </w:r>
+      <w:r>
+        <w:rPr>
+          <w:rFonts w:ascii="Times New Roman" w:eastAsiaTheme="minorEastAsia" w:hAnsi="Times New Roman" w:cs="Times New Roman"/>
+          <w:color w:val="00000A"/>
+          <w:sz w:val="24"/>
+          <w:szCs w:val="24"/>
+        </w:rPr>
+        <w:t xml:space="preserve">I </w:t>
+      </w:r>
+      <w:r>
+        <w:rPr>
+          <w:rFonts w:ascii="Times New Roman" w:eastAsiaTheme="minorEastAsia" w:hAnsi="Times New Roman" w:cs="Times New Roman"/>
+          <w:color w:val="00000A"/>
+          <w:sz w:val="24"/>
+          <w:szCs w:val="24"/>
+        </w:rPr>
+        <w:t>also wanted to</w:t>
+      </w:r>
+      <w:r>
+        <w:rPr>
+          <w:rFonts w:ascii="Times New Roman" w:eastAsiaTheme="minorEastAsia" w:hAnsi="Times New Roman" w:cs="Times New Roman"/>
+          <w:color w:val="00000A"/>
+          <w:sz w:val="24"/>
+          <w:szCs w:val="24"/>
+        </w:rPr>
+        <w:t xml:space="preserve"> have enhanced my software development skills by working on the production of MediaVantage's product and participating in</w:t>
+      </w:r>
+      <w:r>
+        <w:rPr>
+          <w:rFonts w:ascii="Times New Roman" w:eastAsiaTheme="minorEastAsia" w:hAnsi="Times New Roman" w:cs="Times New Roman"/>
+          <w:color w:val="00000A"/>
+          <w:sz w:val="24"/>
+          <w:szCs w:val="24"/>
+        </w:rPr>
+        <w:t xml:space="preserve"> the full development process, including test-driven development and </w:t>
+      </w:r>
+      <w:r>
+        <w:rPr>
+          <w:rFonts w:ascii="Times New Roman" w:eastAsiaTheme="minorEastAsia" w:hAnsi="Times New Roman" w:cs="Times New Roman"/>
+          <w:color w:val="00000A"/>
+          <w:sz w:val="24"/>
+          <w:szCs w:val="24"/>
+        </w:rPr>
+        <w:t>regularly working on various coding projects in Java.</w:t>
       </w:r>
     </w:p>
     <w:p>
       <w:pPr>
         <w:spacing w:after="0" w:line="240" w:lineRule="auto"/>
-        <w:rPr>
-          <w:rFonts w:ascii="Times New Roman" w:hAnsi="Times New Roman" w:cs="Times New Roman"/>
-          <w:sz w:val="24"/>
-          <w:szCs w:val="24"/>
-        </w:rPr>
-      </w:pPr>
-    </w:p>
-    <w:p>
-      <w:pPr>
-        <w:spacing w:after="0" w:line="240" w:lineRule="auto"/>
-        <w:rPr>
-          <w:rFonts w:ascii="Times New Roman" w:hAnsi="Times New Roman" w:cs="Times New Roman"/>
-          <w:sz w:val="24"/>
-          <w:szCs w:val="24"/>
-          <w:lang w:val="en-US"/>
-        </w:rPr>
-      </w:pPr>
-      <w:r>
-        <w:rPr>
-          <w:rFonts w:ascii="Times New Roman" w:hAnsi="Times New Roman" w:cs="Times New Roman"/>
-          <w:sz w:val="24"/>
-          <w:szCs w:val="24"/>
-          <w:lang w:val="en-US"/>
-        </w:rPr>
-        <w:t>My engineering background has been highly beneficial to me while acquiring new technical knowledge.  Moreover, I gained interpersonal and team skills by working with influential individuals who allowed me to learn from their expertise, as well as I expanded my network to include experienced professionals. This work term was highly critical to my development as an engineer and a growing member of the high-tech community.</w:t>
-      </w:r>
-    </w:p>
-    <w:p>
-      <w:pPr>
-        <w:spacing w:after="0" w:line="240" w:lineRule="auto"/>
-        <w:rPr>
-          <w:rFonts w:ascii="Times New Roman" w:hAnsi="Times New Roman" w:cs="Times New Roman"/>
-        </w:rPr>
-      </w:pPr>
+        <w:ind w:firstLine="720"/>
+        <w:rPr>
+          <w:rFonts w:ascii="Times New Roman" w:eastAsiaTheme="minorEastAsia" w:hAnsi="Times New Roman" w:cs="Times New Roman"/>
+          <w:color w:val="00000A"/>
+          <w:sz w:val="24"/>
+          <w:szCs w:val="24"/>
+        </w:rPr>
+      </w:pPr>
+      <w:r>
+        <w:rPr>
+          <w:rFonts w:ascii="Times New Roman" w:eastAsiaTheme="minorEastAsia" w:hAnsi="Times New Roman" w:cs="Times New Roman"/>
+          <w:color w:val="00000A"/>
+          <w:sz w:val="24"/>
+          <w:szCs w:val="24"/>
+          <w:lang w:val="en-US"/>
+        </w:rPr>
+        <w:t xml:space="preserve">In between working on different projects, I had the opportunity to work with many types of people and try various tasks related to software development.  My main duties included working on the MediaVantage project. My primary </w:t>
+      </w:r>
+      <w:r>
+        <w:rPr>
+          <w:rFonts w:ascii="Times New Roman" w:eastAsiaTheme="minorEastAsia" w:hAnsi="Times New Roman" w:cs="Times New Roman"/>
+          <w:color w:val="00000A"/>
+          <w:sz w:val="24"/>
+          <w:szCs w:val="24"/>
+          <w:lang w:val="en-US"/>
+        </w:rPr>
+        <w:t>tasks included writing</w:t>
+      </w:r>
+      <w:r>
+        <w:rPr>
+          <w:rFonts w:ascii="Times New Roman" w:eastAsiaTheme="minorEastAsia" w:hAnsi="Times New Roman" w:cs="Times New Roman"/>
+          <w:color w:val="00000A"/>
+          <w:sz w:val="24"/>
+          <w:szCs w:val="24"/>
+          <w:lang w:val="en-US"/>
+        </w:rPr>
+        <w:t xml:space="preserve"> unit tests to maximize code coverage, fixing bugs and perform refactoring on a few</w:t>
+      </w:r>
+      <w:r>
+        <w:rPr>
+          <w:rFonts w:ascii="Times New Roman" w:eastAsiaTheme="minorEastAsia" w:hAnsi="Times New Roman" w:cs="Times New Roman"/>
+          <w:color w:val="00000A"/>
+          <w:sz w:val="24"/>
+          <w:szCs w:val="24"/>
+          <w:lang w:val="en-US"/>
+        </w:rPr>
+        <w:t xml:space="preserve"> classes, among other things</w:t>
+      </w:r>
+      <w:r>
+        <w:rPr>
+          <w:rFonts w:ascii="Times New Roman" w:eastAsiaTheme="minorEastAsia" w:hAnsi="Times New Roman" w:cs="Times New Roman"/>
+          <w:color w:val="00000A"/>
+          <w:sz w:val="24"/>
+          <w:szCs w:val="24"/>
+          <w:lang w:val="en-US"/>
+        </w:rPr>
+        <w:t>. Lastly, I did a bit of research and development and participated of is some regression</w:t>
+      </w:r>
+      <w:r>
+        <w:rPr>
+          <w:rFonts w:ascii="Times New Roman" w:eastAsiaTheme="minorEastAsia" w:hAnsi="Times New Roman" w:cs="Times New Roman"/>
+          <w:color w:val="00000A"/>
+          <w:sz w:val="24"/>
+          <w:szCs w:val="24"/>
+          <w:lang w:val="en-US"/>
+        </w:rPr>
+        <w:t xml:space="preserve"> testing</w:t>
+      </w:r>
+      <w:r>
+        <w:rPr>
+          <w:rFonts w:ascii="Times New Roman" w:eastAsiaTheme="minorEastAsia" w:hAnsi="Times New Roman" w:cs="Times New Roman"/>
+          <w:color w:val="00000A"/>
+          <w:sz w:val="24"/>
+          <w:szCs w:val="24"/>
+          <w:lang w:val="en-US"/>
+        </w:rPr>
+        <w:t>.</w:t>
+      </w:r>
+    </w:p>
+    <w:p>
+      <w:pPr>
+        <w:spacing w:line="240" w:lineRule="auto"/>
+        <w:rPr>
+          <w:rFonts w:ascii="Times New Roman" w:eastAsiaTheme="minorEastAsia" w:hAnsi="Times New Roman" w:cs="Times New Roman"/>
+          <w:color w:val="00000A"/>
+          <w:sz w:val="24"/>
+          <w:szCs w:val="24"/>
+        </w:rPr>
+      </w:pPr>
+      <w:r>
+        <w:rPr>
+          <w:rFonts w:ascii="Times New Roman" w:eastAsiaTheme="minorEastAsia" w:hAnsi="Times New Roman" w:cs="Times New Roman"/>
+          <w:color w:val="00000A"/>
+          <w:sz w:val="24"/>
+          <w:szCs w:val="24"/>
+        </w:rPr>
+        <w:tab/>
+      </w:r>
+      <w:r>
+        <w:rPr>
+          <w:rFonts w:ascii="Times New Roman" w:eastAsiaTheme="minorEastAsia" w:hAnsi="Times New Roman" w:cs="Times New Roman"/>
+          <w:color w:val="00000A"/>
+          <w:sz w:val="24"/>
+          <w:szCs w:val="24"/>
+          <w:lang w:val="en-US"/>
+        </w:rPr>
+        <w:t xml:space="preserve">This report will provide a summary </w:t>
+      </w:r>
+      <w:r>
+        <w:rPr>
+          <w:rFonts w:ascii="Times New Roman" w:eastAsiaTheme="minorEastAsia" w:hAnsi="Times New Roman" w:cs="Times New Roman"/>
+          <w:color w:val="00000A"/>
+          <w:sz w:val="24"/>
+          <w:szCs w:val="24"/>
+          <w:lang w:val="en-US"/>
+        </w:rPr>
+        <w:t>of t</w:t>
+      </w:r>
+      <w:r>
+        <w:rPr>
+          <w:rFonts w:ascii="Times New Roman" w:eastAsiaTheme="minorEastAsia" w:hAnsi="Times New Roman" w:cs="Times New Roman"/>
+          <w:color w:val="00000A"/>
+          <w:sz w:val="24"/>
+          <w:szCs w:val="24"/>
+          <w:lang w:val="en-US"/>
+        </w:rPr>
+        <w:t xml:space="preserve">he MediaVantage product and </w:t>
+      </w:r>
+      <w:r>
+        <w:rPr>
+          <w:rFonts w:ascii="Times New Roman" w:eastAsiaTheme="minorEastAsia" w:hAnsi="Times New Roman" w:cs="Times New Roman"/>
+          <w:color w:val="00000A"/>
+          <w:sz w:val="24"/>
+          <w:szCs w:val="24"/>
+          <w:lang w:val="en-US"/>
+        </w:rPr>
+        <w:t>what clients benefit out of its use.</w:t>
+      </w:r>
+      <w:r>
+        <w:rPr>
+          <w:rFonts w:ascii="Times New Roman" w:eastAsiaTheme="minorEastAsia" w:hAnsi="Times New Roman" w:cs="Times New Roman"/>
+          <w:color w:val="00000A"/>
+          <w:sz w:val="24"/>
+          <w:szCs w:val="24"/>
+          <w:lang w:val="en-US"/>
+        </w:rPr>
+        <w:t xml:space="preserve"> </w:t>
+      </w:r>
+      <w:r>
+        <w:rPr>
+          <w:rFonts w:ascii="Times New Roman" w:eastAsiaTheme="minorEastAsia" w:hAnsi="Times New Roman" w:cs="Times New Roman"/>
+          <w:color w:val="00000A"/>
+          <w:sz w:val="24"/>
+          <w:szCs w:val="24"/>
+          <w:lang w:val="en-US"/>
+        </w:rPr>
+        <w:t xml:space="preserve">Furthermore, </w:t>
+      </w:r>
+      <w:r>
+        <w:rPr>
+          <w:rFonts w:ascii="Times New Roman" w:eastAsiaTheme="minorEastAsia" w:hAnsi="Times New Roman" w:cs="Times New Roman"/>
+          <w:color w:val="00000A"/>
+          <w:sz w:val="24"/>
+          <w:szCs w:val="24"/>
+          <w:lang w:val="en-US"/>
+        </w:rPr>
+        <w:t xml:space="preserve">an explanation of the </w:t>
+      </w:r>
+      <w:r>
+        <w:rPr>
+          <w:rFonts w:ascii="Times New Roman" w:eastAsiaTheme="minorEastAsia" w:hAnsi="Times New Roman" w:cs="Times New Roman"/>
+          <w:color w:val="00000A"/>
+          <w:sz w:val="24"/>
+          <w:szCs w:val="24"/>
+          <w:lang w:val="en-US"/>
+        </w:rPr>
+        <w:t>advantages</w:t>
+      </w:r>
+      <w:bookmarkStart w:id="2" w:name="_GoBack"/>
+      <w:bookmarkEnd w:id="2"/>
+      <w:r>
+        <w:rPr>
+          <w:rFonts w:ascii="Times New Roman" w:eastAsiaTheme="minorEastAsia" w:hAnsi="Times New Roman" w:cs="Times New Roman"/>
+          <w:color w:val="00000A"/>
+          <w:sz w:val="24"/>
+          <w:szCs w:val="24"/>
+          <w:lang w:val="en-US"/>
+        </w:rPr>
+        <w:t xml:space="preserve"> of the agile software development process practiced at MediaVantage, as well as a few aspects that may have caused more challenges.</w:t>
+      </w:r>
+      <w:r>
+        <w:rPr>
+          <w:rFonts w:ascii="Times New Roman" w:eastAsiaTheme="minorEastAsia" w:hAnsi="Times New Roman" w:cs="Times New Roman"/>
+          <w:color w:val="00000A"/>
+          <w:sz w:val="24"/>
+          <w:szCs w:val="24"/>
+          <w:lang w:val="en-US"/>
+        </w:rPr>
+        <w:t xml:space="preserve"> I will also briefly explain other projects that I have worked on and the challenges that came with each one. This report will present observations that were made by me, as well as the lessons that I learned through this experience. To conclude, my work term with </w:t>
+      </w:r>
+      <w:r>
+        <w:rPr>
+          <w:rFonts w:ascii="Times New Roman" w:eastAsiaTheme="minorEastAsia" w:hAnsi="Times New Roman" w:cs="Times New Roman"/>
+          <w:color w:val="00000A"/>
+          <w:sz w:val="24"/>
+          <w:szCs w:val="24"/>
+          <w:lang w:val="en-US"/>
+        </w:rPr>
+        <w:t>MediaVantage</w:t>
+      </w:r>
+      <w:r>
+        <w:rPr>
+          <w:rFonts w:ascii="Times New Roman" w:eastAsiaTheme="minorEastAsia" w:hAnsi="Times New Roman" w:cs="Times New Roman"/>
+          <w:color w:val="00000A"/>
+          <w:sz w:val="24"/>
+          <w:szCs w:val="24"/>
+          <w:lang w:val="en-US"/>
+        </w:rPr>
+        <w:t xml:space="preserve"> has significantly expanded my knowledge in thorough </w:t>
+      </w:r>
+      <w:r>
+        <w:rPr>
+          <w:rFonts w:ascii="Times New Roman" w:eastAsiaTheme="minorEastAsia" w:hAnsi="Times New Roman" w:cs="Times New Roman"/>
+          <w:color w:val="00000A"/>
+          <w:sz w:val="24"/>
+          <w:szCs w:val="24"/>
+          <w:lang w:val="en-US"/>
+        </w:rPr>
+        <w:t xml:space="preserve">and efficient </w:t>
+      </w:r>
+      <w:r>
+        <w:rPr>
+          <w:rFonts w:ascii="Times New Roman" w:eastAsiaTheme="minorEastAsia" w:hAnsi="Times New Roman" w:cs="Times New Roman"/>
+          <w:color w:val="00000A"/>
+          <w:sz w:val="24"/>
+          <w:szCs w:val="24"/>
+          <w:lang w:val="en-US"/>
+        </w:rPr>
+        <w:t xml:space="preserve">software </w:t>
+      </w:r>
+      <w:r>
+        <w:rPr>
+          <w:rFonts w:ascii="Times New Roman" w:eastAsiaTheme="minorEastAsia" w:hAnsi="Times New Roman" w:cs="Times New Roman"/>
+          <w:color w:val="00000A"/>
+          <w:sz w:val="24"/>
+          <w:szCs w:val="24"/>
+          <w:lang w:val="en-US"/>
+        </w:rPr>
+        <w:t>development</w:t>
+      </w:r>
+      <w:r>
+        <w:rPr>
+          <w:rFonts w:ascii="Times New Roman" w:eastAsiaTheme="minorEastAsia" w:hAnsi="Times New Roman" w:cs="Times New Roman"/>
+          <w:color w:val="00000A"/>
+          <w:sz w:val="24"/>
+          <w:szCs w:val="24"/>
+          <w:lang w:val="en-US"/>
+        </w:rPr>
+        <w:t xml:space="preserve"> </w:t>
+      </w:r>
+      <w:r>
+        <w:rPr>
+          <w:rFonts w:ascii="Times New Roman" w:eastAsiaTheme="minorEastAsia" w:hAnsi="Times New Roman" w:cs="Times New Roman"/>
+          <w:color w:val="00000A"/>
+          <w:sz w:val="24"/>
+          <w:szCs w:val="24"/>
+          <w:lang w:val="en-US"/>
+        </w:rPr>
+        <w:t xml:space="preserve">by following the agile development process </w:t>
+      </w:r>
+      <w:r>
+        <w:rPr>
+          <w:rFonts w:ascii="Times New Roman" w:eastAsiaTheme="minorEastAsia" w:hAnsi="Times New Roman" w:cs="Times New Roman"/>
+          <w:color w:val="00000A"/>
+          <w:sz w:val="24"/>
+          <w:szCs w:val="24"/>
+          <w:lang w:val="en-US"/>
+        </w:rPr>
+        <w:t xml:space="preserve">and its </w:t>
+      </w:r>
+      <w:r>
+        <w:rPr>
+          <w:rFonts w:ascii="Times New Roman" w:eastAsiaTheme="minorEastAsia" w:hAnsi="Times New Roman" w:cs="Times New Roman"/>
+          <w:color w:val="00000A"/>
+          <w:sz w:val="24"/>
+          <w:szCs w:val="24"/>
+          <w:lang w:val="en-US"/>
+        </w:rPr>
+        <w:t xml:space="preserve">possible </w:t>
+      </w:r>
+      <w:r>
+        <w:rPr>
+          <w:rFonts w:ascii="Times New Roman" w:eastAsiaTheme="minorEastAsia" w:hAnsi="Times New Roman" w:cs="Times New Roman"/>
+          <w:color w:val="00000A"/>
+          <w:sz w:val="24"/>
+          <w:szCs w:val="24"/>
+          <w:lang w:val="en-US"/>
+        </w:rPr>
+        <w:t>impact</w:t>
+      </w:r>
+      <w:r>
+        <w:rPr>
+          <w:rFonts w:ascii="Times New Roman" w:eastAsiaTheme="minorEastAsia" w:hAnsi="Times New Roman" w:cs="Times New Roman"/>
+          <w:color w:val="00000A"/>
+          <w:sz w:val="24"/>
+          <w:szCs w:val="24"/>
+          <w:lang w:val="en-US"/>
+        </w:rPr>
+        <w:t>s on a development team if not executed properly</w:t>
+      </w:r>
+      <w:r>
+        <w:rPr>
+          <w:rFonts w:ascii="Times New Roman" w:eastAsiaTheme="minorEastAsia" w:hAnsi="Times New Roman" w:cs="Times New Roman"/>
+          <w:color w:val="00000A"/>
+          <w:sz w:val="24"/>
+          <w:szCs w:val="24"/>
+          <w:lang w:val="en-US"/>
+        </w:rPr>
+        <w:t>.</w:t>
+      </w:r>
     </w:p>
     <w:p>
       <w:pPr>
@@ -1812,163 +2888,55 @@
           <w:color w:val="auto"/>
         </w:rPr>
       </w:pPr>
-      <w:bookmarkStart w:id="2" w:name="_Toc260492819"/>
+      <w:bookmarkStart w:id="3" w:name="_Toc260506155"/>
       <w:r>
         <w:rPr>
           <w:rFonts w:ascii="Times New Roman" w:hAnsi="Times New Roman" w:cs="Times New Roman"/>
           <w:color w:val="auto"/>
         </w:rPr>
-        <w:t xml:space="preserve">I </w:t>
+        <w:t xml:space="preserve">II </w:t>
       </w:r>
       <w:r>
         <w:rPr>
           <w:rFonts w:ascii="Times New Roman" w:hAnsi="Times New Roman" w:cs="Times New Roman"/>
           <w:color w:val="auto"/>
         </w:rPr>
-        <w:t>Introduction</w:t>
-      </w:r>
-      <w:bookmarkEnd w:id="2"/>
-    </w:p>
-    <w:p>
-      <w:pPr>
-        <w:rPr>
-          <w:lang w:val="en-US"/>
-        </w:rPr>
-      </w:pPr>
-    </w:p>
-    <w:p>
-      <w:pPr>
-        <w:rPr>
-          <w:lang w:val="en-US"/>
-        </w:rPr>
-      </w:pPr>
-      <w:r>
-        <w:rPr>
-          <w:lang w:val="en-US"/>
-        </w:rPr>
-        <w:t>MediaVantage was designed and developed by dna13, a software company based in Ottawa, Canada. CNW Group</w:t>
-      </w:r>
-      <w:r>
-        <w:rPr>
-          <w:lang w:val="en-US"/>
-        </w:rPr>
-        <w:t>, a Canadian company that had already been reselling their software solution since 2005, acquired dna13 in April of 2010</w:t>
-      </w:r>
-      <w:r>
-        <w:rPr>
-          <w:lang w:val="en-US"/>
-        </w:rPr>
-        <w:t xml:space="preserve">. The dna13 solution was renamed MediaVantage in </w:t>
-      </w:r>
-      <w:r>
-        <w:rPr>
-          <w:lang w:val="en-US"/>
-        </w:rPr>
-        <w:t>September</w:t>
-      </w:r>
-      <w:r>
-        <w:rPr>
-          <w:lang w:val="en-US"/>
-        </w:rPr>
-        <w:t xml:space="preserve"> of</w:t>
-      </w:r>
-      <w:r>
-        <w:rPr>
-          <w:lang w:val="en-US"/>
-        </w:rPr>
-        <w:t xml:space="preserve"> 2010.</w:t>
-      </w:r>
-      <w:r>
-        <w:rPr>
-          <w:lang w:val="en-US"/>
-        </w:rPr>
-        <w:t xml:space="preserve"> </w:t>
-      </w:r>
-      <w:r>
-        <w:rPr>
-          <w:lang w:val="en-US"/>
-        </w:rPr>
-        <w:t>A trademark of CNW Group,</w:t>
-      </w:r>
-      <w:r>
-        <w:rPr>
-          <w:lang w:val="en-US"/>
-        </w:rPr>
-        <w:t xml:space="preserve"> which is owned in part by US-based PR Newswire, MediaVantage </w:t>
-      </w:r>
-    </w:p>
-    <w:p>
-      <w:pPr>
-        <w:rPr>
-          <w:lang w:val="en-US"/>
-        </w:rPr>
-      </w:pPr>
-    </w:p>
-    <w:p/>
-    <w:p>
-      <w:pPr>
-        <w:pStyle w:val="Heading1"/>
+        <w:t>MediaVantage</w:t>
+      </w:r>
+      <w:bookmarkEnd w:id="3"/>
+    </w:p>
+    <w:p>
+      <w:pPr>
+        <w:pStyle w:val="Heading2"/>
         <w:rPr>
           <w:rFonts w:ascii="Times New Roman" w:hAnsi="Times New Roman" w:cs="Times New Roman"/>
           <w:color w:val="auto"/>
         </w:rPr>
       </w:pPr>
-      <w:bookmarkStart w:id="3" w:name="_Toc260492820"/>
+      <w:bookmarkStart w:id="4" w:name="_Toc260506156"/>
       <w:r>
         <w:rPr>
           <w:rFonts w:ascii="Times New Roman" w:hAnsi="Times New Roman" w:cs="Times New Roman"/>
           <w:color w:val="auto"/>
         </w:rPr>
-        <w:t xml:space="preserve">II </w:t>
-      </w:r>
-      <w:r>
+        <w:t>Public Relations</w:t>
+      </w:r>
+      <w:bookmarkEnd w:id="4"/>
+    </w:p>
+    <w:p>
+      <w:pPr>
+        <w:pStyle w:val="Heading2"/>
         <w:rPr>
           <w:rFonts w:ascii="Times New Roman" w:hAnsi="Times New Roman" w:cs="Times New Roman"/>
           <w:color w:val="auto"/>
         </w:rPr>
-        <w:t>MediaVantage</w:t>
-      </w:r>
-      <w:bookmarkEnd w:id="3"/>
-    </w:p>
-    <w:p>
-      <w:pPr>
-        <w:pStyle w:val="Heading2"/>
+      </w:pPr>
+      <w:bookmarkStart w:id="5" w:name="_Toc260506157"/>
+      <w:r>
         <w:rPr>
           <w:rFonts w:ascii="Times New Roman" w:hAnsi="Times New Roman" w:cs="Times New Roman"/>
           <w:color w:val="auto"/>
         </w:rPr>
-      </w:pPr>
-      <w:bookmarkStart w:id="4" w:name="_Toc260492821"/>
-      <w:r>
-        <w:rPr>
-          <w:rFonts w:ascii="Times New Roman" w:hAnsi="Times New Roman" w:cs="Times New Roman"/>
-          <w:color w:val="auto"/>
-        </w:rPr>
-        <w:t xml:space="preserve">Public </w:t>
-      </w:r>
-      <w:r>
-        <w:rPr>
-          <w:rFonts w:ascii="Times New Roman" w:hAnsi="Times New Roman" w:cs="Times New Roman"/>
-          <w:color w:val="auto"/>
-        </w:rPr>
-        <w:t>Relations</w:t>
-      </w:r>
-      <w:bookmarkEnd w:id="4"/>
-    </w:p>
-    <w:p>
-      <w:pPr>
-        <w:pStyle w:val="Heading2"/>
-        <w:rPr>
-          <w:rFonts w:ascii="Times New Roman" w:hAnsi="Times New Roman" w:cs="Times New Roman"/>
-          <w:color w:val="auto"/>
-        </w:rPr>
-      </w:pPr>
-      <w:bookmarkStart w:id="5" w:name="_Toc260492822"/>
-      <w:r>
-        <w:rPr>
-          <w:rFonts w:ascii="Times New Roman" w:hAnsi="Times New Roman" w:cs="Times New Roman"/>
-          <w:color w:val="auto"/>
-        </w:rPr>
         <w:t>What is MediaVantage?</w:t>
       </w:r>
       <w:bookmarkEnd w:id="5"/>
@@ -1976,8 +2944,14 @@
     <w:p>
       <w:pPr>
         <w:spacing w:after="0"/>
-      </w:pPr>
-      <w:r>
+        <w:rPr>
+          <w:rFonts w:ascii="Times New Roman" w:hAnsi="Times New Roman" w:cs="Times New Roman"/>
+        </w:rPr>
+      </w:pPr>
+      <w:r>
+        <w:rPr>
+          <w:rFonts w:ascii="Times New Roman" w:hAnsi="Times New Roman" w:cs="Times New Roman"/>
+        </w:rPr>
         <w:tab/>
       </w:r>
     </w:p>
@@ -1985,69 +2959,605 @@
       <w:pPr>
         <w:spacing w:after="0"/>
         <w:ind w:firstLine="720"/>
-      </w:pPr>
-      <w:r>
-        <w:rPr>
-          <w:lang w:val="en-US"/>
-        </w:rPr>
-        <w:t>MediaVantage is a web-based application that monitors media mentions and online conversations, aligns corporate teams and measures communications success.</w:t>
-      </w:r>
-      <w:r>
-        <w:rPr>
-          <w:lang w:val="en-US"/>
+        <w:rPr>
+          <w:rFonts w:ascii="Times New Roman" w:hAnsi="Times New Roman" w:cs="Times New Roman"/>
+        </w:rPr>
+      </w:pPr>
+      <w:r>
+        <w:rPr>
+          <w:rFonts w:ascii="Times New Roman" w:hAnsi="Times New Roman" w:cs="Times New Roman"/>
+          <w:lang w:val="en-US"/>
+        </w:rPr>
+        <w:t>MediaVantage is a web-based application that monitors media mentions and online conversations, aligns corporate teams and measures communications success. Public relations, investor relations and marketing communication professionals around the world rely on MediaVantage to help manage their brands and protect their corporate reputation.</w:t>
+      </w:r>
+      <w:r>
+        <w:rPr>
+          <w:rFonts w:ascii="Times New Roman" w:hAnsi="Times New Roman" w:cs="Times New Roman"/>
+          <w:lang w:val="en-US"/>
+        </w:rPr>
+        <w:t xml:space="preserve"> Sharing the name of the company, the MediaVantage software solution provides real-time access to TV, radio, print, Internet and social media content. It gives communicators the tools they need to both plan and fine-tune communications strategies, synchronize corporate messages and engage with key stakeholders.</w:t>
+      </w:r>
+    </w:p>
+    <w:p>
+      <w:pPr>
+        <w:rPr>
+          <w:rFonts w:ascii="Times New Roman" w:hAnsi="Times New Roman" w:cs="Times New Roman"/>
+        </w:rPr>
+      </w:pPr>
+    </w:p>
+    <w:p>
+      <w:pPr>
+        <w:pStyle w:val="Heading1"/>
+        <w:rPr>
+          <w:rFonts w:ascii="Times New Roman" w:hAnsi="Times New Roman" w:cs="Times New Roman"/>
+          <w:color w:val="auto"/>
+        </w:rPr>
+      </w:pPr>
+      <w:bookmarkStart w:id="6" w:name="_Toc260506158"/>
+      <w:r>
+        <w:rPr>
+          <w:rFonts w:ascii="Times New Roman" w:hAnsi="Times New Roman" w:cs="Times New Roman"/>
+          <w:color w:val="auto"/>
+        </w:rPr>
+        <w:t>Agile Software Development</w:t>
+      </w:r>
+      <w:bookmarkEnd w:id="6"/>
+    </w:p>
+    <w:p>
+      <w:pPr>
+        <w:rPr>
+          <w:rFonts w:ascii="Times New Roman" w:hAnsi="Times New Roman" w:cs="Times New Roman"/>
+          <w:sz w:val="24"/>
+          <w:szCs w:val="24"/>
+        </w:rPr>
+      </w:pPr>
+    </w:p>
+    <w:p>
+      <w:pPr>
+        <w:rPr>
+          <w:rFonts w:ascii="Times New Roman" w:hAnsi="Times New Roman" w:cs="Times New Roman"/>
+          <w:sz w:val="24"/>
+          <w:szCs w:val="24"/>
+        </w:rPr>
+      </w:pPr>
+      <w:r>
+        <w:rPr>
+          <w:rFonts w:ascii="Times New Roman" w:hAnsi="Times New Roman" w:cs="Times New Roman"/>
+          <w:sz w:val="24"/>
+          <w:szCs w:val="24"/>
+        </w:rPr>
+        <w:tab/>
+      </w:r>
+      <w:r>
+        <w:rPr>
+          <w:rFonts w:ascii="Times New Roman" w:hAnsi="Times New Roman" w:cs="Times New Roman"/>
+          <w:sz w:val="24"/>
+          <w:szCs w:val="24"/>
+        </w:rPr>
+        <w:t xml:space="preserve">Agile software development is one of the most common types of software development today among </w:t>
+      </w:r>
+      <w:r>
+        <w:rPr>
+          <w:rFonts w:ascii="Times New Roman" w:hAnsi="Times New Roman" w:cs="Times New Roman"/>
+          <w:sz w:val="24"/>
+          <w:szCs w:val="24"/>
+        </w:rPr>
+        <w:t>small development teams</w:t>
+      </w:r>
+      <w:r>
+        <w:rPr>
+          <w:rFonts w:ascii="Times New Roman" w:hAnsi="Times New Roman" w:cs="Times New Roman"/>
+          <w:sz w:val="24"/>
+          <w:szCs w:val="24"/>
+        </w:rPr>
+        <w:t xml:space="preserve">. </w:t>
+      </w:r>
+      <w:r>
+        <w:rPr>
+          <w:rFonts w:ascii="Times New Roman" w:hAnsi="Times New Roman" w:cs="Times New Roman"/>
+          <w:sz w:val="24"/>
+          <w:szCs w:val="24"/>
+        </w:rPr>
+        <w:t>Although it is a very precise process with many deadlines, my experience on an agile team has shown me that there are many benefits to using this process and that the results of this process can be quite impressive.</w:t>
+      </w:r>
+    </w:p>
+    <w:p>
+      <w:pPr>
+        <w:ind w:firstLine="720"/>
+        <w:rPr>
+          <w:rFonts w:ascii="Times New Roman" w:hAnsi="Times New Roman" w:cs="Times New Roman"/>
+          <w:sz w:val="24"/>
+          <w:szCs w:val="24"/>
+          <w:lang w:val="en-US"/>
+        </w:rPr>
+      </w:pPr>
+      <w:r>
+        <w:rPr>
+          <w:rFonts w:ascii="Times New Roman" w:hAnsi="Times New Roman" w:cs="Times New Roman"/>
+          <w:sz w:val="24"/>
+          <w:szCs w:val="24"/>
+          <w:lang w:val="en-US"/>
+        </w:rPr>
+        <w:t>One of the main purposes of using an agile software development process is that it allows quality development whi</w:t>
+      </w:r>
+      <w:r>
+        <w:rPr>
+          <w:rFonts w:ascii="Times New Roman" w:hAnsi="Times New Roman" w:cs="Times New Roman"/>
+          <w:sz w:val="24"/>
+          <w:szCs w:val="24"/>
+          <w:lang w:val="en-US"/>
+        </w:rPr>
+        <w:t xml:space="preserve">le helping others do the same. To quote the </w:t>
+      </w:r>
+      <w:r>
+        <w:rPr>
+          <w:rFonts w:ascii="Times New Roman" w:hAnsi="Times New Roman" w:cs="Times New Roman"/>
+          <w:i/>
+          <w:sz w:val="24"/>
+          <w:szCs w:val="24"/>
+          <w:lang w:val="en-US"/>
+        </w:rPr>
+        <w:t>Manifesto for Agile Software Development</w:t>
+      </w:r>
+      <w:r>
+        <w:rPr>
+          <w:rFonts w:ascii="Times New Roman" w:hAnsi="Times New Roman" w:cs="Times New Roman"/>
+          <w:sz w:val="24"/>
+          <w:szCs w:val="24"/>
+          <w:lang w:val="en-US"/>
+        </w:rPr>
+        <w:t>, i</w:t>
+      </w:r>
+      <w:r>
+        <w:rPr>
+          <w:rFonts w:ascii="Times New Roman" w:hAnsi="Times New Roman" w:cs="Times New Roman"/>
+          <w:sz w:val="24"/>
+          <w:szCs w:val="24"/>
+          <w:lang w:val="en-US"/>
+        </w:rPr>
+        <w:t xml:space="preserve">t primarily values </w:t>
+      </w:r>
+      <w:r>
+        <w:rPr>
+          <w:rFonts w:ascii="Times New Roman" w:hAnsi="Times New Roman" w:cs="Times New Roman"/>
+          <w:sz w:val="24"/>
+          <w:szCs w:val="24"/>
+          <w:lang w:val="en-US"/>
+        </w:rPr>
+        <w:t>“</w:t>
+      </w:r>
+      <w:r>
+        <w:rPr>
+          <w:rFonts w:ascii="Times New Roman" w:hAnsi="Times New Roman" w:cs="Times New Roman"/>
+          <w:sz w:val="24"/>
+          <w:szCs w:val="24"/>
+          <w:lang w:val="en-US"/>
+        </w:rPr>
+        <w:t>individuals and interactions over processes and tools, working software over comprehensive documentation, customer collaboration over contract negotiation, and responding to change over following a plan</w:t>
+      </w:r>
+      <w:r>
+        <w:rPr>
+          <w:rFonts w:ascii="Times New Roman" w:hAnsi="Times New Roman" w:cs="Times New Roman"/>
+          <w:sz w:val="24"/>
+          <w:szCs w:val="24"/>
+          <w:lang w:val="en-US"/>
+        </w:rPr>
+        <w:t>”</w:t>
+      </w:r>
+      <w:r>
+        <w:rPr>
+          <w:rFonts w:ascii="Times New Roman" w:hAnsi="Times New Roman" w:cs="Times New Roman"/>
+          <w:sz w:val="24"/>
+          <w:szCs w:val="24"/>
+          <w:lang w:val="en-US"/>
+        </w:rPr>
+        <w:t xml:space="preserve">. The highest priority for an agile team is to satisfy the customer through early and continuous </w:t>
+      </w:r>
+      <w:r>
+        <w:rPr>
+          <w:rFonts w:ascii="Times New Roman" w:hAnsi="Times New Roman" w:cs="Times New Roman"/>
+          <w:sz w:val="24"/>
+          <w:szCs w:val="24"/>
+          <w:lang w:val="en-US"/>
+        </w:rPr>
+        <w:t>delivery;</w:t>
+      </w:r>
+      <w:r>
+        <w:rPr>
+          <w:rFonts w:ascii="Times New Roman" w:hAnsi="Times New Roman" w:cs="Times New Roman"/>
+          <w:sz w:val="24"/>
+          <w:szCs w:val="24"/>
+          <w:lang w:val="en-US"/>
+        </w:rPr>
+        <w:t xml:space="preserve"> all while welcoming changing requirements, even late in development. Business people, stakeholders and developers must work together daily throughout the project in order to deliver working software frequently. The agile process includes providing the environment and support that everyone involved needs and the trust that they will get the job done.</w:t>
+      </w:r>
+      <w:r>
+        <w:rPr>
+          <w:rFonts w:ascii="Times New Roman" w:hAnsi="Times New Roman" w:cs="Times New Roman"/>
+          <w:sz w:val="24"/>
+          <w:szCs w:val="24"/>
+          <w:lang w:val="en-US"/>
+        </w:rPr>
+        <w:t xml:space="preserve"> Thanks to these principles, </w:t>
+      </w:r>
+    </w:p>
+    <w:p>
+      <w:pPr>
+        <w:rPr>
+          <w:rFonts w:ascii="Times New Roman" w:hAnsi="Times New Roman" w:cs="Times New Roman"/>
+          <w:sz w:val="24"/>
+          <w:szCs w:val="24"/>
+          <w:lang w:val="en-US"/>
+        </w:rPr>
+      </w:pPr>
+      <w:r>
+        <w:rPr>
+          <w:rFonts w:ascii="Times New Roman" w:hAnsi="Times New Roman" w:cs="Times New Roman"/>
+          <w:sz w:val="24"/>
+          <w:szCs w:val="24"/>
+          <w:lang w:val="en-US"/>
+        </w:rPr>
+        <w:t>The most efficient and effective method of conveying information to and within a development team is face-to-face conversation. In the agile development process, the first priority is to get software working right and this is the main measure of progress. There is consistent and continuous attention to technical excellence and good design. Simplicity is key, where simplicity refers to the “art of maximizing the amount of work not done”. An agile team is self-organized, which often results in the best architectures, requirements and designs. The team would also commit to regular intervals of reflections and updates about completed work as well as the work in progress, and remains adaptable to structure changes that would potentially lead to more effective results.</w:t>
+      </w:r>
+    </w:p>
+    <w:p>
+      <w:pPr>
+        <w:rPr>
+          <w:rFonts w:ascii="Times New Roman" w:hAnsi="Times New Roman" w:cs="Times New Roman"/>
+          <w:sz w:val="24"/>
+          <w:szCs w:val="24"/>
+          <w:lang w:val="en-US"/>
+        </w:rPr>
+      </w:pPr>
+    </w:p>
+    <w:p>
+      <w:pPr>
+        <w:rPr>
+          <w:rFonts w:ascii="Times New Roman" w:hAnsi="Times New Roman" w:cs="Times New Roman"/>
+          <w:sz w:val="24"/>
+          <w:szCs w:val="24"/>
+          <w:lang w:val="en-US"/>
+        </w:rPr>
+      </w:pPr>
+      <w:r>
+        <w:rPr>
+          <w:rFonts w:ascii="Times New Roman" w:hAnsi="Times New Roman" w:cs="Times New Roman"/>
+          <w:sz w:val="24"/>
+          <w:szCs w:val="24"/>
+          <w:lang w:val="en-US"/>
+        </w:rPr>
+        <w:t xml:space="preserve">MediaVantage follows a Time-boxed style of the agile approach. Each release of a product is split into a number of iterations, usually somewhere between six or nine iterations. An iteration lasts one week, starting on a Wednesday and ending on the Tuesday of the following week. This is classified as time-boxed working since the focus is on prioritizing and setting date limits on </w:t>
+      </w:r>
+      <w:r>
+        <w:rPr>
+          <w:rFonts w:ascii="Times New Roman" w:hAnsi="Times New Roman" w:cs="Times New Roman"/>
+          <w:sz w:val="24"/>
+          <w:szCs w:val="24"/>
+          <w:lang w:val="en-US"/>
+        </w:rPr>
+        <w:t>certain</w:t>
+      </w:r>
+      <w:r>
+        <w:rPr>
+          <w:rFonts w:ascii="Times New Roman" w:hAnsi="Times New Roman" w:cs="Times New Roman"/>
+          <w:sz w:val="24"/>
+          <w:szCs w:val="24"/>
+          <w:lang w:val="en-US"/>
+        </w:rPr>
+        <w:t xml:space="preserve"> features. Contrarily to feature-boxed methods, which evaluates how long a certain set of requirements will take to complete, the time-boxed method is more concerned with what the most important features are and how much is able to be completed and accepted within the time available. </w:t>
+      </w:r>
+    </w:p>
+    <w:p>
+      <w:pPr>
+        <w:rPr>
+          <w:rFonts w:ascii="Times New Roman" w:hAnsi="Times New Roman" w:cs="Times New Roman"/>
+          <w:sz w:val="24"/>
+          <w:szCs w:val="24"/>
+          <w:lang w:val="en-US"/>
+        </w:rPr>
+      </w:pPr>
+      <w:r>
+        <w:rPr>
+          <w:rFonts w:ascii="Times New Roman" w:hAnsi="Times New Roman" w:cs="Times New Roman"/>
+          <w:sz w:val="24"/>
+          <w:szCs w:val="24"/>
+          <w:lang w:val="en-US"/>
+        </w:rPr>
+        <w:t xml:space="preserve">There are three main time-boxes: a release, </w:t>
+      </w:r>
+      <w:r>
+        <w:rPr>
+          <w:rFonts w:ascii="Times New Roman" w:hAnsi="Times New Roman" w:cs="Times New Roman"/>
+          <w:sz w:val="24"/>
+          <w:szCs w:val="24"/>
+          <w:lang w:val="en-US"/>
+        </w:rPr>
+        <w:t xml:space="preserve">an </w:t>
+      </w:r>
+      <w:r>
+        <w:rPr>
+          <w:rFonts w:ascii="Times New Roman" w:hAnsi="Times New Roman" w:cs="Times New Roman"/>
+          <w:sz w:val="24"/>
+          <w:szCs w:val="24"/>
+          <w:lang w:val="en-US"/>
+        </w:rPr>
+        <w:t>iteration</w:t>
+      </w:r>
+      <w:r>
+        <w:rPr>
+          <w:rFonts w:ascii="Times New Roman" w:hAnsi="Times New Roman" w:cs="Times New Roman"/>
+          <w:sz w:val="24"/>
+          <w:szCs w:val="24"/>
+          <w:lang w:val="en-US"/>
+        </w:rPr>
+        <w:t xml:space="preserve">, and a day. At the end of every release, new software is deployed to end-users, the next release is planned and the team reflects on the past release in a retrospective to improve the next release. A release is composed of iterations, where at the end of each iteration, working software is available to be deployed, at least to a testing environment. Similar to an end of release but for short-term, the team reflects on the past iteration and plan the next one. </w:t>
+      </w:r>
+    </w:p>
+    <w:p>
+      <w:pPr>
+        <w:rPr>
+          <w:rFonts w:ascii="Times New Roman" w:hAnsi="Times New Roman" w:cs="Times New Roman"/>
+          <w:sz w:val="24"/>
+          <w:szCs w:val="24"/>
+          <w:lang w:val="en-US"/>
+        </w:rPr>
+      </w:pPr>
+      <w:r>
+        <w:rPr>
+          <w:rFonts w:ascii="Times New Roman" w:hAnsi="Times New Roman" w:cs="Times New Roman"/>
+          <w:sz w:val="24"/>
+          <w:szCs w:val="24"/>
+          <w:lang w:val="en-US"/>
+        </w:rPr>
+        <w:t>A release will plan and deliver business value through themes, also known as features, which will be provided by a number of user stories. By the end of each iteration, a number of user stories will be completed and delivered. Each story may contain a number of tasks, usually referring to discrete human activity, that need to be completed before marking the story as complete.</w:t>
+      </w:r>
+    </w:p>
+    <w:p>
+      <w:pPr>
+        <w:rPr>
+          <w:rFonts w:ascii="Times New Roman" w:hAnsi="Times New Roman" w:cs="Times New Roman"/>
+          <w:sz w:val="24"/>
+          <w:szCs w:val="24"/>
+          <w:lang w:val="en-US"/>
+        </w:rPr>
+      </w:pPr>
+      <w:r>
+        <w:rPr>
+          <w:rFonts w:ascii="Times New Roman" w:hAnsi="Times New Roman" w:cs="Times New Roman"/>
+          <w:sz w:val="24"/>
+          <w:szCs w:val="24"/>
+          <w:lang w:val="en-US"/>
+        </w:rPr>
+        <w:t xml:space="preserve">A user story is “a short, simple description of a feature told from the perspective of the person who desires the new capability, usually a user or a customer of the system.” MediaVantage uses a strict system with regards to the organization of user stories by making use of index cards or sticky notes and arranged on a white board. The white board is separated into three main columns: in-progress, dev-complete, and pm-approved. It is the individual developers’ responsibility to ensure that there are cards created for stories that they are working on and that their status’ are updated accordingly. </w:t>
+      </w:r>
+    </w:p>
+    <w:p>
+      <w:pPr>
+        <w:rPr>
+          <w:rFonts w:ascii="Times New Roman" w:hAnsi="Times New Roman" w:cs="Times New Roman"/>
+          <w:sz w:val="24"/>
+          <w:szCs w:val="24"/>
+          <w:lang w:val="en-US"/>
+        </w:rPr>
+      </w:pPr>
+      <w:r>
+        <w:rPr>
+          <w:rFonts w:ascii="Times New Roman" w:hAnsi="Times New Roman" w:cs="Times New Roman"/>
+          <w:sz w:val="24"/>
+          <w:szCs w:val="24"/>
+          <w:lang w:val="en-US"/>
+        </w:rPr>
+        <w:t xml:space="preserve">These index cards are used for more than just organization as they also facilitate planning and allow for more discussion about the feature during daily meetings. A user story can be classified as a “good” user story if it is independent, negotiable, valuable, estimable, small and testable. If a user story posses these qualities, it maximises the efficiency of the the group’s workflow as a whole. </w:t>
+      </w:r>
+    </w:p>
+    <w:p>
+      <w:pPr>
+        <w:rPr>
+          <w:rFonts w:ascii="Times New Roman" w:hAnsi="Times New Roman" w:cs="Times New Roman"/>
+          <w:sz w:val="24"/>
+          <w:szCs w:val="24"/>
+          <w:lang w:val="en-US"/>
+        </w:rPr>
+      </w:pPr>
+      <w:r>
+        <w:rPr>
+          <w:rFonts w:ascii="Times New Roman" w:hAnsi="Times New Roman" w:cs="Times New Roman"/>
+          <w:sz w:val="24"/>
+          <w:szCs w:val="24"/>
+          <w:lang w:val="en-US"/>
+        </w:rPr>
+        <w:t>User stories need to be independent, that is to say that any user story can be started and completed before any other user story. They should also be able to but across system and component boundaries, and can be prioritized in whatever order as needed in order to produce the most business value in each iteration. It is important that user stories only describe what a user can do, and not how the user will do it. The latter should remain open for discussion. The value of a user story is how much it aligns with specific business goals and how it helps to achieve these business goals. Estimability of a user story refers to how well the story can be sized relative to other stories. It is important to be able to measure how estimable a story is based on its title, so a proper estimation on the amount of time and effort required to finish the story can be made during the planning stages of an iteration or release. Finally, user stories need to be small enough to be completed within a single iteration (one week), and can be demonstrably determined to be done with specific acceptance criteria.</w:t>
+      </w:r>
+      <w:r>
+        <w:rPr>
+          <w:rFonts w:ascii="Times New Roman" w:hAnsi="Times New Roman" w:cs="Times New Roman"/>
+          <w:sz w:val="24"/>
+          <w:szCs w:val="24"/>
+          <w:lang w:val="en-US"/>
+        </w:rPr>
+        <w:br/>
+        <w:t>Agile software development teams are one of the most efficient types of software development teams because they apply practices that allow them to repeatedly deliver working software, and also permit software to be changed in the future. Theoretically, agile practices would allow a team to deploy their software at any moment in time, while guaranteeing that it would be in a working state. Agile software development practices emphasize simplicity, incremental progress and reproducibility while focusing on clean design, routine refactoring, automated testing and continuous integration.</w:t>
+      </w:r>
+    </w:p>
+    <w:p>
+      <w:pPr>
+        <w:rPr>
+          <w:rFonts w:ascii="Times New Roman" w:hAnsi="Times New Roman" w:cs="Times New Roman"/>
+          <w:sz w:val="24"/>
+          <w:szCs w:val="24"/>
+        </w:rPr>
+      </w:pPr>
+    </w:p>
+    <w:p>
+      <w:pPr>
+        <w:pStyle w:val="Heading1"/>
+        <w:rPr>
+          <w:rFonts w:ascii="Times New Roman" w:hAnsi="Times New Roman" w:cs="Times New Roman"/>
+          <w:color w:val="auto"/>
+        </w:rPr>
+      </w:pPr>
+      <w:bookmarkStart w:id="7" w:name="_Toc260506159"/>
+      <w:r>
+        <w:rPr>
+          <w:rFonts w:ascii="Times New Roman" w:hAnsi="Times New Roman" w:cs="Times New Roman"/>
+          <w:color w:val="auto"/>
+        </w:rPr>
+        <w:t>Other Projects</w:t>
+      </w:r>
+      <w:bookmarkEnd w:id="7"/>
+    </w:p>
+    <w:p>
+      <w:pPr>
+        <w:pStyle w:val="Heading2"/>
+        <w:rPr>
+          <w:rFonts w:ascii="Times New Roman" w:hAnsi="Times New Roman" w:cs="Times New Roman"/>
+          <w:color w:val="auto"/>
+        </w:rPr>
+      </w:pPr>
+      <w:bookmarkStart w:id="8" w:name="_Toc260506160"/>
+      <w:r>
+        <w:rPr>
+          <w:rFonts w:ascii="Times New Roman" w:hAnsi="Times New Roman" w:cs="Times New Roman"/>
+          <w:color w:val="auto"/>
+        </w:rPr>
+        <w:t>Research &amp; Development</w:t>
+      </w:r>
+      <w:bookmarkEnd w:id="8"/>
+    </w:p>
+    <w:p>
+      <w:pPr>
+        <w:spacing w:after="0"/>
+        <w:rPr>
+          <w:rFonts w:ascii="Times New Roman" w:hAnsi="Times New Roman" w:cs="Times New Roman"/>
+        </w:rPr>
+      </w:pPr>
+    </w:p>
+    <w:p>
+      <w:pPr>
+        <w:spacing w:after="0"/>
+        <w:ind w:firstLine="720"/>
+        <w:rPr>
+          <w:rFonts w:ascii="Times New Roman" w:hAnsi="Times New Roman" w:cs="Times New Roman"/>
+        </w:rPr>
+      </w:pPr>
+      <w:r>
+        <w:rPr>
+          <w:rFonts w:ascii="Times New Roman" w:hAnsi="Times New Roman" w:cs="Times New Roman"/>
+        </w:rPr>
+        <w:t xml:space="preserve">Although I was technically a software developer with MediaVantage, there </w:t>
+      </w:r>
+      <w:r>
+        <w:rPr>
+          <w:rFonts w:ascii="Times New Roman" w:hAnsi="Times New Roman" w:cs="Times New Roman"/>
+        </w:rPr>
+        <w:t>was</w:t>
+      </w:r>
+      <w:r>
+        <w:rPr>
+          <w:rFonts w:ascii="Times New Roman" w:hAnsi="Times New Roman" w:cs="Times New Roman"/>
+        </w:rPr>
+        <w:t xml:space="preserve"> quite a few times where I would not be </w:t>
+      </w:r>
+      <w:r>
+        <w:rPr>
+          <w:rFonts w:ascii="Times New Roman" w:hAnsi="Times New Roman" w:cs="Times New Roman"/>
+        </w:rPr>
+        <w:t xml:space="preserve">developing software, in fact. </w:t>
+      </w:r>
+      <w:r>
+        <w:rPr>
+          <w:rFonts w:ascii="Times New Roman" w:hAnsi="Times New Roman" w:cs="Times New Roman"/>
+        </w:rPr>
+        <w:t>One of the tasks that I participated in a lot durin</w:t>
+      </w:r>
+      <w:r>
+        <w:rPr>
+          <w:rFonts w:ascii="Times New Roman" w:hAnsi="Times New Roman" w:cs="Times New Roman"/>
+        </w:rPr>
+        <w:t>g my term with MediaVantage were research</w:t>
+      </w:r>
+      <w:r>
+        <w:rPr>
+          <w:rFonts w:ascii="Times New Roman" w:hAnsi="Times New Roman" w:cs="Times New Roman"/>
+        </w:rPr>
+        <w:t xml:space="preserve"> and development related (R&amp;D), which almost never required writing any code. </w:t>
+      </w:r>
+    </w:p>
+    <w:p>
+      <w:pPr>
+        <w:spacing w:after="0"/>
+        <w:ind w:firstLine="720"/>
+        <w:rPr>
+          <w:rFonts w:ascii="Times New Roman" w:hAnsi="Times New Roman" w:cs="Times New Roman"/>
+        </w:rPr>
+      </w:pPr>
+      <w:r>
+        <w:rPr>
+          <w:rFonts w:ascii="Times New Roman" w:hAnsi="Times New Roman" w:cs="Times New Roman"/>
+        </w:rPr>
+        <w:t xml:space="preserve">I very much enjoyed </w:t>
+      </w:r>
+      <w:r>
+        <w:rPr>
+          <w:rFonts w:ascii="Times New Roman" w:hAnsi="Times New Roman" w:cs="Times New Roman"/>
+        </w:rPr>
+        <w:t xml:space="preserve">participating in R&amp;D tasks with other developers because </w:t>
+      </w:r>
+      <w:r>
+        <w:rPr>
+          <w:rFonts w:ascii="Times New Roman" w:hAnsi="Times New Roman" w:cs="Times New Roman"/>
+        </w:rPr>
+        <w:t xml:space="preserve">I liked getting to dig into our project code and system architecture to investigate the pros and cons of certain changes, or to evaluate the amount of effort that would possibly be required to introduce something new in the project. </w:t>
+      </w:r>
+    </w:p>
+    <w:p>
+      <w:pPr>
+        <w:pStyle w:val="Heading2"/>
+        <w:rPr>
+          <w:rFonts w:ascii="Times New Roman" w:hAnsi="Times New Roman" w:cs="Times New Roman"/>
+          <w:color w:val="auto"/>
+        </w:rPr>
+      </w:pPr>
+      <w:bookmarkStart w:id="9" w:name="_Toc260506161"/>
+      <w:r>
+        <w:rPr>
+          <w:rFonts w:ascii="Times New Roman" w:hAnsi="Times New Roman" w:cs="Times New Roman"/>
+          <w:color w:val="auto"/>
+        </w:rPr>
+        <w:t>Quality Assurance</w:t>
+      </w:r>
+      <w:bookmarkEnd w:id="9"/>
+      <w:r>
+        <w:rPr>
+          <w:rFonts w:ascii="Times New Roman" w:hAnsi="Times New Roman" w:cs="Times New Roman"/>
+          <w:color w:val="auto"/>
         </w:rPr>
         <w:t xml:space="preserve"> </w:t>
       </w:r>
-      <w:r>
-        <w:rPr>
-          <w:lang w:val="en-US"/>
-        </w:rPr>
-        <w:t>Public relations, investor relations and marketing communication professionals around the world rely on MediaVantage to help manage their brands and protect their corporate reputation.</w:t>
-      </w:r>
-      <w:r>
-        <w:rPr>
-          <w:lang w:val="en-US"/>
-        </w:rPr>
-        <w:t xml:space="preserve"> Sharing the name of the company, the MediaVantage software solution </w:t>
-      </w:r>
-      <w:r>
-        <w:rPr>
-          <w:lang w:val="en-US"/>
-        </w:rPr>
-        <w:t>provides</w:t>
-      </w:r>
-      <w:r>
-        <w:rPr>
-          <w:lang w:val="en-US"/>
-        </w:rPr>
-        <w:t xml:space="preserve"> real-time access to TV,</w:t>
-      </w:r>
-      <w:r>
-        <w:rPr>
-          <w:lang w:val="en-US"/>
-        </w:rPr>
-        <w:t xml:space="preserve"> radio,</w:t>
-      </w:r>
-      <w:r>
-        <w:rPr>
-          <w:lang w:val="en-US"/>
-        </w:rPr>
-        <w:t xml:space="preserve"> print, Internet and social media content. </w:t>
-      </w:r>
-      <w:r>
-        <w:rPr>
-          <w:lang w:val="en-US"/>
-        </w:rPr>
-        <w:t>It</w:t>
-      </w:r>
-      <w:r>
-        <w:rPr>
-          <w:lang w:val="en-US"/>
-        </w:rPr>
-        <w:t xml:space="preserve"> gives communicators the tools they need to both plan and fine-tune communications strategies, synchronize corporate messages and engage with key stakeholders.</w:t>
-      </w:r>
-    </w:p>
-    <w:p/>
+    </w:p>
+    <w:p>
+      <w:pPr>
+        <w:spacing w:after="0"/>
+        <w:rPr>
+          <w:rFonts w:ascii="Times New Roman" w:hAnsi="Times New Roman" w:cs="Times New Roman"/>
+        </w:rPr>
+      </w:pPr>
+    </w:p>
+    <w:p>
+      <w:pPr>
+        <w:spacing w:after="0"/>
+        <w:rPr>
+          <w:rFonts w:ascii="Times New Roman" w:hAnsi="Times New Roman" w:cs="Times New Roman"/>
+        </w:rPr>
+      </w:pPr>
+      <w:r>
+        <w:rPr>
+          <w:rFonts w:ascii="Times New Roman" w:hAnsi="Times New Roman" w:cs="Times New Roman"/>
+        </w:rPr>
+        <w:tab/>
+        <w:t xml:space="preserve">During the final week before the CloudCity release, which was the second of two hardening iterations, we found that there were no more development tasks that we could do, and since the team was not ready to start working on the next release, I had the opportunity to help out the Quality Assurance team in their Regression Testing. This was a very interesting experience for me, as I was able to look at and use the software from a user perspective as opposed to a developer’s perspective. </w:t>
+      </w:r>
+    </w:p>
     <w:p>
       <w:pPr>
         <w:pStyle w:val="Heading1"/>
@@ -2056,97 +3566,25 @@
           <w:color w:val="auto"/>
         </w:rPr>
       </w:pPr>
-      <w:bookmarkStart w:id="6" w:name="_Toc260492823"/>
+      <w:bookmarkStart w:id="10" w:name="_Toc260506162"/>
       <w:r>
         <w:rPr>
           <w:rFonts w:ascii="Times New Roman" w:hAnsi="Times New Roman" w:cs="Times New Roman"/>
           <w:color w:val="auto"/>
         </w:rPr>
-        <w:t>Agile Software Development</w:t>
-      </w:r>
-      <w:bookmarkEnd w:id="6"/>
-    </w:p>
-    <w:p>
-      <w:pPr>
-        <w:pStyle w:val="Heading1"/>
+        <w:t>Recommendations</w:t>
+      </w:r>
+      <w:bookmarkEnd w:id="10"/>
+    </w:p>
+    <w:p>
+      <w:pPr>
+        <w:pStyle w:val="Heading2"/>
         <w:rPr>
           <w:rFonts w:ascii="Times New Roman" w:hAnsi="Times New Roman" w:cs="Times New Roman"/>
           <w:color w:val="auto"/>
         </w:rPr>
       </w:pPr>
-      <w:bookmarkStart w:id="7" w:name="_Toc260492824"/>
-      <w:r>
-        <w:rPr>
-          <w:rFonts w:ascii="Times New Roman" w:hAnsi="Times New Roman" w:cs="Times New Roman"/>
-          <w:color w:val="auto"/>
-        </w:rPr>
-        <w:t>Other Projects</w:t>
-      </w:r>
-      <w:bookmarkEnd w:id="7"/>
-    </w:p>
-    <w:p>
-      <w:pPr>
-        <w:pStyle w:val="Heading2"/>
-        <w:rPr>
-          <w:rFonts w:ascii="Times New Roman" w:hAnsi="Times New Roman" w:cs="Times New Roman"/>
-          <w:color w:val="auto"/>
-        </w:rPr>
-      </w:pPr>
-      <w:bookmarkStart w:id="8" w:name="_Toc260492825"/>
-      <w:r>
-        <w:rPr>
-          <w:rFonts w:ascii="Times New Roman" w:hAnsi="Times New Roman" w:cs="Times New Roman"/>
-          <w:color w:val="auto"/>
-        </w:rPr>
-        <w:t>Investigation</w:t>
-      </w:r>
-      <w:bookmarkEnd w:id="8"/>
-    </w:p>
-    <w:p>
-      <w:pPr>
-        <w:pStyle w:val="Heading2"/>
-        <w:rPr>
-          <w:rFonts w:ascii="Times New Roman" w:hAnsi="Times New Roman" w:cs="Times New Roman"/>
-          <w:color w:val="auto"/>
-        </w:rPr>
-      </w:pPr>
-      <w:bookmarkStart w:id="9" w:name="_Toc260492826"/>
-      <w:r>
-        <w:rPr>
-          <w:rFonts w:ascii="Times New Roman" w:hAnsi="Times New Roman" w:cs="Times New Roman"/>
-          <w:color w:val="auto"/>
-        </w:rPr>
-        <w:t>Quality Assurance</w:t>
-      </w:r>
-      <w:bookmarkEnd w:id="9"/>
-    </w:p>
-    <w:p>
-      <w:pPr>
-        <w:pStyle w:val="Heading1"/>
-        <w:rPr>
-          <w:rFonts w:ascii="Times New Roman" w:hAnsi="Times New Roman" w:cs="Times New Roman"/>
-          <w:color w:val="auto"/>
-        </w:rPr>
-      </w:pPr>
-      <w:bookmarkStart w:id="10" w:name="_Toc260492827"/>
-      <w:r>
-        <w:rPr>
-          <w:rFonts w:ascii="Times New Roman" w:hAnsi="Times New Roman" w:cs="Times New Roman"/>
-          <w:color w:val="auto"/>
-        </w:rPr>
-        <w:t>Recommendations</w:t>
-      </w:r>
-      <w:bookmarkEnd w:id="10"/>
-    </w:p>
-    <w:p>
-      <w:pPr>
-        <w:pStyle w:val="Heading2"/>
-        <w:rPr>
-          <w:rFonts w:ascii="Times New Roman" w:hAnsi="Times New Roman" w:cs="Times New Roman"/>
-          <w:color w:val="auto"/>
-        </w:rPr>
-      </w:pPr>
-      <w:bookmarkStart w:id="11" w:name="_Toc260492828"/>
+      <w:bookmarkStart w:id="11" w:name="_Toc260506163"/>
       <w:r>
         <w:rPr>
           <w:rFonts w:ascii="Times New Roman" w:hAnsi="Times New Roman" w:cs="Times New Roman"/>
@@ -2218,25 +3656,160 @@
           <w:lang w:val="en-US"/>
         </w:rPr>
         <w:tab/>
-      </w:r>
-      <w:r>
-        <w:rPr>
-          <w:rFonts w:ascii="Times New Roman" w:eastAsiaTheme="minorEastAsia" w:hAnsi="Times New Roman" w:cs="Times New Roman"/>
-          <w:sz w:val="24"/>
-          <w:szCs w:val="24"/>
-          <w:highlight w:val="yellow"/>
-          <w:lang w:val="en-US"/>
-        </w:rPr>
-        <w:t>In terms of support, I owe a lot of thanks to mainly the senior developers of the team. During the first couple of weeks, and throughout the entire term, they many hours teaching me everything I needed to know, from how the testing procedure works to writing weekly status updates to reporting product bugs on my own. It was a great environment to learn important skills such as how to work in teams on one project as well as more technical skills such as upgrading systems using Unix commands, writing test cases and running them efficiently.</w:t>
-      </w:r>
-      <w:r>
-        <w:rPr>
-          <w:rFonts w:ascii="Times New Roman" w:eastAsiaTheme="minorEastAsia" w:hAnsi="Times New Roman" w:cs="Times New Roman"/>
-          <w:sz w:val="24"/>
-          <w:szCs w:val="24"/>
-          <w:lang w:val="en-US"/>
-        </w:rPr>
-        <w:t xml:space="preserve"> </w:t>
+        <w:t>In terms of support, I owe a lot of thanks to mainly the senior developers of the team. During the first coup</w:t>
+      </w:r>
+      <w:r>
+        <w:rPr>
+          <w:rFonts w:ascii="Times New Roman" w:eastAsiaTheme="minorEastAsia" w:hAnsi="Times New Roman" w:cs="Times New Roman"/>
+          <w:sz w:val="24"/>
+          <w:szCs w:val="24"/>
+          <w:lang w:val="en-US"/>
+        </w:rPr>
+        <w:t>le of weeks, and throughout the term, various employees, mainly developers, spent</w:t>
+      </w:r>
+      <w:r>
+        <w:rPr>
+          <w:rFonts w:ascii="Times New Roman" w:eastAsiaTheme="minorEastAsia" w:hAnsi="Times New Roman" w:cs="Times New Roman"/>
+          <w:sz w:val="24"/>
+          <w:szCs w:val="24"/>
+          <w:lang w:val="en-US"/>
+        </w:rPr>
+        <w:t xml:space="preserve"> many hours </w:t>
+      </w:r>
+      <w:r>
+        <w:rPr>
+          <w:rFonts w:ascii="Times New Roman" w:eastAsiaTheme="minorEastAsia" w:hAnsi="Times New Roman" w:cs="Times New Roman"/>
+          <w:sz w:val="24"/>
+          <w:szCs w:val="24"/>
+          <w:lang w:val="en-US"/>
+        </w:rPr>
+        <w:t>training</w:t>
+      </w:r>
+      <w:r>
+        <w:rPr>
+          <w:rFonts w:ascii="Times New Roman" w:eastAsiaTheme="minorEastAsia" w:hAnsi="Times New Roman" w:cs="Times New Roman"/>
+          <w:sz w:val="24"/>
+          <w:szCs w:val="24"/>
+          <w:lang w:val="en-US"/>
+        </w:rPr>
+        <w:t xml:space="preserve"> me </w:t>
+      </w:r>
+      <w:r>
+        <w:rPr>
+          <w:rFonts w:ascii="Times New Roman" w:eastAsiaTheme="minorEastAsia" w:hAnsi="Times New Roman" w:cs="Times New Roman"/>
+          <w:sz w:val="24"/>
+          <w:szCs w:val="24"/>
+          <w:lang w:val="en-US"/>
+        </w:rPr>
+        <w:t xml:space="preserve">and teaching me </w:t>
+      </w:r>
+      <w:r>
+        <w:rPr>
+          <w:rFonts w:ascii="Times New Roman" w:eastAsiaTheme="minorEastAsia" w:hAnsi="Times New Roman" w:cs="Times New Roman"/>
+          <w:sz w:val="24"/>
+          <w:szCs w:val="24"/>
+          <w:lang w:val="en-US"/>
+        </w:rPr>
+        <w:t>everything I needed to know</w:t>
+      </w:r>
+      <w:r>
+        <w:rPr>
+          <w:rFonts w:ascii="Times New Roman" w:eastAsiaTheme="minorEastAsia" w:hAnsi="Times New Roman" w:cs="Times New Roman"/>
+          <w:sz w:val="24"/>
+          <w:szCs w:val="24"/>
+          <w:lang w:val="en-US"/>
+        </w:rPr>
+        <w:t xml:space="preserve"> to get started</w:t>
+      </w:r>
+      <w:r>
+        <w:rPr>
+          <w:rFonts w:ascii="Times New Roman" w:eastAsiaTheme="minorEastAsia" w:hAnsi="Times New Roman" w:cs="Times New Roman"/>
+          <w:sz w:val="24"/>
+          <w:szCs w:val="24"/>
+          <w:lang w:val="en-US"/>
+        </w:rPr>
+        <w:t>,</w:t>
+      </w:r>
+      <w:r>
+        <w:rPr>
+          <w:rFonts w:ascii="Times New Roman" w:eastAsiaTheme="minorEastAsia" w:hAnsi="Times New Roman" w:cs="Times New Roman"/>
+          <w:sz w:val="24"/>
+          <w:szCs w:val="24"/>
+          <w:lang w:val="en-US"/>
+        </w:rPr>
+        <w:t xml:space="preserve"> and eventually I gained enough confidence to participate in most of the development tasks alongside the rest of the team</w:t>
+      </w:r>
+      <w:r>
+        <w:rPr>
+          <w:rFonts w:ascii="Times New Roman" w:eastAsiaTheme="minorEastAsia" w:hAnsi="Times New Roman" w:cs="Times New Roman"/>
+          <w:sz w:val="24"/>
+          <w:szCs w:val="24"/>
+          <w:lang w:val="en-US"/>
+        </w:rPr>
+        <w:t>.</w:t>
+      </w:r>
+      <w:r>
+        <w:rPr>
+          <w:rFonts w:ascii="Times New Roman" w:eastAsiaTheme="minorEastAsia" w:hAnsi="Times New Roman" w:cs="Times New Roman"/>
+          <w:sz w:val="24"/>
+          <w:szCs w:val="24"/>
+          <w:lang w:val="en-US"/>
+        </w:rPr>
+        <w:t xml:space="preserve"> It was a great environment to learn important skills such as how to </w:t>
+      </w:r>
+      <w:r>
+        <w:rPr>
+          <w:rFonts w:ascii="Times New Roman" w:eastAsiaTheme="minorEastAsia" w:hAnsi="Times New Roman" w:cs="Times New Roman"/>
+          <w:sz w:val="24"/>
+          <w:szCs w:val="24"/>
+          <w:lang w:val="en-US"/>
+        </w:rPr>
+        <w:t>communicate and collaborate</w:t>
+      </w:r>
+      <w:r>
+        <w:rPr>
+          <w:rFonts w:ascii="Times New Roman" w:eastAsiaTheme="minorEastAsia" w:hAnsi="Times New Roman" w:cs="Times New Roman"/>
+          <w:sz w:val="24"/>
+          <w:szCs w:val="24"/>
+          <w:lang w:val="en-US"/>
+        </w:rPr>
+        <w:t xml:space="preserve"> in teams on one </w:t>
+      </w:r>
+      <w:r>
+        <w:rPr>
+          <w:rFonts w:ascii="Times New Roman" w:eastAsiaTheme="minorEastAsia" w:hAnsi="Times New Roman" w:cs="Times New Roman"/>
+          <w:sz w:val="24"/>
+          <w:szCs w:val="24"/>
+          <w:lang w:val="en-US"/>
+        </w:rPr>
+        <w:t xml:space="preserve">large </w:t>
+      </w:r>
+      <w:r>
+        <w:rPr>
+          <w:rFonts w:ascii="Times New Roman" w:eastAsiaTheme="minorEastAsia" w:hAnsi="Times New Roman" w:cs="Times New Roman"/>
+          <w:sz w:val="24"/>
+          <w:szCs w:val="24"/>
+          <w:lang w:val="en-US"/>
+        </w:rPr>
+        <w:t xml:space="preserve">project as well as more technical skills such as </w:t>
+      </w:r>
+      <w:r>
+        <w:rPr>
+          <w:rFonts w:ascii="Times New Roman" w:eastAsiaTheme="minorEastAsia" w:hAnsi="Times New Roman" w:cs="Times New Roman"/>
+          <w:sz w:val="24"/>
+          <w:szCs w:val="24"/>
+          <w:lang w:val="en-US"/>
+        </w:rPr>
+        <w:t>how to write unit tests, using Linux, Git, debugging tools, and of course, how to work in an agile development team</w:t>
+      </w:r>
+      <w:r>
+        <w:rPr>
+          <w:rFonts w:ascii="Times New Roman" w:eastAsiaTheme="minorEastAsia" w:hAnsi="Times New Roman" w:cs="Times New Roman"/>
+          <w:sz w:val="24"/>
+          <w:szCs w:val="24"/>
+          <w:lang w:val="en-US"/>
+        </w:rPr>
+        <w:t xml:space="preserve">. </w:t>
       </w:r>
     </w:p>
     <w:p>
@@ -2265,7 +3838,7 @@
           <w:color w:val="auto"/>
         </w:rPr>
       </w:pPr>
-      <w:bookmarkStart w:id="12" w:name="_Toc260492829"/>
+      <w:bookmarkStart w:id="12" w:name="_Toc260506164"/>
       <w:r>
         <w:rPr>
           <w:rFonts w:ascii="Times New Roman" w:hAnsi="Times New Roman" w:cs="Times New Roman"/>
@@ -2368,7 +3941,7 @@
           <w:color w:val="auto"/>
         </w:rPr>
       </w:pPr>
-      <w:bookmarkStart w:id="13" w:name="_Toc260492830"/>
+      <w:bookmarkStart w:id="13" w:name="_Toc260506165"/>
       <w:r>
         <w:rPr>
           <w:rFonts w:ascii="Times New Roman" w:hAnsi="Times New Roman" w:cs="Times New Roman"/>
@@ -2568,27 +4141,7 @@
           <w:szCs w:val="24"/>
           <w:lang w:val="en-US"/>
         </w:rPr>
-        <w:t xml:space="preserve">I would like to sincerely thank all employees of MediaVantage for granting me the opportunity to be a part of their group and to learn from their expertise. I gained valuable hands-on experience with the development of the </w:t>
-      </w:r>
-      <w:proofErr w:type="spellStart"/>
-      <w:r>
-        <w:rPr>
-          <w:rFonts w:ascii="Times New Roman" w:eastAsiaTheme="minorEastAsia" w:hAnsi="Times New Roman" w:cs="Times New Roman"/>
-          <w:sz w:val="24"/>
-          <w:szCs w:val="24"/>
-          <w:lang w:val="en-US"/>
-        </w:rPr>
-        <w:t>CloudCity</w:t>
-      </w:r>
-      <w:proofErr w:type="spellEnd"/>
-      <w:r>
-        <w:rPr>
-          <w:rFonts w:ascii="Times New Roman" w:eastAsiaTheme="minorEastAsia" w:hAnsi="Times New Roman" w:cs="Times New Roman"/>
-          <w:sz w:val="24"/>
-          <w:szCs w:val="24"/>
-          <w:lang w:val="en-US"/>
-        </w:rPr>
-        <w:t xml:space="preserve"> release of MediaVantage as well as I greatly expanded my knowledge about good general software development practices. Most importantly, I gained interpersonal and team skills by working with a brilliant and collaborative team who took the time to train my CO-OP and me peers. I valued my time at MediaVantage and hope to be able to carry on all that I have learned into my future projects.</w:t>
+        <w:t>I would like to sincerely thank all employees of MediaVantage for granting me the opportunity to be a part of their group and to learn from their expertise. I gained valuable hands-on experience with the development of the CloudCity release of MediaVantage as well as I greatly expanded my knowledge about good general software development practices. Most importantly, I gained interpersonal and team skills by working with a brilliant and collaborative team who took the time to train my CO-OP and me peers. I valued my time at MediaVantage and hope to be able to carry on all that I have learned into my future projects.</w:t>
       </w:r>
     </w:p>
     <w:p>
@@ -2683,7 +4236,7 @@
           <w:color w:val="auto"/>
         </w:rPr>
       </w:pPr>
-      <w:bookmarkStart w:id="14" w:name="_Toc260492831"/>
+      <w:bookmarkStart w:id="14" w:name="_Toc260506166"/>
       <w:r>
         <w:rPr>
           <w:rFonts w:ascii="Times New Roman" w:hAnsi="Times New Roman" w:cs="Times New Roman"/>
@@ -2826,27 +4379,46 @@
           <w:szCs w:val="24"/>
           <w:lang w:val="en-US"/>
         </w:rPr>
-        <w:t xml:space="preserve">[2] “Telecommunications Act of 1996”, </w:t>
-      </w:r>
-      <w:r>
-        <w:rPr>
-          <w:rFonts w:ascii="Times New Roman" w:eastAsiaTheme="minorEastAsia" w:hAnsi="Times New Roman" w:cs="Times New Roman"/>
-          <w:i/>
+        <w:t xml:space="preserve">[2] </w:t>
+      </w:r>
+      <w:r>
+        <w:rPr>
+          <w:rFonts w:ascii="Times New Roman" w:eastAsiaTheme="minorEastAsia" w:hAnsi="Times New Roman" w:cs="Times New Roman"/>
+          <w:bCs/>
+          <w:sz w:val="24"/>
+          <w:szCs w:val="24"/>
+          <w:lang w:val="en-US"/>
+        </w:rPr>
+        <w:t>Manifesto for Agile Software Development</w:t>
+      </w:r>
+      <w:r>
+        <w:rPr>
+          <w:rFonts w:ascii="Times New Roman" w:eastAsiaTheme="minorEastAsia" w:hAnsi="Times New Roman" w:cs="Times New Roman"/>
+          <w:sz w:val="24"/>
+          <w:szCs w:val="24"/>
+          <w:lang w:val="en-US"/>
+        </w:rPr>
+        <w:t xml:space="preserve">, </w:t>
+      </w:r>
+      <w:r>
+        <w:rPr>
+          <w:rFonts w:ascii="Times New Roman" w:eastAsiaTheme="minorEastAsia" w:hAnsi="Times New Roman" w:cs="Times New Roman"/>
           <w:iCs/>
           <w:sz w:val="24"/>
           <w:szCs w:val="24"/>
           <w:lang w:val="en-US"/>
         </w:rPr>
-        <w:t>fcc.gov</w:t>
-      </w:r>
-      <w:r>
-        <w:rPr>
-          <w:rFonts w:ascii="Times New Roman" w:eastAsiaTheme="minorEastAsia" w:hAnsi="Times New Roman" w:cs="Times New Roman"/>
-          <w:sz w:val="24"/>
-          <w:szCs w:val="24"/>
-          <w:lang w:val="en-US"/>
-        </w:rPr>
-        <w:t>, http://transition.fcc.gov/telecom.html, visited August 20, 2013</w:t>
+        <w:t>http://agilemanifesto.org/</w:t>
+      </w:r>
+      <w:r>
+        <w:rPr>
+          <w:rFonts w:ascii="Times New Roman" w:eastAsiaTheme="minorEastAsia" w:hAnsi="Times New Roman" w:cs="Times New Roman"/>
+          <w:iCs/>
+          <w:sz w:val="24"/>
+          <w:szCs w:val="24"/>
+          <w:lang w:val="en-US"/>
+        </w:rPr>
+        <w:t>, visited April 30, 2014</w:t>
       </w:r>
     </w:p>
     <w:p>
@@ -2893,21 +4465,8 @@
           <w:szCs w:val="24"/>
           <w:lang w:val="en-US"/>
         </w:rPr>
-        <w:t xml:space="preserve">Pearson Education, </w:t>
-      </w:r>
-      <w:proofErr w:type="spellStart"/>
-      <w:r>
-        <w:rPr>
-          <w:rFonts w:ascii="Times New Roman" w:eastAsiaTheme="minorEastAsia" w:hAnsi="Times New Roman" w:cs="Times New Roman"/>
-          <w:i/>
-          <w:iCs/>
-          <w:sz w:val="24"/>
-          <w:szCs w:val="24"/>
-          <w:lang w:val="en-US"/>
-        </w:rPr>
-        <w:t>Inc</w:t>
-      </w:r>
-      <w:proofErr w:type="spellEnd"/>
+        <w:t>Pearson Education, Inc</w:t>
+      </w:r>
       <w:r>
         <w:rPr>
           <w:rFonts w:ascii="Times New Roman" w:eastAsiaTheme="minorEastAsia" w:hAnsi="Times New Roman" w:cs="Times New Roman"/>
@@ -2953,27 +4512,7 @@
           <w:szCs w:val="24"/>
           <w:lang w:val="en-US"/>
         </w:rPr>
-        <w:t xml:space="preserve">[4] Steven </w:t>
-      </w:r>
-      <w:proofErr w:type="spellStart"/>
-      <w:r>
-        <w:rPr>
-          <w:rFonts w:ascii="Times New Roman" w:eastAsiaTheme="minorEastAsia" w:hAnsi="Times New Roman" w:cs="Times New Roman"/>
-          <w:sz w:val="24"/>
-          <w:szCs w:val="24"/>
-          <w:lang w:val="en-US"/>
-        </w:rPr>
-        <w:t>Lockey</w:t>
-      </w:r>
-      <w:proofErr w:type="spellEnd"/>
-      <w:r>
-        <w:rPr>
-          <w:rFonts w:ascii="Times New Roman" w:eastAsiaTheme="minorEastAsia" w:hAnsi="Times New Roman" w:cs="Times New Roman"/>
-          <w:sz w:val="24"/>
-          <w:szCs w:val="24"/>
-          <w:lang w:val="en-US"/>
-        </w:rPr>
-        <w:t>, MediaVantage Senior Software Developer</w:t>
+        <w:t>[4] Steven Lockey, MediaVantage Senior Software Developer</w:t>
       </w:r>
     </w:p>
     <w:p>
@@ -3009,27 +4548,7 @@
           <w:szCs w:val="24"/>
           <w:lang w:val="en-US"/>
         </w:rPr>
-        <w:t xml:space="preserve">[5] Mark </w:t>
-      </w:r>
-      <w:proofErr w:type="spellStart"/>
-      <w:r>
-        <w:rPr>
-          <w:rFonts w:ascii="Times New Roman" w:eastAsiaTheme="minorEastAsia" w:hAnsi="Times New Roman" w:cs="Times New Roman"/>
-          <w:sz w:val="24"/>
-          <w:szCs w:val="24"/>
-          <w:lang w:val="en-US"/>
-        </w:rPr>
-        <w:t>Bason</w:t>
-      </w:r>
-      <w:proofErr w:type="spellEnd"/>
-      <w:r>
-        <w:rPr>
-          <w:rFonts w:ascii="Times New Roman" w:eastAsiaTheme="minorEastAsia" w:hAnsi="Times New Roman" w:cs="Times New Roman"/>
-          <w:sz w:val="24"/>
-          <w:szCs w:val="24"/>
-          <w:lang w:val="en-US"/>
-        </w:rPr>
-        <w:t xml:space="preserve">, MediaVantage </w:t>
+        <w:t xml:space="preserve">[5] Mark Bason, MediaVantage </w:t>
       </w:r>
       <w:r>
         <w:rPr>
@@ -3117,31 +4636,20 @@
         <w:autoSpaceDE w:val="0"/>
         <w:autoSpaceDN w:val="0"/>
         <w:adjustRightInd w:val="0"/>
-        <w:spacing w:after="0" w:line="360" w:lineRule="auto"/>
-        <w:rPr>
-          <w:rFonts w:ascii="Times New Roman" w:eastAsiaTheme="minorEastAsia" w:hAnsi="Times New Roman" w:cs="Times New Roman"/>
-          <w:lang w:val="en-US"/>
-        </w:rPr>
-      </w:pPr>
-      <w:r>
-        <w:rPr>
-          <w:rFonts w:ascii="Times New Roman" w:eastAsiaTheme="minorEastAsia" w:hAnsi="Times New Roman" w:cs="Times New Roman"/>
-          <w:sz w:val="24"/>
-          <w:szCs w:val="24"/>
-          <w:lang w:val="en-US"/>
-        </w:rPr>
-        <w:t xml:space="preserve">[7] NI-Director Operations Console Guide, Release 8.3, </w:t>
-      </w:r>
-      <w:r>
-        <w:rPr>
-          <w:rFonts w:ascii="Times New Roman" w:eastAsiaTheme="minorEastAsia" w:hAnsi="Times New Roman" w:cs="Times New Roman"/>
-          <w:i/>
-          <w:iCs/>
-          <w:sz w:val="24"/>
-          <w:szCs w:val="24"/>
-          <w:lang w:val="en-US"/>
-        </w:rPr>
-        <w:t>NI-DirectorOperationsConsoleGuide8.3July29.pdf</w:t>
+        <w:spacing w:line="360" w:lineRule="auto"/>
+        <w:rPr>
+          <w:rFonts w:ascii="Times New Roman" w:eastAsiaTheme="minorEastAsia" w:hAnsi="Times New Roman" w:cs="Times New Roman"/>
+          <w:lang w:val="en-US"/>
+        </w:rPr>
+      </w:pPr>
+      <w:r>
+        <w:rPr>
+          <w:rFonts w:ascii="Times New Roman" w:eastAsiaTheme="minorEastAsia" w:hAnsi="Times New Roman" w:cs="Times New Roman"/>
+          <w:sz w:val="24"/>
+          <w:szCs w:val="24"/>
+          <w:lang w:val="en-US"/>
+        </w:rPr>
+        <w:t xml:space="preserve">[7] </w:t>
       </w:r>
     </w:p>
     <w:p>
@@ -3151,73 +4659,19 @@
         <w:autoSpaceDN w:val="0"/>
         <w:adjustRightInd w:val="0"/>
         <w:spacing w:after="0" w:line="360" w:lineRule="auto"/>
-        <w:ind w:left="720"/>
-        <w:rPr>
-          <w:rFonts w:ascii="Times New Roman" w:eastAsiaTheme="minorEastAsia" w:hAnsi="Times New Roman" w:cs="Times New Roman"/>
-          <w:lang w:val="en-US"/>
-        </w:rPr>
-      </w:pPr>
-    </w:p>
-    <w:p>
-      <w:pPr>
-        <w:widowControl w:val="0"/>
-        <w:autoSpaceDE w:val="0"/>
-        <w:autoSpaceDN w:val="0"/>
-        <w:adjustRightInd w:val="0"/>
-        <w:spacing w:after="0" w:line="360" w:lineRule="auto"/>
-        <w:rPr>
-          <w:rFonts w:ascii="Times New Roman" w:eastAsiaTheme="minorEastAsia" w:hAnsi="Times New Roman" w:cs="Times New Roman"/>
-          <w:lang w:val="en-US"/>
-        </w:rPr>
-      </w:pPr>
-      <w:r>
-        <w:rPr>
-          <w:rFonts w:ascii="Times New Roman" w:eastAsiaTheme="minorEastAsia" w:hAnsi="Times New Roman" w:cs="Times New Roman"/>
-          <w:sz w:val="24"/>
-          <w:szCs w:val="24"/>
-          <w:lang w:val="en-US"/>
-        </w:rPr>
-        <w:t xml:space="preserve">[8] “A Network Element Management Solution”, </w:t>
-      </w:r>
-      <w:proofErr w:type="spellStart"/>
-      <w:r>
-        <w:rPr>
-          <w:rFonts w:ascii="Times New Roman" w:eastAsiaTheme="minorEastAsia" w:hAnsi="Times New Roman" w:cs="Times New Roman"/>
-          <w:sz w:val="24"/>
-          <w:szCs w:val="24"/>
-          <w:lang w:val="en-US"/>
-        </w:rPr>
-        <w:t>Yvan</w:t>
-      </w:r>
-      <w:proofErr w:type="spellEnd"/>
-      <w:r>
-        <w:rPr>
-          <w:rFonts w:ascii="Times New Roman" w:eastAsiaTheme="minorEastAsia" w:hAnsi="Times New Roman" w:cs="Times New Roman"/>
-          <w:sz w:val="24"/>
-          <w:szCs w:val="24"/>
-          <w:lang w:val="en-US"/>
-        </w:rPr>
-        <w:t xml:space="preserve"> </w:t>
-      </w:r>
-      <w:proofErr w:type="spellStart"/>
-      <w:r>
-        <w:rPr>
-          <w:rFonts w:ascii="Times New Roman" w:eastAsiaTheme="minorEastAsia" w:hAnsi="Times New Roman" w:cs="Times New Roman"/>
-          <w:sz w:val="24"/>
-          <w:szCs w:val="24"/>
-          <w:lang w:val="en-US"/>
-        </w:rPr>
-        <w:t>Gosselin</w:t>
-      </w:r>
-      <w:proofErr w:type="spellEnd"/>
-      <w:r>
-        <w:rPr>
-          <w:rFonts w:ascii="Times New Roman" w:eastAsiaTheme="minorEastAsia" w:hAnsi="Times New Roman" w:cs="Times New Roman"/>
-          <w:sz w:val="24"/>
-          <w:szCs w:val="24"/>
-          <w:lang w:val="en-US"/>
-        </w:rPr>
-        <w:t xml:space="preserve">, </w:t>
+        <w:rPr>
+          <w:rFonts w:ascii="Times New Roman" w:eastAsiaTheme="minorEastAsia" w:hAnsi="Times New Roman" w:cs="Times New Roman"/>
+          <w:lang w:val="en-US"/>
+        </w:rPr>
+      </w:pPr>
+      <w:r>
+        <w:rPr>
+          <w:rFonts w:ascii="Times New Roman" w:eastAsiaTheme="minorEastAsia" w:hAnsi="Times New Roman" w:cs="Times New Roman"/>
+          <w:sz w:val="24"/>
+          <w:szCs w:val="24"/>
+          <w:lang w:val="en-US"/>
+        </w:rPr>
+        <w:t xml:space="preserve">[8] “A Network Element Management Solution”, Yvan Gosselin, </w:t>
       </w:r>
       <w:r>
         <w:rPr>
@@ -3295,47 +4749,7 @@
           <w:szCs w:val="24"/>
           <w:lang w:val="en-US"/>
         </w:rPr>
-        <w:t xml:space="preserve">[9] “Object-Oriented Software Engineering – Practical software development using UML and Java”, Timothy C. </w:t>
-      </w:r>
-      <w:proofErr w:type="spellStart"/>
-      <w:r>
-        <w:rPr>
-          <w:rFonts w:ascii="Times New Roman" w:eastAsiaTheme="minorEastAsia" w:hAnsi="Times New Roman" w:cs="Times New Roman"/>
-          <w:sz w:val="24"/>
-          <w:szCs w:val="24"/>
-          <w:lang w:val="en-US"/>
-        </w:rPr>
-        <w:t>Lethbridge</w:t>
-      </w:r>
-      <w:proofErr w:type="spellEnd"/>
-      <w:r>
-        <w:rPr>
-          <w:rFonts w:ascii="Times New Roman" w:eastAsiaTheme="minorEastAsia" w:hAnsi="Times New Roman" w:cs="Times New Roman"/>
-          <w:sz w:val="24"/>
-          <w:szCs w:val="24"/>
-          <w:lang w:val="en-US"/>
-        </w:rPr>
-        <w:t xml:space="preserve"> and Robert </w:t>
-      </w:r>
-      <w:proofErr w:type="spellStart"/>
-      <w:r>
-        <w:rPr>
-          <w:rFonts w:ascii="Times New Roman" w:eastAsiaTheme="minorEastAsia" w:hAnsi="Times New Roman" w:cs="Times New Roman"/>
-          <w:sz w:val="24"/>
-          <w:szCs w:val="24"/>
-          <w:lang w:val="en-US"/>
-        </w:rPr>
-        <w:t>Laganière</w:t>
-      </w:r>
-      <w:proofErr w:type="spellEnd"/>
-      <w:r>
-        <w:rPr>
-          <w:rFonts w:ascii="Times New Roman" w:eastAsiaTheme="minorEastAsia" w:hAnsi="Times New Roman" w:cs="Times New Roman"/>
-          <w:sz w:val="24"/>
-          <w:szCs w:val="24"/>
-          <w:lang w:val="en-US"/>
-        </w:rPr>
-        <w:t xml:space="preserve">, </w:t>
+        <w:t xml:space="preserve">[9] “Object-Oriented Software Engineering – Practical software development using UML and Java”, Timothy C. Lethbridge and Robert Laganière, </w:t>
       </w:r>
       <w:r>
         <w:rPr>
@@ -3401,33 +4815,43 @@
         <w:rPr>
           <w:rFonts w:ascii="Times New Roman" w:hAnsi="Times New Roman" w:cs="Times New Roman"/>
           <w:color w:val="auto"/>
-        </w:rPr>
-      </w:pPr>
-      <w:bookmarkStart w:id="15" w:name="_Toc260492832"/>
+          <w:lang w:val="en-US"/>
+        </w:rPr>
+      </w:pPr>
+      <w:bookmarkStart w:id="15" w:name="_Toc260506167"/>
       <w:r>
         <w:rPr>
           <w:rFonts w:ascii="Times New Roman" w:hAnsi="Times New Roman" w:cs="Times New Roman"/>
           <w:color w:val="auto"/>
-        </w:rPr>
-        <w:t>Appendices</w:t>
+          <w:lang w:val="en-US"/>
+        </w:rPr>
+        <w:t>S</w:t>
+      </w:r>
+      <w:r>
+        <w:rPr>
+          <w:rFonts w:ascii="Times New Roman" w:hAnsi="Times New Roman" w:cs="Times New Roman"/>
+          <w:color w:val="auto"/>
+          <w:lang w:val="en-US"/>
+        </w:rPr>
+        <w:t>upervisor’s</w:t>
+      </w:r>
+      <w:r>
+        <w:rPr>
+          <w:rFonts w:ascii="Times New Roman" w:hAnsi="Times New Roman" w:cs="Times New Roman"/>
+          <w:color w:val="auto"/>
+          <w:lang w:val="en-US"/>
+        </w:rPr>
+        <w:t xml:space="preserve"> A</w:t>
+      </w:r>
+      <w:r>
+        <w:rPr>
+          <w:rFonts w:ascii="Times New Roman" w:hAnsi="Times New Roman" w:cs="Times New Roman"/>
+          <w:color w:val="auto"/>
+          <w:lang w:val="en-US"/>
+        </w:rPr>
+        <w:t>pproval</w:t>
       </w:r>
       <w:bookmarkEnd w:id="15"/>
-    </w:p>
-    <w:p>
-      <w:pPr>
-        <w:spacing w:after="0" w:line="240" w:lineRule="auto"/>
-        <w:rPr>
-          <w:rFonts w:ascii="Times New Roman" w:hAnsi="Times New Roman" w:cs="Times New Roman"/>
-        </w:rPr>
-      </w:pPr>
-    </w:p>
-    <w:p>
-      <w:pPr>
-        <w:spacing w:after="0" w:line="240" w:lineRule="auto"/>
-        <w:rPr>
-          <w:rFonts w:ascii="Times New Roman" w:hAnsi="Times New Roman" w:cs="Times New Roman"/>
-        </w:rPr>
-      </w:pPr>
     </w:p>
     <w:p>
       <w:pPr>
@@ -3444,70 +4868,6 @@
     </w:p>
     <w:p>
       <w:pPr>
-        <w:spacing w:after="0" w:line="240" w:lineRule="auto"/>
-        <w:rPr>
-          <w:rFonts w:ascii="Times New Roman" w:eastAsiaTheme="majorEastAsia" w:hAnsi="Times New Roman" w:cs="Times New Roman"/>
-          <w:b/>
-          <w:bCs/>
-          <w:sz w:val="32"/>
-          <w:szCs w:val="32"/>
-          <w:lang w:val="en-US"/>
-        </w:rPr>
-      </w:pPr>
-      <w:r>
-        <w:rPr>
-          <w:rFonts w:ascii="Times New Roman" w:hAnsi="Times New Roman" w:cs="Times New Roman"/>
-          <w:lang w:val="en-US"/>
-        </w:rPr>
-        <w:br w:type="page"/>
-      </w:r>
-    </w:p>
-    <w:p>
-      <w:pPr>
-        <w:pStyle w:val="Heading1"/>
-        <w:rPr>
-          <w:rFonts w:ascii="Times New Roman" w:hAnsi="Times New Roman" w:cs="Times New Roman"/>
-          <w:color w:val="auto"/>
-          <w:lang w:val="en-US"/>
-        </w:rPr>
-      </w:pPr>
-      <w:bookmarkStart w:id="16" w:name="_Toc260492833"/>
-      <w:r>
-        <w:rPr>
-          <w:rFonts w:ascii="Times New Roman" w:hAnsi="Times New Roman" w:cs="Times New Roman"/>
-          <w:color w:val="auto"/>
-          <w:lang w:val="en-US"/>
-        </w:rPr>
-        <w:t>S</w:t>
-      </w:r>
-      <w:r>
-        <w:rPr>
-          <w:rFonts w:ascii="Times New Roman" w:hAnsi="Times New Roman" w:cs="Times New Roman"/>
-          <w:color w:val="auto"/>
-          <w:lang w:val="en-US"/>
-        </w:rPr>
-        <w:t>upervisor’s</w:t>
-      </w:r>
-      <w:r>
-        <w:rPr>
-          <w:rFonts w:ascii="Times New Roman" w:hAnsi="Times New Roman" w:cs="Times New Roman"/>
-          <w:color w:val="auto"/>
-          <w:lang w:val="en-US"/>
-        </w:rPr>
-        <w:t xml:space="preserve"> A</w:t>
-      </w:r>
-      <w:r>
-        <w:rPr>
-          <w:rFonts w:ascii="Times New Roman" w:hAnsi="Times New Roman" w:cs="Times New Roman"/>
-          <w:color w:val="auto"/>
-          <w:lang w:val="en-US"/>
-        </w:rPr>
-        <w:t>pproval</w:t>
-      </w:r>
-      <w:bookmarkEnd w:id="16"/>
-    </w:p>
-    <w:p>
-      <w:pPr>
         <w:widowControl w:val="0"/>
         <w:autoSpaceDE w:val="0"/>
         <w:autoSpaceDN w:val="0"/>
@@ -3531,19 +4891,6 @@
           <w:lang w:val="en-US"/>
         </w:rPr>
       </w:pPr>
-    </w:p>
-    <w:p>
-      <w:pPr>
-        <w:widowControl w:val="0"/>
-        <w:autoSpaceDE w:val="0"/>
-        <w:autoSpaceDN w:val="0"/>
-        <w:adjustRightInd w:val="0"/>
-        <w:spacing w:after="0" w:line="360" w:lineRule="auto"/>
-        <w:rPr>
-          <w:rFonts w:ascii="Times New Roman" w:eastAsiaTheme="minorEastAsia" w:hAnsi="Times New Roman" w:cs="Times New Roman"/>
-          <w:lang w:val="en-US"/>
-        </w:rPr>
-      </w:pPr>
       <w:r>
         <w:rPr>
           <w:rFonts w:ascii="Times New Roman" w:eastAsiaTheme="minorEastAsia" w:hAnsi="Times New Roman" w:cs="Times New Roman"/>
@@ -3571,27 +4918,7 @@
           <w:szCs w:val="24"/>
           <w:lang w:val="en-US"/>
         </w:rPr>
-        <w:t xml:space="preserve">, I, __________________________, certify that, to the best of my knowledge, this report is entirely the student’s work and is free of confidential information to the extent that </w:t>
-      </w:r>
-      <w:proofErr w:type="gramStart"/>
-      <w:r>
-        <w:rPr>
-          <w:rFonts w:ascii="Times New Roman" w:eastAsiaTheme="minorEastAsia" w:hAnsi="Times New Roman" w:cs="Times New Roman"/>
-          <w:sz w:val="24"/>
-          <w:szCs w:val="24"/>
-          <w:lang w:val="en-US"/>
-        </w:rPr>
-        <w:t>it can be read by university faculty members</w:t>
-      </w:r>
-      <w:proofErr w:type="gramEnd"/>
-      <w:r>
-        <w:rPr>
-          <w:rFonts w:ascii="Times New Roman" w:eastAsiaTheme="minorEastAsia" w:hAnsi="Times New Roman" w:cs="Times New Roman"/>
-          <w:sz w:val="24"/>
-          <w:szCs w:val="24"/>
-          <w:lang w:val="en-US"/>
-        </w:rPr>
-        <w:t>.</w:t>
+        <w:t>, I, __________________________, certify that, to the best of my knowledge, this report is entirely the student’s work and is free of confidential information to the extent that it can be read by university faculty members.</w:t>
       </w:r>
     </w:p>
     <w:p>
@@ -3827,9 +5154,6 @@
           </w:rPr>
           <w:alias w:val="Title"/>
           <w:id w:val="177129825"/>
-          <w:placeholder>
-            <w:docPart w:val="FD874DCCB0938A4BA93E26DDC338E206"/>
-          </w:placeholder>
           <w:showingPlcHdr/>
           <w:dataBinding w:prefixMappings="xmlns:ns0='http://schemas.openxmlformats.org/package/2006/metadata/core-properties' xmlns:ns1='http://purl.org/dc/elements/1.1/'" w:xpath="/ns0:coreProperties[1]/ns1:title[1]" w:storeItemID="{6C3C8BC8-F283-45AE-878A-BAB7291924A1}"/>
           <w:text/>
@@ -3928,7 +5252,7 @@
         <w:rFonts w:asciiTheme="majorHAnsi" w:eastAsiaTheme="majorEastAsia" w:hAnsiTheme="majorHAnsi" w:cstheme="majorBidi"/>
         <w:noProof/>
       </w:rPr>
-      <w:t>2</w:t>
+      <w:t>4</w:t>
     </w:r>
     <w:r>
       <w:rPr>
@@ -4936,6 +6260,17 @@
       <w:szCs w:val="24"/>
     </w:rPr>
   </w:style>
+  <w:style w:type="character" w:styleId="Hyperlink">
+    <w:name w:val="Hyperlink"/>
+    <w:basedOn w:val="DefaultParagraphFont"/>
+    <w:uiPriority w:val="99"/>
+    <w:unhideWhenUsed/>
+    <w:rsid w:val="00243115"/>
+    <w:rPr>
+      <w:color w:val="0000FF" w:themeColor="hyperlink"/>
+      <w:u w:val="single"/>
+    </w:rPr>
+  </w:style>
 </w:styles>
 </file>
 
@@ -5621,556 +6956,18 @@
       <w:szCs w:val="24"/>
     </w:rPr>
   </w:style>
-</w:styles>
-</file>
-
-<file path=word/glossary/document.xml><?xml version="1.0" encoding="utf-8"?>
-<w:glossaryDocument xmlns:wpc="http://schemas.microsoft.com/office/word/2010/wordprocessingCanvas" xmlns:mo="http://schemas.microsoft.com/office/mac/office/2008/main" xmlns:mc="http://schemas.openxmlformats.org/markup-compatibility/2006" xmlns:mv="urn:schemas-microsoft-com:mac:vml" xmlns:o="urn:schemas-microsoft-com:office:office" xmlns:r="http://schemas.openxmlformats.org/officeDocument/2006/relationships" xmlns:m="http://schemas.openxmlformats.org/officeDocument/2006/math" xmlns:v="urn:schemas-microsoft-com:vml" xmlns:wp14="http://schemas.microsoft.com/office/word/2010/wordprocessingDrawing" xmlns:wp="http://schemas.openxmlformats.org/drawingml/2006/wordprocessingDrawing" xmlns:w10="urn:schemas-microsoft-com:office:word" xmlns:w="http://schemas.openxmlformats.org/wordprocessingml/2006/main" xmlns:w14="http://schemas.microsoft.com/office/word/2010/wordml" xmlns:wpg="http://schemas.microsoft.com/office/word/2010/wordprocessingGroup" xmlns:wpi="http://schemas.microsoft.com/office/word/2010/wordprocessingInk" xmlns:wne="http://schemas.microsoft.com/office/word/2006/wordml" xmlns:wps="http://schemas.microsoft.com/office/word/2010/wordprocessingShape" mc:Ignorable="w14 wp14"/>
-</file>
-
-<file path=word/glossary/fontTable.xml><?xml version="1.0" encoding="utf-8"?>
-<w:fonts xmlns:mc="http://schemas.openxmlformats.org/markup-compatibility/2006" xmlns:r="http://schemas.openxmlformats.org/officeDocument/2006/relationships" xmlns:w="http://schemas.openxmlformats.org/wordprocessingml/2006/main" xmlns:w14="http://schemas.microsoft.com/office/word/2010/wordml" mc:Ignorable="w14">
-  <w:font w:name="Times New Roman">
-    <w:panose1 w:val="02020603050405020304"/>
-    <w:charset w:val="00"/>
-    <w:family w:val="auto"/>
-    <w:pitch w:val="variable"/>
-    <w:sig w:usb0="E0002AEF" w:usb1="C0007841" w:usb2="00000009" w:usb3="00000000" w:csb0="000001FF" w:csb1="00000000"/>
-  </w:font>
-  <w:font w:name="Cambria">
-    <w:panose1 w:val="02040503050406030204"/>
-    <w:charset w:val="00"/>
-    <w:family w:val="auto"/>
-    <w:pitch w:val="variable"/>
-    <w:sig w:usb0="E00002FF" w:usb1="400004FF" w:usb2="00000000" w:usb3="00000000" w:csb0="0000019F" w:csb1="00000000"/>
-  </w:font>
-  <w:font w:name="ＭＳ 明朝">
-    <w:charset w:val="4E"/>
-    <w:family w:val="auto"/>
-    <w:pitch w:val="variable"/>
-    <w:sig w:usb0="E00002FF" w:usb1="6AC7FDFB" w:usb2="00000012" w:usb3="00000000" w:csb0="0002009F" w:csb1="00000000"/>
-  </w:font>
-  <w:font w:name="Calibri">
-    <w:panose1 w:val="020F0502020204030204"/>
-    <w:charset w:val="00"/>
-    <w:family w:val="auto"/>
-    <w:pitch w:val="variable"/>
-    <w:sig w:usb0="E10002FF" w:usb1="4000ACFF" w:usb2="00000009" w:usb3="00000000" w:csb0="0000019F" w:csb1="00000000"/>
-  </w:font>
-  <w:font w:name="ＭＳ ゴシック">
-    <w:charset w:val="4E"/>
-    <w:family w:val="auto"/>
-    <w:pitch w:val="variable"/>
-    <w:sig w:usb0="E00002FF" w:usb1="6AC7FDFB" w:usb2="00000012" w:usb3="00000000" w:csb0="0002009F" w:csb1="00000000"/>
-  </w:font>
-  <w:font w:name="Lucida Grande">
-    <w:panose1 w:val="020B0600040502020204"/>
-    <w:charset w:val="00"/>
-    <w:family w:val="auto"/>
-    <w:pitch w:val="variable"/>
-    <w:sig w:usb0="E1000AEF" w:usb1="5000A1FF" w:usb2="00000000" w:usb3="00000000" w:csb0="000001BF" w:csb1="00000000"/>
-  </w:font>
-  <w:font w:name="PMingLiU">
-    <w:altName w:val="新細明體"/>
-    <w:charset w:val="88"/>
-    <w:family w:val="roman"/>
-    <w:pitch w:val="variable"/>
-    <w:sig w:usb0="A00002FF" w:usb1="28CFFCFA" w:usb2="00000016" w:usb3="00000000" w:csb0="00100001" w:csb1="00000000"/>
-  </w:font>
-  <w:font w:name="Arial">
-    <w:panose1 w:val="020B0604020202020204"/>
-    <w:charset w:val="00"/>
-    <w:family w:val="auto"/>
-    <w:pitch w:val="variable"/>
-    <w:sig w:usb0="E0002AFF" w:usb1="C0007843" w:usb2="00000009" w:usb3="00000000" w:csb0="000001FF" w:csb1="00000000"/>
-  </w:font>
-</w:fonts>
-</file>
-
-<file path=word/glossary/settings.xml><?xml version="1.0" encoding="utf-8"?>
-<w:settings xmlns:mc="http://schemas.openxmlformats.org/markup-compatibility/2006" xmlns:o="urn:schemas-microsoft-com:office:office" xmlns:r="http://schemas.openxmlformats.org/officeDocument/2006/relationships" xmlns:m="http://schemas.openxmlformats.org/officeDocument/2006/math" xmlns:v="urn:schemas-microsoft-com:vml" xmlns:w10="urn:schemas-microsoft-com:office:word" xmlns:w="http://schemas.openxmlformats.org/wordprocessingml/2006/main" xmlns:w14="http://schemas.microsoft.com/office/word/2010/wordml" xmlns:sl="http://schemas.openxmlformats.org/schemaLibrary/2006/main" mc:Ignorable="w14">
-  <w:view w:val="normal"/>
-  <w:defaultTabStop w:val="720"/>
-  <w:characterSpacingControl w:val="doNotCompress"/>
-  <w:compat>
-    <w:useFELayout/>
-    <w:compatSetting w:name="compatibilityMode" w:uri="http://schemas.microsoft.com/office/word" w:val="14"/>
-    <w:compatSetting w:name="overrideTableStyleFontSizeAndJustification" w:uri="http://schemas.microsoft.com/office/word" w:val="1"/>
-    <w:compatSetting w:name="enableOpenTypeFeatures" w:uri="http://schemas.microsoft.com/office/word" w:val="1"/>
-    <w:compatSetting w:name="doNotFlipMirrorIndents" w:uri="http://schemas.microsoft.com/office/word" w:val="1"/>
-  </w:compat>
-  <w:rsids>
-    <w:rsidRoot w:val="00976042"/>
-    <w:rsid w:val="00033CA2"/>
-    <w:rsid w:val="00875539"/>
-    <w:rsid w:val="00912D12"/>
-    <w:rsid w:val="00976042"/>
-    <w:rsid w:val="009C01E5"/>
-    <w:rsid w:val="00C228AF"/>
-  </w:rsids>
-  <m:mathPr>
-    <m:mathFont m:val="Cambria Math"/>
-    <m:brkBin m:val="before"/>
-    <m:brkBinSub m:val="--"/>
-    <m:smallFrac m:val="0"/>
-    <m:dispDef/>
-    <m:lMargin m:val="0"/>
-    <m:rMargin m:val="0"/>
-    <m:defJc m:val="centerGroup"/>
-    <m:wrapIndent m:val="1440"/>
-    <m:intLim m:val="subSup"/>
-    <m:naryLim m:val="undOvr"/>
-  </m:mathPr>
-  <w:themeFontLang w:val="en-US" w:eastAsia="ja-JP"/>
-  <w:clrSchemeMapping w:bg1="light1" w:t1="dark1" w:bg2="light2" w:t2="dark2" w:accent1="accent1" w:accent2="accent2" w:accent3="accent3" w:accent4="accent4" w:accent5="accent5" w:accent6="accent6" w:hyperlink="hyperlink" w:followedHyperlink="followedHyperlink"/>
-  <w:doNotAutoCompressPictures/>
-  <w:decimalSymbol w:val="."/>
-  <w:listSeparator w:val=","/>
-  <w14:defaultImageDpi w14:val="300"/>
-</w:settings>
-</file>
-
-<file path=word/glossary/styles.xml><?xml version="1.0" encoding="utf-8"?>
-<w:styles xmlns:mc="http://schemas.openxmlformats.org/markup-compatibility/2006" xmlns:r="http://schemas.openxmlformats.org/officeDocument/2006/relationships" xmlns:w="http://schemas.openxmlformats.org/wordprocessingml/2006/main" xmlns:w14="http://schemas.microsoft.com/office/word/2010/wordml" mc:Ignorable="w14">
-  <w:docDefaults>
-    <w:rPrDefault>
-      <w:rPr>
-        <w:rFonts w:asciiTheme="minorHAnsi" w:eastAsiaTheme="minorEastAsia" w:hAnsiTheme="minorHAnsi" w:cstheme="minorBidi"/>
-        <w:sz w:val="24"/>
-        <w:szCs w:val="24"/>
-        <w:lang w:val="en-US" w:eastAsia="ja-JP" w:bidi="ar-SA"/>
-      </w:rPr>
-    </w:rPrDefault>
-    <w:pPrDefault/>
-  </w:docDefaults>
-  <w:latentStyles w:defLockedState="0" w:defUIPriority="99" w:defSemiHidden="1" w:defUnhideWhenUsed="1" w:defQFormat="0" w:count="276">
-    <w:lsdException w:name="Normal" w:semiHidden="0" w:uiPriority="0" w:unhideWhenUsed="0" w:qFormat="1"/>
-    <w:lsdException w:name="heading 1" w:semiHidden="0" w:uiPriority="9" w:unhideWhenUsed="0" w:qFormat="1"/>
-    <w:lsdException w:name="heading 2" w:uiPriority="9" w:qFormat="1"/>
-    <w:lsdException w:name="heading 3" w:uiPriority="9" w:qFormat="1"/>
-    <w:lsdException w:name="heading 4" w:uiPriority="9" w:qFormat="1"/>
-    <w:lsdException w:name="heading 5" w:uiPriority="9" w:qFormat="1"/>
-    <w:lsdException w:name="heading 6" w:uiPriority="9" w:qFormat="1"/>
-    <w:lsdException w:name="heading 7" w:uiPriority="9" w:qFormat="1"/>
-    <w:lsdException w:name="heading 8" w:uiPriority="9" w:qFormat="1"/>
-    <w:lsdException w:name="heading 9" w:uiPriority="9" w:qFormat="1"/>
-    <w:lsdException w:name="toc 1" w:uiPriority="39"/>
-    <w:lsdException w:name="toc 2" w:uiPriority="39"/>
-    <w:lsdException w:name="toc 3" w:uiPriority="39"/>
-    <w:lsdException w:name="toc 4" w:uiPriority="39"/>
-    <w:lsdException w:name="toc 5" w:uiPriority="39"/>
-    <w:lsdException w:name="toc 6" w:uiPriority="39"/>
-    <w:lsdException w:name="toc 7" w:uiPriority="39"/>
-    <w:lsdException w:name="toc 8" w:uiPriority="39"/>
-    <w:lsdException w:name="toc 9" w:uiPriority="39"/>
-    <w:lsdException w:name="caption" w:uiPriority="35" w:qFormat="1"/>
-    <w:lsdException w:name="Title" w:semiHidden="0" w:uiPriority="10" w:unhideWhenUsed="0" w:qFormat="1"/>
-    <w:lsdException w:name="Default Paragraph Font" w:uiPriority="1"/>
-    <w:lsdException w:name="Subtitle" w:semiHidden="0" w:uiPriority="11" w:unhideWhenUsed="0" w:qFormat="1"/>
-    <w:lsdException w:name="Strong" w:semiHidden="0" w:uiPriority="22" w:unhideWhenUsed="0" w:qFormat="1"/>
-    <w:lsdException w:name="Emphasis" w:semiHidden="0" w:uiPriority="20" w:unhideWhenUsed="0" w:qFormat="1"/>
-    <w:lsdException w:name="Table Grid" w:semiHidden="0" w:uiPriority="59" w:unhideWhenUsed="0"/>
-    <w:lsdException w:name="Placeholder Text" w:unhideWhenUsed="0"/>
-    <w:lsdException w:name="No Spacing" w:semiHidden="0" w:uiPriority="1" w:unhideWhenUsed="0" w:qFormat="1"/>
-    <w:lsdException w:name="Light Shading" w:semiHidden="0" w:uiPriority="60" w:unhideWhenUsed="0"/>
-    <w:lsdException w:name="Light List" w:semiHidden="0" w:uiPriority="61" w:unhideWhenUsed="0"/>
-    <w:lsdException w:name="Light Grid" w:semiHidden="0" w:uiPriority="62" w:unhideWhenUsed="0"/>
-    <w:lsdException w:name="Medium Shading 1" w:semiHidden="0" w:uiPriority="63" w:unhideWhenUsed="0"/>
-    <w:lsdException w:name="Medium Shading 2" w:semiHidden="0" w:uiPriority="64" w:unhideWhenUsed="0"/>
-    <w:lsdException w:name="Medium List 1" w:semiHidden="0" w:uiPriority="65" w:unhideWhenUsed="0"/>
-    <w:lsdException w:name="Medium List 2" w:semiHidden="0" w:uiPriority="66" w:unhideWhenUsed="0"/>
-    <w:lsdException w:name="Medium Grid 1" w:semiHidden="0" w:uiPriority="67" w:unhideWhenUsed="0"/>
-    <w:lsdException w:name="Medium Grid 2" w:semiHidden="0" w:uiPriority="68" w:unhideWhenUsed="0"/>
-    <w:lsdException w:name="Medium Grid 3" w:semiHidden="0" w:uiPriority="69" w:unhideWhenUsed="0"/>
-    <w:lsdException w:name="Dark List" w:semiHidden="0" w:uiPriority="70" w:unhideWhenUsed="0"/>
-    <w:lsdException w:name="Colorful Shading" w:semiHidden="0" w:uiPriority="71" w:unhideWhenUsed="0"/>
-    <w:lsdException w:name="Colorful List" w:semiHidden="0" w:uiPriority="72" w:unhideWhenUsed="0"/>
-    <w:lsdException w:name="Colorful Grid" w:semiHidden="0" w:uiPriority="73" w:unhideWhenUsed="0"/>
-    <w:lsdException w:name="Light Shading Accent 1" w:semiHidden="0" w:uiPriority="60" w:unhideWhenUsed="0"/>
-    <w:lsdException w:name="Light List Accent 1" w:semiHidden="0" w:uiPriority="61" w:unhideWhenUsed="0"/>
-    <w:lsdException w:name="Light Grid Accent 1" w:semiHidden="0" w:uiPriority="62" w:unhideWhenUsed="0"/>
-    <w:lsdException w:name="Medium Shading 1 Accent 1" w:semiHidden="0" w:uiPriority="63" w:unhideWhenUsed="0"/>
-    <w:lsdException w:name="Medium Shading 2 Accent 1" w:semiHidden="0" w:uiPriority="64" w:unhideWhenUsed="0"/>
-    <w:lsdException w:name="Medium List 1 Accent 1" w:semiHidden="0" w:uiPriority="65" w:unhideWhenUsed="0"/>
-    <w:lsdException w:name="Revision" w:unhideWhenUsed="0"/>
-    <w:lsdException w:name="List Paragraph" w:semiHidden="0" w:uiPriority="34" w:unhideWhenUsed="0" w:qFormat="1"/>
-    <w:lsdException w:name="Quote" w:semiHidden="0" w:uiPriority="29" w:unhideWhenUsed="0" w:qFormat="1"/>
-    <w:lsdException w:name="Intense Quote" w:semiHidden="0" w:uiPriority="30" w:unhideWhenUsed="0" w:qFormat="1"/>
-    <w:lsdException w:name="Medium List 2 Accent 1" w:semiHidden="0" w:uiPriority="66" w:unhideWhenUsed="0"/>
-    <w:lsdException w:name="Medium Grid 1 Accent 1" w:semiHidden="0" w:uiPriority="67" w:unhideWhenUsed="0"/>
-    <w:lsdException w:name="Medium Grid 2 Accent 1" w:semiHidden="0" w:uiPriority="68" w:unhideWhenUsed="0"/>
-    <w:lsdException w:name="Medium Grid 3 Accent 1" w:semiHidden="0" w:uiPriority="69" w:unhideWhenUsed="0"/>
-    <w:lsdException w:name="Dark List Accent 1" w:semiHidden="0" w:uiPriority="70" w:unhideWhenUsed="0"/>
-    <w:lsdException w:name="Colorful Shading Accent 1" w:semiHidden="0" w:uiPriority="71" w:unhideWhenUsed="0"/>
-    <w:lsdException w:name="Colorful List Accent 1" w:semiHidden="0" w:uiPriority="72" w:unhideWhenUsed="0"/>
-    <w:lsdException w:name="Colorful Grid Accent 1" w:semiHidden="0" w:uiPriority="73" w:unhideWhenUsed="0"/>
-    <w:lsdException w:name="Light Shading Accent 2" w:semiHidden="0" w:uiPriority="60" w:unhideWhenUsed="0"/>
-    <w:lsdException w:name="Light List Accent 2" w:semiHidden="0" w:uiPriority="61" w:unhideWhenUsed="0"/>
-    <w:lsdException w:name="Light Grid Accent 2" w:semiHidden="0" w:uiPriority="62" w:unhideWhenUsed="0"/>
-    <w:lsdException w:name="Medium Shading 1 Accent 2" w:semiHidden="0" w:uiPriority="63" w:unhideWhenUsed="0"/>
-    <w:lsdException w:name="Medium Shading 2 Accent 2" w:semiHidden="0" w:uiPriority="64" w:unhideWhenUsed="0"/>
-    <w:lsdException w:name="Medium List 1 Accent 2" w:semiHidden="0" w:uiPriority="65" w:unhideWhenUsed="0"/>
-    <w:lsdException w:name="Medium List 2 Accent 2" w:semiHidden="0" w:uiPriority="66" w:unhideWhenUsed="0"/>
-    <w:lsdException w:name="Medium Grid 1 Accent 2" w:semiHidden="0" w:uiPriority="67" w:unhideWhenUsed="0"/>
-    <w:lsdException w:name="Medium Grid 2 Accent 2" w:semiHidden="0" w:uiPriority="68" w:unhideWhenUsed="0"/>
-    <w:lsdException w:name="Medium Grid 3 Accent 2" w:semiHidden="0" w:uiPriority="69" w:unhideWhenUsed="0"/>
-    <w:lsdException w:name="Dark List Accent 2" w:semiHidden="0" w:uiPriority="70" w:unhideWhenUsed="0"/>
-    <w:lsdException w:name="Colorful Shading Accent 2" w:semiHidden="0" w:uiPriority="71" w:unhideWhenUsed="0"/>
-    <w:lsdException w:name="Colorful List Accent 2" w:semiHidden="0" w:uiPriority="72" w:unhideWhenUsed="0"/>
-    <w:lsdException w:name="Colorful Grid Accent 2" w:semiHidden="0" w:uiPriority="73" w:unhideWhenUsed="0"/>
-    <w:lsdException w:name="Light Shading Accent 3" w:semiHidden="0" w:uiPriority="60" w:unhideWhenUsed="0"/>
-    <w:lsdException w:name="Light List Accent 3" w:semiHidden="0" w:uiPriority="61" w:unhideWhenUsed="0"/>
-    <w:lsdException w:name="Light Grid Accent 3" w:semiHidden="0" w:uiPriority="62" w:unhideWhenUsed="0"/>
-    <w:lsdException w:name="Medium Shading 1 Accent 3" w:semiHidden="0" w:uiPriority="63" w:unhideWhenUsed="0"/>
-    <w:lsdException w:name="Medium Shading 2 Accent 3" w:semiHidden="0" w:uiPriority="64" w:unhideWhenUsed="0"/>
-    <w:lsdException w:name="Medium List 1 Accent 3" w:semiHidden="0" w:uiPriority="65" w:unhideWhenUsed="0"/>
-    <w:lsdException w:name="Medium List 2 Accent 3" w:semiHidden="0" w:uiPriority="66" w:unhideWhenUsed="0"/>
-    <w:lsdException w:name="Medium Grid 1 Accent 3" w:semiHidden="0" w:uiPriority="67" w:unhideWhenUsed="0"/>
-    <w:lsdException w:name="Medium Grid 2 Accent 3" w:semiHidden="0" w:uiPriority="68" w:unhideWhenUsed="0"/>
-    <w:lsdException w:name="Medium Grid 3 Accent 3" w:semiHidden="0" w:uiPriority="69" w:unhideWhenUsed="0"/>
-    <w:lsdException w:name="Dark List Accent 3" w:semiHidden="0" w:uiPriority="70" w:unhideWhenUsed="0"/>
-    <w:lsdException w:name="Colorful Shading Accent 3" w:semiHidden="0" w:uiPriority="71" w:unhideWhenUsed="0"/>
-    <w:lsdException w:name="Colorful List Accent 3" w:semiHidden="0" w:uiPriority="72" w:unhideWhenUsed="0"/>
-    <w:lsdException w:name="Colorful Grid Accent 3" w:semiHidden="0" w:uiPriority="73" w:unhideWhenUsed="0"/>
-    <w:lsdException w:name="Light Shading Accent 4" w:semiHidden="0" w:uiPriority="60" w:unhideWhenUsed="0"/>
-    <w:lsdException w:name="Light List Accent 4" w:semiHidden="0" w:uiPriority="61" w:unhideWhenUsed="0"/>
-    <w:lsdException w:name="Light Grid Accent 4" w:semiHidden="0" w:uiPriority="62" w:unhideWhenUsed="0"/>
-    <w:lsdException w:name="Medium Shading 1 Accent 4" w:semiHidden="0" w:uiPriority="63" w:unhideWhenUsed="0"/>
-    <w:lsdException w:name="Medium Shading 2 Accent 4" w:semiHidden="0" w:uiPriority="64" w:unhideWhenUsed="0"/>
-    <w:lsdException w:name="Medium List 1 Accent 4" w:semiHidden="0" w:uiPriority="65" w:unhideWhenUsed="0"/>
-    <w:lsdException w:name="Medium List 2 Accent 4" w:semiHidden="0" w:uiPriority="66" w:unhideWhenUsed="0"/>
-    <w:lsdException w:name="Medium Grid 1 Accent 4" w:semiHidden="0" w:uiPriority="67" w:unhideWhenUsed="0"/>
-    <w:lsdException w:name="Medium Grid 2 Accent 4" w:semiHidden="0" w:uiPriority="68" w:unhideWhenUsed="0"/>
-    <w:lsdException w:name="Medium Grid 3 Accent 4" w:semiHidden="0" w:uiPriority="69" w:unhideWhenUsed="0"/>
-    <w:lsdException w:name="Dark List Accent 4" w:semiHidden="0" w:uiPriority="70" w:unhideWhenUsed="0"/>
-    <w:lsdException w:name="Colorful Shading Accent 4" w:semiHidden="0" w:uiPriority="71" w:unhideWhenUsed="0"/>
-    <w:lsdException w:name="Colorful List Accent 4" w:semiHidden="0" w:uiPriority="72" w:unhideWhenUsed="0"/>
-    <w:lsdException w:name="Colorful Grid Accent 4" w:semiHidden="0" w:uiPriority="73" w:unhideWhenUsed="0"/>
-    <w:lsdException w:name="Light Shading Accent 5" w:semiHidden="0" w:uiPriority="60" w:unhideWhenUsed="0"/>
-    <w:lsdException w:name="Light List Accent 5" w:semiHidden="0" w:uiPriority="61" w:unhideWhenUsed="0"/>
-    <w:lsdException w:name="Light Grid Accent 5" w:semiHidden="0" w:uiPriority="62" w:unhideWhenUsed="0"/>
-    <w:lsdException w:name="Medium Shading 1 Accent 5" w:semiHidden="0" w:uiPriority="63" w:unhideWhenUsed="0"/>
-    <w:lsdException w:name="Medium Shading 2 Accent 5" w:semiHidden="0" w:uiPriority="64" w:unhideWhenUsed="0"/>
-    <w:lsdException w:name="Medium List 1 Accent 5" w:semiHidden="0" w:uiPriority="65" w:unhideWhenUsed="0"/>
-    <w:lsdException w:name="Medium List 2 Accent 5" w:semiHidden="0" w:uiPriority="66" w:unhideWhenUsed="0"/>
-    <w:lsdException w:name="Medium Grid 1 Accent 5" w:semiHidden="0" w:uiPriority="67" w:unhideWhenUsed="0"/>
-    <w:lsdException w:name="Medium Grid 2 Accent 5" w:semiHidden="0" w:uiPriority="68" w:unhideWhenUsed="0"/>
-    <w:lsdException w:name="Medium Grid 3 Accent 5" w:semiHidden="0" w:uiPriority="69" w:unhideWhenUsed="0"/>
-    <w:lsdException w:name="Dark List Accent 5" w:semiHidden="0" w:uiPriority="70" w:unhideWhenUsed="0"/>
-    <w:lsdException w:name="Colorful Shading Accent 5" w:semiHidden="0" w:uiPriority="71" w:unhideWhenUsed="0"/>
-    <w:lsdException w:name="Colorful List Accent 5" w:semiHidden="0" w:uiPriority="72" w:unhideWhenUsed="0"/>
-    <w:lsdException w:name="Colorful Grid Accent 5" w:semiHidden="0" w:uiPriority="73" w:unhideWhenUsed="0"/>
-    <w:lsdException w:name="Light Shading Accent 6" w:semiHidden="0" w:uiPriority="60" w:unhideWhenUsed="0"/>
-    <w:lsdException w:name="Light List Accent 6" w:semiHidden="0" w:uiPriority="61" w:unhideWhenUsed="0"/>
-    <w:lsdException w:name="Light Grid Accent 6" w:semiHidden="0" w:uiPriority="62" w:unhideWhenUsed="0"/>
-    <w:lsdException w:name="Medium Shading 1 Accent 6" w:semiHidden="0" w:uiPriority="63" w:unhideWhenUsed="0"/>
-    <w:lsdException w:name="Medium Shading 2 Accent 6" w:semiHidden="0" w:uiPriority="64" w:unhideWhenUsed="0"/>
-    <w:lsdException w:name="Medium List 1 Accent 6" w:semiHidden="0" w:uiPriority="65" w:unhideWhenUsed="0"/>
-    <w:lsdException w:name="Medium List 2 Accent 6" w:semiHidden="0" w:uiPriority="66" w:unhideWhenUsed="0"/>
-    <w:lsdException w:name="Medium Grid 1 Accent 6" w:semiHidden="0" w:uiPriority="67" w:unhideWhenUsed="0"/>
-    <w:lsdException w:name="Medium Grid 2 Accent 6" w:semiHidden="0" w:uiPriority="68" w:unhideWhenUsed="0"/>
-    <w:lsdException w:name="Medium Grid 3 Accent 6" w:semiHidden="0" w:uiPriority="69" w:unhideWhenUsed="0"/>
-    <w:lsdException w:name="Dark List Accent 6" w:semiHidden="0" w:uiPriority="70" w:unhideWhenUsed="0"/>
-    <w:lsdException w:name="Colorful Shading Accent 6" w:semiHidden="0" w:uiPriority="71" w:unhideWhenUsed="0"/>
-    <w:lsdException w:name="Colorful List Accent 6" w:semiHidden="0" w:uiPriority="72" w:unhideWhenUsed="0"/>
-    <w:lsdException w:name="Colorful Grid Accent 6" w:semiHidden="0" w:uiPriority="73" w:unhideWhenUsed="0"/>
-    <w:lsdException w:name="Subtle Emphasis" w:semiHidden="0" w:uiPriority="19" w:unhideWhenUsed="0" w:qFormat="1"/>
-    <w:lsdException w:name="Intense Emphasis" w:semiHidden="0" w:uiPriority="21" w:unhideWhenUsed="0" w:qFormat="1"/>
-    <w:lsdException w:name="Subtle Reference" w:semiHidden="0" w:uiPriority="31" w:unhideWhenUsed="0" w:qFormat="1"/>
-    <w:lsdException w:name="Intense Reference" w:semiHidden="0" w:uiPriority="32" w:unhideWhenUsed="0" w:qFormat="1"/>
-    <w:lsdException w:name="Book Title" w:semiHidden="0" w:uiPriority="33" w:unhideWhenUsed="0" w:qFormat="1"/>
-    <w:lsdException w:name="Bibliography" w:uiPriority="37"/>
-    <w:lsdException w:name="TOC Heading" w:uiPriority="39" w:qFormat="1"/>
-  </w:latentStyles>
-  <w:style w:type="paragraph" w:default="1" w:styleId="Normal">
-    <w:name w:val="Normal"/>
-    <w:qFormat/>
-  </w:style>
-  <w:style w:type="character" w:default="1" w:styleId="DefaultParagraphFont">
-    <w:name w:val="Default Paragraph Font"/>
-    <w:uiPriority w:val="1"/>
-    <w:semiHidden/>
+  <w:style w:type="character" w:styleId="Hyperlink">
+    <w:name w:val="Hyperlink"/>
+    <w:basedOn w:val="DefaultParagraphFont"/>
+    <w:uiPriority w:val="99"/>
     <w:unhideWhenUsed/>
-  </w:style>
-  <w:style w:type="table" w:default="1" w:styleId="TableNormal">
-    <w:name w:val="Normal Table"/>
-    <w:uiPriority w:val="99"/>
-    <w:semiHidden/>
-    <w:unhideWhenUsed/>
-    <w:tblPr>
-      <w:tblInd w:w="0" w:type="dxa"/>
-      <w:tblCellMar>
-        <w:top w:w="0" w:type="dxa"/>
-        <w:left w:w="108" w:type="dxa"/>
-        <w:bottom w:w="0" w:type="dxa"/>
-        <w:right w:w="108" w:type="dxa"/>
-      </w:tblCellMar>
-    </w:tblPr>
-  </w:style>
-  <w:style w:type="numbering" w:default="1" w:styleId="NoList">
-    <w:name w:val="No List"/>
-    <w:uiPriority w:val="99"/>
-    <w:semiHidden/>
-    <w:unhideWhenUsed/>
-  </w:style>
-  <w:style w:type="paragraph" w:customStyle="1" w:styleId="C423FB799F0FAE4AA517FE2D942F0F75">
-    <w:name w:val="C423FB799F0FAE4AA517FE2D942F0F75"/>
-    <w:rsid w:val="00976042"/>
-  </w:style>
-  <w:style w:type="paragraph" w:customStyle="1" w:styleId="0B0B1E54157BFB49AB4CEAA83E644456">
-    <w:name w:val="0B0B1E54157BFB49AB4CEAA83E644456"/>
-    <w:rsid w:val="00976042"/>
-  </w:style>
-  <w:style w:type="paragraph" w:customStyle="1" w:styleId="A96044263329CE43911AF63DE79C2D99">
-    <w:name w:val="A96044263329CE43911AF63DE79C2D99"/>
-    <w:rsid w:val="00976042"/>
-  </w:style>
-  <w:style w:type="paragraph" w:customStyle="1" w:styleId="3DC2AF3123DF2E4CBAF3D29BD88E0765">
-    <w:name w:val="3DC2AF3123DF2E4CBAF3D29BD88E0765"/>
-    <w:rsid w:val="00976042"/>
-  </w:style>
-  <w:style w:type="paragraph" w:customStyle="1" w:styleId="5FE55A791897344C9F7912048AD84209">
-    <w:name w:val="5FE55A791897344C9F7912048AD84209"/>
-    <w:rsid w:val="00976042"/>
-  </w:style>
-  <w:style w:type="paragraph" w:customStyle="1" w:styleId="1596A197C630824AB725C8F3A82FF366">
-    <w:name w:val="1596A197C630824AB725C8F3A82FF366"/>
-    <w:rsid w:val="00976042"/>
-  </w:style>
-  <w:style w:type="paragraph" w:customStyle="1" w:styleId="FD874DCCB0938A4BA93E26DDC338E206">
-    <w:name w:val="FD874DCCB0938A4BA93E26DDC338E206"/>
-    <w:rsid w:val="00976042"/>
-  </w:style>
-  <w:style w:type="paragraph" w:customStyle="1" w:styleId="62B5F228C5B30B4995E6432C69ECBFD7">
-    <w:name w:val="62B5F228C5B30B4995E6432C69ECBFD7"/>
-    <w:rsid w:val="00976042"/>
+    <w:rsid w:val="00243115"/>
+    <w:rPr>
+      <w:color w:val="0000FF" w:themeColor="hyperlink"/>
+      <w:u w:val="single"/>
+    </w:rPr>
   </w:style>
 </w:styles>
-</file>
-
-<file path=word/glossary/stylesWithEffects.xml><?xml version="1.0" encoding="utf-8"?>
-<w:styles xmlns:wpc="http://schemas.microsoft.com/office/word/2010/wordprocessingCanvas" xmlns:mo="http://schemas.microsoft.com/office/mac/office/2008/main" xmlns:mc="http://schemas.openxmlformats.org/markup-compatibility/2006" xmlns:mv="urn:schemas-microsoft-com:mac:vml" xmlns:o="urn:schemas-microsoft-com:office:office" xmlns:r="http://schemas.openxmlformats.org/officeDocument/2006/relationships" xmlns:m="http://schemas.openxmlformats.org/officeDocument/2006/math" xmlns:v="urn:schemas-microsoft-com:vml" xmlns:wp14="http://schemas.microsoft.com/office/word/2010/wordprocessingDrawing" xmlns:wp="http://schemas.openxmlformats.org/drawingml/2006/wordprocessingDrawing" xmlns:w10="urn:schemas-microsoft-com:office:word" xmlns:w="http://schemas.openxmlformats.org/wordprocessingml/2006/main" xmlns:w14="http://schemas.microsoft.com/office/word/2010/wordml" xmlns:wpg="http://schemas.microsoft.com/office/word/2010/wordprocessingGroup" xmlns:wpi="http://schemas.microsoft.com/office/word/2010/wordprocessingInk" xmlns:wne="http://schemas.microsoft.com/office/word/2006/wordml" xmlns:wps="http://schemas.microsoft.com/office/word/2010/wordprocessingShape" mc:Ignorable="w14 wp14">
-  <w:docDefaults>
-    <w:rPrDefault>
-      <w:rPr>
-        <w:rFonts w:asciiTheme="minorHAnsi" w:eastAsiaTheme="minorEastAsia" w:hAnsiTheme="minorHAnsi" w:cstheme="minorBidi"/>
-        <w:sz w:val="24"/>
-        <w:szCs w:val="24"/>
-        <w:lang w:val="en-US" w:eastAsia="ja-JP" w:bidi="ar-SA"/>
-      </w:rPr>
-    </w:rPrDefault>
-    <w:pPrDefault/>
-  </w:docDefaults>
-  <w:latentStyles w:defLockedState="0" w:defUIPriority="99" w:defSemiHidden="1" w:defUnhideWhenUsed="1" w:defQFormat="0" w:count="276">
-    <w:lsdException w:name="Normal" w:semiHidden="0" w:uiPriority="0" w:unhideWhenUsed="0" w:qFormat="1"/>
-    <w:lsdException w:name="heading 1" w:semiHidden="0" w:uiPriority="9" w:unhideWhenUsed="0" w:qFormat="1"/>
-    <w:lsdException w:name="heading 2" w:uiPriority="9" w:qFormat="1"/>
-    <w:lsdException w:name="heading 3" w:uiPriority="9" w:qFormat="1"/>
-    <w:lsdException w:name="heading 4" w:uiPriority="9" w:qFormat="1"/>
-    <w:lsdException w:name="heading 5" w:uiPriority="9" w:qFormat="1"/>
-    <w:lsdException w:name="heading 6" w:uiPriority="9" w:qFormat="1"/>
-    <w:lsdException w:name="heading 7" w:uiPriority="9" w:qFormat="1"/>
-    <w:lsdException w:name="heading 8" w:uiPriority="9" w:qFormat="1"/>
-    <w:lsdException w:name="heading 9" w:uiPriority="9" w:qFormat="1"/>
-    <w:lsdException w:name="toc 1" w:uiPriority="39"/>
-    <w:lsdException w:name="toc 2" w:uiPriority="39"/>
-    <w:lsdException w:name="toc 3" w:uiPriority="39"/>
-    <w:lsdException w:name="toc 4" w:uiPriority="39"/>
-    <w:lsdException w:name="toc 5" w:uiPriority="39"/>
-    <w:lsdException w:name="toc 6" w:uiPriority="39"/>
-    <w:lsdException w:name="toc 7" w:uiPriority="39"/>
-    <w:lsdException w:name="toc 8" w:uiPriority="39"/>
-    <w:lsdException w:name="toc 9" w:uiPriority="39"/>
-    <w:lsdException w:name="caption" w:uiPriority="35" w:qFormat="1"/>
-    <w:lsdException w:name="Title" w:semiHidden="0" w:uiPriority="10" w:unhideWhenUsed="0" w:qFormat="1"/>
-    <w:lsdException w:name="Default Paragraph Font" w:uiPriority="1"/>
-    <w:lsdException w:name="Subtitle" w:semiHidden="0" w:uiPriority="11" w:unhideWhenUsed="0" w:qFormat="1"/>
-    <w:lsdException w:name="Strong" w:semiHidden="0" w:uiPriority="22" w:unhideWhenUsed="0" w:qFormat="1"/>
-    <w:lsdException w:name="Emphasis" w:semiHidden="0" w:uiPriority="20" w:unhideWhenUsed="0" w:qFormat="1"/>
-    <w:lsdException w:name="Table Grid" w:semiHidden="0" w:uiPriority="59" w:unhideWhenUsed="0"/>
-    <w:lsdException w:name="Placeholder Text" w:unhideWhenUsed="0"/>
-    <w:lsdException w:name="No Spacing" w:semiHidden="0" w:uiPriority="1" w:unhideWhenUsed="0" w:qFormat="1"/>
-    <w:lsdException w:name="Light Shading" w:semiHidden="0" w:uiPriority="60" w:unhideWhenUsed="0"/>
-    <w:lsdException w:name="Light List" w:semiHidden="0" w:uiPriority="61" w:unhideWhenUsed="0"/>
-    <w:lsdException w:name="Light Grid" w:semiHidden="0" w:uiPriority="62" w:unhideWhenUsed="0"/>
-    <w:lsdException w:name="Medium Shading 1" w:semiHidden="0" w:uiPriority="63" w:unhideWhenUsed="0"/>
-    <w:lsdException w:name="Medium Shading 2" w:semiHidden="0" w:uiPriority="64" w:unhideWhenUsed="0"/>
-    <w:lsdException w:name="Medium List 1" w:semiHidden="0" w:uiPriority="65" w:unhideWhenUsed="0"/>
-    <w:lsdException w:name="Medium List 2" w:semiHidden="0" w:uiPriority="66" w:unhideWhenUsed="0"/>
-    <w:lsdException w:name="Medium Grid 1" w:semiHidden="0" w:uiPriority="67" w:unhideWhenUsed="0"/>
-    <w:lsdException w:name="Medium Grid 2" w:semiHidden="0" w:uiPriority="68" w:unhideWhenUsed="0"/>
-    <w:lsdException w:name="Medium Grid 3" w:semiHidden="0" w:uiPriority="69" w:unhideWhenUsed="0"/>
-    <w:lsdException w:name="Dark List" w:semiHidden="0" w:uiPriority="70" w:unhideWhenUsed="0"/>
-    <w:lsdException w:name="Colorful Shading" w:semiHidden="0" w:uiPriority="71" w:unhideWhenUsed="0"/>
-    <w:lsdException w:name="Colorful List" w:semiHidden="0" w:uiPriority="72" w:unhideWhenUsed="0"/>
-    <w:lsdException w:name="Colorful Grid" w:semiHidden="0" w:uiPriority="73" w:unhideWhenUsed="0"/>
-    <w:lsdException w:name="Light Shading Accent 1" w:semiHidden="0" w:uiPriority="60" w:unhideWhenUsed="0"/>
-    <w:lsdException w:name="Light List Accent 1" w:semiHidden="0" w:uiPriority="61" w:unhideWhenUsed="0"/>
-    <w:lsdException w:name="Light Grid Accent 1" w:semiHidden="0" w:uiPriority="62" w:unhideWhenUsed="0"/>
-    <w:lsdException w:name="Medium Shading 1 Accent 1" w:semiHidden="0" w:uiPriority="63" w:unhideWhenUsed="0"/>
-    <w:lsdException w:name="Medium Shading 2 Accent 1" w:semiHidden="0" w:uiPriority="64" w:unhideWhenUsed="0"/>
-    <w:lsdException w:name="Medium List 1 Accent 1" w:semiHidden="0" w:uiPriority="65" w:unhideWhenUsed="0"/>
-    <w:lsdException w:name="Revision" w:unhideWhenUsed="0"/>
-    <w:lsdException w:name="List Paragraph" w:semiHidden="0" w:uiPriority="34" w:unhideWhenUsed="0" w:qFormat="1"/>
-    <w:lsdException w:name="Quote" w:semiHidden="0" w:uiPriority="29" w:unhideWhenUsed="0" w:qFormat="1"/>
-    <w:lsdException w:name="Intense Quote" w:semiHidden="0" w:uiPriority="30" w:unhideWhenUsed="0" w:qFormat="1"/>
-    <w:lsdException w:name="Medium List 2 Accent 1" w:semiHidden="0" w:uiPriority="66" w:unhideWhenUsed="0"/>
-    <w:lsdException w:name="Medium Grid 1 Accent 1" w:semiHidden="0" w:uiPriority="67" w:unhideWhenUsed="0"/>
-    <w:lsdException w:name="Medium Grid 2 Accent 1" w:semiHidden="0" w:uiPriority="68" w:unhideWhenUsed="0"/>
-    <w:lsdException w:name="Medium Grid 3 Accent 1" w:semiHidden="0" w:uiPriority="69" w:unhideWhenUsed="0"/>
-    <w:lsdException w:name="Dark List Accent 1" w:semiHidden="0" w:uiPriority="70" w:unhideWhenUsed="0"/>
-    <w:lsdException w:name="Colorful Shading Accent 1" w:semiHidden="0" w:uiPriority="71" w:unhideWhenUsed="0"/>
-    <w:lsdException w:name="Colorful List Accent 1" w:semiHidden="0" w:uiPriority="72" w:unhideWhenUsed="0"/>
-    <w:lsdException w:name="Colorful Grid Accent 1" w:semiHidden="0" w:uiPriority="73" w:unhideWhenUsed="0"/>
-    <w:lsdException w:name="Light Shading Accent 2" w:semiHidden="0" w:uiPriority="60" w:unhideWhenUsed="0"/>
-    <w:lsdException w:name="Light List Accent 2" w:semiHidden="0" w:uiPriority="61" w:unhideWhenUsed="0"/>
-    <w:lsdException w:name="Light Grid Accent 2" w:semiHidden="0" w:uiPriority="62" w:unhideWhenUsed="0"/>
-    <w:lsdException w:name="Medium Shading 1 Accent 2" w:semiHidden="0" w:uiPriority="63" w:unhideWhenUsed="0"/>
-    <w:lsdException w:name="Medium Shading 2 Accent 2" w:semiHidden="0" w:uiPriority="64" w:unhideWhenUsed="0"/>
-    <w:lsdException w:name="Medium List 1 Accent 2" w:semiHidden="0" w:uiPriority="65" w:unhideWhenUsed="0"/>
-    <w:lsdException w:name="Medium List 2 Accent 2" w:semiHidden="0" w:uiPriority="66" w:unhideWhenUsed="0"/>
-    <w:lsdException w:name="Medium Grid 1 Accent 2" w:semiHidden="0" w:uiPriority="67" w:unhideWhenUsed="0"/>
-    <w:lsdException w:name="Medium Grid 2 Accent 2" w:semiHidden="0" w:uiPriority="68" w:unhideWhenUsed="0"/>
-    <w:lsdException w:name="Medium Grid 3 Accent 2" w:semiHidden="0" w:uiPriority="69" w:unhideWhenUsed="0"/>
-    <w:lsdException w:name="Dark List Accent 2" w:semiHidden="0" w:uiPriority="70" w:unhideWhenUsed="0"/>
-    <w:lsdException w:name="Colorful Shading Accent 2" w:semiHidden="0" w:uiPriority="71" w:unhideWhenUsed="0"/>
-    <w:lsdException w:name="Colorful List Accent 2" w:semiHidden="0" w:uiPriority="72" w:unhideWhenUsed="0"/>
-    <w:lsdException w:name="Colorful Grid Accent 2" w:semiHidden="0" w:uiPriority="73" w:unhideWhenUsed="0"/>
-    <w:lsdException w:name="Light Shading Accent 3" w:semiHidden="0" w:uiPriority="60" w:unhideWhenUsed="0"/>
-    <w:lsdException w:name="Light List Accent 3" w:semiHidden="0" w:uiPriority="61" w:unhideWhenUsed="0"/>
-    <w:lsdException w:name="Light Grid Accent 3" w:semiHidden="0" w:uiPriority="62" w:unhideWhenUsed="0"/>
-    <w:lsdException w:name="Medium Shading 1 Accent 3" w:semiHidden="0" w:uiPriority="63" w:unhideWhenUsed="0"/>
-    <w:lsdException w:name="Medium Shading 2 Accent 3" w:semiHidden="0" w:uiPriority="64" w:unhideWhenUsed="0"/>
-    <w:lsdException w:name="Medium List 1 Accent 3" w:semiHidden="0" w:uiPriority="65" w:unhideWhenUsed="0"/>
-    <w:lsdException w:name="Medium List 2 Accent 3" w:semiHidden="0" w:uiPriority="66" w:unhideWhenUsed="0"/>
-    <w:lsdException w:name="Medium Grid 1 Accent 3" w:semiHidden="0" w:uiPriority="67" w:unhideWhenUsed="0"/>
-    <w:lsdException w:name="Medium Grid 2 Accent 3" w:semiHidden="0" w:uiPriority="68" w:unhideWhenUsed="0"/>
-    <w:lsdException w:name="Medium Grid 3 Accent 3" w:semiHidden="0" w:uiPriority="69" w:unhideWhenUsed="0"/>
-    <w:lsdException w:name="Dark List Accent 3" w:semiHidden="0" w:uiPriority="70" w:unhideWhenUsed="0"/>
-    <w:lsdException w:name="Colorful Shading Accent 3" w:semiHidden="0" w:uiPriority="71" w:unhideWhenUsed="0"/>
-    <w:lsdException w:name="Colorful List Accent 3" w:semiHidden="0" w:uiPriority="72" w:unhideWhenUsed="0"/>
-    <w:lsdException w:name="Colorful Grid Accent 3" w:semiHidden="0" w:uiPriority="73" w:unhideWhenUsed="0"/>
-    <w:lsdException w:name="Light Shading Accent 4" w:semiHidden="0" w:uiPriority="60" w:unhideWhenUsed="0"/>
-    <w:lsdException w:name="Light List Accent 4" w:semiHidden="0" w:uiPriority="61" w:unhideWhenUsed="0"/>
-    <w:lsdException w:name="Light Grid Accent 4" w:semiHidden="0" w:uiPriority="62" w:unhideWhenUsed="0"/>
-    <w:lsdException w:name="Medium Shading 1 Accent 4" w:semiHidden="0" w:uiPriority="63" w:unhideWhenUsed="0"/>
-    <w:lsdException w:name="Medium Shading 2 Accent 4" w:semiHidden="0" w:uiPriority="64" w:unhideWhenUsed="0"/>
-    <w:lsdException w:name="Medium List 1 Accent 4" w:semiHidden="0" w:uiPriority="65" w:unhideWhenUsed="0"/>
-    <w:lsdException w:name="Medium List 2 Accent 4" w:semiHidden="0" w:uiPriority="66" w:unhideWhenUsed="0"/>
-    <w:lsdException w:name="Medium Grid 1 Accent 4" w:semiHidden="0" w:uiPriority="67" w:unhideWhenUsed="0"/>
-    <w:lsdException w:name="Medium Grid 2 Accent 4" w:semiHidden="0" w:uiPriority="68" w:unhideWhenUsed="0"/>
-    <w:lsdException w:name="Medium Grid 3 Accent 4" w:semiHidden="0" w:uiPriority="69" w:unhideWhenUsed="0"/>
-    <w:lsdException w:name="Dark List Accent 4" w:semiHidden="0" w:uiPriority="70" w:unhideWhenUsed="0"/>
-    <w:lsdException w:name="Colorful Shading Accent 4" w:semiHidden="0" w:uiPriority="71" w:unhideWhenUsed="0"/>
-    <w:lsdException w:name="Colorful List Accent 4" w:semiHidden="0" w:uiPriority="72" w:unhideWhenUsed="0"/>
-    <w:lsdException w:name="Colorful Grid Accent 4" w:semiHidden="0" w:uiPriority="73" w:unhideWhenUsed="0"/>
-    <w:lsdException w:name="Light Shading Accent 5" w:semiHidden="0" w:uiPriority="60" w:unhideWhenUsed="0"/>
-    <w:lsdException w:name="Light List Accent 5" w:semiHidden="0" w:uiPriority="61" w:unhideWhenUsed="0"/>
-    <w:lsdException w:name="Light Grid Accent 5" w:semiHidden="0" w:uiPriority="62" w:unhideWhenUsed="0"/>
-    <w:lsdException w:name="Medium Shading 1 Accent 5" w:semiHidden="0" w:uiPriority="63" w:unhideWhenUsed="0"/>
-    <w:lsdException w:name="Medium Shading 2 Accent 5" w:semiHidden="0" w:uiPriority="64" w:unhideWhenUsed="0"/>
-    <w:lsdException w:name="Medium List 1 Accent 5" w:semiHidden="0" w:uiPriority="65" w:unhideWhenUsed="0"/>
-    <w:lsdException w:name="Medium List 2 Accent 5" w:semiHidden="0" w:uiPriority="66" w:unhideWhenUsed="0"/>
-    <w:lsdException w:name="Medium Grid 1 Accent 5" w:semiHidden="0" w:uiPriority="67" w:unhideWhenUsed="0"/>
-    <w:lsdException w:name="Medium Grid 2 Accent 5" w:semiHidden="0" w:uiPriority="68" w:unhideWhenUsed="0"/>
-    <w:lsdException w:name="Medium Grid 3 Accent 5" w:semiHidden="0" w:uiPriority="69" w:unhideWhenUsed="0"/>
-    <w:lsdException w:name="Dark List Accent 5" w:semiHidden="0" w:uiPriority="70" w:unhideWhenUsed="0"/>
-    <w:lsdException w:name="Colorful Shading Accent 5" w:semiHidden="0" w:uiPriority="71" w:unhideWhenUsed="0"/>
-    <w:lsdException w:name="Colorful List Accent 5" w:semiHidden="0" w:uiPriority="72" w:unhideWhenUsed="0"/>
-    <w:lsdException w:name="Colorful Grid Accent 5" w:semiHidden="0" w:uiPriority="73" w:unhideWhenUsed="0"/>
-    <w:lsdException w:name="Light Shading Accent 6" w:semiHidden="0" w:uiPriority="60" w:unhideWhenUsed="0"/>
-    <w:lsdException w:name="Light List Accent 6" w:semiHidden="0" w:uiPriority="61" w:unhideWhenUsed="0"/>
-    <w:lsdException w:name="Light Grid Accent 6" w:semiHidden="0" w:uiPriority="62" w:unhideWhenUsed="0"/>
-    <w:lsdException w:name="Medium Shading 1 Accent 6" w:semiHidden="0" w:uiPriority="63" w:unhideWhenUsed="0"/>
-    <w:lsdException w:name="Medium Shading 2 Accent 6" w:semiHidden="0" w:uiPriority="64" w:unhideWhenUsed="0"/>
-    <w:lsdException w:name="Medium List 1 Accent 6" w:semiHidden="0" w:uiPriority="65" w:unhideWhenUsed="0"/>
-    <w:lsdException w:name="Medium List 2 Accent 6" w:semiHidden="0" w:uiPriority="66" w:unhideWhenUsed="0"/>
-    <w:lsdException w:name="Medium Grid 1 Accent 6" w:semiHidden="0" w:uiPriority="67" w:unhideWhenUsed="0"/>
-    <w:lsdException w:name="Medium Grid 2 Accent 6" w:semiHidden="0" w:uiPriority="68" w:unhideWhenUsed="0"/>
-    <w:lsdException w:name="Medium Grid 3 Accent 6" w:semiHidden="0" w:uiPriority="69" w:unhideWhenUsed="0"/>
-    <w:lsdException w:name="Dark List Accent 6" w:semiHidden="0" w:uiPriority="70" w:unhideWhenUsed="0"/>
-    <w:lsdException w:name="Colorful Shading Accent 6" w:semiHidden="0" w:uiPriority="71" w:unhideWhenUsed="0"/>
-    <w:lsdException w:name="Colorful List Accent 6" w:semiHidden="0" w:uiPriority="72" w:unhideWhenUsed="0"/>
-    <w:lsdException w:name="Colorful Grid Accent 6" w:semiHidden="0" w:uiPriority="73" w:unhideWhenUsed="0"/>
-    <w:lsdException w:name="Subtle Emphasis" w:semiHidden="0" w:uiPriority="19" w:unhideWhenUsed="0" w:qFormat="1"/>
-    <w:lsdException w:name="Intense Emphasis" w:semiHidden="0" w:uiPriority="21" w:unhideWhenUsed="0" w:qFormat="1"/>
-    <w:lsdException w:name="Subtle Reference" w:semiHidden="0" w:uiPriority="31" w:unhideWhenUsed="0" w:qFormat="1"/>
-    <w:lsdException w:name="Intense Reference" w:semiHidden="0" w:uiPriority="32" w:unhideWhenUsed="0" w:qFormat="1"/>
-    <w:lsdException w:name="Book Title" w:semiHidden="0" w:uiPriority="33" w:unhideWhenUsed="0" w:qFormat="1"/>
-    <w:lsdException w:name="Bibliography" w:uiPriority="37"/>
-    <w:lsdException w:name="TOC Heading" w:uiPriority="39" w:qFormat="1"/>
-  </w:latentStyles>
-  <w:style w:type="paragraph" w:default="1" w:styleId="Normal">
-    <w:name w:val="Normal"/>
-    <w:qFormat/>
-  </w:style>
-  <w:style w:type="character" w:default="1" w:styleId="DefaultParagraphFont">
-    <w:name w:val="Default Paragraph Font"/>
-    <w:uiPriority w:val="1"/>
-    <w:semiHidden/>
-    <w:unhideWhenUsed/>
-  </w:style>
-  <w:style w:type="table" w:default="1" w:styleId="TableNormal">
-    <w:name w:val="Normal Table"/>
-    <w:uiPriority w:val="99"/>
-    <w:semiHidden/>
-    <w:unhideWhenUsed/>
-    <w:tblPr>
-      <w:tblInd w:w="0" w:type="dxa"/>
-      <w:tblCellMar>
-        <w:top w:w="0" w:type="dxa"/>
-        <w:left w:w="108" w:type="dxa"/>
-        <w:bottom w:w="0" w:type="dxa"/>
-        <w:right w:w="108" w:type="dxa"/>
-      </w:tblCellMar>
-    </w:tblPr>
-  </w:style>
-  <w:style w:type="numbering" w:default="1" w:styleId="NoList">
-    <w:name w:val="No List"/>
-    <w:uiPriority w:val="99"/>
-    <w:semiHidden/>
-    <w:unhideWhenUsed/>
-  </w:style>
-  <w:style w:type="paragraph" w:customStyle="1" w:styleId="C423FB799F0FAE4AA517FE2D942F0F75">
-    <w:name w:val="C423FB799F0FAE4AA517FE2D942F0F75"/>
-    <w:rsid w:val="00976042"/>
-  </w:style>
-  <w:style w:type="paragraph" w:customStyle="1" w:styleId="0B0B1E54157BFB49AB4CEAA83E644456">
-    <w:name w:val="0B0B1E54157BFB49AB4CEAA83E644456"/>
-    <w:rsid w:val="00976042"/>
-  </w:style>
-  <w:style w:type="paragraph" w:customStyle="1" w:styleId="A96044263329CE43911AF63DE79C2D99">
-    <w:name w:val="A96044263329CE43911AF63DE79C2D99"/>
-    <w:rsid w:val="00976042"/>
-  </w:style>
-  <w:style w:type="paragraph" w:customStyle="1" w:styleId="3DC2AF3123DF2E4CBAF3D29BD88E0765">
-    <w:name w:val="3DC2AF3123DF2E4CBAF3D29BD88E0765"/>
-    <w:rsid w:val="00976042"/>
-  </w:style>
-  <w:style w:type="paragraph" w:customStyle="1" w:styleId="5FE55A791897344C9F7912048AD84209">
-    <w:name w:val="5FE55A791897344C9F7912048AD84209"/>
-    <w:rsid w:val="00976042"/>
-  </w:style>
-  <w:style w:type="paragraph" w:customStyle="1" w:styleId="1596A197C630824AB725C8F3A82FF366">
-    <w:name w:val="1596A197C630824AB725C8F3A82FF366"/>
-    <w:rsid w:val="00976042"/>
-  </w:style>
-  <w:style w:type="paragraph" w:customStyle="1" w:styleId="FD874DCCB0938A4BA93E26DDC338E206">
-    <w:name w:val="FD874DCCB0938A4BA93E26DDC338E206"/>
-    <w:rsid w:val="00976042"/>
-  </w:style>
-  <w:style w:type="paragraph" w:customStyle="1" w:styleId="62B5F228C5B30B4995E6432C69ECBFD7">
-    <w:name w:val="62B5F228C5B30B4995E6432C69ECBFD7"/>
-    <w:rsid w:val="00976042"/>
-  </w:style>
-</w:styles>
-</file>
-
-<file path=word/glossary/webSettings.xml><?xml version="1.0" encoding="utf-8"?>
-<w:webSettings xmlns:mc="http://schemas.openxmlformats.org/markup-compatibility/2006" xmlns:r="http://schemas.openxmlformats.org/officeDocument/2006/relationships" xmlns:w="http://schemas.openxmlformats.org/wordprocessingml/2006/main" xmlns:w14="http://schemas.microsoft.com/office/word/2010/wordml" mc:Ignorable="w14">
-  <w:allowPNG/>
-  <w:doNotSaveAsSingleFile/>
-</w:webSettings>
 </file>
 
 <file path=word/theme/theme1.xml><?xml version="1.0" encoding="utf-8"?>
@@ -6498,7 +7295,7 @@
 </file>
 
 <file path=customXml/itemProps1.xml><?xml version="1.0" encoding="utf-8"?>
-<ds:datastoreItem xmlns:ds="http://schemas.openxmlformats.org/officeDocument/2006/customXml" ds:itemID="{AF05AADA-9F74-7F4B-9B78-04EC5041B2CA}">
+<ds:datastoreItem xmlns:ds="http://schemas.openxmlformats.org/officeDocument/2006/customXml" ds:itemID="{39BEC9EB-7EDD-EE4F-89C0-0E6E91839282}">
   <ds:schemaRefs>
     <ds:schemaRef ds:uri="http://schemas.openxmlformats.org/officeDocument/2006/bibliography"/>
   </ds:schemaRefs>

</xml_diff>